<commit_message>
quadEquation and lpr update
</commit_message>
<xml_diff>
--- a/TP-KB-221-Denis-Sazonenko-lpr.docx
+++ b/TP-KB-221-Denis-Sazonenko-lpr.docx
@@ -1518,7 +1518,6 @@
           <w:noProof/>
         </w:rPr>
       </w:pPr>
-      <w:bookmarkStart w:id="0" w:name="_GoBack"/>
       <w:r>
         <w:rPr>
           <w:noProof/>
@@ -1542,7 +1541,6 @@
         </w:r>
       </w:hyperlink>
     </w:p>
-    <w:bookmarkEnd w:id="0"/>
     <w:p>
       <w:pPr>
         <w:ind w:firstLine="0"/>
@@ -1663,7 +1661,19 @@
         <w:rPr>
           <w:lang w:val="uk-UA"/>
         </w:rPr>
-        <w:t>Створив умови перевірки чи дискримінант більший, дорівнює, або інше (тобто менший) за нуль. В кожній умові програма обчислює корені та виводить їх.</w:t>
+        <w:t>Створив умови перевірки чи дискримінант більший, дорівнює, або інше (тобто менший) за нуль.</w:t>
+      </w:r>
+      <w:r>
+        <w:rPr>
+          <w:lang w:val="uk-UA"/>
+        </w:rPr>
+        <w:t xml:space="preserve"> Створив функцію для знаходження коренів.</w:t>
+      </w:r>
+      <w:r>
+        <w:rPr>
+          <w:lang w:val="uk-UA"/>
+        </w:rPr>
+        <w:t xml:space="preserve"> </w:t>
       </w:r>
     </w:p>
     <w:p>
@@ -1703,14 +1713,377 @@
                 <w:noProof/>
                 <w:sz w:val="20"/>
                 <w:szCs w:val="20"/>
-              </w:rPr>
-            </w:pPr>
-            <w:r>
-              <w:rPr>
-                <w:rFonts w:ascii="Courier New" w:hAnsi="Courier New" w:cs="Courier New"/>
-                <w:noProof/>
-                <w:sz w:val="20"/>
-                <w:szCs w:val="20"/>
+                <w:lang w:val="uk-UA"/>
+              </w:rPr>
+            </w:pPr>
+            <w:r>
+              <w:rPr>
+                <w:rFonts w:ascii="Courier New" w:hAnsi="Courier New" w:cs="Courier New"/>
+                <w:noProof/>
+                <w:sz w:val="20"/>
+                <w:szCs w:val="20"/>
+                <w:lang w:val="uk-UA"/>
+              </w:rPr>
+              <w:t>#</w:t>
+            </w:r>
+            <w:r>
+              <w:rPr>
+                <w:rFonts w:ascii="Courier New" w:hAnsi="Courier New" w:cs="Courier New"/>
+                <w:noProof/>
+                <w:sz w:val="20"/>
+                <w:szCs w:val="20"/>
+              </w:rPr>
+              <w:t>calculating</w:t>
+            </w:r>
+            <w:r>
+              <w:rPr>
+                <w:rFonts w:ascii="Courier New" w:hAnsi="Courier New" w:cs="Courier New"/>
+                <w:noProof/>
+                <w:sz w:val="20"/>
+                <w:szCs w:val="20"/>
+                <w:lang w:val="uk-UA"/>
+              </w:rPr>
+              <w:t xml:space="preserve"> </w:t>
+            </w:r>
+            <w:r>
+              <w:rPr>
+                <w:rFonts w:ascii="Courier New" w:hAnsi="Courier New" w:cs="Courier New"/>
+                <w:noProof/>
+                <w:sz w:val="20"/>
+                <w:szCs w:val="20"/>
+              </w:rPr>
+              <w:t>D</w:t>
+            </w:r>
+          </w:p>
+          <w:p>
+            <w:pPr>
+              <w:ind w:left="720" w:firstLine="0"/>
+              <w:rPr>
+                <w:rFonts w:ascii="Courier New" w:hAnsi="Courier New" w:cs="Courier New"/>
+                <w:noProof/>
+                <w:sz w:val="20"/>
+                <w:szCs w:val="20"/>
+                <w:lang w:val="uk-UA"/>
+              </w:rPr>
+            </w:pPr>
+            <w:r>
+              <w:rPr>
+                <w:rFonts w:ascii="Courier New" w:hAnsi="Courier New" w:cs="Courier New"/>
+                <w:noProof/>
+                <w:sz w:val="20"/>
+                <w:szCs w:val="20"/>
+              </w:rPr>
+              <w:t>def</w:t>
+            </w:r>
+            <w:r>
+              <w:rPr>
+                <w:rFonts w:ascii="Courier New" w:hAnsi="Courier New" w:cs="Courier New"/>
+                <w:noProof/>
+                <w:sz w:val="20"/>
+                <w:szCs w:val="20"/>
+                <w:lang w:val="uk-UA"/>
+              </w:rPr>
+              <w:t xml:space="preserve"> </w:t>
+            </w:r>
+            <w:r>
+              <w:rPr>
+                <w:rFonts w:ascii="Courier New" w:hAnsi="Courier New" w:cs="Courier New"/>
+                <w:noProof/>
+                <w:sz w:val="20"/>
+                <w:szCs w:val="20"/>
+              </w:rPr>
+              <w:t>dSearching</w:t>
+            </w:r>
+            <w:r>
+              <w:rPr>
+                <w:rFonts w:ascii="Courier New" w:hAnsi="Courier New" w:cs="Courier New"/>
+                <w:noProof/>
+                <w:sz w:val="20"/>
+                <w:szCs w:val="20"/>
+                <w:lang w:val="uk-UA"/>
+              </w:rPr>
+              <w:t>(</w:t>
+            </w:r>
+            <w:r>
+              <w:rPr>
+                <w:rFonts w:ascii="Courier New" w:hAnsi="Courier New" w:cs="Courier New"/>
+                <w:noProof/>
+                <w:sz w:val="20"/>
+                <w:szCs w:val="20"/>
+              </w:rPr>
+              <w:t>a</w:t>
+            </w:r>
+            <w:r>
+              <w:rPr>
+                <w:rFonts w:ascii="Courier New" w:hAnsi="Courier New" w:cs="Courier New"/>
+                <w:noProof/>
+                <w:sz w:val="20"/>
+                <w:szCs w:val="20"/>
+                <w:lang w:val="uk-UA"/>
+              </w:rPr>
+              <w:t xml:space="preserve">, </w:t>
+            </w:r>
+            <w:r>
+              <w:rPr>
+                <w:rFonts w:ascii="Courier New" w:hAnsi="Courier New" w:cs="Courier New"/>
+                <w:noProof/>
+                <w:sz w:val="20"/>
+                <w:szCs w:val="20"/>
+              </w:rPr>
+              <w:t>b</w:t>
+            </w:r>
+            <w:r>
+              <w:rPr>
+                <w:rFonts w:ascii="Courier New" w:hAnsi="Courier New" w:cs="Courier New"/>
+                <w:noProof/>
+                <w:sz w:val="20"/>
+                <w:szCs w:val="20"/>
+                <w:lang w:val="uk-UA"/>
+              </w:rPr>
+              <w:t xml:space="preserve">, </w:t>
+            </w:r>
+            <w:r>
+              <w:rPr>
+                <w:rFonts w:ascii="Courier New" w:hAnsi="Courier New" w:cs="Courier New"/>
+                <w:noProof/>
+                <w:sz w:val="20"/>
+                <w:szCs w:val="20"/>
+              </w:rPr>
+              <w:t>c</w:t>
+            </w:r>
+            <w:r>
+              <w:rPr>
+                <w:rFonts w:ascii="Courier New" w:hAnsi="Courier New" w:cs="Courier New"/>
+                <w:noProof/>
+                <w:sz w:val="20"/>
+                <w:szCs w:val="20"/>
+                <w:lang w:val="uk-UA"/>
+              </w:rPr>
+              <w:t>):</w:t>
+            </w:r>
+          </w:p>
+          <w:p>
+            <w:pPr>
+              <w:ind w:left="720" w:firstLine="0"/>
+              <w:rPr>
+                <w:rFonts w:ascii="Courier New" w:hAnsi="Courier New" w:cs="Courier New"/>
+                <w:noProof/>
+                <w:sz w:val="20"/>
+                <w:szCs w:val="20"/>
+                <w:lang w:val="uk-UA"/>
+              </w:rPr>
+            </w:pPr>
+            <w:r>
+              <w:rPr>
+                <w:rFonts w:ascii="Courier New" w:hAnsi="Courier New" w:cs="Courier New"/>
+                <w:noProof/>
+                <w:sz w:val="20"/>
+                <w:szCs w:val="20"/>
+              </w:rPr>
+              <w:t> </w:t>
+            </w:r>
+            <w:r>
+              <w:rPr>
+                <w:rFonts w:ascii="Courier New" w:hAnsi="Courier New" w:cs="Courier New"/>
+                <w:noProof/>
+                <w:sz w:val="20"/>
+                <w:szCs w:val="20"/>
+                <w:lang w:val="uk-UA"/>
+              </w:rPr>
+              <w:t xml:space="preserve"> </w:t>
+            </w:r>
+            <w:r>
+              <w:rPr>
+                <w:rFonts w:ascii="Courier New" w:hAnsi="Courier New" w:cs="Courier New"/>
+                <w:noProof/>
+                <w:sz w:val="20"/>
+                <w:szCs w:val="20"/>
+              </w:rPr>
+              <w:t> </w:t>
+            </w:r>
+            <w:r>
+              <w:rPr>
+                <w:rFonts w:ascii="Courier New" w:hAnsi="Courier New" w:cs="Courier New"/>
+                <w:noProof/>
+                <w:sz w:val="20"/>
+                <w:szCs w:val="20"/>
+                <w:lang w:val="uk-UA"/>
+              </w:rPr>
+              <w:t xml:space="preserve"> </w:t>
+            </w:r>
+            <w:r>
+              <w:rPr>
+                <w:rFonts w:ascii="Courier New" w:hAnsi="Courier New" w:cs="Courier New"/>
+                <w:noProof/>
+                <w:sz w:val="20"/>
+                <w:szCs w:val="20"/>
+              </w:rPr>
+              <w:t>res</w:t>
+            </w:r>
+            <w:r>
+              <w:rPr>
+                <w:rFonts w:ascii="Courier New" w:hAnsi="Courier New" w:cs="Courier New"/>
+                <w:noProof/>
+                <w:sz w:val="20"/>
+                <w:szCs w:val="20"/>
+                <w:lang w:val="uk-UA"/>
+              </w:rPr>
+              <w:t xml:space="preserve"> = </w:t>
+            </w:r>
+            <w:r>
+              <w:rPr>
+                <w:rFonts w:ascii="Courier New" w:hAnsi="Courier New" w:cs="Courier New"/>
+                <w:noProof/>
+                <w:sz w:val="20"/>
+                <w:szCs w:val="20"/>
+              </w:rPr>
+              <w:t>b</w:t>
+            </w:r>
+            <w:r>
+              <w:rPr>
+                <w:rFonts w:ascii="Courier New" w:hAnsi="Courier New" w:cs="Courier New"/>
+                <w:noProof/>
+                <w:sz w:val="20"/>
+                <w:szCs w:val="20"/>
+                <w:lang w:val="uk-UA"/>
+              </w:rPr>
+              <w:t>**2 - 4*</w:t>
+            </w:r>
+            <w:r>
+              <w:rPr>
+                <w:rFonts w:ascii="Courier New" w:hAnsi="Courier New" w:cs="Courier New"/>
+                <w:noProof/>
+                <w:sz w:val="20"/>
+                <w:szCs w:val="20"/>
+              </w:rPr>
+              <w:t>a</w:t>
+            </w:r>
+            <w:r>
+              <w:rPr>
+                <w:rFonts w:ascii="Courier New" w:hAnsi="Courier New" w:cs="Courier New"/>
+                <w:noProof/>
+                <w:sz w:val="20"/>
+                <w:szCs w:val="20"/>
+                <w:lang w:val="uk-UA"/>
+              </w:rPr>
+              <w:t>*</w:t>
+            </w:r>
+            <w:r>
+              <w:rPr>
+                <w:rFonts w:ascii="Courier New" w:hAnsi="Courier New" w:cs="Courier New"/>
+                <w:noProof/>
+                <w:sz w:val="20"/>
+                <w:szCs w:val="20"/>
+              </w:rPr>
+              <w:t>c</w:t>
+            </w:r>
+          </w:p>
+          <w:p>
+            <w:pPr>
+              <w:ind w:left="720" w:firstLine="0"/>
+              <w:rPr>
+                <w:rFonts w:ascii="Courier New" w:hAnsi="Courier New" w:cs="Courier New"/>
+                <w:noProof/>
+                <w:sz w:val="20"/>
+                <w:szCs w:val="20"/>
+              </w:rPr>
+            </w:pPr>
+            <w:r>
+              <w:rPr>
+                <w:rFonts w:ascii="Courier New" w:hAnsi="Courier New" w:cs="Courier New"/>
+                <w:noProof/>
+                <w:sz w:val="20"/>
+                <w:szCs w:val="20"/>
+              </w:rPr>
+              <w:t> </w:t>
+            </w:r>
+            <w:r>
+              <w:rPr>
+                <w:rFonts w:ascii="Courier New" w:hAnsi="Courier New" w:cs="Courier New"/>
+                <w:noProof/>
+                <w:sz w:val="20"/>
+                <w:szCs w:val="20"/>
+                <w:lang w:val="uk-UA"/>
+              </w:rPr>
+              <w:t xml:space="preserve"> </w:t>
+            </w:r>
+            <w:r>
+              <w:rPr>
+                <w:rFonts w:ascii="Courier New" w:hAnsi="Courier New" w:cs="Courier New"/>
+                <w:noProof/>
+                <w:sz w:val="20"/>
+                <w:szCs w:val="20"/>
+              </w:rPr>
+              <w:t> </w:t>
+            </w:r>
+            <w:r>
+              <w:rPr>
+                <w:rFonts w:ascii="Courier New" w:hAnsi="Courier New" w:cs="Courier New"/>
+                <w:noProof/>
+                <w:sz w:val="20"/>
+                <w:szCs w:val="20"/>
+                <w:lang w:val="uk-UA"/>
+              </w:rPr>
+              <w:t xml:space="preserve"> </w:t>
+            </w:r>
+            <w:r>
+              <w:rPr>
+                <w:rFonts w:ascii="Courier New" w:hAnsi="Courier New" w:cs="Courier New"/>
+                <w:noProof/>
+                <w:sz w:val="20"/>
+                <w:szCs w:val="20"/>
+              </w:rPr>
+              <w:t>return</w:t>
+            </w:r>
+            <w:r>
+              <w:rPr>
+                <w:rFonts w:ascii="Courier New" w:hAnsi="Courier New" w:cs="Courier New"/>
+                <w:noProof/>
+                <w:sz w:val="20"/>
+                <w:szCs w:val="20"/>
+                <w:lang w:val="uk-UA"/>
+              </w:rPr>
+              <w:t xml:space="preserve"> </w:t>
+            </w:r>
+            <w:r>
+              <w:rPr>
+                <w:rFonts w:ascii="Courier New" w:hAnsi="Courier New" w:cs="Courier New"/>
+                <w:noProof/>
+                <w:sz w:val="20"/>
+                <w:szCs w:val="20"/>
+              </w:rPr>
+              <w:t>res</w:t>
+            </w:r>
+          </w:p>
+          <w:p>
+            <w:pPr>
+              <w:ind w:left="720" w:firstLine="0"/>
+              <w:rPr>
+                <w:rFonts w:ascii="Courier New" w:hAnsi="Courier New" w:cs="Courier New"/>
+                <w:noProof/>
+                <w:sz w:val="20"/>
+                <w:szCs w:val="20"/>
+              </w:rPr>
+            </w:pPr>
+          </w:p>
+          <w:p>
+            <w:pPr>
+              <w:ind w:left="720" w:firstLine="0"/>
+              <w:rPr>
+                <w:rFonts w:ascii="Courier New" w:hAnsi="Courier New" w:cs="Courier New"/>
+                <w:noProof/>
+                <w:sz w:val="20"/>
+                <w:szCs w:val="20"/>
+                <w:lang w:val="uk-UA"/>
+              </w:rPr>
+            </w:pPr>
+            <w:r>
+              <w:rPr>
+                <w:rFonts w:ascii="Courier New" w:hAnsi="Courier New" w:cs="Courier New"/>
+                <w:noProof/>
+                <w:sz w:val="20"/>
+                <w:szCs w:val="20"/>
+                <w:lang w:val="uk-UA"/>
               </w:rPr>
               <w:t>#calculating D</w:t>
             </w:r>
@@ -1723,14 +2096,16 @@
                 <w:noProof/>
                 <w:sz w:val="20"/>
                 <w:szCs w:val="20"/>
-              </w:rPr>
-            </w:pPr>
-            <w:r>
-              <w:rPr>
-                <w:rFonts w:ascii="Courier New" w:hAnsi="Courier New" w:cs="Courier New"/>
-                <w:noProof/>
-                <w:sz w:val="20"/>
-                <w:szCs w:val="20"/>
+                <w:lang w:val="uk-UA"/>
+              </w:rPr>
+            </w:pPr>
+            <w:r>
+              <w:rPr>
+                <w:rFonts w:ascii="Courier New" w:hAnsi="Courier New" w:cs="Courier New"/>
+                <w:noProof/>
+                <w:sz w:val="20"/>
+                <w:szCs w:val="20"/>
+                <w:lang w:val="uk-UA"/>
               </w:rPr>
               <w:t>def dSearching(a, b, c):</w:t>
             </w:r>
@@ -1743,14 +2118,16 @@
                 <w:noProof/>
                 <w:sz w:val="20"/>
                 <w:szCs w:val="20"/>
-              </w:rPr>
-            </w:pPr>
-            <w:r>
-              <w:rPr>
-                <w:rFonts w:ascii="Courier New" w:hAnsi="Courier New" w:cs="Courier New"/>
-                <w:noProof/>
-                <w:sz w:val="20"/>
-                <w:szCs w:val="20"/>
+                <w:lang w:val="uk-UA"/>
+              </w:rPr>
+            </w:pPr>
+            <w:r>
+              <w:rPr>
+                <w:rFonts w:ascii="Courier New" w:hAnsi="Courier New" w:cs="Courier New"/>
+                <w:noProof/>
+                <w:sz w:val="20"/>
+                <w:szCs w:val="20"/>
+                <w:lang w:val="uk-UA"/>
               </w:rPr>
               <w:t>    res = b**2 - 4*a*c</w:t>
             </w:r>
@@ -1763,14 +2140,16 @@
                 <w:noProof/>
                 <w:sz w:val="20"/>
                 <w:szCs w:val="20"/>
-              </w:rPr>
-            </w:pPr>
-            <w:r>
-              <w:rPr>
-                <w:rFonts w:ascii="Courier New" w:hAnsi="Courier New" w:cs="Courier New"/>
-                <w:noProof/>
-                <w:sz w:val="20"/>
-                <w:szCs w:val="20"/>
+                <w:lang w:val="uk-UA"/>
+              </w:rPr>
+            </w:pPr>
+            <w:r>
+              <w:rPr>
+                <w:rFonts w:ascii="Courier New" w:hAnsi="Courier New" w:cs="Courier New"/>
+                <w:noProof/>
+                <w:sz w:val="20"/>
+                <w:szCs w:val="20"/>
+                <w:lang w:val="uk-UA"/>
               </w:rPr>
               <w:t>    return res</w:t>
             </w:r>
@@ -1783,25 +2162,28 @@
                 <w:noProof/>
                 <w:sz w:val="20"/>
                 <w:szCs w:val="20"/>
-              </w:rPr>
-            </w:pPr>
-          </w:p>
-          <w:p>
-            <w:pPr>
-              <w:ind w:left="720" w:firstLine="0"/>
-              <w:rPr>
-                <w:rFonts w:ascii="Courier New" w:hAnsi="Courier New" w:cs="Courier New"/>
-                <w:noProof/>
-                <w:sz w:val="20"/>
-                <w:szCs w:val="20"/>
-              </w:rPr>
-            </w:pPr>
-            <w:r>
-              <w:rPr>
-                <w:rFonts w:ascii="Courier New" w:hAnsi="Courier New" w:cs="Courier New"/>
-                <w:noProof/>
-                <w:sz w:val="20"/>
-                <w:szCs w:val="20"/>
+                <w:lang w:val="uk-UA"/>
+              </w:rPr>
+            </w:pPr>
+          </w:p>
+          <w:p>
+            <w:pPr>
+              <w:ind w:left="720" w:firstLine="0"/>
+              <w:rPr>
+                <w:rFonts w:ascii="Courier New" w:hAnsi="Courier New" w:cs="Courier New"/>
+                <w:noProof/>
+                <w:sz w:val="20"/>
+                <w:szCs w:val="20"/>
+                <w:lang w:val="uk-UA"/>
+              </w:rPr>
+            </w:pPr>
+            <w:r>
+              <w:rPr>
+                <w:rFonts w:ascii="Courier New" w:hAnsi="Courier New" w:cs="Courier New"/>
+                <w:noProof/>
+                <w:sz w:val="20"/>
+                <w:szCs w:val="20"/>
+                <w:lang w:val="uk-UA"/>
               </w:rPr>
               <w:t>#variables input</w:t>
             </w:r>
@@ -1814,14 +2196,16 @@
                 <w:noProof/>
                 <w:sz w:val="20"/>
                 <w:szCs w:val="20"/>
-              </w:rPr>
-            </w:pPr>
-            <w:r>
-              <w:rPr>
-                <w:rFonts w:ascii="Courier New" w:hAnsi="Courier New" w:cs="Courier New"/>
-                <w:noProof/>
-                <w:sz w:val="20"/>
-                <w:szCs w:val="20"/>
+                <w:lang w:val="uk-UA"/>
+              </w:rPr>
+            </w:pPr>
+            <w:r>
+              <w:rPr>
+                <w:rFonts w:ascii="Courier New" w:hAnsi="Courier New" w:cs="Courier New"/>
+                <w:noProof/>
+                <w:sz w:val="20"/>
+                <w:szCs w:val="20"/>
+                <w:lang w:val="uk-UA"/>
               </w:rPr>
               <w:t>a = float(input("Enter a: "))</w:t>
             </w:r>
@@ -1834,14 +2218,16 @@
                 <w:noProof/>
                 <w:sz w:val="20"/>
                 <w:szCs w:val="20"/>
-              </w:rPr>
-            </w:pPr>
-            <w:r>
-              <w:rPr>
-                <w:rFonts w:ascii="Courier New" w:hAnsi="Courier New" w:cs="Courier New"/>
-                <w:noProof/>
-                <w:sz w:val="20"/>
-                <w:szCs w:val="20"/>
+                <w:lang w:val="uk-UA"/>
+              </w:rPr>
+            </w:pPr>
+            <w:r>
+              <w:rPr>
+                <w:rFonts w:ascii="Courier New" w:hAnsi="Courier New" w:cs="Courier New"/>
+                <w:noProof/>
+                <w:sz w:val="20"/>
+                <w:szCs w:val="20"/>
+                <w:lang w:val="uk-UA"/>
               </w:rPr>
               <w:t>b = float(input("Enter b: "))</w:t>
             </w:r>
@@ -1854,14 +2240,16 @@
                 <w:noProof/>
                 <w:sz w:val="20"/>
                 <w:szCs w:val="20"/>
-              </w:rPr>
-            </w:pPr>
-            <w:r>
-              <w:rPr>
-                <w:rFonts w:ascii="Courier New" w:hAnsi="Courier New" w:cs="Courier New"/>
-                <w:noProof/>
-                <w:sz w:val="20"/>
-                <w:szCs w:val="20"/>
+                <w:lang w:val="uk-UA"/>
+              </w:rPr>
+            </w:pPr>
+            <w:r>
+              <w:rPr>
+                <w:rFonts w:ascii="Courier New" w:hAnsi="Courier New" w:cs="Courier New"/>
+                <w:noProof/>
+                <w:sz w:val="20"/>
+                <w:szCs w:val="20"/>
+                <w:lang w:val="uk-UA"/>
               </w:rPr>
               <w:t>c = float(input("Enter c: "))</w:t>
             </w:r>
@@ -1874,25 +2262,28 @@
                 <w:noProof/>
                 <w:sz w:val="20"/>
                 <w:szCs w:val="20"/>
-              </w:rPr>
-            </w:pPr>
-          </w:p>
-          <w:p>
-            <w:pPr>
-              <w:ind w:left="720" w:firstLine="0"/>
-              <w:rPr>
-                <w:rFonts w:ascii="Courier New" w:hAnsi="Courier New" w:cs="Courier New"/>
-                <w:noProof/>
-                <w:sz w:val="20"/>
-                <w:szCs w:val="20"/>
-              </w:rPr>
-            </w:pPr>
-            <w:r>
-              <w:rPr>
-                <w:rFonts w:ascii="Courier New" w:hAnsi="Courier New" w:cs="Courier New"/>
-                <w:noProof/>
-                <w:sz w:val="20"/>
-                <w:szCs w:val="20"/>
+                <w:lang w:val="uk-UA"/>
+              </w:rPr>
+            </w:pPr>
+          </w:p>
+          <w:p>
+            <w:pPr>
+              <w:ind w:left="720" w:firstLine="0"/>
+              <w:rPr>
+                <w:rFonts w:ascii="Courier New" w:hAnsi="Courier New" w:cs="Courier New"/>
+                <w:noProof/>
+                <w:sz w:val="20"/>
+                <w:szCs w:val="20"/>
+                <w:lang w:val="uk-UA"/>
+              </w:rPr>
+            </w:pPr>
+            <w:r>
+              <w:rPr>
+                <w:rFonts w:ascii="Courier New" w:hAnsi="Courier New" w:cs="Courier New"/>
+                <w:noProof/>
+                <w:sz w:val="20"/>
+                <w:szCs w:val="20"/>
+                <w:lang w:val="uk-UA"/>
               </w:rPr>
               <w:t>#D output</w:t>
             </w:r>
@@ -1905,14 +2296,16 @@
                 <w:noProof/>
                 <w:sz w:val="20"/>
                 <w:szCs w:val="20"/>
-              </w:rPr>
-            </w:pPr>
-            <w:r>
-              <w:rPr>
-                <w:rFonts w:ascii="Courier New" w:hAnsi="Courier New" w:cs="Courier New"/>
-                <w:noProof/>
-                <w:sz w:val="20"/>
-                <w:szCs w:val="20"/>
+                <w:lang w:val="uk-UA"/>
+              </w:rPr>
+            </w:pPr>
+            <w:r>
+              <w:rPr>
+                <w:rFonts w:ascii="Courier New" w:hAnsi="Courier New" w:cs="Courier New"/>
+                <w:noProof/>
+                <w:sz w:val="20"/>
+                <w:szCs w:val="20"/>
+                <w:lang w:val="uk-UA"/>
               </w:rPr>
               <w:t>D = dSearching(a, b, c)</w:t>
             </w:r>
@@ -1925,14 +2318,16 @@
                 <w:noProof/>
                 <w:sz w:val="20"/>
                 <w:szCs w:val="20"/>
-              </w:rPr>
-            </w:pPr>
-            <w:r>
-              <w:rPr>
-                <w:rFonts w:ascii="Courier New" w:hAnsi="Courier New" w:cs="Courier New"/>
-                <w:noProof/>
-                <w:sz w:val="20"/>
-                <w:szCs w:val="20"/>
+                <w:lang w:val="uk-UA"/>
+              </w:rPr>
+            </w:pPr>
+            <w:r>
+              <w:rPr>
+                <w:rFonts w:ascii="Courier New" w:hAnsi="Courier New" w:cs="Courier New"/>
+                <w:noProof/>
+                <w:sz w:val="20"/>
+                <w:szCs w:val="20"/>
+                <w:lang w:val="uk-UA"/>
               </w:rPr>
               <w:t>print("\nD =", D)</w:t>
             </w:r>
@@ -1945,25 +2340,28 @@
                 <w:noProof/>
                 <w:sz w:val="20"/>
                 <w:szCs w:val="20"/>
-              </w:rPr>
-            </w:pPr>
-          </w:p>
-          <w:p>
-            <w:pPr>
-              <w:ind w:left="720" w:firstLine="0"/>
-              <w:rPr>
-                <w:rFonts w:ascii="Courier New" w:hAnsi="Courier New" w:cs="Courier New"/>
-                <w:noProof/>
-                <w:sz w:val="20"/>
-                <w:szCs w:val="20"/>
-              </w:rPr>
-            </w:pPr>
-            <w:r>
-              <w:rPr>
-                <w:rFonts w:ascii="Courier New" w:hAnsi="Courier New" w:cs="Courier New"/>
-                <w:noProof/>
-                <w:sz w:val="20"/>
-                <w:szCs w:val="20"/>
+                <w:lang w:val="uk-UA"/>
+              </w:rPr>
+            </w:pPr>
+          </w:p>
+          <w:p>
+            <w:pPr>
+              <w:ind w:left="720" w:firstLine="0"/>
+              <w:rPr>
+                <w:rFonts w:ascii="Courier New" w:hAnsi="Courier New" w:cs="Courier New"/>
+                <w:noProof/>
+                <w:sz w:val="20"/>
+                <w:szCs w:val="20"/>
+                <w:lang w:val="uk-UA"/>
+              </w:rPr>
+            </w:pPr>
+            <w:r>
+              <w:rPr>
+                <w:rFonts w:ascii="Courier New" w:hAnsi="Courier New" w:cs="Courier New"/>
+                <w:noProof/>
+                <w:sz w:val="20"/>
+                <w:szCs w:val="20"/>
+                <w:lang w:val="uk-UA"/>
               </w:rPr>
               <w:t>#topic_02</w:t>
             </w:r>
@@ -1976,34 +2374,236 @@
                 <w:noProof/>
                 <w:sz w:val="20"/>
                 <w:szCs w:val="20"/>
-              </w:rPr>
-            </w:pPr>
-            <w:r>
-              <w:rPr>
-                <w:rFonts w:ascii="Courier New" w:hAnsi="Courier New" w:cs="Courier New"/>
-                <w:noProof/>
-                <w:sz w:val="20"/>
-                <w:szCs w:val="20"/>
-              </w:rPr>
-              <w:t xml:space="preserve">#D conditions check, roots calculating and output </w:t>
-            </w:r>
-          </w:p>
-          <w:p>
-            <w:pPr>
-              <w:ind w:left="720" w:firstLine="0"/>
-              <w:rPr>
-                <w:rFonts w:ascii="Courier New" w:hAnsi="Courier New" w:cs="Courier New"/>
-                <w:noProof/>
-                <w:sz w:val="20"/>
-                <w:szCs w:val="20"/>
-              </w:rPr>
-            </w:pPr>
-            <w:r>
-              <w:rPr>
-                <w:rFonts w:ascii="Courier New" w:hAnsi="Courier New" w:cs="Courier New"/>
-                <w:noProof/>
-                <w:sz w:val="20"/>
-                <w:szCs w:val="20"/>
+                <w:lang w:val="uk-UA"/>
+              </w:rPr>
+            </w:pPr>
+            <w:r>
+              <w:rPr>
+                <w:rFonts w:ascii="Courier New" w:hAnsi="Courier New" w:cs="Courier New"/>
+                <w:noProof/>
+                <w:sz w:val="20"/>
+                <w:szCs w:val="20"/>
+                <w:lang w:val="uk-UA"/>
+              </w:rPr>
+              <w:t>#roots calculating function</w:t>
+            </w:r>
+          </w:p>
+          <w:p>
+            <w:pPr>
+              <w:ind w:left="720" w:firstLine="0"/>
+              <w:rPr>
+                <w:rFonts w:ascii="Courier New" w:hAnsi="Courier New" w:cs="Courier New"/>
+                <w:noProof/>
+                <w:sz w:val="20"/>
+                <w:szCs w:val="20"/>
+                <w:lang w:val="uk-UA"/>
+              </w:rPr>
+            </w:pPr>
+            <w:r>
+              <w:rPr>
+                <w:rFonts w:ascii="Courier New" w:hAnsi="Courier New" w:cs="Courier New"/>
+                <w:noProof/>
+                <w:sz w:val="20"/>
+                <w:szCs w:val="20"/>
+                <w:lang w:val="uk-UA"/>
+              </w:rPr>
+              <w:t>def calculatingRoots(b, D, a):</w:t>
+            </w:r>
+          </w:p>
+          <w:p>
+            <w:pPr>
+              <w:ind w:left="720" w:firstLine="0"/>
+              <w:rPr>
+                <w:rFonts w:ascii="Courier New" w:hAnsi="Courier New" w:cs="Courier New"/>
+                <w:noProof/>
+                <w:sz w:val="20"/>
+                <w:szCs w:val="20"/>
+                <w:lang w:val="uk-UA"/>
+              </w:rPr>
+            </w:pPr>
+            <w:r>
+              <w:rPr>
+                <w:rFonts w:ascii="Courier New" w:hAnsi="Courier New" w:cs="Courier New"/>
+                <w:noProof/>
+                <w:sz w:val="20"/>
+                <w:szCs w:val="20"/>
+                <w:lang w:val="uk-UA"/>
+              </w:rPr>
+              <w:t>    x1 = (-b + D**0.5) / (2*a)</w:t>
+            </w:r>
+          </w:p>
+          <w:p>
+            <w:pPr>
+              <w:ind w:left="720" w:firstLine="0"/>
+              <w:rPr>
+                <w:rFonts w:ascii="Courier New" w:hAnsi="Courier New" w:cs="Courier New"/>
+                <w:noProof/>
+                <w:sz w:val="20"/>
+                <w:szCs w:val="20"/>
+                <w:lang w:val="uk-UA"/>
+              </w:rPr>
+            </w:pPr>
+            <w:r>
+              <w:rPr>
+                <w:rFonts w:ascii="Courier New" w:hAnsi="Courier New" w:cs="Courier New"/>
+                <w:noProof/>
+                <w:sz w:val="20"/>
+                <w:szCs w:val="20"/>
+                <w:lang w:val="uk-UA"/>
+              </w:rPr>
+              <w:t>    x2 = (-b - D**0.5) / (2*a)</w:t>
+            </w:r>
+          </w:p>
+          <w:p>
+            <w:pPr>
+              <w:ind w:left="720" w:firstLine="0"/>
+              <w:rPr>
+                <w:rFonts w:ascii="Courier New" w:hAnsi="Courier New" w:cs="Courier New"/>
+                <w:noProof/>
+                <w:sz w:val="20"/>
+                <w:szCs w:val="20"/>
+                <w:lang w:val="uk-UA"/>
+              </w:rPr>
+            </w:pPr>
+            <w:r>
+              <w:rPr>
+                <w:rFonts w:ascii="Courier New" w:hAnsi="Courier New" w:cs="Courier New"/>
+                <w:noProof/>
+                <w:sz w:val="20"/>
+                <w:szCs w:val="20"/>
+                <w:lang w:val="uk-UA"/>
+              </w:rPr>
+              <w:t>    if x1 == x2:</w:t>
+            </w:r>
+          </w:p>
+          <w:p>
+            <w:pPr>
+              <w:ind w:left="720" w:firstLine="0"/>
+              <w:rPr>
+                <w:rFonts w:ascii="Courier New" w:hAnsi="Courier New" w:cs="Courier New"/>
+                <w:noProof/>
+                <w:sz w:val="20"/>
+                <w:szCs w:val="20"/>
+                <w:lang w:val="uk-UA"/>
+              </w:rPr>
+            </w:pPr>
+            <w:r>
+              <w:rPr>
+                <w:rFonts w:ascii="Courier New" w:hAnsi="Courier New" w:cs="Courier New"/>
+                <w:noProof/>
+                <w:sz w:val="20"/>
+                <w:szCs w:val="20"/>
+                <w:lang w:val="uk-UA"/>
+              </w:rPr>
+              <w:t>        return x1</w:t>
+            </w:r>
+          </w:p>
+          <w:p>
+            <w:pPr>
+              <w:ind w:left="720" w:firstLine="0"/>
+              <w:rPr>
+                <w:rFonts w:ascii="Courier New" w:hAnsi="Courier New" w:cs="Courier New"/>
+                <w:noProof/>
+                <w:sz w:val="20"/>
+                <w:szCs w:val="20"/>
+                <w:lang w:val="uk-UA"/>
+              </w:rPr>
+            </w:pPr>
+            <w:r>
+              <w:rPr>
+                <w:rFonts w:ascii="Courier New" w:hAnsi="Courier New" w:cs="Courier New"/>
+                <w:noProof/>
+                <w:sz w:val="20"/>
+                <w:szCs w:val="20"/>
+                <w:lang w:val="uk-UA"/>
+              </w:rPr>
+              <w:t xml:space="preserve">    else: </w:t>
+            </w:r>
+          </w:p>
+          <w:p>
+            <w:pPr>
+              <w:ind w:left="720" w:firstLine="0"/>
+              <w:rPr>
+                <w:rFonts w:ascii="Courier New" w:hAnsi="Courier New" w:cs="Courier New"/>
+                <w:noProof/>
+                <w:sz w:val="20"/>
+                <w:szCs w:val="20"/>
+                <w:lang w:val="uk-UA"/>
+              </w:rPr>
+            </w:pPr>
+            <w:r>
+              <w:rPr>
+                <w:rFonts w:ascii="Courier New" w:hAnsi="Courier New" w:cs="Courier New"/>
+                <w:noProof/>
+                <w:sz w:val="20"/>
+                <w:szCs w:val="20"/>
+                <w:lang w:val="uk-UA"/>
+              </w:rPr>
+              <w:t>        return x1, x2</w:t>
+            </w:r>
+          </w:p>
+          <w:p>
+            <w:pPr>
+              <w:ind w:left="720" w:firstLine="0"/>
+              <w:rPr>
+                <w:rFonts w:ascii="Courier New" w:hAnsi="Courier New" w:cs="Courier New"/>
+                <w:noProof/>
+                <w:sz w:val="20"/>
+                <w:szCs w:val="20"/>
+                <w:lang w:val="uk-UA"/>
+              </w:rPr>
+            </w:pPr>
+            <w:r>
+              <w:rPr>
+                <w:rFonts w:ascii="Courier New" w:hAnsi="Courier New" w:cs="Courier New"/>
+                <w:noProof/>
+                <w:sz w:val="20"/>
+                <w:szCs w:val="20"/>
+                <w:lang w:val="uk-UA"/>
+              </w:rPr>
+              <w:t xml:space="preserve">    </w:t>
+            </w:r>
+          </w:p>
+          <w:p>
+            <w:pPr>
+              <w:ind w:left="720" w:firstLine="0"/>
+              <w:rPr>
+                <w:rFonts w:ascii="Courier New" w:hAnsi="Courier New" w:cs="Courier New"/>
+                <w:noProof/>
+                <w:sz w:val="20"/>
+                <w:szCs w:val="20"/>
+                <w:lang w:val="uk-UA"/>
+              </w:rPr>
+            </w:pPr>
+            <w:r>
+              <w:rPr>
+                <w:rFonts w:ascii="Courier New" w:hAnsi="Courier New" w:cs="Courier New"/>
+                <w:noProof/>
+                <w:sz w:val="20"/>
+                <w:szCs w:val="20"/>
+                <w:lang w:val="uk-UA"/>
+              </w:rPr>
+              <w:t xml:space="preserve">#D conditions check and roots output </w:t>
+            </w:r>
+          </w:p>
+          <w:p>
+            <w:pPr>
+              <w:ind w:left="720" w:firstLine="0"/>
+              <w:rPr>
+                <w:rFonts w:ascii="Courier New" w:hAnsi="Courier New" w:cs="Courier New"/>
+                <w:noProof/>
+                <w:sz w:val="20"/>
+                <w:szCs w:val="20"/>
+                <w:lang w:val="uk-UA"/>
+              </w:rPr>
+            </w:pPr>
+            <w:r>
+              <w:rPr>
+                <w:rFonts w:ascii="Courier New" w:hAnsi="Courier New" w:cs="Courier New"/>
+                <w:noProof/>
+                <w:sz w:val="20"/>
+                <w:szCs w:val="20"/>
+                <w:lang w:val="uk-UA"/>
               </w:rPr>
               <w:t>if D &gt; 0:</w:t>
             </w:r>
@@ -2016,54 +2616,16 @@
                 <w:noProof/>
                 <w:sz w:val="20"/>
                 <w:szCs w:val="20"/>
-              </w:rPr>
-            </w:pPr>
-            <w:r>
-              <w:rPr>
-                <w:rFonts w:ascii="Courier New" w:hAnsi="Courier New" w:cs="Courier New"/>
-                <w:noProof/>
-                <w:sz w:val="20"/>
-                <w:szCs w:val="20"/>
-              </w:rPr>
-              <w:t>    x1 = (-b + D**0.5) / (2*a)</w:t>
-            </w:r>
-          </w:p>
-          <w:p>
-            <w:pPr>
-              <w:ind w:left="720" w:firstLine="0"/>
-              <w:rPr>
-                <w:rFonts w:ascii="Courier New" w:hAnsi="Courier New" w:cs="Courier New"/>
-                <w:noProof/>
-                <w:sz w:val="20"/>
-                <w:szCs w:val="20"/>
-              </w:rPr>
-            </w:pPr>
-            <w:r>
-              <w:rPr>
-                <w:rFonts w:ascii="Courier New" w:hAnsi="Courier New" w:cs="Courier New"/>
-                <w:noProof/>
-                <w:sz w:val="20"/>
-                <w:szCs w:val="20"/>
-              </w:rPr>
-              <w:t>    x2 = (-b - D**0.5) / (2*a)</w:t>
-            </w:r>
-          </w:p>
-          <w:p>
-            <w:pPr>
-              <w:ind w:left="720" w:firstLine="0"/>
-              <w:rPr>
-                <w:rFonts w:ascii="Courier New" w:hAnsi="Courier New" w:cs="Courier New"/>
-                <w:noProof/>
-                <w:sz w:val="20"/>
-                <w:szCs w:val="20"/>
-              </w:rPr>
-            </w:pPr>
-            <w:r>
-              <w:rPr>
-                <w:rFonts w:ascii="Courier New" w:hAnsi="Courier New" w:cs="Courier New"/>
-                <w:noProof/>
-                <w:sz w:val="20"/>
-                <w:szCs w:val="20"/>
+                <w:lang w:val="uk-UA"/>
+              </w:rPr>
+            </w:pPr>
+            <w:r>
+              <w:rPr>
+                <w:rFonts w:ascii="Courier New" w:hAnsi="Courier New" w:cs="Courier New"/>
+                <w:noProof/>
+                <w:sz w:val="20"/>
+                <w:szCs w:val="20"/>
+                <w:lang w:val="uk-UA"/>
               </w:rPr>
               <w:t>    print("\nEquation has 2 roots: ")</w:t>
             </w:r>
@@ -2076,54 +2638,38 @@
                 <w:noProof/>
                 <w:sz w:val="20"/>
                 <w:szCs w:val="20"/>
-              </w:rPr>
-            </w:pPr>
-            <w:r>
-              <w:rPr>
-                <w:rFonts w:ascii="Courier New" w:hAnsi="Courier New" w:cs="Courier New"/>
-                <w:noProof/>
-                <w:sz w:val="20"/>
-                <w:szCs w:val="20"/>
-              </w:rPr>
-              <w:t>    print("x1 =", x1)</w:t>
-            </w:r>
-          </w:p>
-          <w:p>
-            <w:pPr>
-              <w:ind w:left="720" w:firstLine="0"/>
-              <w:rPr>
-                <w:rFonts w:ascii="Courier New" w:hAnsi="Courier New" w:cs="Courier New"/>
-                <w:noProof/>
-                <w:sz w:val="20"/>
-                <w:szCs w:val="20"/>
-              </w:rPr>
-            </w:pPr>
-            <w:r>
-              <w:rPr>
-                <w:rFonts w:ascii="Courier New" w:hAnsi="Courier New" w:cs="Courier New"/>
-                <w:noProof/>
-                <w:sz w:val="20"/>
-                <w:szCs w:val="20"/>
-              </w:rPr>
-              <w:t>    print("x2 =", x2)</w:t>
-            </w:r>
-          </w:p>
-          <w:p>
-            <w:pPr>
-              <w:ind w:left="720" w:firstLine="0"/>
-              <w:rPr>
-                <w:rFonts w:ascii="Courier New" w:hAnsi="Courier New" w:cs="Courier New"/>
-                <w:noProof/>
-                <w:sz w:val="20"/>
-                <w:szCs w:val="20"/>
-              </w:rPr>
-            </w:pPr>
-            <w:r>
-              <w:rPr>
-                <w:rFonts w:ascii="Courier New" w:hAnsi="Courier New" w:cs="Courier New"/>
-                <w:noProof/>
-                <w:sz w:val="20"/>
-                <w:szCs w:val="20"/>
+                <w:lang w:val="uk-UA"/>
+              </w:rPr>
+            </w:pPr>
+            <w:r>
+              <w:rPr>
+                <w:rFonts w:ascii="Courier New" w:hAnsi="Courier New" w:cs="Courier New"/>
+                <w:noProof/>
+                <w:sz w:val="20"/>
+                <w:szCs w:val="20"/>
+                <w:lang w:val="uk-UA"/>
+              </w:rPr>
+              <w:t xml:space="preserve">    print("x =", calculatingRoots(b, D, a))   </w:t>
+            </w:r>
+          </w:p>
+          <w:p>
+            <w:pPr>
+              <w:ind w:left="720" w:firstLine="0"/>
+              <w:rPr>
+                <w:rFonts w:ascii="Courier New" w:hAnsi="Courier New" w:cs="Courier New"/>
+                <w:noProof/>
+                <w:sz w:val="20"/>
+                <w:szCs w:val="20"/>
+                <w:lang w:val="uk-UA"/>
+              </w:rPr>
+            </w:pPr>
+            <w:r>
+              <w:rPr>
+                <w:rFonts w:ascii="Courier New" w:hAnsi="Courier New" w:cs="Courier New"/>
+                <w:noProof/>
+                <w:sz w:val="20"/>
+                <w:szCs w:val="20"/>
+                <w:lang w:val="uk-UA"/>
               </w:rPr>
               <w:t>elif D == 0:</w:t>
             </w:r>
@@ -2136,14 +2682,16 @@
                 <w:noProof/>
                 <w:sz w:val="20"/>
                 <w:szCs w:val="20"/>
-              </w:rPr>
-            </w:pPr>
-            <w:r>
-              <w:rPr>
-                <w:rFonts w:ascii="Courier New" w:hAnsi="Courier New" w:cs="Courier New"/>
-                <w:noProof/>
-                <w:sz w:val="20"/>
-                <w:szCs w:val="20"/>
+                <w:lang w:val="uk-UA"/>
+              </w:rPr>
+            </w:pPr>
+            <w:r>
+              <w:rPr>
+                <w:rFonts w:ascii="Courier New" w:hAnsi="Courier New" w:cs="Courier New"/>
+                <w:noProof/>
+                <w:sz w:val="20"/>
+                <w:szCs w:val="20"/>
+                <w:lang w:val="uk-UA"/>
               </w:rPr>
               <w:t>    x = -b / (2*a)</w:t>
             </w:r>
@@ -2156,14 +2704,16 @@
                 <w:noProof/>
                 <w:sz w:val="20"/>
                 <w:szCs w:val="20"/>
-              </w:rPr>
-            </w:pPr>
-            <w:r>
-              <w:rPr>
-                <w:rFonts w:ascii="Courier New" w:hAnsi="Courier New" w:cs="Courier New"/>
-                <w:noProof/>
-                <w:sz w:val="20"/>
-                <w:szCs w:val="20"/>
+                <w:lang w:val="uk-UA"/>
+              </w:rPr>
+            </w:pPr>
+            <w:r>
+              <w:rPr>
+                <w:rFonts w:ascii="Courier New" w:hAnsi="Courier New" w:cs="Courier New"/>
+                <w:noProof/>
+                <w:sz w:val="20"/>
+                <w:szCs w:val="20"/>
+                <w:lang w:val="uk-UA"/>
               </w:rPr>
               <w:t>    print("\nEquation has 1 root: ")</w:t>
             </w:r>
@@ -2176,34 +2726,38 @@
                 <w:noProof/>
                 <w:sz w:val="20"/>
                 <w:szCs w:val="20"/>
-              </w:rPr>
-            </w:pPr>
-            <w:r>
-              <w:rPr>
-                <w:rFonts w:ascii="Courier New" w:hAnsi="Courier New" w:cs="Courier New"/>
-                <w:noProof/>
-                <w:sz w:val="20"/>
-                <w:szCs w:val="20"/>
-              </w:rPr>
-              <w:t>    print("x =", x)</w:t>
-            </w:r>
-          </w:p>
-          <w:p>
-            <w:pPr>
-              <w:ind w:left="720" w:firstLine="0"/>
-              <w:rPr>
-                <w:rFonts w:ascii="Courier New" w:hAnsi="Courier New" w:cs="Courier New"/>
-                <w:noProof/>
-                <w:sz w:val="20"/>
-                <w:szCs w:val="20"/>
-              </w:rPr>
-            </w:pPr>
-            <w:r>
-              <w:rPr>
-                <w:rFonts w:ascii="Courier New" w:hAnsi="Courier New" w:cs="Courier New"/>
-                <w:noProof/>
-                <w:sz w:val="20"/>
-                <w:szCs w:val="20"/>
+                <w:lang w:val="uk-UA"/>
+              </w:rPr>
+            </w:pPr>
+            <w:r>
+              <w:rPr>
+                <w:rFonts w:ascii="Courier New" w:hAnsi="Courier New" w:cs="Courier New"/>
+                <w:noProof/>
+                <w:sz w:val="20"/>
+                <w:szCs w:val="20"/>
+                <w:lang w:val="uk-UA"/>
+              </w:rPr>
+              <w:t>    print("x =", calculatingRoots(b, D, a))</w:t>
+            </w:r>
+          </w:p>
+          <w:p>
+            <w:pPr>
+              <w:ind w:left="720" w:firstLine="0"/>
+              <w:rPr>
+                <w:rFonts w:ascii="Courier New" w:hAnsi="Courier New" w:cs="Courier New"/>
+                <w:noProof/>
+                <w:sz w:val="20"/>
+                <w:szCs w:val="20"/>
+                <w:lang w:val="uk-UA"/>
+              </w:rPr>
+            </w:pPr>
+            <w:r>
+              <w:rPr>
+                <w:rFonts w:ascii="Courier New" w:hAnsi="Courier New" w:cs="Courier New"/>
+                <w:noProof/>
+                <w:sz w:val="20"/>
+                <w:szCs w:val="20"/>
+                <w:lang w:val="uk-UA"/>
               </w:rPr>
               <w:t>else:</w:t>
             </w:r>
@@ -2216,21 +2770,30 @@
                 <w:noProof/>
                 <w:sz w:val="20"/>
                 <w:szCs w:val="20"/>
-              </w:rPr>
-            </w:pPr>
-            <w:r>
-              <w:rPr>
-                <w:rFonts w:ascii="Courier New" w:hAnsi="Courier New" w:cs="Courier New"/>
-                <w:noProof/>
-                <w:sz w:val="20"/>
-                <w:szCs w:val="20"/>
+                <w:lang w:val="uk-UA"/>
+              </w:rPr>
+            </w:pPr>
+            <w:r>
+              <w:rPr>
+                <w:rFonts w:ascii="Courier New" w:hAnsi="Courier New" w:cs="Courier New"/>
+                <w:noProof/>
+                <w:sz w:val="20"/>
+                <w:szCs w:val="20"/>
+                <w:lang w:val="uk-UA"/>
               </w:rPr>
               <w:t>    print("\nEquation has no roots.")</w:t>
             </w:r>
           </w:p>
           <w:p>
             <w:pPr>
-              <w:ind w:firstLine="0"/>
+              <w:ind w:left="720" w:firstLine="0"/>
+              <w:rPr>
+                <w:rFonts w:ascii="Courier New" w:hAnsi="Courier New" w:cs="Courier New"/>
+                <w:noProof/>
+                <w:sz w:val="20"/>
+                <w:szCs w:val="20"/>
+                <w:lang w:val="uk-UA"/>
+              </w:rPr>
             </w:pPr>
           </w:p>
           <w:p>
@@ -2244,21 +2807,19 @@
     <w:p>
       <w:pPr>
         <w:ind w:firstLine="0"/>
-      </w:pPr>
-    </w:p>
-    <w:p>
-      <w:pPr>
-        <w:ind w:firstLine="0"/>
         <w:rPr>
           <w:b/>
           <w:lang w:val="ru-RU"/>
         </w:rPr>
       </w:pPr>
+      <w:bookmarkStart w:id="0" w:name="_GoBack"/>
+      <w:bookmarkEnd w:id="0"/>
       <w:r>
         <w:rPr>
           <w:b/>
           <w:lang w:val="uk-UA"/>
         </w:rPr>
+        <w:lastRenderedPageBreak/>
         <w:t xml:space="preserve">Калькулятор з конструкціями </w:t>
       </w:r>
       <w:r>
@@ -2342,7 +2903,6 @@
         <w:rPr>
           <w:lang w:val="uk-UA"/>
         </w:rPr>
-        <w:lastRenderedPageBreak/>
         <w:t>Код програми:</w:t>
       </w:r>
     </w:p>
@@ -2754,7 +3314,26 @@
           <w:b/>
           <w:lang w:val="ru-RU"/>
         </w:rPr>
-        <w:t xml:space="preserve">Калькулятор з </w:t>
+        <w:t>Калькулятор</w:t>
+      </w:r>
+      <w:r>
+        <w:rPr>
+          <w:b/>
+        </w:rPr>
+        <w:t xml:space="preserve"> </w:t>
+      </w:r>
+      <w:r>
+        <w:rPr>
+          <w:b/>
+          <w:lang w:val="ru-RU"/>
+        </w:rPr>
+        <w:t>з</w:t>
+      </w:r>
+      <w:r>
+        <w:rPr>
+          <w:b/>
+        </w:rPr>
+        <w:t xml:space="preserve"> </w:t>
       </w:r>
       <w:r>
         <w:rPr>
@@ -2788,21 +3367,12 @@
         <w:rPr>
           <w:lang w:val="uk-UA"/>
         </w:rPr>
-        <w:t xml:space="preserve">Потрібно створити калькулятор з </w:t>
-      </w:r>
-      <w:r>
-        <w:rPr>
-          <w:lang w:val="uk-UA"/>
-        </w:rPr>
-        <w:t xml:space="preserve">конструкцією </w:t>
+        <w:t xml:space="preserve">Потрібно створити калькулятор з конструкцією </w:t>
       </w:r>
       <w:r>
         <w:t>match</w:t>
       </w:r>
       <w:r>
-        <w:rPr>
-          <w:lang w:val="ru-RU"/>
-        </w:rPr>
         <w:t xml:space="preserve"> </w:t>
       </w:r>
       <w:r>
@@ -2840,6 +3410,7 @@
         <w:rPr>
           <w:lang w:val="uk-UA"/>
         </w:rPr>
+        <w:lastRenderedPageBreak/>
         <w:t>Створив калькулятор з 4 діями. Ділення на 0 – виключення.</w:t>
       </w:r>
     </w:p>

</xml_diff>

<commit_message>
Add task 3 for topic_05, lpr update
</commit_message>
<xml_diff>
--- a/TP-KB-221-Denis-Sazonenko-lpr.docx
+++ b/TP-KB-221-Denis-Sazonenko-lpr.docx
@@ -150,16 +150,7 @@
           <w:sz w:val="28"/>
           <w:lang w:val="uk-UA"/>
         </w:rPr>
-        <w:t xml:space="preserve">1 </w:t>
-      </w:r>
-      <w:r>
-        <w:rPr>
-          <w:rFonts w:ascii="Times New Roman" w:eastAsia="Times New Roman" w:hAnsi="Times New Roman" w:cs="Times New Roman"/>
-          <w:noProof/>
-          <w:sz w:val="28"/>
-          <w:lang w:val="uk-UA"/>
-        </w:rPr>
-        <w:t>було надано варіанти рішення до наступних задач:</w:t>
+        <w:t>1 було надано варіанти рішення до наступних задач:</w:t>
       </w:r>
     </w:p>
     <w:p>
@@ -287,16 +278,7 @@
           <w:sz w:val="28"/>
           <w:lang w:val="uk-UA"/>
         </w:rPr>
-        <w:t>Створив функцію що розвертає рядо</w:t>
-      </w:r>
-      <w:r>
-        <w:rPr>
-          <w:rFonts w:ascii="Times New Roman" w:eastAsia="Times New Roman" w:hAnsi="Times New Roman" w:cs="Times New Roman"/>
-          <w:noProof/>
-          <w:sz w:val="28"/>
-          <w:lang w:val="uk-UA"/>
-        </w:rPr>
-        <w:t>к.</w:t>
+        <w:t>Створив функцію що розвертає рядок.</w:t>
       </w:r>
     </w:p>
     <w:p>
@@ -335,12 +317,6 @@
         <w:gridCol w:w="8545"/>
       </w:tblGrid>
       <w:tr>
-        <w:tblPrEx>
-          <w:tblCellMar>
-            <w:top w:w="0" w:type="dxa"/>
-            <w:bottom w:w="0" w:type="dxa"/>
-          </w:tblCellMar>
-        </w:tblPrEx>
         <w:trPr>
           <w:trHeight w:val="1"/>
         </w:trPr>
@@ -700,16 +676,7 @@
           <w:sz w:val="28"/>
           <w:lang w:val="uk-UA"/>
         </w:rPr>
-        <w:t>Title() – всі 1 букви кожного</w:t>
-      </w:r>
-      <w:r>
-        <w:rPr>
-          <w:rFonts w:ascii="Times New Roman" w:eastAsia="Times New Roman" w:hAnsi="Times New Roman" w:cs="Times New Roman"/>
-          <w:noProof/>
-          <w:sz w:val="28"/>
-          <w:lang w:val="uk-UA"/>
-        </w:rPr>
-        <w:t xml:space="preserve"> слова в рядку робить вищого регістру.</w:t>
+        <w:t>Title() – всі 1 букви кожного слова в рядку робить вищого регістру.</w:t>
       </w:r>
     </w:p>
     <w:p>
@@ -814,16 +781,7 @@
           <w:sz w:val="28"/>
           <w:lang w:val="uk-UA"/>
         </w:rPr>
-        <w:t>Count() – рахує кіль</w:t>
-      </w:r>
-      <w:r>
-        <w:rPr>
-          <w:rFonts w:ascii="Times New Roman" w:eastAsia="Times New Roman" w:hAnsi="Times New Roman" w:cs="Times New Roman"/>
-          <w:noProof/>
-          <w:sz w:val="28"/>
-          <w:lang w:val="uk-UA"/>
-        </w:rPr>
-        <w:t>кість входжень символу до рядку.</w:t>
+        <w:t>Count() – рахує кількість входжень символу до рядку.</w:t>
       </w:r>
     </w:p>
     <w:p>
@@ -883,12 +841,6 @@
         <w:gridCol w:w="8545"/>
       </w:tblGrid>
       <w:tr>
-        <w:tblPrEx>
-          <w:tblCellMar>
-            <w:top w:w="0" w:type="dxa"/>
-            <w:bottom w:w="0" w:type="dxa"/>
-          </w:tblCellMar>
-        </w:tblPrEx>
         <w:trPr>
           <w:trHeight w:val="1"/>
         </w:trPr>
@@ -1579,16 +1531,7 @@
           <w:sz w:val="28"/>
           <w:lang w:val="uk-UA"/>
         </w:rPr>
-        <w:t xml:space="preserve">Формула дискримінанта b**2 – 4*a*c. Запрошуємо ввід 3-х коефіцієнтів від </w:t>
-      </w:r>
-      <w:r>
-        <w:rPr>
-          <w:rFonts w:ascii="Times New Roman" w:eastAsia="Times New Roman" w:hAnsi="Times New Roman" w:cs="Times New Roman"/>
-          <w:noProof/>
-          <w:sz w:val="28"/>
-          <w:lang w:val="uk-UA"/>
-        </w:rPr>
-        <w:t>користувача та передаємо їх функції на обчислення.</w:t>
+        <w:t>Формула дискримінанта b**2 – 4*a*c. Запрошуємо ввід 3-х коефіцієнтів від користувача та передаємо їх функції на обчислення.</w:t>
       </w:r>
     </w:p>
     <w:p>
@@ -1627,12 +1570,6 @@
         <w:gridCol w:w="8545"/>
       </w:tblGrid>
       <w:tr>
-        <w:tblPrEx>
-          <w:tblCellMar>
-            <w:top w:w="0" w:type="dxa"/>
-            <w:bottom w:w="0" w:type="dxa"/>
-          </w:tblCellMar>
-        </w:tblPrEx>
         <w:trPr>
           <w:trHeight w:val="1"/>
         </w:trPr>
@@ -2011,16 +1948,7 @@
           <w:lang w:val="uk-UA"/>
         </w:rPr>
         <w:tab/>
-        <w:t>Під час виконання практичн</w:t>
-      </w:r>
-      <w:r>
-        <w:rPr>
-          <w:rFonts w:ascii="Times New Roman" w:eastAsia="Times New Roman" w:hAnsi="Times New Roman" w:cs="Times New Roman"/>
-          <w:noProof/>
-          <w:sz w:val="28"/>
-          <w:lang w:val="uk-UA"/>
-        </w:rPr>
-        <w:t xml:space="preserve">ого завдання до Теми </w:t>
+        <w:t xml:space="preserve">Під час виконання практичного завдання до Теми </w:t>
       </w:r>
       <w:r>
         <w:rPr>
@@ -2163,12 +2091,6 @@
         <w:gridCol w:w="8545"/>
       </w:tblGrid>
       <w:tr>
-        <w:tblPrEx>
-          <w:tblCellMar>
-            <w:top w:w="0" w:type="dxa"/>
-            <w:bottom w:w="0" w:type="dxa"/>
-          </w:tblCellMar>
-        </w:tblPrEx>
         <w:trPr>
           <w:trHeight w:val="1"/>
         </w:trPr>
@@ -2610,16 +2532,7 @@
                 <w:sz w:val="20"/>
                 <w:lang w:val="uk-UA"/>
               </w:rPr>
-              <w:t>#roots calculating fu</w:t>
-            </w:r>
-            <w:r>
-              <w:rPr>
-                <w:rFonts w:ascii="Courier New" w:eastAsia="Courier New" w:hAnsi="Courier New" w:cs="Courier New"/>
-                <w:noProof/>
-                <w:sz w:val="20"/>
-                <w:lang w:val="uk-UA"/>
-              </w:rPr>
-              <w:t>nction</w:t>
+              <w:t>#roots calculating function</w:t>
             </w:r>
           </w:p>
           <w:p>
@@ -3179,12 +3092,6 @@
         <w:gridCol w:w="8545"/>
       </w:tblGrid>
       <w:tr>
-        <w:tblPrEx>
-          <w:tblCellMar>
-            <w:top w:w="0" w:type="dxa"/>
-            <w:bottom w:w="0" w:type="dxa"/>
-          </w:tblCellMar>
-        </w:tblPrEx>
         <w:trPr>
           <w:trHeight w:val="1"/>
         </w:trPr>
@@ -3751,12 +3658,6 @@
         <w:gridCol w:w="8545"/>
       </w:tblGrid>
       <w:tr>
-        <w:tblPrEx>
-          <w:tblCellMar>
-            <w:top w:w="0" w:type="dxa"/>
-            <w:bottom w:w="0" w:type="dxa"/>
-          </w:tblCellMar>
-        </w:tblPrEx>
         <w:trPr>
           <w:trHeight w:val="1"/>
         </w:trPr>
@@ -3930,16 +3831,7 @@
                 <w:sz w:val="20"/>
                 <w:lang w:val="uk-UA"/>
               </w:rPr>
-              <w:t>        p</w:t>
-            </w:r>
-            <w:r>
-              <w:rPr>
-                <w:rFonts w:ascii="Courier New" w:eastAsia="Courier New" w:hAnsi="Courier New" w:cs="Courier New"/>
-                <w:noProof/>
-                <w:sz w:val="20"/>
-                <w:lang w:val="uk-UA"/>
-              </w:rPr>
-              <w:t>rint(a + b)</w:t>
+              <w:t>        print(a + b)</w:t>
             </w:r>
           </w:p>
           <w:p>
@@ -4510,12 +4402,6 @@
         <w:gridCol w:w="8545"/>
       </w:tblGrid>
       <w:tr>
-        <w:tblPrEx>
-          <w:tblCellMar>
-            <w:top w:w="0" w:type="dxa"/>
-            <w:bottom w:w="0" w:type="dxa"/>
-          </w:tblCellMar>
-        </w:tblPrEx>
         <w:trPr>
           <w:trHeight w:val="1"/>
         </w:trPr>
@@ -5099,12 +4985,6 @@
         <w:gridCol w:w="8545"/>
       </w:tblGrid>
       <w:tr>
-        <w:tblPrEx>
-          <w:tblCellMar>
-            <w:top w:w="0" w:type="dxa"/>
-            <w:bottom w:w="0" w:type="dxa"/>
-          </w:tblCellMar>
-        </w:tblPrEx>
         <w:trPr>
           <w:trHeight w:val="1"/>
         </w:trPr>
@@ -6301,16 +6181,7 @@
                 <w:sz w:val="20"/>
                 <w:lang w:val="uk-UA"/>
               </w:rPr>
-              <w:t xml:space="preserve">    l</w:t>
-            </w:r>
-            <w:r>
-              <w:rPr>
-                <w:rFonts w:ascii="Courier New" w:eastAsia="Courier New" w:hAnsi="Courier New" w:cs="Courier New"/>
-                <w:noProof/>
-                <w:sz w:val="20"/>
-                <w:lang w:val="uk-UA"/>
-              </w:rPr>
-              <w:t>ist1.reverse()</w:t>
+              <w:t xml:space="preserve">    list1.reverse()</w:t>
             </w:r>
           </w:p>
           <w:p>
@@ -6728,16 +6599,7 @@
                 <w:sz w:val="20"/>
                 <w:lang w:val="uk-UA"/>
               </w:rPr>
-              <w:t xml:space="preserve">     </w:t>
-            </w:r>
-            <w:r>
-              <w:rPr>
-                <w:rFonts w:ascii="Courier New" w:eastAsia="Courier New" w:hAnsi="Courier New" w:cs="Courier New"/>
-                <w:noProof/>
-                <w:sz w:val="20"/>
-                <w:lang w:val="uk-UA"/>
-              </w:rPr>
-              <w:t xml:space="preserve">   case "3":</w:t>
+              <w:t xml:space="preserve">        case "3":</w:t>
             </w:r>
           </w:p>
           <w:p>
@@ -7335,12 +7197,6 @@
         <w:gridCol w:w="8545"/>
       </w:tblGrid>
       <w:tr>
-        <w:tblPrEx>
-          <w:tblCellMar>
-            <w:top w:w="0" w:type="dxa"/>
-            <w:bottom w:w="0" w:type="dxa"/>
-          </w:tblCellMar>
-        </w:tblPrEx>
         <w:trPr>
           <w:trHeight w:val="1"/>
         </w:trPr>
@@ -8859,16 +8715,7 @@
                 <w:sz w:val="20"/>
                 <w:lang w:val="uk-UA"/>
               </w:rPr>
-              <w:t xml:space="preserve">    print("\n\n-_-_-_-_-_-_-_-_-_-_-_-_-\</w:t>
-            </w:r>
-            <w:r>
-              <w:rPr>
-                <w:rFonts w:ascii="Courier New" w:eastAsia="Courier New" w:hAnsi="Courier New" w:cs="Courier New"/>
-                <w:noProof/>
-                <w:sz w:val="20"/>
-                <w:lang w:val="uk-UA"/>
-              </w:rPr>
-              <w:t>n\n")</w:t>
+              <w:t xml:space="preserve">    print("\n\n-_-_-_-_-_-_-_-_-_-_-_-_-\n\n")</w:t>
             </w:r>
           </w:p>
           <w:p>
@@ -9108,12 +8955,6 @@
         <w:gridCol w:w="8545"/>
       </w:tblGrid>
       <w:tr>
-        <w:tblPrEx>
-          <w:tblCellMar>
-            <w:top w:w="0" w:type="dxa"/>
-            <w:bottom w:w="0" w:type="dxa"/>
-          </w:tblCellMar>
-        </w:tblPrEx>
         <w:trPr>
           <w:trHeight w:val="1"/>
         </w:trPr>
@@ -9173,16 +9014,7 @@
                 <w:sz w:val="20"/>
                 <w:lang w:val="uk-UA"/>
               </w:rPr>
-              <w:t xml:space="preserve">    lis</w:t>
-            </w:r>
-            <w:r>
-              <w:rPr>
-                <w:rFonts w:ascii="Courier New" w:eastAsia="Courier New" w:hAnsi="Courier New" w:cs="Courier New"/>
-                <w:noProof/>
-                <w:sz w:val="20"/>
-                <w:lang w:val="uk-UA"/>
-              </w:rPr>
-              <w:t>t_start = 0</w:t>
+              <w:t xml:space="preserve">    list_start = 0</w:t>
             </w:r>
           </w:p>
           <w:p>
@@ -9617,16 +9449,7 @@
                 <w:sz w:val="20"/>
                 <w:lang w:val="uk-UA"/>
               </w:rPr>
-              <w:t xml:space="preserve">    po</w:t>
-            </w:r>
-            <w:r>
-              <w:rPr>
-                <w:rFonts w:ascii="Courier New" w:eastAsia="Courier New" w:hAnsi="Courier New" w:cs="Courier New"/>
-                <w:noProof/>
-                <w:sz w:val="20"/>
-                <w:lang w:val="uk-UA"/>
-              </w:rPr>
-              <w:t>sition = positionFind(list1, element)</w:t>
+              <w:t xml:space="preserve">    position = positionFind(list1, element)</w:t>
             </w:r>
           </w:p>
           <w:p>
@@ -9809,14 +9632,6 @@
           <w:lang w:val="uk-UA"/>
         </w:rPr>
         <w:tab/>
-      </w:r>
-      <w:r>
-        <w:rPr>
-          <w:rFonts w:ascii="Times New Roman" w:eastAsia="Times New Roman" w:hAnsi="Times New Roman" w:cs="Times New Roman"/>
-          <w:noProof/>
-          <w:sz w:val="28"/>
-          <w:lang w:val="uk-UA"/>
-        </w:rPr>
         <w:t>Виняткові ситуації</w:t>
       </w:r>
     </w:p>
@@ -9840,17 +9655,7 @@
           <w:sz w:val="28"/>
           <w:lang w:val="uk-UA"/>
         </w:rPr>
-        <w:t>Розширення калькулятора</w:t>
-      </w:r>
-      <w:r>
-        <w:rPr>
-          <w:rFonts w:ascii="Times New Roman" w:eastAsia="Times New Roman" w:hAnsi="Times New Roman" w:cs="Times New Roman"/>
-          <w:b/>
-          <w:noProof/>
-          <w:sz w:val="28"/>
-          <w:lang w:val="uk-UA"/>
-        </w:rPr>
-        <w:t>:</w:t>
+        <w:t>Розширення калькулятора:</w:t>
       </w:r>
     </w:p>
     <w:p>
@@ -10047,12 +9852,6 @@
         <w:gridCol w:w="10207"/>
       </w:tblGrid>
       <w:tr>
-        <w:tblPrEx>
-          <w:tblCellMar>
-            <w:top w:w="0" w:type="dxa"/>
-            <w:bottom w:w="0" w:type="dxa"/>
-          </w:tblCellMar>
-        </w:tblPrEx>
         <w:trPr>
           <w:trHeight w:val="1"/>
         </w:trPr>
@@ -11014,11 +10813,3829 @@
     <w:p>
       <w:pPr>
         <w:spacing w:line="360" w:lineRule="auto"/>
+        <w:ind w:firstLine="720"/>
+        <w:jc w:val="right"/>
+        <w:rPr>
+          <w:rFonts w:ascii="Times New Roman" w:eastAsia="Times New Roman" w:hAnsi="Times New Roman" w:cs="Times New Roman"/>
+          <w:noProof/>
+          <w:sz w:val="28"/>
+          <w:lang w:val="ru-RU"/>
+        </w:rPr>
+      </w:pPr>
+      <w:r>
+        <w:rPr>
+          <w:rFonts w:ascii="Times New Roman" w:eastAsia="Times New Roman" w:hAnsi="Times New Roman" w:cs="Times New Roman"/>
+          <w:noProof/>
+          <w:sz w:val="28"/>
+          <w:lang w:val="uk-UA"/>
+        </w:rPr>
+        <w:lastRenderedPageBreak/>
+        <w:t xml:space="preserve">Звіт до Теми </w:t>
+      </w:r>
+      <w:r>
+        <w:rPr>
+          <w:rFonts w:ascii="Segoe UI Symbol" w:eastAsia="Segoe UI Symbol" w:hAnsi="Segoe UI Symbol" w:cs="Segoe UI Symbol"/>
+          <w:noProof/>
+          <w:sz w:val="28"/>
+          <w:lang w:val="uk-UA"/>
+        </w:rPr>
+        <w:t>№</w:t>
+      </w:r>
+      <w:r>
+        <w:rPr>
+          <w:rFonts w:ascii="Times New Roman" w:eastAsia="Times New Roman" w:hAnsi="Times New Roman" w:cs="Times New Roman"/>
+          <w:noProof/>
+          <w:sz w:val="28"/>
+          <w:lang w:val="ru-RU"/>
+        </w:rPr>
+        <w:t>5</w:t>
+      </w:r>
+    </w:p>
+    <w:p>
+      <w:pPr>
+        <w:spacing w:line="360" w:lineRule="auto"/>
+        <w:jc w:val="right"/>
+        <w:rPr>
+          <w:rFonts w:ascii="Times New Roman" w:eastAsia="Times New Roman" w:hAnsi="Times New Roman" w:cs="Times New Roman"/>
+          <w:noProof/>
+          <w:sz w:val="28"/>
+          <w:lang w:val="uk-UA"/>
+        </w:rPr>
+      </w:pPr>
+      <w:r>
+        <w:rPr>
+          <w:rFonts w:ascii="Times New Roman" w:eastAsia="Times New Roman" w:hAnsi="Times New Roman" w:cs="Times New Roman"/>
+          <w:noProof/>
+          <w:sz w:val="28"/>
+          <w:lang w:val="uk-UA"/>
+        </w:rPr>
+        <w:tab/>
+      </w:r>
+      <w:r>
+        <w:rPr>
+          <w:rFonts w:ascii="Times New Roman" w:eastAsia="Times New Roman" w:hAnsi="Times New Roman" w:cs="Times New Roman"/>
+          <w:noProof/>
+          <w:sz w:val="28"/>
+          <w:lang w:val="uk-UA"/>
+        </w:rPr>
+        <w:tab/>
+      </w:r>
+      <w:r>
+        <w:rPr>
+          <w:rFonts w:ascii="Times New Roman" w:eastAsia="Times New Roman" w:hAnsi="Times New Roman" w:cs="Times New Roman"/>
+          <w:noProof/>
+          <w:sz w:val="28"/>
+          <w:lang w:val="uk-UA"/>
+        </w:rPr>
+        <w:tab/>
+      </w:r>
+      <w:r>
+        <w:rPr>
+          <w:rFonts w:ascii="Times New Roman" w:eastAsia="Times New Roman" w:hAnsi="Times New Roman" w:cs="Times New Roman"/>
+          <w:noProof/>
+          <w:sz w:val="28"/>
+          <w:lang w:val="uk-UA"/>
+        </w:rPr>
+        <w:tab/>
+      </w:r>
+      <w:r>
+        <w:rPr>
+          <w:rFonts w:ascii="Times New Roman" w:eastAsia="Times New Roman" w:hAnsi="Times New Roman" w:cs="Times New Roman"/>
+          <w:noProof/>
+          <w:sz w:val="28"/>
+          <w:lang w:val="uk-UA"/>
+        </w:rPr>
+        <w:tab/>
+      </w:r>
+      <w:r>
+        <w:rPr>
+          <w:rFonts w:ascii="Times New Roman" w:eastAsia="Times New Roman" w:hAnsi="Times New Roman" w:cs="Times New Roman"/>
+          <w:noProof/>
+          <w:sz w:val="28"/>
+          <w:lang w:val="uk-UA"/>
+        </w:rPr>
+        <w:tab/>
+      </w:r>
+      <w:r>
+        <w:rPr>
+          <w:rFonts w:ascii="Times New Roman" w:eastAsia="Times New Roman" w:hAnsi="Times New Roman" w:cs="Times New Roman"/>
+          <w:noProof/>
+          <w:sz w:val="28"/>
+          <w:lang w:val="uk-UA"/>
+        </w:rPr>
+        <w:tab/>
+      </w:r>
+      <w:r>
+        <w:rPr>
+          <w:rFonts w:ascii="Times New Roman" w:eastAsia="Times New Roman" w:hAnsi="Times New Roman" w:cs="Times New Roman"/>
+          <w:noProof/>
+          <w:sz w:val="28"/>
+          <w:lang w:val="uk-UA"/>
+        </w:rPr>
+        <w:tab/>
+      </w:r>
+      <w:r>
+        <w:rPr>
+          <w:rFonts w:ascii="Times New Roman" w:eastAsia="Times New Roman" w:hAnsi="Times New Roman" w:cs="Times New Roman"/>
+          <w:noProof/>
+          <w:sz w:val="28"/>
+          <w:lang w:val="uk-UA"/>
+        </w:rPr>
+        <w:tab/>
+      </w:r>
+      <w:r>
+        <w:rPr>
+          <w:rFonts w:ascii="Times New Roman" w:eastAsia="Times New Roman" w:hAnsi="Times New Roman" w:cs="Times New Roman"/>
+          <w:noProof/>
+          <w:sz w:val="28"/>
+          <w:lang w:val="uk-UA"/>
+        </w:rPr>
+        <w:t>Бібліотеки</w:t>
+      </w:r>
+    </w:p>
+    <w:p>
+      <w:pPr>
+        <w:spacing w:line="360" w:lineRule="auto"/>
         <w:jc w:val="both"/>
         <w:rPr>
           <w:rFonts w:ascii="Times New Roman" w:eastAsia="Times New Roman" w:hAnsi="Times New Roman" w:cs="Times New Roman"/>
           <w:b/>
-          <w:sz w:val="28"/>
+          <w:noProof/>
+          <w:sz w:val="28"/>
+          <w:lang w:val="uk-UA"/>
+        </w:rPr>
+      </w:pPr>
+      <w:r>
+        <w:rPr>
+          <w:rFonts w:ascii="Times New Roman" w:eastAsia="Times New Roman" w:hAnsi="Times New Roman" w:cs="Times New Roman"/>
+          <w:b/>
+          <w:noProof/>
+          <w:sz w:val="28"/>
+          <w:lang w:val="uk-UA"/>
+        </w:rPr>
+        <w:t>Гра з комп’ютером:</w:t>
+      </w:r>
+    </w:p>
+    <w:p>
+      <w:pPr>
+        <w:spacing w:line="360" w:lineRule="auto"/>
+        <w:jc w:val="both"/>
+        <w:rPr>
+          <w:rFonts w:ascii="Times New Roman" w:eastAsia="Times New Roman" w:hAnsi="Times New Roman" w:cs="Times New Roman"/>
+          <w:noProof/>
+          <w:sz w:val="28"/>
+          <w:lang w:val="uk-UA"/>
+        </w:rPr>
+      </w:pPr>
+      <w:r>
+        <w:rPr>
+          <w:rFonts w:ascii="Times New Roman" w:eastAsia="Times New Roman" w:hAnsi="Times New Roman" w:cs="Times New Roman"/>
+          <w:noProof/>
+          <w:sz w:val="28"/>
+          <w:lang w:val="uk-UA"/>
+        </w:rPr>
+        <w:t>Створити програму, яка виконує запит від користувача на введення одного із значень ["stone", "scissor", "paper"]. Наступним кроком, використовуючи модуль random, програма у випадковому порядку вибирає одне із значень ["stone", "scissor", "paper"]. В залежності від умови, що камінь перемагає ножиці, ножиці перемагають папір, а папір перемагає камінь визначити переможця.</w:t>
+      </w:r>
+    </w:p>
+    <w:p>
+      <w:pPr>
+        <w:spacing w:line="360" w:lineRule="auto"/>
+        <w:jc w:val="both"/>
+        <w:rPr>
+          <w:rFonts w:ascii="Times New Roman" w:eastAsia="Times New Roman" w:hAnsi="Times New Roman" w:cs="Times New Roman"/>
+          <w:noProof/>
+          <w:sz w:val="28"/>
+          <w:lang w:val="uk-UA"/>
+        </w:rPr>
+      </w:pPr>
+      <w:r>
+        <w:rPr>
+          <w:rFonts w:ascii="Times New Roman" w:eastAsia="Times New Roman" w:hAnsi="Times New Roman" w:cs="Times New Roman"/>
+          <w:noProof/>
+          <w:sz w:val="28"/>
+          <w:lang w:val="uk-UA"/>
+        </w:rPr>
+        <w:t>Хід виконання завдання:</w:t>
+      </w:r>
+    </w:p>
+    <w:p>
+      <w:pPr>
+        <w:spacing w:line="360" w:lineRule="auto"/>
+        <w:jc w:val="both"/>
+        <w:rPr>
+          <w:rFonts w:ascii="Times New Roman" w:eastAsia="Times New Roman" w:hAnsi="Times New Roman" w:cs="Times New Roman"/>
+          <w:noProof/>
+          <w:sz w:val="28"/>
+          <w:lang w:val="uk-UA"/>
+        </w:rPr>
+      </w:pPr>
+      <w:r>
+        <w:rPr>
+          <w:rFonts w:ascii="Times New Roman" w:eastAsia="Times New Roman" w:hAnsi="Times New Roman" w:cs="Times New Roman"/>
+          <w:noProof/>
+          <w:sz w:val="28"/>
+          <w:lang w:val="uk-UA"/>
+        </w:rPr>
+        <w:t>Імпортував бібліотеку, створив декілька функцій. Використав функцію random для вибору випадкоового значення.</w:t>
+      </w:r>
+    </w:p>
+    <w:p>
+      <w:pPr>
+        <w:spacing w:line="360" w:lineRule="auto"/>
+        <w:jc w:val="both"/>
+        <w:rPr>
+          <w:rFonts w:ascii="Times New Roman" w:eastAsia="Times New Roman" w:hAnsi="Times New Roman" w:cs="Times New Roman"/>
+          <w:noProof/>
+          <w:sz w:val="28"/>
+          <w:lang w:val="uk-UA"/>
+        </w:rPr>
+      </w:pPr>
+      <w:r>
+        <w:rPr>
+          <w:rFonts w:ascii="Times New Roman" w:eastAsia="Times New Roman" w:hAnsi="Times New Roman" w:cs="Times New Roman"/>
+          <w:noProof/>
+          <w:sz w:val="28"/>
+          <w:lang w:val="uk-UA"/>
+        </w:rPr>
+        <w:t>Код програми:</w:t>
+      </w:r>
+    </w:p>
+    <w:tbl>
+      <w:tblPr>
+        <w:tblW w:w="10207" w:type="dxa"/>
+        <w:tblInd w:w="-601" w:type="dxa"/>
+        <w:tblCellMar>
+          <w:left w:w="10" w:type="dxa"/>
+          <w:right w:w="10" w:type="dxa"/>
+        </w:tblCellMar>
+        <w:tblLook w:val="04A0" w:firstRow="1" w:lastRow="0" w:firstColumn="1" w:lastColumn="0" w:noHBand="0" w:noVBand="1"/>
+      </w:tblPr>
+      <w:tblGrid>
+        <w:gridCol w:w="10207"/>
+      </w:tblGrid>
+      <w:tr>
+        <w:trPr>
+          <w:trHeight w:val="1"/>
+        </w:trPr>
+        <w:tc>
+          <w:tcPr>
+            <w:tcW w:w="10207" w:type="dxa"/>
+            <w:tcBorders>
+              <w:top w:val="single" w:sz="4" w:space="0" w:color="000000"/>
+              <w:left w:val="single" w:sz="4" w:space="0" w:color="000000"/>
+              <w:bottom w:val="single" w:sz="4" w:space="0" w:color="000000"/>
+              <w:right w:val="single" w:sz="4" w:space="0" w:color="000000"/>
+            </w:tcBorders>
+            <w:shd w:val="clear" w:color="000000" w:fill="FFFFFF"/>
+            <w:tcMar>
+              <w:left w:w="108" w:type="dxa"/>
+              <w:right w:w="108" w:type="dxa"/>
+            </w:tcMar>
+          </w:tcPr>
+          <w:p>
+            <w:pPr>
+              <w:spacing w:after="0" w:line="360" w:lineRule="auto"/>
+              <w:ind w:left="720"/>
+              <w:jc w:val="both"/>
+              <w:rPr>
+                <w:rFonts w:ascii="Courier New" w:eastAsia="Courier New" w:hAnsi="Courier New" w:cs="Courier New"/>
+                <w:noProof/>
+                <w:sz w:val="20"/>
+                <w:lang w:val="uk-UA"/>
+              </w:rPr>
+            </w:pPr>
+            <w:r>
+              <w:rPr>
+                <w:rFonts w:ascii="Courier New" w:eastAsia="Courier New" w:hAnsi="Courier New" w:cs="Courier New"/>
+                <w:noProof/>
+                <w:sz w:val="20"/>
+                <w:lang w:val="uk-UA"/>
+              </w:rPr>
+              <w:t>import random</w:t>
+            </w:r>
+          </w:p>
+          <w:p>
+            <w:pPr>
+              <w:spacing w:after="0" w:line="360" w:lineRule="auto"/>
+              <w:ind w:left="720"/>
+              <w:jc w:val="both"/>
+              <w:rPr>
+                <w:rFonts w:ascii="Courier New" w:eastAsia="Courier New" w:hAnsi="Courier New" w:cs="Courier New"/>
+                <w:noProof/>
+                <w:sz w:val="20"/>
+                <w:lang w:val="uk-UA"/>
+              </w:rPr>
+            </w:pPr>
+          </w:p>
+          <w:p>
+            <w:pPr>
+              <w:spacing w:after="0" w:line="360" w:lineRule="auto"/>
+              <w:ind w:left="720"/>
+              <w:jc w:val="both"/>
+              <w:rPr>
+                <w:rFonts w:ascii="Courier New" w:eastAsia="Courier New" w:hAnsi="Courier New" w:cs="Courier New"/>
+                <w:noProof/>
+                <w:sz w:val="20"/>
+                <w:lang w:val="uk-UA"/>
+              </w:rPr>
+            </w:pPr>
+            <w:r>
+              <w:rPr>
+                <w:rFonts w:ascii="Courier New" w:eastAsia="Courier New" w:hAnsi="Courier New" w:cs="Courier New"/>
+                <w:noProof/>
+                <w:sz w:val="20"/>
+                <w:lang w:val="uk-UA"/>
+              </w:rPr>
+              <w:t>def user_choice():</w:t>
+            </w:r>
+          </w:p>
+          <w:p>
+            <w:pPr>
+              <w:spacing w:after="0" w:line="360" w:lineRule="auto"/>
+              <w:ind w:left="720"/>
+              <w:jc w:val="both"/>
+              <w:rPr>
+                <w:rFonts w:ascii="Courier New" w:eastAsia="Courier New" w:hAnsi="Courier New" w:cs="Courier New"/>
+                <w:noProof/>
+                <w:sz w:val="20"/>
+                <w:lang w:val="uk-UA"/>
+              </w:rPr>
+            </w:pPr>
+            <w:r>
+              <w:rPr>
+                <w:rFonts w:ascii="Courier New" w:eastAsia="Courier New" w:hAnsi="Courier New" w:cs="Courier New"/>
+                <w:noProof/>
+                <w:sz w:val="20"/>
+                <w:lang w:val="uk-UA"/>
+              </w:rPr>
+              <w:t xml:space="preserve">    choice1 = input("Enter R for rock, S for scissors, P for paper: ").upper()</w:t>
+            </w:r>
+          </w:p>
+          <w:p>
+            <w:pPr>
+              <w:spacing w:after="0" w:line="360" w:lineRule="auto"/>
+              <w:ind w:left="720"/>
+              <w:jc w:val="both"/>
+              <w:rPr>
+                <w:rFonts w:ascii="Courier New" w:eastAsia="Courier New" w:hAnsi="Courier New" w:cs="Courier New"/>
+                <w:noProof/>
+                <w:sz w:val="20"/>
+                <w:lang w:val="uk-UA"/>
+              </w:rPr>
+            </w:pPr>
+            <w:r>
+              <w:rPr>
+                <w:rFonts w:ascii="Courier New" w:eastAsia="Courier New" w:hAnsi="Courier New" w:cs="Courier New"/>
+                <w:noProof/>
+                <w:sz w:val="20"/>
+                <w:lang w:val="uk-UA"/>
+              </w:rPr>
+              <w:t xml:space="preserve">    match choice1:</w:t>
+            </w:r>
+          </w:p>
+          <w:p>
+            <w:pPr>
+              <w:spacing w:after="0" w:line="360" w:lineRule="auto"/>
+              <w:ind w:left="720"/>
+              <w:jc w:val="both"/>
+              <w:rPr>
+                <w:rFonts w:ascii="Courier New" w:eastAsia="Courier New" w:hAnsi="Courier New" w:cs="Courier New"/>
+                <w:noProof/>
+                <w:sz w:val="20"/>
+                <w:lang w:val="uk-UA"/>
+              </w:rPr>
+            </w:pPr>
+            <w:r>
+              <w:rPr>
+                <w:rFonts w:ascii="Courier New" w:eastAsia="Courier New" w:hAnsi="Courier New" w:cs="Courier New"/>
+                <w:noProof/>
+                <w:sz w:val="20"/>
+                <w:lang w:val="uk-UA"/>
+              </w:rPr>
+              <w:t xml:space="preserve">        case "R":</w:t>
+            </w:r>
+          </w:p>
+          <w:p>
+            <w:pPr>
+              <w:spacing w:after="0" w:line="360" w:lineRule="auto"/>
+              <w:ind w:left="720"/>
+              <w:jc w:val="both"/>
+              <w:rPr>
+                <w:rFonts w:ascii="Courier New" w:eastAsia="Courier New" w:hAnsi="Courier New" w:cs="Courier New"/>
+                <w:noProof/>
+                <w:sz w:val="20"/>
+                <w:lang w:val="uk-UA"/>
+              </w:rPr>
+            </w:pPr>
+            <w:r>
+              <w:rPr>
+                <w:rFonts w:ascii="Courier New" w:eastAsia="Courier New" w:hAnsi="Courier New" w:cs="Courier New"/>
+                <w:noProof/>
+                <w:sz w:val="20"/>
+                <w:lang w:val="uk-UA"/>
+              </w:rPr>
+              <w:t xml:space="preserve">            choice1 = "rock"</w:t>
+            </w:r>
+          </w:p>
+          <w:p>
+            <w:pPr>
+              <w:spacing w:after="0" w:line="360" w:lineRule="auto"/>
+              <w:ind w:left="720"/>
+              <w:jc w:val="both"/>
+              <w:rPr>
+                <w:rFonts w:ascii="Courier New" w:eastAsia="Courier New" w:hAnsi="Courier New" w:cs="Courier New"/>
+                <w:noProof/>
+                <w:sz w:val="20"/>
+                <w:lang w:val="uk-UA"/>
+              </w:rPr>
+            </w:pPr>
+            <w:r>
+              <w:rPr>
+                <w:rFonts w:ascii="Courier New" w:eastAsia="Courier New" w:hAnsi="Courier New" w:cs="Courier New"/>
+                <w:noProof/>
+                <w:sz w:val="20"/>
+                <w:lang w:val="uk-UA"/>
+              </w:rPr>
+              <w:t xml:space="preserve">        case "S":</w:t>
+            </w:r>
+          </w:p>
+          <w:p>
+            <w:pPr>
+              <w:spacing w:after="0" w:line="360" w:lineRule="auto"/>
+              <w:ind w:left="720"/>
+              <w:jc w:val="both"/>
+              <w:rPr>
+                <w:rFonts w:ascii="Courier New" w:eastAsia="Courier New" w:hAnsi="Courier New" w:cs="Courier New"/>
+                <w:noProof/>
+                <w:sz w:val="20"/>
+                <w:lang w:val="uk-UA"/>
+              </w:rPr>
+            </w:pPr>
+            <w:r>
+              <w:rPr>
+                <w:rFonts w:ascii="Courier New" w:eastAsia="Courier New" w:hAnsi="Courier New" w:cs="Courier New"/>
+                <w:noProof/>
+                <w:sz w:val="20"/>
+                <w:lang w:val="uk-UA"/>
+              </w:rPr>
+              <w:t xml:space="preserve">            choice1 = "scissors"</w:t>
+            </w:r>
+          </w:p>
+          <w:p>
+            <w:pPr>
+              <w:spacing w:after="0" w:line="360" w:lineRule="auto"/>
+              <w:ind w:left="720"/>
+              <w:jc w:val="both"/>
+              <w:rPr>
+                <w:rFonts w:ascii="Courier New" w:eastAsia="Courier New" w:hAnsi="Courier New" w:cs="Courier New"/>
+                <w:noProof/>
+                <w:sz w:val="20"/>
+                <w:lang w:val="uk-UA"/>
+              </w:rPr>
+            </w:pPr>
+            <w:r>
+              <w:rPr>
+                <w:rFonts w:ascii="Courier New" w:eastAsia="Courier New" w:hAnsi="Courier New" w:cs="Courier New"/>
+                <w:noProof/>
+                <w:sz w:val="20"/>
+                <w:lang w:val="uk-UA"/>
+              </w:rPr>
+              <w:t xml:space="preserve">        case "P":</w:t>
+            </w:r>
+          </w:p>
+          <w:p>
+            <w:pPr>
+              <w:spacing w:after="0" w:line="360" w:lineRule="auto"/>
+              <w:ind w:left="720"/>
+              <w:jc w:val="both"/>
+              <w:rPr>
+                <w:rFonts w:ascii="Courier New" w:eastAsia="Courier New" w:hAnsi="Courier New" w:cs="Courier New"/>
+                <w:noProof/>
+                <w:sz w:val="20"/>
+                <w:lang w:val="uk-UA"/>
+              </w:rPr>
+            </w:pPr>
+            <w:r>
+              <w:rPr>
+                <w:rFonts w:ascii="Courier New" w:eastAsia="Courier New" w:hAnsi="Courier New" w:cs="Courier New"/>
+                <w:noProof/>
+                <w:sz w:val="20"/>
+                <w:lang w:val="uk-UA"/>
+              </w:rPr>
+              <w:t xml:space="preserve">            choice1 = "paper"</w:t>
+            </w:r>
+          </w:p>
+          <w:p>
+            <w:pPr>
+              <w:spacing w:after="0" w:line="360" w:lineRule="auto"/>
+              <w:ind w:left="720"/>
+              <w:jc w:val="both"/>
+              <w:rPr>
+                <w:rFonts w:ascii="Courier New" w:eastAsia="Courier New" w:hAnsi="Courier New" w:cs="Courier New"/>
+                <w:noProof/>
+                <w:sz w:val="20"/>
+                <w:lang w:val="uk-UA"/>
+              </w:rPr>
+            </w:pPr>
+            <w:r>
+              <w:rPr>
+                <w:rFonts w:ascii="Courier New" w:eastAsia="Courier New" w:hAnsi="Courier New" w:cs="Courier New"/>
+                <w:noProof/>
+                <w:sz w:val="20"/>
+                <w:lang w:val="uk-UA"/>
+              </w:rPr>
+              <w:t xml:space="preserve">    return choice1</w:t>
+            </w:r>
+          </w:p>
+          <w:p>
+            <w:pPr>
+              <w:spacing w:after="0" w:line="360" w:lineRule="auto"/>
+              <w:ind w:left="720"/>
+              <w:jc w:val="both"/>
+              <w:rPr>
+                <w:rFonts w:ascii="Courier New" w:eastAsia="Courier New" w:hAnsi="Courier New" w:cs="Courier New"/>
+                <w:noProof/>
+                <w:sz w:val="20"/>
+                <w:lang w:val="uk-UA"/>
+              </w:rPr>
+            </w:pPr>
+          </w:p>
+          <w:p>
+            <w:pPr>
+              <w:spacing w:after="0" w:line="360" w:lineRule="auto"/>
+              <w:ind w:left="720"/>
+              <w:jc w:val="both"/>
+              <w:rPr>
+                <w:rFonts w:ascii="Courier New" w:eastAsia="Courier New" w:hAnsi="Courier New" w:cs="Courier New"/>
+                <w:noProof/>
+                <w:sz w:val="20"/>
+                <w:lang w:val="uk-UA"/>
+              </w:rPr>
+            </w:pPr>
+            <w:r>
+              <w:rPr>
+                <w:rFonts w:ascii="Courier New" w:eastAsia="Courier New" w:hAnsi="Courier New" w:cs="Courier New"/>
+                <w:noProof/>
+                <w:sz w:val="20"/>
+                <w:lang w:val="uk-UA"/>
+              </w:rPr>
+              <w:t>options = ["rock", "scissors", "paper"]</w:t>
+            </w:r>
+          </w:p>
+          <w:p>
+            <w:pPr>
+              <w:spacing w:after="0" w:line="360" w:lineRule="auto"/>
+              <w:ind w:left="720"/>
+              <w:jc w:val="both"/>
+              <w:rPr>
+                <w:rFonts w:ascii="Courier New" w:eastAsia="Courier New" w:hAnsi="Courier New" w:cs="Courier New"/>
+                <w:noProof/>
+                <w:sz w:val="20"/>
+                <w:lang w:val="uk-UA"/>
+              </w:rPr>
+            </w:pPr>
+          </w:p>
+          <w:p>
+            <w:pPr>
+              <w:spacing w:after="0" w:line="360" w:lineRule="auto"/>
+              <w:ind w:left="720"/>
+              <w:jc w:val="both"/>
+              <w:rPr>
+                <w:rFonts w:ascii="Courier New" w:eastAsia="Courier New" w:hAnsi="Courier New" w:cs="Courier New"/>
+                <w:noProof/>
+                <w:sz w:val="20"/>
+                <w:lang w:val="uk-UA"/>
+              </w:rPr>
+            </w:pPr>
+            <w:r>
+              <w:rPr>
+                <w:rFonts w:ascii="Courier New" w:eastAsia="Courier New" w:hAnsi="Courier New" w:cs="Courier New"/>
+                <w:noProof/>
+                <w:sz w:val="20"/>
+                <w:lang w:val="uk-UA"/>
+              </w:rPr>
+              <w:t>def main():</w:t>
+            </w:r>
+          </w:p>
+          <w:p>
+            <w:pPr>
+              <w:spacing w:after="0" w:line="360" w:lineRule="auto"/>
+              <w:ind w:left="720"/>
+              <w:jc w:val="both"/>
+              <w:rPr>
+                <w:rFonts w:ascii="Courier New" w:eastAsia="Courier New" w:hAnsi="Courier New" w:cs="Courier New"/>
+                <w:noProof/>
+                <w:sz w:val="20"/>
+                <w:lang w:val="uk-UA"/>
+              </w:rPr>
+            </w:pPr>
+            <w:r>
+              <w:rPr>
+                <w:rFonts w:ascii="Courier New" w:eastAsia="Courier New" w:hAnsi="Courier New" w:cs="Courier New"/>
+                <w:noProof/>
+                <w:sz w:val="20"/>
+                <w:lang w:val="uk-UA"/>
+              </w:rPr>
+              <w:t xml:space="preserve">    computer_choice = random.choice(options)</w:t>
+            </w:r>
+          </w:p>
+          <w:p>
+            <w:pPr>
+              <w:spacing w:after="0" w:line="360" w:lineRule="auto"/>
+              <w:ind w:left="720"/>
+              <w:jc w:val="both"/>
+              <w:rPr>
+                <w:rFonts w:ascii="Courier New" w:eastAsia="Courier New" w:hAnsi="Courier New" w:cs="Courier New"/>
+                <w:noProof/>
+                <w:sz w:val="20"/>
+                <w:lang w:val="uk-UA"/>
+              </w:rPr>
+            </w:pPr>
+            <w:r>
+              <w:rPr>
+                <w:rFonts w:ascii="Courier New" w:eastAsia="Courier New" w:hAnsi="Courier New" w:cs="Courier New"/>
+                <w:noProof/>
+                <w:sz w:val="20"/>
+                <w:lang w:val="uk-UA"/>
+              </w:rPr>
+              <w:t xml:space="preserve">    user = user_choice()</w:t>
+            </w:r>
+          </w:p>
+          <w:p>
+            <w:pPr>
+              <w:spacing w:after="0" w:line="360" w:lineRule="auto"/>
+              <w:ind w:left="720"/>
+              <w:jc w:val="both"/>
+              <w:rPr>
+                <w:rFonts w:ascii="Courier New" w:eastAsia="Courier New" w:hAnsi="Courier New" w:cs="Courier New"/>
+                <w:noProof/>
+                <w:sz w:val="20"/>
+                <w:lang w:val="uk-UA"/>
+              </w:rPr>
+            </w:pPr>
+            <w:r>
+              <w:rPr>
+                <w:rFonts w:ascii="Courier New" w:eastAsia="Courier New" w:hAnsi="Courier New" w:cs="Courier New"/>
+                <w:noProof/>
+                <w:sz w:val="20"/>
+                <w:lang w:val="uk-UA"/>
+              </w:rPr>
+              <w:t xml:space="preserve">    if computer_choice == user:</w:t>
+            </w:r>
+          </w:p>
+          <w:p>
+            <w:pPr>
+              <w:spacing w:after="0" w:line="360" w:lineRule="auto"/>
+              <w:ind w:left="720"/>
+              <w:jc w:val="both"/>
+              <w:rPr>
+                <w:rFonts w:ascii="Courier New" w:eastAsia="Courier New" w:hAnsi="Courier New" w:cs="Courier New"/>
+                <w:noProof/>
+                <w:sz w:val="20"/>
+                <w:lang w:val="uk-UA"/>
+              </w:rPr>
+            </w:pPr>
+            <w:r>
+              <w:rPr>
+                <w:rFonts w:ascii="Courier New" w:eastAsia="Courier New" w:hAnsi="Courier New" w:cs="Courier New"/>
+                <w:noProof/>
+                <w:sz w:val="20"/>
+                <w:lang w:val="uk-UA"/>
+              </w:rPr>
+              <w:lastRenderedPageBreak/>
+              <w:t xml:space="preserve">        print("Draw!")</w:t>
+            </w:r>
+          </w:p>
+          <w:p>
+            <w:pPr>
+              <w:spacing w:after="0" w:line="360" w:lineRule="auto"/>
+              <w:ind w:left="720"/>
+              <w:jc w:val="both"/>
+              <w:rPr>
+                <w:rFonts w:ascii="Courier New" w:eastAsia="Courier New" w:hAnsi="Courier New" w:cs="Courier New"/>
+                <w:noProof/>
+                <w:sz w:val="20"/>
+                <w:lang w:val="uk-UA"/>
+              </w:rPr>
+            </w:pPr>
+            <w:r>
+              <w:rPr>
+                <w:rFonts w:ascii="Courier New" w:eastAsia="Courier New" w:hAnsi="Courier New" w:cs="Courier New"/>
+                <w:noProof/>
+                <w:sz w:val="20"/>
+                <w:lang w:val="uk-UA"/>
+              </w:rPr>
+              <w:t xml:space="preserve">    elif (computer_choice == "rock" and user == "scissors") or (computer_choice == "paper" and user == "rock") or (computer_choice == "scissors" and user == "paper"):</w:t>
+            </w:r>
+          </w:p>
+          <w:p>
+            <w:pPr>
+              <w:spacing w:after="0" w:line="360" w:lineRule="auto"/>
+              <w:ind w:left="720"/>
+              <w:jc w:val="both"/>
+              <w:rPr>
+                <w:rFonts w:ascii="Courier New" w:eastAsia="Courier New" w:hAnsi="Courier New" w:cs="Courier New"/>
+                <w:noProof/>
+                <w:sz w:val="20"/>
+                <w:lang w:val="uk-UA"/>
+              </w:rPr>
+            </w:pPr>
+            <w:r>
+              <w:rPr>
+                <w:rFonts w:ascii="Courier New" w:eastAsia="Courier New" w:hAnsi="Courier New" w:cs="Courier New"/>
+                <w:noProof/>
+                <w:sz w:val="20"/>
+                <w:lang w:val="uk-UA"/>
+              </w:rPr>
+              <w:t xml:space="preserve">        print("Computer chosen: " + computer_choice)</w:t>
+            </w:r>
+          </w:p>
+          <w:p>
+            <w:pPr>
+              <w:spacing w:after="0" w:line="360" w:lineRule="auto"/>
+              <w:ind w:left="720"/>
+              <w:jc w:val="both"/>
+              <w:rPr>
+                <w:rFonts w:ascii="Courier New" w:eastAsia="Courier New" w:hAnsi="Courier New" w:cs="Courier New"/>
+                <w:noProof/>
+                <w:sz w:val="20"/>
+                <w:lang w:val="uk-UA"/>
+              </w:rPr>
+            </w:pPr>
+            <w:r>
+              <w:rPr>
+                <w:rFonts w:ascii="Courier New" w:eastAsia="Courier New" w:hAnsi="Courier New" w:cs="Courier New"/>
+                <w:noProof/>
+                <w:sz w:val="20"/>
+                <w:lang w:val="uk-UA"/>
+              </w:rPr>
+              <w:t xml:space="preserve">        print("You lose!")</w:t>
+            </w:r>
+          </w:p>
+          <w:p>
+            <w:pPr>
+              <w:spacing w:after="0" w:line="360" w:lineRule="auto"/>
+              <w:ind w:left="720"/>
+              <w:jc w:val="both"/>
+              <w:rPr>
+                <w:rFonts w:ascii="Courier New" w:eastAsia="Courier New" w:hAnsi="Courier New" w:cs="Courier New"/>
+                <w:noProof/>
+                <w:sz w:val="20"/>
+                <w:lang w:val="uk-UA"/>
+              </w:rPr>
+            </w:pPr>
+            <w:r>
+              <w:rPr>
+                <w:rFonts w:ascii="Courier New" w:eastAsia="Courier New" w:hAnsi="Courier New" w:cs="Courier New"/>
+                <w:noProof/>
+                <w:sz w:val="20"/>
+                <w:lang w:val="uk-UA"/>
+              </w:rPr>
+              <w:t xml:space="preserve">    else:</w:t>
+            </w:r>
+          </w:p>
+          <w:p>
+            <w:pPr>
+              <w:spacing w:after="0" w:line="360" w:lineRule="auto"/>
+              <w:ind w:left="720"/>
+              <w:jc w:val="both"/>
+              <w:rPr>
+                <w:rFonts w:ascii="Courier New" w:eastAsia="Courier New" w:hAnsi="Courier New" w:cs="Courier New"/>
+                <w:noProof/>
+                <w:sz w:val="20"/>
+                <w:lang w:val="uk-UA"/>
+              </w:rPr>
+            </w:pPr>
+            <w:r>
+              <w:rPr>
+                <w:rFonts w:ascii="Courier New" w:eastAsia="Courier New" w:hAnsi="Courier New" w:cs="Courier New"/>
+                <w:noProof/>
+                <w:sz w:val="20"/>
+                <w:lang w:val="uk-UA"/>
+              </w:rPr>
+              <w:t xml:space="preserve">        print("Computer chosen: " + computer_choice)</w:t>
+            </w:r>
+          </w:p>
+          <w:p>
+            <w:pPr>
+              <w:spacing w:after="0" w:line="360" w:lineRule="auto"/>
+              <w:ind w:left="720"/>
+              <w:jc w:val="both"/>
+              <w:rPr>
+                <w:rFonts w:ascii="Courier New" w:eastAsia="Courier New" w:hAnsi="Courier New" w:cs="Courier New"/>
+                <w:noProof/>
+                <w:sz w:val="20"/>
+                <w:lang w:val="uk-UA"/>
+              </w:rPr>
+            </w:pPr>
+            <w:r>
+              <w:rPr>
+                <w:rFonts w:ascii="Courier New" w:eastAsia="Courier New" w:hAnsi="Courier New" w:cs="Courier New"/>
+                <w:noProof/>
+                <w:sz w:val="20"/>
+                <w:lang w:val="uk-UA"/>
+              </w:rPr>
+              <w:t xml:space="preserve">        print("You win!")</w:t>
+            </w:r>
+          </w:p>
+          <w:p>
+            <w:pPr>
+              <w:spacing w:after="0" w:line="360" w:lineRule="auto"/>
+              <w:ind w:left="720"/>
+              <w:jc w:val="both"/>
+              <w:rPr>
+                <w:rFonts w:ascii="Courier New" w:eastAsia="Courier New" w:hAnsi="Courier New" w:cs="Courier New"/>
+                <w:noProof/>
+                <w:sz w:val="20"/>
+                <w:lang w:val="uk-UA"/>
+              </w:rPr>
+            </w:pPr>
+          </w:p>
+          <w:p>
+            <w:pPr>
+              <w:spacing w:after="0" w:line="360" w:lineRule="auto"/>
+              <w:ind w:left="720"/>
+              <w:jc w:val="both"/>
+              <w:rPr>
+                <w:rFonts w:ascii="Courier New" w:eastAsia="Courier New" w:hAnsi="Courier New" w:cs="Courier New"/>
+                <w:noProof/>
+                <w:sz w:val="20"/>
+                <w:lang w:val="uk-UA"/>
+              </w:rPr>
+            </w:pPr>
+            <w:r>
+              <w:rPr>
+                <w:rFonts w:ascii="Courier New" w:eastAsia="Courier New" w:hAnsi="Courier New" w:cs="Courier New"/>
+                <w:noProof/>
+                <w:sz w:val="20"/>
+                <w:lang w:val="uk-UA"/>
+              </w:rPr>
+              <w:t>while True:</w:t>
+            </w:r>
+          </w:p>
+          <w:p>
+            <w:pPr>
+              <w:spacing w:after="0" w:line="360" w:lineRule="auto"/>
+              <w:ind w:left="720"/>
+              <w:jc w:val="both"/>
+              <w:rPr>
+                <w:rFonts w:ascii="Courier New" w:eastAsia="Courier New" w:hAnsi="Courier New" w:cs="Courier New"/>
+                <w:noProof/>
+                <w:sz w:val="20"/>
+                <w:lang w:val="uk-UA"/>
+              </w:rPr>
+            </w:pPr>
+            <w:r>
+              <w:rPr>
+                <w:rFonts w:ascii="Courier New" w:eastAsia="Courier New" w:hAnsi="Courier New" w:cs="Courier New"/>
+                <w:noProof/>
+                <w:sz w:val="20"/>
+                <w:lang w:val="uk-UA"/>
+              </w:rPr>
+              <w:t xml:space="preserve">    trigger = input("Do you want to continue? [Y/N]?").upper()</w:t>
+            </w:r>
+          </w:p>
+          <w:p>
+            <w:pPr>
+              <w:spacing w:after="0" w:line="360" w:lineRule="auto"/>
+              <w:ind w:left="720"/>
+              <w:jc w:val="both"/>
+              <w:rPr>
+                <w:rFonts w:ascii="Courier New" w:eastAsia="Courier New" w:hAnsi="Courier New" w:cs="Courier New"/>
+                <w:noProof/>
+                <w:sz w:val="20"/>
+                <w:lang w:val="uk-UA"/>
+              </w:rPr>
+            </w:pPr>
+            <w:r>
+              <w:rPr>
+                <w:rFonts w:ascii="Courier New" w:eastAsia="Courier New" w:hAnsi="Courier New" w:cs="Courier New"/>
+                <w:noProof/>
+                <w:sz w:val="20"/>
+                <w:lang w:val="uk-UA"/>
+              </w:rPr>
+              <w:t xml:space="preserve">    if trigger == "Y":</w:t>
+            </w:r>
+          </w:p>
+          <w:p>
+            <w:pPr>
+              <w:spacing w:after="0" w:line="360" w:lineRule="auto"/>
+              <w:ind w:left="720"/>
+              <w:jc w:val="both"/>
+              <w:rPr>
+                <w:rFonts w:ascii="Courier New" w:eastAsia="Courier New" w:hAnsi="Courier New" w:cs="Courier New"/>
+                <w:noProof/>
+                <w:sz w:val="20"/>
+                <w:lang w:val="uk-UA"/>
+              </w:rPr>
+            </w:pPr>
+            <w:r>
+              <w:rPr>
+                <w:rFonts w:ascii="Courier New" w:eastAsia="Courier New" w:hAnsi="Courier New" w:cs="Courier New"/>
+                <w:noProof/>
+                <w:sz w:val="20"/>
+                <w:lang w:val="uk-UA"/>
+              </w:rPr>
+              <w:t xml:space="preserve">        main()</w:t>
+            </w:r>
+          </w:p>
+          <w:p>
+            <w:pPr>
+              <w:spacing w:after="0" w:line="360" w:lineRule="auto"/>
+              <w:ind w:left="720"/>
+              <w:jc w:val="both"/>
+              <w:rPr>
+                <w:rFonts w:ascii="Courier New" w:eastAsia="Courier New" w:hAnsi="Courier New" w:cs="Courier New"/>
+                <w:noProof/>
+                <w:sz w:val="20"/>
+                <w:lang w:val="uk-UA"/>
+              </w:rPr>
+            </w:pPr>
+            <w:r>
+              <w:rPr>
+                <w:rFonts w:ascii="Courier New" w:eastAsia="Courier New" w:hAnsi="Courier New" w:cs="Courier New"/>
+                <w:noProof/>
+                <w:sz w:val="20"/>
+                <w:lang w:val="uk-UA"/>
+              </w:rPr>
+              <w:t xml:space="preserve">    else:</w:t>
+            </w:r>
+          </w:p>
+          <w:p>
+            <w:pPr>
+              <w:spacing w:after="0" w:line="360" w:lineRule="auto"/>
+              <w:ind w:left="720"/>
+              <w:jc w:val="both"/>
+              <w:rPr>
+                <w:rFonts w:ascii="Courier New" w:eastAsia="Courier New" w:hAnsi="Courier New" w:cs="Courier New"/>
+                <w:noProof/>
+                <w:sz w:val="20"/>
+                <w:lang w:val="uk-UA"/>
+              </w:rPr>
+            </w:pPr>
+            <w:r>
+              <w:rPr>
+                <w:rFonts w:ascii="Courier New" w:eastAsia="Courier New" w:hAnsi="Courier New" w:cs="Courier New"/>
+                <w:noProof/>
+                <w:sz w:val="20"/>
+                <w:lang w:val="uk-UA"/>
+              </w:rPr>
+              <w:t xml:space="preserve">        break</w:t>
+            </w:r>
+          </w:p>
+        </w:tc>
+      </w:tr>
+    </w:tbl>
+    <w:p>
+      <w:pPr>
+        <w:spacing w:line="360" w:lineRule="auto"/>
+        <w:jc w:val="both"/>
+        <w:rPr>
+          <w:rFonts w:ascii="Times New Roman" w:eastAsia="Times New Roman" w:hAnsi="Times New Roman" w:cs="Times New Roman"/>
+          <w:noProof/>
+          <w:sz w:val="28"/>
+          <w:lang w:val="uk-UA"/>
+        </w:rPr>
+      </w:pPr>
+    </w:p>
+    <w:p>
+      <w:pPr>
+        <w:spacing w:line="360" w:lineRule="auto"/>
+        <w:jc w:val="both"/>
+        <w:rPr>
+          <w:rFonts w:ascii="Times New Roman" w:eastAsia="Times New Roman" w:hAnsi="Times New Roman" w:cs="Times New Roman"/>
+          <w:b/>
+          <w:noProof/>
+          <w:sz w:val="28"/>
+          <w:lang w:val="uk-UA"/>
+        </w:rPr>
+      </w:pPr>
+      <w:r>
+        <w:rPr>
+          <w:rFonts w:ascii="Times New Roman" w:eastAsia="Times New Roman" w:hAnsi="Times New Roman" w:cs="Times New Roman"/>
+          <w:b/>
+          <w:noProof/>
+          <w:sz w:val="28"/>
+          <w:lang w:val="uk-UA"/>
+        </w:rPr>
+        <w:t>Конвертер валют:</w:t>
+      </w:r>
+    </w:p>
+    <w:p>
+      <w:pPr>
+        <w:spacing w:line="360" w:lineRule="auto"/>
+        <w:jc w:val="both"/>
+        <w:rPr>
+          <w:rFonts w:ascii="Times New Roman" w:eastAsia="Times New Roman" w:hAnsi="Times New Roman" w:cs="Times New Roman"/>
+          <w:noProof/>
+          <w:sz w:val="28"/>
+          <w:lang w:val="uk-UA"/>
+        </w:rPr>
+      </w:pPr>
+      <w:r>
+        <w:rPr>
+          <w:rFonts w:ascii="Times New Roman" w:eastAsia="Times New Roman" w:hAnsi="Times New Roman" w:cs="Times New Roman"/>
+          <w:noProof/>
+          <w:sz w:val="28"/>
+          <w:lang w:val="uk-UA"/>
+        </w:rPr>
+        <w:t>Програма конвертування іноземної валюти в українську гривню. Для отримання актуальних курсів валют необхідно використовувати API НБУ та модуль, що надає можливість виконувати запити до сторонніх сервісів requests. Достатня умова роботи – можливість конвертації для трьох іноземних валют EUR, USD, PLN. Користувачу надається можливість введення кількості та типу валюти, результат роботи програми – конвертоване значення в українських гривнях.</w:t>
+      </w:r>
+    </w:p>
+    <w:p>
+      <w:pPr>
+        <w:spacing w:line="360" w:lineRule="auto"/>
+        <w:jc w:val="both"/>
+        <w:rPr>
+          <w:rFonts w:ascii="Times New Roman" w:eastAsia="Times New Roman" w:hAnsi="Times New Roman" w:cs="Times New Roman"/>
+          <w:noProof/>
+          <w:sz w:val="28"/>
+          <w:lang w:val="uk-UA"/>
+        </w:rPr>
+      </w:pPr>
+      <w:r>
+        <w:rPr>
+          <w:rFonts w:ascii="Times New Roman" w:eastAsia="Times New Roman" w:hAnsi="Times New Roman" w:cs="Times New Roman"/>
+          <w:noProof/>
+          <w:sz w:val="28"/>
+          <w:lang w:val="uk-UA"/>
+        </w:rPr>
+        <w:t>Хід виконання завдання:</w:t>
+      </w:r>
+    </w:p>
+    <w:p>
+      <w:pPr>
+        <w:spacing w:line="360" w:lineRule="auto"/>
+        <w:jc w:val="both"/>
+        <w:rPr>
+          <w:rFonts w:ascii="Times New Roman" w:eastAsia="Times New Roman" w:hAnsi="Times New Roman" w:cs="Times New Roman"/>
+          <w:noProof/>
+          <w:sz w:val="28"/>
+          <w:lang w:val="uk-UA"/>
+        </w:rPr>
+      </w:pPr>
+      <w:r>
+        <w:rPr>
+          <w:rFonts w:ascii="Times New Roman" w:eastAsia="Times New Roman" w:hAnsi="Times New Roman" w:cs="Times New Roman"/>
+          <w:noProof/>
+          <w:sz w:val="28"/>
+          <w:lang w:val="uk-UA"/>
+        </w:rPr>
+        <w:t>Імпортував деякі бібліотеки, використав API від НБУ. Використав GUI бібліотеку tkinter для покращення комфорту роботи з програмою.</w:t>
+      </w:r>
+    </w:p>
+    <w:p>
+      <w:pPr>
+        <w:spacing w:line="360" w:lineRule="auto"/>
+        <w:jc w:val="both"/>
+        <w:rPr>
+          <w:rFonts w:ascii="Times New Roman" w:eastAsia="Times New Roman" w:hAnsi="Times New Roman" w:cs="Times New Roman"/>
+          <w:noProof/>
+          <w:sz w:val="28"/>
+          <w:lang w:val="uk-UA"/>
+        </w:rPr>
+      </w:pPr>
+      <w:r>
+        <w:rPr>
+          <w:rFonts w:ascii="Times New Roman" w:eastAsia="Times New Roman" w:hAnsi="Times New Roman" w:cs="Times New Roman"/>
+          <w:noProof/>
+          <w:sz w:val="28"/>
+          <w:lang w:val="uk-UA"/>
+        </w:rPr>
+        <w:t>Код програми:</w:t>
+      </w:r>
+    </w:p>
+    <w:tbl>
+      <w:tblPr>
+        <w:tblW w:w="10207" w:type="dxa"/>
+        <w:tblInd w:w="-601" w:type="dxa"/>
+        <w:tblCellMar>
+          <w:left w:w="10" w:type="dxa"/>
+          <w:right w:w="10" w:type="dxa"/>
+        </w:tblCellMar>
+        <w:tblLook w:val="04A0" w:firstRow="1" w:lastRow="0" w:firstColumn="1" w:lastColumn="0" w:noHBand="0" w:noVBand="1"/>
+      </w:tblPr>
+      <w:tblGrid>
+        <w:gridCol w:w="10658"/>
+      </w:tblGrid>
+      <w:tr>
+        <w:trPr>
+          <w:trHeight w:val="1"/>
+        </w:trPr>
+        <w:tc>
+          <w:tcPr>
+            <w:tcW w:w="10207" w:type="dxa"/>
+            <w:tcBorders>
+              <w:top w:val="single" w:sz="4" w:space="0" w:color="000000"/>
+              <w:left w:val="single" w:sz="4" w:space="0" w:color="000000"/>
+              <w:bottom w:val="single" w:sz="4" w:space="0" w:color="000000"/>
+              <w:right w:val="single" w:sz="4" w:space="0" w:color="000000"/>
+            </w:tcBorders>
+            <w:shd w:val="clear" w:color="000000" w:fill="FFFFFF"/>
+            <w:tcMar>
+              <w:left w:w="108" w:type="dxa"/>
+              <w:right w:w="108" w:type="dxa"/>
+            </w:tcMar>
+          </w:tcPr>
+          <w:p>
+            <w:pPr>
+              <w:spacing w:after="0" w:line="360" w:lineRule="auto"/>
+              <w:ind w:left="720"/>
+              <w:jc w:val="both"/>
+              <w:rPr>
+                <w:rFonts w:ascii="Courier New" w:eastAsia="Courier New" w:hAnsi="Courier New" w:cs="Courier New"/>
+                <w:noProof/>
+                <w:sz w:val="20"/>
+                <w:lang w:val="uk-UA"/>
+              </w:rPr>
+            </w:pPr>
+            <w:r>
+              <w:rPr>
+                <w:rFonts w:ascii="Courier New" w:eastAsia="Courier New" w:hAnsi="Courier New" w:cs="Courier New"/>
+                <w:noProof/>
+                <w:sz w:val="20"/>
+                <w:lang w:val="uk-UA"/>
+              </w:rPr>
+              <w:t>import tkinter as tk</w:t>
+            </w:r>
+          </w:p>
+          <w:p>
+            <w:pPr>
+              <w:spacing w:after="0" w:line="360" w:lineRule="auto"/>
+              <w:ind w:left="720"/>
+              <w:jc w:val="both"/>
+              <w:rPr>
+                <w:rFonts w:ascii="Courier New" w:eastAsia="Courier New" w:hAnsi="Courier New" w:cs="Courier New"/>
+                <w:noProof/>
+                <w:sz w:val="20"/>
+                <w:lang w:val="uk-UA"/>
+              </w:rPr>
+            </w:pPr>
+            <w:r>
+              <w:rPr>
+                <w:rFonts w:ascii="Courier New" w:eastAsia="Courier New" w:hAnsi="Courier New" w:cs="Courier New"/>
+                <w:noProof/>
+                <w:sz w:val="20"/>
+                <w:lang w:val="uk-UA"/>
+              </w:rPr>
+              <w:t>from tkinter import ttk</w:t>
+            </w:r>
+          </w:p>
+          <w:p>
+            <w:pPr>
+              <w:spacing w:after="0" w:line="360" w:lineRule="auto"/>
+              <w:ind w:left="720"/>
+              <w:jc w:val="both"/>
+              <w:rPr>
+                <w:rFonts w:ascii="Courier New" w:eastAsia="Courier New" w:hAnsi="Courier New" w:cs="Courier New"/>
+                <w:noProof/>
+                <w:sz w:val="20"/>
+                <w:lang w:val="uk-UA"/>
+              </w:rPr>
+            </w:pPr>
+            <w:r>
+              <w:rPr>
+                <w:rFonts w:ascii="Courier New" w:eastAsia="Courier New" w:hAnsi="Courier New" w:cs="Courier New"/>
+                <w:noProof/>
+                <w:sz w:val="20"/>
+                <w:lang w:val="uk-UA"/>
+              </w:rPr>
+              <w:t>import requests</w:t>
+            </w:r>
+          </w:p>
+          <w:p>
+            <w:pPr>
+              <w:spacing w:after="0" w:line="360" w:lineRule="auto"/>
+              <w:ind w:left="720"/>
+              <w:jc w:val="both"/>
+              <w:rPr>
+                <w:rFonts w:ascii="Courier New" w:eastAsia="Courier New" w:hAnsi="Courier New" w:cs="Courier New"/>
+                <w:noProof/>
+                <w:sz w:val="20"/>
+                <w:lang w:val="uk-UA"/>
+              </w:rPr>
+            </w:pPr>
+          </w:p>
+          <w:p>
+            <w:pPr>
+              <w:spacing w:after="0" w:line="360" w:lineRule="auto"/>
+              <w:ind w:left="720"/>
+              <w:jc w:val="both"/>
+              <w:rPr>
+                <w:rFonts w:ascii="Courier New" w:eastAsia="Courier New" w:hAnsi="Courier New" w:cs="Courier New"/>
+                <w:noProof/>
+                <w:sz w:val="20"/>
+                <w:lang w:val="uk-UA"/>
+              </w:rPr>
+            </w:pPr>
+            <w:r>
+              <w:rPr>
+                <w:rFonts w:ascii="Courier New" w:eastAsia="Courier New" w:hAnsi="Courier New" w:cs="Courier New"/>
+                <w:noProof/>
+                <w:sz w:val="20"/>
+                <w:lang w:val="uk-UA"/>
+              </w:rPr>
+              <w:t>#request for response from NBU API</w:t>
+            </w:r>
+          </w:p>
+          <w:p>
+            <w:pPr>
+              <w:spacing w:after="0" w:line="360" w:lineRule="auto"/>
+              <w:ind w:left="720"/>
+              <w:jc w:val="both"/>
+              <w:rPr>
+                <w:rFonts w:ascii="Courier New" w:eastAsia="Courier New" w:hAnsi="Courier New" w:cs="Courier New"/>
+                <w:noProof/>
+                <w:sz w:val="20"/>
+                <w:lang w:val="uk-UA"/>
+              </w:rPr>
+            </w:pPr>
+            <w:r>
+              <w:rPr>
+                <w:rFonts w:ascii="Courier New" w:eastAsia="Courier New" w:hAnsi="Courier New" w:cs="Courier New"/>
+                <w:noProof/>
+                <w:sz w:val="20"/>
+                <w:lang w:val="uk-UA"/>
+              </w:rPr>
+              <w:lastRenderedPageBreak/>
+              <w:t>res = requests.get("https://bank.gov.ua/NBUStatService/v1/statdirectory/exchange?json")</w:t>
+            </w:r>
+          </w:p>
+          <w:p>
+            <w:pPr>
+              <w:spacing w:after="0" w:line="360" w:lineRule="auto"/>
+              <w:ind w:left="720"/>
+              <w:jc w:val="both"/>
+              <w:rPr>
+                <w:rFonts w:ascii="Courier New" w:eastAsia="Courier New" w:hAnsi="Courier New" w:cs="Courier New"/>
+                <w:noProof/>
+                <w:sz w:val="20"/>
+                <w:lang w:val="uk-UA"/>
+              </w:rPr>
+            </w:pPr>
+          </w:p>
+          <w:p>
+            <w:pPr>
+              <w:spacing w:after="0" w:line="360" w:lineRule="auto"/>
+              <w:ind w:left="720"/>
+              <w:jc w:val="both"/>
+              <w:rPr>
+                <w:rFonts w:ascii="Courier New" w:eastAsia="Courier New" w:hAnsi="Courier New" w:cs="Courier New"/>
+                <w:noProof/>
+                <w:sz w:val="20"/>
+                <w:lang w:val="uk-UA"/>
+              </w:rPr>
+            </w:pPr>
+            <w:r>
+              <w:rPr>
+                <w:rFonts w:ascii="Courier New" w:eastAsia="Courier New" w:hAnsi="Courier New" w:cs="Courier New"/>
+                <w:noProof/>
+                <w:sz w:val="20"/>
+                <w:lang w:val="uk-UA"/>
+              </w:rPr>
+              <w:t>def convert_currency():</w:t>
+            </w:r>
+          </w:p>
+          <w:p>
+            <w:pPr>
+              <w:spacing w:after="0" w:line="360" w:lineRule="auto"/>
+              <w:ind w:left="720"/>
+              <w:jc w:val="both"/>
+              <w:rPr>
+                <w:rFonts w:ascii="Courier New" w:eastAsia="Courier New" w:hAnsi="Courier New" w:cs="Courier New"/>
+                <w:noProof/>
+                <w:sz w:val="20"/>
+                <w:lang w:val="uk-UA"/>
+              </w:rPr>
+            </w:pPr>
+            <w:r>
+              <w:rPr>
+                <w:rFonts w:ascii="Courier New" w:eastAsia="Courier New" w:hAnsi="Courier New" w:cs="Courier New"/>
+                <w:noProof/>
+                <w:sz w:val="20"/>
+                <w:lang w:val="uk-UA"/>
+              </w:rPr>
+              <w:t xml:space="preserve">    currency = currency_var.get()</w:t>
+            </w:r>
+          </w:p>
+          <w:p>
+            <w:pPr>
+              <w:spacing w:after="0" w:line="360" w:lineRule="auto"/>
+              <w:ind w:left="720"/>
+              <w:jc w:val="both"/>
+              <w:rPr>
+                <w:rFonts w:ascii="Courier New" w:eastAsia="Courier New" w:hAnsi="Courier New" w:cs="Courier New"/>
+                <w:noProof/>
+                <w:sz w:val="20"/>
+                <w:lang w:val="uk-UA"/>
+              </w:rPr>
+            </w:pPr>
+            <w:r>
+              <w:rPr>
+                <w:rFonts w:ascii="Courier New" w:eastAsia="Courier New" w:hAnsi="Courier New" w:cs="Courier New"/>
+                <w:noProof/>
+                <w:sz w:val="20"/>
+                <w:lang w:val="uk-UA"/>
+              </w:rPr>
+              <w:t xml:space="preserve">    amount = float(entry_amount.get())</w:t>
+            </w:r>
+          </w:p>
+          <w:p>
+            <w:pPr>
+              <w:spacing w:after="0" w:line="360" w:lineRule="auto"/>
+              <w:ind w:left="720"/>
+              <w:jc w:val="both"/>
+              <w:rPr>
+                <w:rFonts w:ascii="Courier New" w:eastAsia="Courier New" w:hAnsi="Courier New" w:cs="Courier New"/>
+                <w:noProof/>
+                <w:sz w:val="20"/>
+                <w:lang w:val="uk-UA"/>
+              </w:rPr>
+            </w:pPr>
+            <w:r>
+              <w:rPr>
+                <w:rFonts w:ascii="Courier New" w:eastAsia="Courier New" w:hAnsi="Courier New" w:cs="Courier New"/>
+                <w:noProof/>
+                <w:sz w:val="20"/>
+                <w:lang w:val="uk-UA"/>
+              </w:rPr>
+              <w:t xml:space="preserve">    for elem in res.json():</w:t>
+            </w:r>
+          </w:p>
+          <w:p>
+            <w:pPr>
+              <w:spacing w:after="0" w:line="360" w:lineRule="auto"/>
+              <w:ind w:left="720"/>
+              <w:jc w:val="both"/>
+              <w:rPr>
+                <w:rFonts w:ascii="Courier New" w:eastAsia="Courier New" w:hAnsi="Courier New" w:cs="Courier New"/>
+                <w:noProof/>
+                <w:sz w:val="20"/>
+                <w:lang w:val="uk-UA"/>
+              </w:rPr>
+            </w:pPr>
+            <w:r>
+              <w:rPr>
+                <w:rFonts w:ascii="Courier New" w:eastAsia="Courier New" w:hAnsi="Courier New" w:cs="Courier New"/>
+                <w:noProof/>
+                <w:sz w:val="20"/>
+                <w:lang w:val="uk-UA"/>
+              </w:rPr>
+              <w:t xml:space="preserve">        if elem["cc"] == currency:</w:t>
+            </w:r>
+          </w:p>
+          <w:p>
+            <w:pPr>
+              <w:spacing w:after="0" w:line="360" w:lineRule="auto"/>
+              <w:ind w:left="720"/>
+              <w:jc w:val="both"/>
+              <w:rPr>
+                <w:rFonts w:ascii="Courier New" w:eastAsia="Courier New" w:hAnsi="Courier New" w:cs="Courier New"/>
+                <w:noProof/>
+                <w:sz w:val="20"/>
+                <w:lang w:val="uk-UA"/>
+              </w:rPr>
+            </w:pPr>
+            <w:r>
+              <w:rPr>
+                <w:rFonts w:ascii="Courier New" w:eastAsia="Courier New" w:hAnsi="Courier New" w:cs="Courier New"/>
+                <w:noProof/>
+                <w:sz w:val="20"/>
+                <w:lang w:val="uk-UA"/>
+              </w:rPr>
+              <w:t xml:space="preserve">            rate = elem["rate"]</w:t>
+            </w:r>
+          </w:p>
+          <w:p>
+            <w:pPr>
+              <w:spacing w:after="0" w:line="360" w:lineRule="auto"/>
+              <w:ind w:left="720"/>
+              <w:jc w:val="both"/>
+              <w:rPr>
+                <w:rFonts w:ascii="Courier New" w:eastAsia="Courier New" w:hAnsi="Courier New" w:cs="Courier New"/>
+                <w:noProof/>
+                <w:sz w:val="20"/>
+                <w:lang w:val="uk-UA"/>
+              </w:rPr>
+            </w:pPr>
+            <w:r>
+              <w:rPr>
+                <w:rFonts w:ascii="Courier New" w:eastAsia="Courier New" w:hAnsi="Courier New" w:cs="Courier New"/>
+                <w:noProof/>
+                <w:sz w:val="20"/>
+                <w:lang w:val="uk-UA"/>
+              </w:rPr>
+              <w:t xml:space="preserve">            break</w:t>
+            </w:r>
+          </w:p>
+          <w:p>
+            <w:pPr>
+              <w:spacing w:after="0" w:line="360" w:lineRule="auto"/>
+              <w:ind w:left="720"/>
+              <w:jc w:val="both"/>
+              <w:rPr>
+                <w:rFonts w:ascii="Courier New" w:eastAsia="Courier New" w:hAnsi="Courier New" w:cs="Courier New"/>
+                <w:noProof/>
+                <w:sz w:val="20"/>
+                <w:lang w:val="uk-UA"/>
+              </w:rPr>
+            </w:pPr>
+            <w:r>
+              <w:rPr>
+                <w:rFonts w:ascii="Courier New" w:eastAsia="Courier New" w:hAnsi="Courier New" w:cs="Courier New"/>
+                <w:noProof/>
+                <w:sz w:val="20"/>
+                <w:lang w:val="uk-UA"/>
+              </w:rPr>
+              <w:t xml:space="preserve">            </w:t>
+            </w:r>
+          </w:p>
+          <w:p>
+            <w:pPr>
+              <w:spacing w:after="0" w:line="360" w:lineRule="auto"/>
+              <w:ind w:left="720"/>
+              <w:jc w:val="both"/>
+              <w:rPr>
+                <w:rFonts w:ascii="Courier New" w:eastAsia="Courier New" w:hAnsi="Courier New" w:cs="Courier New"/>
+                <w:noProof/>
+                <w:sz w:val="20"/>
+                <w:lang w:val="uk-UA"/>
+              </w:rPr>
+            </w:pPr>
+            <w:r>
+              <w:rPr>
+                <w:rFonts w:ascii="Courier New" w:eastAsia="Courier New" w:hAnsi="Courier New" w:cs="Courier New"/>
+                <w:noProof/>
+                <w:sz w:val="20"/>
+                <w:lang w:val="uk-UA"/>
+              </w:rPr>
+              <w:t xml:space="preserve">    exchange_rates = {"EUR": rate, "USD": rate, "PLN": rate}  </w:t>
+            </w:r>
+          </w:p>
+          <w:p>
+            <w:pPr>
+              <w:spacing w:after="0" w:line="360" w:lineRule="auto"/>
+              <w:ind w:left="720"/>
+              <w:jc w:val="both"/>
+              <w:rPr>
+                <w:rFonts w:ascii="Courier New" w:eastAsia="Courier New" w:hAnsi="Courier New" w:cs="Courier New"/>
+                <w:noProof/>
+                <w:sz w:val="20"/>
+                <w:lang w:val="uk-UA"/>
+              </w:rPr>
+            </w:pPr>
+            <w:r>
+              <w:rPr>
+                <w:rFonts w:ascii="Courier New" w:eastAsia="Courier New" w:hAnsi="Courier New" w:cs="Courier New"/>
+                <w:noProof/>
+                <w:sz w:val="20"/>
+                <w:lang w:val="uk-UA"/>
+              </w:rPr>
+              <w:t xml:space="preserve">    </w:t>
+            </w:r>
+          </w:p>
+          <w:p>
+            <w:pPr>
+              <w:spacing w:after="0" w:line="360" w:lineRule="auto"/>
+              <w:ind w:left="720"/>
+              <w:jc w:val="both"/>
+              <w:rPr>
+                <w:rFonts w:ascii="Courier New" w:eastAsia="Courier New" w:hAnsi="Courier New" w:cs="Courier New"/>
+                <w:noProof/>
+                <w:sz w:val="20"/>
+                <w:lang w:val="uk-UA"/>
+              </w:rPr>
+            </w:pPr>
+            <w:r>
+              <w:rPr>
+                <w:rFonts w:ascii="Courier New" w:eastAsia="Courier New" w:hAnsi="Courier New" w:cs="Courier New"/>
+                <w:noProof/>
+                <w:sz w:val="20"/>
+                <w:lang w:val="uk-UA"/>
+              </w:rPr>
+              <w:t xml:space="preserve">    if currency in exchange_rates:</w:t>
+            </w:r>
+          </w:p>
+          <w:p>
+            <w:pPr>
+              <w:spacing w:after="0" w:line="360" w:lineRule="auto"/>
+              <w:ind w:left="720"/>
+              <w:jc w:val="both"/>
+              <w:rPr>
+                <w:rFonts w:ascii="Courier New" w:eastAsia="Courier New" w:hAnsi="Courier New" w:cs="Courier New"/>
+                <w:noProof/>
+                <w:sz w:val="20"/>
+                <w:lang w:val="uk-UA"/>
+              </w:rPr>
+            </w:pPr>
+            <w:r>
+              <w:rPr>
+                <w:rFonts w:ascii="Courier New" w:eastAsia="Courier New" w:hAnsi="Courier New" w:cs="Courier New"/>
+                <w:noProof/>
+                <w:sz w:val="20"/>
+                <w:lang w:val="uk-UA"/>
+              </w:rPr>
+              <w:t xml:space="preserve">        result = amount * exchange_rates[currency]</w:t>
+            </w:r>
+          </w:p>
+          <w:p>
+            <w:pPr>
+              <w:spacing w:after="0" w:line="360" w:lineRule="auto"/>
+              <w:ind w:left="720"/>
+              <w:jc w:val="both"/>
+              <w:rPr>
+                <w:rFonts w:ascii="Courier New" w:eastAsia="Courier New" w:hAnsi="Courier New" w:cs="Courier New"/>
+                <w:noProof/>
+                <w:sz w:val="20"/>
+                <w:lang w:val="uk-UA"/>
+              </w:rPr>
+            </w:pPr>
+            <w:r>
+              <w:rPr>
+                <w:rFonts w:ascii="Courier New" w:eastAsia="Courier New" w:hAnsi="Courier New" w:cs="Courier New"/>
+                <w:noProof/>
+                <w:sz w:val="20"/>
+                <w:lang w:val="uk-UA"/>
+              </w:rPr>
+              <w:t xml:space="preserve">        result_label.config(text=f"Result: {result:.2f} {"UAH"}")</w:t>
+            </w:r>
+          </w:p>
+          <w:p>
+            <w:pPr>
+              <w:spacing w:after="0" w:line="360" w:lineRule="auto"/>
+              <w:ind w:left="720"/>
+              <w:jc w:val="both"/>
+              <w:rPr>
+                <w:rFonts w:ascii="Courier New" w:eastAsia="Courier New" w:hAnsi="Courier New" w:cs="Courier New"/>
+                <w:noProof/>
+                <w:sz w:val="20"/>
+                <w:lang w:val="uk-UA"/>
+              </w:rPr>
+            </w:pPr>
+            <w:r>
+              <w:rPr>
+                <w:rFonts w:ascii="Courier New" w:eastAsia="Courier New" w:hAnsi="Courier New" w:cs="Courier New"/>
+                <w:noProof/>
+                <w:sz w:val="20"/>
+                <w:lang w:val="uk-UA"/>
+              </w:rPr>
+              <w:t xml:space="preserve">    else:</w:t>
+            </w:r>
+          </w:p>
+          <w:p>
+            <w:pPr>
+              <w:spacing w:after="0" w:line="360" w:lineRule="auto"/>
+              <w:ind w:left="720"/>
+              <w:jc w:val="both"/>
+              <w:rPr>
+                <w:rFonts w:ascii="Courier New" w:eastAsia="Courier New" w:hAnsi="Courier New" w:cs="Courier New"/>
+                <w:noProof/>
+                <w:sz w:val="20"/>
+                <w:lang w:val="uk-UA"/>
+              </w:rPr>
+            </w:pPr>
+            <w:r>
+              <w:rPr>
+                <w:rFonts w:ascii="Courier New" w:eastAsia="Courier New" w:hAnsi="Courier New" w:cs="Courier New"/>
+                <w:noProof/>
+                <w:sz w:val="20"/>
+                <w:lang w:val="uk-UA"/>
+              </w:rPr>
+              <w:t xml:space="preserve">        result_label.config(text="Choose currency")</w:t>
+            </w:r>
+          </w:p>
+          <w:p>
+            <w:pPr>
+              <w:spacing w:after="0" w:line="360" w:lineRule="auto"/>
+              <w:ind w:left="720"/>
+              <w:jc w:val="both"/>
+              <w:rPr>
+                <w:rFonts w:ascii="Courier New" w:eastAsia="Courier New" w:hAnsi="Courier New" w:cs="Courier New"/>
+                <w:noProof/>
+                <w:sz w:val="20"/>
+                <w:lang w:val="uk-UA"/>
+              </w:rPr>
+            </w:pPr>
+          </w:p>
+          <w:p>
+            <w:pPr>
+              <w:spacing w:after="0" w:line="360" w:lineRule="auto"/>
+              <w:ind w:left="720"/>
+              <w:jc w:val="both"/>
+              <w:rPr>
+                <w:rFonts w:ascii="Courier New" w:eastAsia="Courier New" w:hAnsi="Courier New" w:cs="Courier New"/>
+                <w:noProof/>
+                <w:sz w:val="20"/>
+                <w:lang w:val="uk-UA"/>
+              </w:rPr>
+            </w:pPr>
+            <w:r>
+              <w:rPr>
+                <w:rFonts w:ascii="Courier New" w:eastAsia="Courier New" w:hAnsi="Courier New" w:cs="Courier New"/>
+                <w:noProof/>
+                <w:sz w:val="20"/>
+                <w:lang w:val="uk-UA"/>
+              </w:rPr>
+              <w:t>root = tk.Tk()</w:t>
+            </w:r>
+          </w:p>
+          <w:p>
+            <w:pPr>
+              <w:spacing w:after="0" w:line="360" w:lineRule="auto"/>
+              <w:ind w:left="720"/>
+              <w:jc w:val="both"/>
+              <w:rPr>
+                <w:rFonts w:ascii="Courier New" w:eastAsia="Courier New" w:hAnsi="Courier New" w:cs="Courier New"/>
+                <w:noProof/>
+                <w:sz w:val="20"/>
+                <w:lang w:val="uk-UA"/>
+              </w:rPr>
+            </w:pPr>
+            <w:r>
+              <w:rPr>
+                <w:rFonts w:ascii="Courier New" w:eastAsia="Courier New" w:hAnsi="Courier New" w:cs="Courier New"/>
+                <w:noProof/>
+                <w:sz w:val="20"/>
+                <w:lang w:val="uk-UA"/>
+              </w:rPr>
+              <w:t>root.title("Converter")</w:t>
+            </w:r>
+          </w:p>
+          <w:p>
+            <w:pPr>
+              <w:spacing w:after="0" w:line="360" w:lineRule="auto"/>
+              <w:ind w:left="720"/>
+              <w:jc w:val="both"/>
+              <w:rPr>
+                <w:rFonts w:ascii="Courier New" w:eastAsia="Courier New" w:hAnsi="Courier New" w:cs="Courier New"/>
+                <w:noProof/>
+                <w:sz w:val="20"/>
+                <w:lang w:val="uk-UA"/>
+              </w:rPr>
+            </w:pPr>
+          </w:p>
+          <w:p>
+            <w:pPr>
+              <w:spacing w:after="0" w:line="360" w:lineRule="auto"/>
+              <w:ind w:left="720"/>
+              <w:jc w:val="both"/>
+              <w:rPr>
+                <w:rFonts w:ascii="Courier New" w:eastAsia="Courier New" w:hAnsi="Courier New" w:cs="Courier New"/>
+                <w:noProof/>
+                <w:sz w:val="20"/>
+                <w:lang w:val="uk-UA"/>
+              </w:rPr>
+            </w:pPr>
+            <w:r>
+              <w:rPr>
+                <w:rFonts w:ascii="Courier New" w:eastAsia="Courier New" w:hAnsi="Courier New" w:cs="Courier New"/>
+                <w:noProof/>
+                <w:sz w:val="20"/>
+                <w:lang w:val="uk-UA"/>
+              </w:rPr>
+              <w:t xml:space="preserve">#styles </w:t>
+            </w:r>
+          </w:p>
+          <w:p>
+            <w:pPr>
+              <w:spacing w:after="0" w:line="360" w:lineRule="auto"/>
+              <w:ind w:left="720"/>
+              <w:jc w:val="both"/>
+              <w:rPr>
+                <w:rFonts w:ascii="Courier New" w:eastAsia="Courier New" w:hAnsi="Courier New" w:cs="Courier New"/>
+                <w:noProof/>
+                <w:sz w:val="20"/>
+                <w:lang w:val="uk-UA"/>
+              </w:rPr>
+            </w:pPr>
+            <w:r>
+              <w:rPr>
+                <w:rFonts w:ascii="Courier New" w:eastAsia="Courier New" w:hAnsi="Courier New" w:cs="Courier New"/>
+                <w:noProof/>
+                <w:sz w:val="20"/>
+                <w:lang w:val="uk-UA"/>
+              </w:rPr>
+              <w:t>style = ttk.Style()</w:t>
+            </w:r>
+          </w:p>
+          <w:p>
+            <w:pPr>
+              <w:spacing w:after="0" w:line="360" w:lineRule="auto"/>
+              <w:ind w:left="720"/>
+              <w:jc w:val="both"/>
+              <w:rPr>
+                <w:rFonts w:ascii="Courier New" w:eastAsia="Courier New" w:hAnsi="Courier New" w:cs="Courier New"/>
+                <w:noProof/>
+                <w:sz w:val="20"/>
+                <w:lang w:val="uk-UA"/>
+              </w:rPr>
+            </w:pPr>
+            <w:r>
+              <w:rPr>
+                <w:rFonts w:ascii="Courier New" w:eastAsia="Courier New" w:hAnsi="Courier New" w:cs="Courier New"/>
+                <w:noProof/>
+                <w:sz w:val="20"/>
+                <w:lang w:val="uk-UA"/>
+              </w:rPr>
+              <w:t>style.configure("TButton", padding=(10, 5, 10, 5))</w:t>
+            </w:r>
+          </w:p>
+          <w:p>
+            <w:pPr>
+              <w:spacing w:after="0" w:line="360" w:lineRule="auto"/>
+              <w:ind w:left="720"/>
+              <w:jc w:val="both"/>
+              <w:rPr>
+                <w:rFonts w:ascii="Courier New" w:eastAsia="Courier New" w:hAnsi="Courier New" w:cs="Courier New"/>
+                <w:noProof/>
+                <w:sz w:val="20"/>
+                <w:lang w:val="uk-UA"/>
+              </w:rPr>
+            </w:pPr>
+            <w:r>
+              <w:rPr>
+                <w:rFonts w:ascii="Courier New" w:eastAsia="Courier New" w:hAnsi="Courier New" w:cs="Courier New"/>
+                <w:noProof/>
+                <w:sz w:val="20"/>
+                <w:lang w:val="uk-UA"/>
+              </w:rPr>
+              <w:t>style.configure("TLabel", padding=(5, 5, 5, 5))</w:t>
+            </w:r>
+          </w:p>
+          <w:p>
+            <w:pPr>
+              <w:spacing w:after="0" w:line="360" w:lineRule="auto"/>
+              <w:ind w:left="720"/>
+              <w:jc w:val="both"/>
+              <w:rPr>
+                <w:rFonts w:ascii="Courier New" w:eastAsia="Courier New" w:hAnsi="Courier New" w:cs="Courier New"/>
+                <w:noProof/>
+                <w:sz w:val="20"/>
+                <w:lang w:val="uk-UA"/>
+              </w:rPr>
+            </w:pPr>
+          </w:p>
+          <w:p>
+            <w:pPr>
+              <w:spacing w:after="0" w:line="360" w:lineRule="auto"/>
+              <w:ind w:left="720"/>
+              <w:jc w:val="both"/>
+              <w:rPr>
+                <w:rFonts w:ascii="Courier New" w:eastAsia="Courier New" w:hAnsi="Courier New" w:cs="Courier New"/>
+                <w:noProof/>
+                <w:sz w:val="20"/>
+                <w:lang w:val="uk-UA"/>
+              </w:rPr>
+            </w:pPr>
+            <w:r>
+              <w:rPr>
+                <w:rFonts w:ascii="Courier New" w:eastAsia="Courier New" w:hAnsi="Courier New" w:cs="Courier New"/>
+                <w:noProof/>
+                <w:sz w:val="20"/>
+                <w:lang w:val="uk-UA"/>
+              </w:rPr>
+              <w:t>#var for currency type choice</w:t>
+            </w:r>
+          </w:p>
+          <w:p>
+            <w:pPr>
+              <w:spacing w:after="0" w:line="360" w:lineRule="auto"/>
+              <w:ind w:left="720"/>
+              <w:jc w:val="both"/>
+              <w:rPr>
+                <w:rFonts w:ascii="Courier New" w:eastAsia="Courier New" w:hAnsi="Courier New" w:cs="Courier New"/>
+                <w:noProof/>
+                <w:sz w:val="20"/>
+                <w:lang w:val="uk-UA"/>
+              </w:rPr>
+            </w:pPr>
+            <w:r>
+              <w:rPr>
+                <w:rFonts w:ascii="Courier New" w:eastAsia="Courier New" w:hAnsi="Courier New" w:cs="Courier New"/>
+                <w:noProof/>
+                <w:sz w:val="20"/>
+                <w:lang w:val="uk-UA"/>
+              </w:rPr>
+              <w:t>currency_var = tk.StringVar()</w:t>
+            </w:r>
+          </w:p>
+          <w:p>
+            <w:pPr>
+              <w:spacing w:after="0" w:line="360" w:lineRule="auto"/>
+              <w:ind w:left="720"/>
+              <w:jc w:val="both"/>
+              <w:rPr>
+                <w:rFonts w:ascii="Courier New" w:eastAsia="Courier New" w:hAnsi="Courier New" w:cs="Courier New"/>
+                <w:noProof/>
+                <w:sz w:val="20"/>
+                <w:lang w:val="uk-UA"/>
+              </w:rPr>
+            </w:pPr>
+            <w:r>
+              <w:rPr>
+                <w:rFonts w:ascii="Courier New" w:eastAsia="Courier New" w:hAnsi="Courier New" w:cs="Courier New"/>
+                <w:noProof/>
+                <w:sz w:val="20"/>
+                <w:lang w:val="uk-UA"/>
+              </w:rPr>
+              <w:t xml:space="preserve">currency_var.set("EUR")     #default value </w:t>
+            </w:r>
+          </w:p>
+          <w:p>
+            <w:pPr>
+              <w:spacing w:after="0" w:line="360" w:lineRule="auto"/>
+              <w:ind w:left="720"/>
+              <w:jc w:val="both"/>
+              <w:rPr>
+                <w:rFonts w:ascii="Courier New" w:eastAsia="Courier New" w:hAnsi="Courier New" w:cs="Courier New"/>
+                <w:noProof/>
+                <w:sz w:val="20"/>
+                <w:lang w:val="uk-UA"/>
+              </w:rPr>
+            </w:pPr>
+          </w:p>
+          <w:p>
+            <w:pPr>
+              <w:spacing w:after="0" w:line="360" w:lineRule="auto"/>
+              <w:ind w:left="720"/>
+              <w:jc w:val="both"/>
+              <w:rPr>
+                <w:rFonts w:ascii="Courier New" w:eastAsia="Courier New" w:hAnsi="Courier New" w:cs="Courier New"/>
+                <w:noProof/>
+                <w:sz w:val="20"/>
+                <w:lang w:val="uk-UA"/>
+              </w:rPr>
+            </w:pPr>
+            <w:r>
+              <w:rPr>
+                <w:rFonts w:ascii="Courier New" w:eastAsia="Courier New" w:hAnsi="Courier New" w:cs="Courier New"/>
+                <w:noProof/>
+                <w:sz w:val="20"/>
+                <w:lang w:val="uk-UA"/>
+              </w:rPr>
+              <w:t>#frame</w:t>
+            </w:r>
+          </w:p>
+          <w:p>
+            <w:pPr>
+              <w:spacing w:after="0" w:line="360" w:lineRule="auto"/>
+              <w:ind w:left="720"/>
+              <w:jc w:val="both"/>
+              <w:rPr>
+                <w:rFonts w:ascii="Courier New" w:eastAsia="Courier New" w:hAnsi="Courier New" w:cs="Courier New"/>
+                <w:noProof/>
+                <w:sz w:val="20"/>
+                <w:lang w:val="uk-UA"/>
+              </w:rPr>
+            </w:pPr>
+            <w:r>
+              <w:rPr>
+                <w:rFonts w:ascii="Courier New" w:eastAsia="Courier New" w:hAnsi="Courier New" w:cs="Courier New"/>
+                <w:noProof/>
+                <w:sz w:val="20"/>
+                <w:lang w:val="uk-UA"/>
+              </w:rPr>
+              <w:t>frame = ttk.Frame(root, padding=10)</w:t>
+            </w:r>
+          </w:p>
+          <w:p>
+            <w:pPr>
+              <w:spacing w:after="0" w:line="360" w:lineRule="auto"/>
+              <w:ind w:left="720"/>
+              <w:jc w:val="both"/>
+              <w:rPr>
+                <w:rFonts w:ascii="Courier New" w:eastAsia="Courier New" w:hAnsi="Courier New" w:cs="Courier New"/>
+                <w:noProof/>
+                <w:sz w:val="20"/>
+                <w:lang w:val="uk-UA"/>
+              </w:rPr>
+            </w:pPr>
+            <w:r>
+              <w:rPr>
+                <w:rFonts w:ascii="Courier New" w:eastAsia="Courier New" w:hAnsi="Courier New" w:cs="Courier New"/>
+                <w:noProof/>
+                <w:sz w:val="20"/>
+                <w:lang w:val="uk-UA"/>
+              </w:rPr>
+              <w:t>frame.grid(row=0, column=0)</w:t>
+            </w:r>
+          </w:p>
+          <w:p>
+            <w:pPr>
+              <w:spacing w:after="0" w:line="360" w:lineRule="auto"/>
+              <w:ind w:left="720"/>
+              <w:jc w:val="both"/>
+              <w:rPr>
+                <w:rFonts w:ascii="Courier New" w:eastAsia="Courier New" w:hAnsi="Courier New" w:cs="Courier New"/>
+                <w:noProof/>
+                <w:sz w:val="20"/>
+                <w:lang w:val="uk-UA"/>
+              </w:rPr>
+            </w:pPr>
+          </w:p>
+          <w:p>
+            <w:pPr>
+              <w:spacing w:after="0" w:line="360" w:lineRule="auto"/>
+              <w:ind w:left="720"/>
+              <w:jc w:val="both"/>
+              <w:rPr>
+                <w:rFonts w:ascii="Courier New" w:eastAsia="Courier New" w:hAnsi="Courier New" w:cs="Courier New"/>
+                <w:noProof/>
+                <w:sz w:val="20"/>
+                <w:lang w:val="uk-UA"/>
+              </w:rPr>
+            </w:pPr>
+            <w:r>
+              <w:rPr>
+                <w:rFonts w:ascii="Courier New" w:eastAsia="Courier New" w:hAnsi="Courier New" w:cs="Courier New"/>
+                <w:noProof/>
+                <w:sz w:val="20"/>
+                <w:lang w:val="uk-UA"/>
+              </w:rPr>
+              <w:t>currency_label = ttk.Label(frame, text="Choose currency:")</w:t>
+            </w:r>
+          </w:p>
+          <w:p>
+            <w:pPr>
+              <w:spacing w:after="0" w:line="360" w:lineRule="auto"/>
+              <w:ind w:left="720"/>
+              <w:jc w:val="both"/>
+              <w:rPr>
+                <w:rFonts w:ascii="Courier New" w:eastAsia="Courier New" w:hAnsi="Courier New" w:cs="Courier New"/>
+                <w:noProof/>
+                <w:sz w:val="20"/>
+                <w:lang w:val="uk-UA"/>
+              </w:rPr>
+            </w:pPr>
+            <w:r>
+              <w:rPr>
+                <w:rFonts w:ascii="Courier New" w:eastAsia="Courier New" w:hAnsi="Courier New" w:cs="Courier New"/>
+                <w:noProof/>
+                <w:sz w:val="20"/>
+                <w:lang w:val="uk-UA"/>
+              </w:rPr>
+              <w:t>currency_label.grid(row=0, column=0, padx=5, pady=5)</w:t>
+            </w:r>
+          </w:p>
+          <w:p>
+            <w:pPr>
+              <w:spacing w:after="0" w:line="360" w:lineRule="auto"/>
+              <w:ind w:left="720"/>
+              <w:jc w:val="both"/>
+              <w:rPr>
+                <w:rFonts w:ascii="Courier New" w:eastAsia="Courier New" w:hAnsi="Courier New" w:cs="Courier New"/>
+                <w:noProof/>
+                <w:sz w:val="20"/>
+                <w:lang w:val="uk-UA"/>
+              </w:rPr>
+            </w:pPr>
+          </w:p>
+          <w:p>
+            <w:pPr>
+              <w:spacing w:after="0" w:line="360" w:lineRule="auto"/>
+              <w:ind w:left="720"/>
+              <w:jc w:val="both"/>
+              <w:rPr>
+                <w:rFonts w:ascii="Courier New" w:eastAsia="Courier New" w:hAnsi="Courier New" w:cs="Courier New"/>
+                <w:noProof/>
+                <w:sz w:val="20"/>
+                <w:lang w:val="uk-UA"/>
+              </w:rPr>
+            </w:pPr>
+            <w:r>
+              <w:rPr>
+                <w:rFonts w:ascii="Courier New" w:eastAsia="Courier New" w:hAnsi="Courier New" w:cs="Courier New"/>
+                <w:noProof/>
+                <w:sz w:val="20"/>
+                <w:lang w:val="uk-UA"/>
+              </w:rPr>
+              <w:t>#creates option menu to choose currency, returns chosen currency to "currency_var"</w:t>
+            </w:r>
+          </w:p>
+          <w:p>
+            <w:pPr>
+              <w:spacing w:after="0" w:line="360" w:lineRule="auto"/>
+              <w:ind w:left="720"/>
+              <w:jc w:val="both"/>
+              <w:rPr>
+                <w:rFonts w:ascii="Courier New" w:eastAsia="Courier New" w:hAnsi="Courier New" w:cs="Courier New"/>
+                <w:noProof/>
+                <w:sz w:val="20"/>
+                <w:lang w:val="uk-UA"/>
+              </w:rPr>
+            </w:pPr>
+            <w:r>
+              <w:rPr>
+                <w:rFonts w:ascii="Courier New" w:eastAsia="Courier New" w:hAnsi="Courier New" w:cs="Courier New"/>
+                <w:noProof/>
+                <w:sz w:val="20"/>
+                <w:lang w:val="uk-UA"/>
+              </w:rPr>
+              <w:t>currency_option_menu = ttk.Combobox(frame, textvariable=currency_var, values=["EUR", "USD", "PLN"])</w:t>
+            </w:r>
+          </w:p>
+          <w:p>
+            <w:pPr>
+              <w:spacing w:after="0" w:line="360" w:lineRule="auto"/>
+              <w:ind w:left="720"/>
+              <w:jc w:val="both"/>
+              <w:rPr>
+                <w:rFonts w:ascii="Courier New" w:eastAsia="Courier New" w:hAnsi="Courier New" w:cs="Courier New"/>
+                <w:noProof/>
+                <w:sz w:val="20"/>
+                <w:lang w:val="uk-UA"/>
+              </w:rPr>
+            </w:pPr>
+            <w:r>
+              <w:rPr>
+                <w:rFonts w:ascii="Courier New" w:eastAsia="Courier New" w:hAnsi="Courier New" w:cs="Courier New"/>
+                <w:noProof/>
+                <w:sz w:val="20"/>
+                <w:lang w:val="uk-UA"/>
+              </w:rPr>
+              <w:lastRenderedPageBreak/>
+              <w:t>currency_option_menu.grid(row=0, column=1, padx=5, pady=5)</w:t>
+            </w:r>
+          </w:p>
+          <w:p>
+            <w:pPr>
+              <w:spacing w:after="0" w:line="360" w:lineRule="auto"/>
+              <w:ind w:left="720"/>
+              <w:jc w:val="both"/>
+              <w:rPr>
+                <w:rFonts w:ascii="Courier New" w:eastAsia="Courier New" w:hAnsi="Courier New" w:cs="Courier New"/>
+                <w:noProof/>
+                <w:sz w:val="20"/>
+                <w:lang w:val="uk-UA"/>
+              </w:rPr>
+            </w:pPr>
+          </w:p>
+          <w:p>
+            <w:pPr>
+              <w:spacing w:after="0" w:line="360" w:lineRule="auto"/>
+              <w:ind w:left="720"/>
+              <w:jc w:val="both"/>
+              <w:rPr>
+                <w:rFonts w:ascii="Courier New" w:eastAsia="Courier New" w:hAnsi="Courier New" w:cs="Courier New"/>
+                <w:noProof/>
+                <w:sz w:val="20"/>
+                <w:lang w:val="uk-UA"/>
+              </w:rPr>
+            </w:pPr>
+            <w:r>
+              <w:rPr>
+                <w:rFonts w:ascii="Courier New" w:eastAsia="Courier New" w:hAnsi="Courier New" w:cs="Courier New"/>
+                <w:noProof/>
+                <w:sz w:val="20"/>
+                <w:lang w:val="uk-UA"/>
+              </w:rPr>
+              <w:t>amount_label = ttk.Label(frame, text="Enter value:")</w:t>
+            </w:r>
+          </w:p>
+          <w:p>
+            <w:pPr>
+              <w:spacing w:after="0" w:line="360" w:lineRule="auto"/>
+              <w:ind w:left="720"/>
+              <w:jc w:val="both"/>
+              <w:rPr>
+                <w:rFonts w:ascii="Courier New" w:eastAsia="Courier New" w:hAnsi="Courier New" w:cs="Courier New"/>
+                <w:noProof/>
+                <w:sz w:val="20"/>
+                <w:lang w:val="uk-UA"/>
+              </w:rPr>
+            </w:pPr>
+            <w:r>
+              <w:rPr>
+                <w:rFonts w:ascii="Courier New" w:eastAsia="Courier New" w:hAnsi="Courier New" w:cs="Courier New"/>
+                <w:noProof/>
+                <w:sz w:val="20"/>
+                <w:lang w:val="uk-UA"/>
+              </w:rPr>
+              <w:t>amount_label.grid(row=1, column=0, padx=5, pady=5)</w:t>
+            </w:r>
+          </w:p>
+          <w:p>
+            <w:pPr>
+              <w:spacing w:after="0" w:line="360" w:lineRule="auto"/>
+              <w:ind w:left="720"/>
+              <w:jc w:val="both"/>
+              <w:rPr>
+                <w:rFonts w:ascii="Courier New" w:eastAsia="Courier New" w:hAnsi="Courier New" w:cs="Courier New"/>
+                <w:noProof/>
+                <w:sz w:val="20"/>
+                <w:lang w:val="uk-UA"/>
+              </w:rPr>
+            </w:pPr>
+          </w:p>
+          <w:p>
+            <w:pPr>
+              <w:spacing w:after="0" w:line="360" w:lineRule="auto"/>
+              <w:ind w:left="720"/>
+              <w:jc w:val="both"/>
+              <w:rPr>
+                <w:rFonts w:ascii="Courier New" w:eastAsia="Courier New" w:hAnsi="Courier New" w:cs="Courier New"/>
+                <w:noProof/>
+                <w:sz w:val="20"/>
+                <w:lang w:val="uk-UA"/>
+              </w:rPr>
+            </w:pPr>
+            <w:r>
+              <w:rPr>
+                <w:rFonts w:ascii="Courier New" w:eastAsia="Courier New" w:hAnsi="Courier New" w:cs="Courier New"/>
+                <w:noProof/>
+                <w:sz w:val="20"/>
+                <w:lang w:val="uk-UA"/>
+              </w:rPr>
+              <w:t>#creates field to enter amount of value to calculate</w:t>
+            </w:r>
+          </w:p>
+          <w:p>
+            <w:pPr>
+              <w:spacing w:after="0" w:line="360" w:lineRule="auto"/>
+              <w:ind w:left="720"/>
+              <w:jc w:val="both"/>
+              <w:rPr>
+                <w:rFonts w:ascii="Courier New" w:eastAsia="Courier New" w:hAnsi="Courier New" w:cs="Courier New"/>
+                <w:noProof/>
+                <w:sz w:val="20"/>
+                <w:lang w:val="uk-UA"/>
+              </w:rPr>
+            </w:pPr>
+            <w:r>
+              <w:rPr>
+                <w:rFonts w:ascii="Courier New" w:eastAsia="Courier New" w:hAnsi="Courier New" w:cs="Courier New"/>
+                <w:noProof/>
+                <w:sz w:val="20"/>
+                <w:lang w:val="uk-UA"/>
+              </w:rPr>
+              <w:t>entry_amount = ttk.Entry(frame)</w:t>
+            </w:r>
+          </w:p>
+          <w:p>
+            <w:pPr>
+              <w:spacing w:after="0" w:line="360" w:lineRule="auto"/>
+              <w:ind w:left="720"/>
+              <w:jc w:val="both"/>
+              <w:rPr>
+                <w:rFonts w:ascii="Courier New" w:eastAsia="Courier New" w:hAnsi="Courier New" w:cs="Courier New"/>
+                <w:noProof/>
+                <w:sz w:val="20"/>
+                <w:lang w:val="uk-UA"/>
+              </w:rPr>
+            </w:pPr>
+            <w:r>
+              <w:rPr>
+                <w:rFonts w:ascii="Courier New" w:eastAsia="Courier New" w:hAnsi="Courier New" w:cs="Courier New"/>
+                <w:noProof/>
+                <w:sz w:val="20"/>
+                <w:lang w:val="uk-UA"/>
+              </w:rPr>
+              <w:t>entry_amount.grid(row=1, column=1, padx=5, pady=5)</w:t>
+            </w:r>
+          </w:p>
+          <w:p>
+            <w:pPr>
+              <w:spacing w:after="0" w:line="360" w:lineRule="auto"/>
+              <w:ind w:left="720"/>
+              <w:jc w:val="both"/>
+              <w:rPr>
+                <w:rFonts w:ascii="Courier New" w:eastAsia="Courier New" w:hAnsi="Courier New" w:cs="Courier New"/>
+                <w:noProof/>
+                <w:sz w:val="20"/>
+                <w:lang w:val="uk-UA"/>
+              </w:rPr>
+            </w:pPr>
+          </w:p>
+          <w:p>
+            <w:pPr>
+              <w:spacing w:after="0" w:line="360" w:lineRule="auto"/>
+              <w:ind w:left="720"/>
+              <w:jc w:val="both"/>
+              <w:rPr>
+                <w:rFonts w:ascii="Courier New" w:eastAsia="Courier New" w:hAnsi="Courier New" w:cs="Courier New"/>
+                <w:noProof/>
+                <w:sz w:val="20"/>
+                <w:lang w:val="uk-UA"/>
+              </w:rPr>
+            </w:pPr>
+            <w:r>
+              <w:rPr>
+                <w:rFonts w:ascii="Courier New" w:eastAsia="Courier New" w:hAnsi="Courier New" w:cs="Courier New"/>
+                <w:noProof/>
+                <w:sz w:val="20"/>
+                <w:lang w:val="uk-UA"/>
+              </w:rPr>
+              <w:t>#creates button to proceed the action</w:t>
+            </w:r>
+          </w:p>
+          <w:p>
+            <w:pPr>
+              <w:spacing w:after="0" w:line="360" w:lineRule="auto"/>
+              <w:ind w:left="720"/>
+              <w:jc w:val="both"/>
+              <w:rPr>
+                <w:rFonts w:ascii="Courier New" w:eastAsia="Courier New" w:hAnsi="Courier New" w:cs="Courier New"/>
+                <w:noProof/>
+                <w:sz w:val="20"/>
+                <w:lang w:val="uk-UA"/>
+              </w:rPr>
+            </w:pPr>
+            <w:r>
+              <w:rPr>
+                <w:rFonts w:ascii="Courier New" w:eastAsia="Courier New" w:hAnsi="Courier New" w:cs="Courier New"/>
+                <w:noProof/>
+                <w:sz w:val="20"/>
+                <w:lang w:val="uk-UA"/>
+              </w:rPr>
+              <w:t>convert_button = ttk.Button(frame, text="Convert", command=convert_currency)</w:t>
+            </w:r>
+          </w:p>
+          <w:p>
+            <w:pPr>
+              <w:spacing w:after="0" w:line="360" w:lineRule="auto"/>
+              <w:ind w:left="720"/>
+              <w:jc w:val="both"/>
+              <w:rPr>
+                <w:rFonts w:ascii="Courier New" w:eastAsia="Courier New" w:hAnsi="Courier New" w:cs="Courier New"/>
+                <w:noProof/>
+                <w:sz w:val="20"/>
+                <w:lang w:val="uk-UA"/>
+              </w:rPr>
+            </w:pPr>
+            <w:r>
+              <w:rPr>
+                <w:rFonts w:ascii="Courier New" w:eastAsia="Courier New" w:hAnsi="Courier New" w:cs="Courier New"/>
+                <w:noProof/>
+                <w:sz w:val="20"/>
+                <w:lang w:val="uk-UA"/>
+              </w:rPr>
+              <w:t>convert_button.grid(row=2, column=0, columnspan=2, padx=5, pady=10)</w:t>
+            </w:r>
+          </w:p>
+          <w:p>
+            <w:pPr>
+              <w:spacing w:after="0" w:line="360" w:lineRule="auto"/>
+              <w:ind w:left="720"/>
+              <w:jc w:val="both"/>
+              <w:rPr>
+                <w:rFonts w:ascii="Courier New" w:eastAsia="Courier New" w:hAnsi="Courier New" w:cs="Courier New"/>
+                <w:noProof/>
+                <w:sz w:val="20"/>
+                <w:lang w:val="uk-UA"/>
+              </w:rPr>
+            </w:pPr>
+          </w:p>
+          <w:p>
+            <w:pPr>
+              <w:spacing w:after="0" w:line="360" w:lineRule="auto"/>
+              <w:ind w:left="720"/>
+              <w:jc w:val="both"/>
+              <w:rPr>
+                <w:rFonts w:ascii="Courier New" w:eastAsia="Courier New" w:hAnsi="Courier New" w:cs="Courier New"/>
+                <w:noProof/>
+                <w:sz w:val="20"/>
+                <w:lang w:val="uk-UA"/>
+              </w:rPr>
+            </w:pPr>
+            <w:r>
+              <w:rPr>
+                <w:rFonts w:ascii="Courier New" w:eastAsia="Courier New" w:hAnsi="Courier New" w:cs="Courier New"/>
+                <w:noProof/>
+                <w:sz w:val="20"/>
+                <w:lang w:val="uk-UA"/>
+              </w:rPr>
+              <w:t>result_label = ttk.Label(frame, text="")</w:t>
+            </w:r>
+          </w:p>
+          <w:p>
+            <w:pPr>
+              <w:spacing w:after="0" w:line="360" w:lineRule="auto"/>
+              <w:ind w:left="720"/>
+              <w:jc w:val="both"/>
+              <w:rPr>
+                <w:rFonts w:ascii="Courier New" w:eastAsia="Courier New" w:hAnsi="Courier New" w:cs="Courier New"/>
+                <w:noProof/>
+                <w:sz w:val="20"/>
+                <w:lang w:val="uk-UA"/>
+              </w:rPr>
+            </w:pPr>
+            <w:r>
+              <w:rPr>
+                <w:rFonts w:ascii="Courier New" w:eastAsia="Courier New" w:hAnsi="Courier New" w:cs="Courier New"/>
+                <w:noProof/>
+                <w:sz w:val="20"/>
+                <w:lang w:val="uk-UA"/>
+              </w:rPr>
+              <w:t>result_label.grid(row=3, column=0, columnspan=2, padx=5, pady=5)</w:t>
+            </w:r>
+          </w:p>
+          <w:p>
+            <w:pPr>
+              <w:spacing w:after="0" w:line="360" w:lineRule="auto"/>
+              <w:ind w:left="720"/>
+              <w:jc w:val="both"/>
+              <w:rPr>
+                <w:rFonts w:ascii="Courier New" w:eastAsia="Courier New" w:hAnsi="Courier New" w:cs="Courier New"/>
+                <w:noProof/>
+                <w:sz w:val="20"/>
+                <w:lang w:val="uk-UA"/>
+              </w:rPr>
+            </w:pPr>
+          </w:p>
+          <w:p>
+            <w:pPr>
+              <w:spacing w:after="0" w:line="360" w:lineRule="auto"/>
+              <w:ind w:left="720"/>
+              <w:jc w:val="both"/>
+              <w:rPr>
+                <w:rFonts w:ascii="Courier New" w:eastAsia="Courier New" w:hAnsi="Courier New" w:cs="Courier New"/>
+                <w:noProof/>
+                <w:sz w:val="20"/>
+                <w:lang w:val="uk-UA"/>
+              </w:rPr>
+            </w:pPr>
+            <w:r>
+              <w:rPr>
+                <w:rFonts w:ascii="Courier New" w:eastAsia="Courier New" w:hAnsi="Courier New" w:cs="Courier New"/>
+                <w:noProof/>
+                <w:sz w:val="20"/>
+                <w:lang w:val="uk-UA"/>
+              </w:rPr>
+              <w:t>root.mainloop()</w:t>
+            </w:r>
+          </w:p>
+        </w:tc>
+      </w:tr>
+    </w:tbl>
+    <w:p>
+      <w:pPr>
+        <w:spacing w:line="360" w:lineRule="auto"/>
+        <w:jc w:val="both"/>
+        <w:rPr>
+          <w:rFonts w:ascii="Times New Roman" w:eastAsia="Times New Roman" w:hAnsi="Times New Roman" w:cs="Times New Roman"/>
+          <w:noProof/>
+          <w:sz w:val="28"/>
+          <w:lang w:val="uk-UA"/>
+        </w:rPr>
+      </w:pPr>
+    </w:p>
+    <w:p>
+      <w:pPr>
+        <w:spacing w:line="360" w:lineRule="auto"/>
+        <w:jc w:val="both"/>
+        <w:rPr>
+          <w:rFonts w:ascii="Times New Roman" w:eastAsia="Times New Roman" w:hAnsi="Times New Roman" w:cs="Times New Roman"/>
+          <w:noProof/>
+          <w:sz w:val="28"/>
+          <w:lang w:val="uk-UA"/>
+        </w:rPr>
+      </w:pPr>
+    </w:p>
+    <w:p>
+      <w:pPr>
+        <w:spacing w:line="360" w:lineRule="auto"/>
+        <w:jc w:val="both"/>
+        <w:rPr>
+          <w:rFonts w:ascii="Times New Roman" w:eastAsia="Times New Roman" w:hAnsi="Times New Roman" w:cs="Times New Roman"/>
+          <w:noProof/>
+          <w:sz w:val="28"/>
+          <w:lang w:val="uk-UA"/>
+        </w:rPr>
+      </w:pPr>
+      <w:r>
+        <w:rPr>
+          <w:rFonts w:ascii="Times New Roman" w:eastAsia="Times New Roman" w:hAnsi="Times New Roman" w:cs="Times New Roman"/>
+          <w:noProof/>
+          <w:sz w:val="28"/>
+          <w:lang w:val="uk-UA"/>
+        </w:rPr>
+        <w:t>Посилання на github:</w:t>
+      </w:r>
+    </w:p>
+    <w:p>
+      <w:pPr>
+        <w:spacing w:line="360" w:lineRule="auto"/>
+        <w:jc w:val="both"/>
+        <w:rPr>
+          <w:rFonts w:ascii="Times New Roman" w:eastAsia="Times New Roman" w:hAnsi="Times New Roman" w:cs="Times New Roman"/>
+          <w:noProof/>
+          <w:sz w:val="28"/>
+          <w:lang w:val="uk-UA"/>
+        </w:rPr>
+      </w:pPr>
+      <w:hyperlink r:id="rId7" w:history="1">
+        <w:r>
+          <w:rPr>
+            <w:rStyle w:val="a4"/>
+            <w:rFonts w:ascii="Times New Roman" w:eastAsia="Times New Roman" w:hAnsi="Times New Roman" w:cs="Times New Roman"/>
+            <w:noProof/>
+            <w:sz w:val="28"/>
+            <w:lang w:val="uk-UA"/>
+          </w:rPr>
+          <w:t>https://github.com/Aatheeriss/TP-KB-221-Denis-Sazonenko.git</w:t>
+        </w:r>
+      </w:hyperlink>
+    </w:p>
+    <w:p>
+      <w:pPr>
+        <w:spacing w:line="360" w:lineRule="auto"/>
+        <w:jc w:val="both"/>
+        <w:rPr>
+          <w:rFonts w:ascii="Times New Roman" w:eastAsia="Times New Roman" w:hAnsi="Times New Roman" w:cs="Times New Roman"/>
+          <w:b/>
+          <w:noProof/>
+          <w:sz w:val="28"/>
+          <w:lang w:val="uk-UA"/>
+        </w:rPr>
+      </w:pPr>
+    </w:p>
+    <w:p>
+      <w:pPr>
+        <w:spacing w:line="360" w:lineRule="auto"/>
+        <w:jc w:val="both"/>
+        <w:rPr>
+          <w:rFonts w:ascii="Times New Roman" w:eastAsia="Times New Roman" w:hAnsi="Times New Roman" w:cs="Times New Roman"/>
+          <w:b/>
+          <w:noProof/>
+          <w:sz w:val="28"/>
+          <w:lang w:val="uk-UA"/>
+        </w:rPr>
+      </w:pPr>
+      <w:r>
+        <w:rPr>
+          <w:rFonts w:ascii="Times New Roman" w:eastAsia="Times New Roman" w:hAnsi="Times New Roman" w:cs="Times New Roman"/>
+          <w:b/>
+          <w:noProof/>
+          <w:sz w:val="28"/>
+          <w:lang w:val="uk-UA"/>
+        </w:rPr>
+        <w:t>Модулі для калькулятора</w:t>
+      </w:r>
+    </w:p>
+    <w:p>
+      <w:pPr>
+        <w:spacing w:line="360" w:lineRule="auto"/>
+        <w:jc w:val="both"/>
+        <w:rPr>
+          <w:rFonts w:ascii="Times New Roman" w:eastAsia="Times New Roman" w:hAnsi="Times New Roman" w:cs="Times New Roman"/>
+          <w:noProof/>
+          <w:sz w:val="28"/>
+          <w:lang w:val="uk-UA"/>
+        </w:rPr>
+      </w:pPr>
+      <w:r>
+        <w:rPr>
+          <w:rFonts w:ascii="Times New Roman" w:eastAsia="Times New Roman" w:hAnsi="Times New Roman" w:cs="Times New Roman"/>
+          <w:noProof/>
+          <w:sz w:val="28"/>
+          <w:lang w:val="uk-UA"/>
+        </w:rPr>
+        <w:t>Функції додавання, віднімання, множення та ділення перенести в файл functions.py. Функції запиту на введення даних для операцій та самих операцій перемістити в файл operations.py. Програму калькулятор реалізувати в файлі calc.py, до якого підключають файл functions.py та operations.py.</w:t>
+      </w:r>
+    </w:p>
+    <w:p>
+      <w:pPr>
+        <w:spacing w:line="360" w:lineRule="auto"/>
+        <w:jc w:val="both"/>
+        <w:rPr>
+          <w:rFonts w:ascii="Times New Roman" w:eastAsia="Times New Roman" w:hAnsi="Times New Roman" w:cs="Times New Roman"/>
+          <w:noProof/>
+          <w:sz w:val="28"/>
+          <w:lang w:val="uk-UA"/>
+        </w:rPr>
+      </w:pPr>
+      <w:r>
+        <w:rPr>
+          <w:rFonts w:ascii="Times New Roman" w:eastAsia="Times New Roman" w:hAnsi="Times New Roman" w:cs="Times New Roman"/>
+          <w:noProof/>
+          <w:sz w:val="28"/>
+          <w:lang w:val="uk-UA"/>
+        </w:rPr>
+        <w:t>Хід виконання завдання:</w:t>
+      </w:r>
+    </w:p>
+    <w:p>
+      <w:pPr>
+        <w:spacing w:line="360" w:lineRule="auto"/>
+        <w:jc w:val="both"/>
+        <w:rPr>
+          <w:rFonts w:ascii="Times New Roman" w:eastAsia="Times New Roman" w:hAnsi="Times New Roman" w:cs="Times New Roman"/>
+          <w:noProof/>
+          <w:sz w:val="28"/>
+          <w:lang w:val="uk-UA"/>
+        </w:rPr>
+      </w:pPr>
+      <w:r>
+        <w:rPr>
+          <w:rFonts w:ascii="Times New Roman" w:eastAsia="Times New Roman" w:hAnsi="Times New Roman" w:cs="Times New Roman"/>
+          <w:noProof/>
+          <w:sz w:val="28"/>
+          <w:lang w:val="uk-UA"/>
+        </w:rPr>
+        <w:t xml:space="preserve">Переніс </w:t>
+      </w:r>
+      <w:r>
+        <w:rPr>
+          <w:rFonts w:ascii="Times New Roman" w:eastAsia="Times New Roman" w:hAnsi="Times New Roman" w:cs="Times New Roman"/>
+          <w:noProof/>
+          <w:sz w:val="28"/>
+          <w:lang w:val="uk-UA"/>
+        </w:rPr>
+        <w:t>функції калькулятора в окрремі файли. Імпортував в основному файлі.</w:t>
+      </w:r>
+    </w:p>
+    <w:p>
+      <w:pPr>
+        <w:spacing w:line="360" w:lineRule="auto"/>
+        <w:jc w:val="both"/>
+        <w:rPr>
+          <w:rFonts w:ascii="Times New Roman" w:eastAsia="Times New Roman" w:hAnsi="Times New Roman" w:cs="Times New Roman"/>
+          <w:noProof/>
+          <w:sz w:val="28"/>
+          <w:lang w:val="uk-UA"/>
+        </w:rPr>
+      </w:pPr>
+    </w:p>
+    <w:p>
+      <w:pPr>
+        <w:spacing w:line="360" w:lineRule="auto"/>
+        <w:jc w:val="both"/>
+        <w:rPr>
+          <w:rFonts w:ascii="Times New Roman" w:eastAsia="Times New Roman" w:hAnsi="Times New Roman" w:cs="Times New Roman"/>
+          <w:noProof/>
+          <w:sz w:val="28"/>
+          <w:lang w:val="uk-UA"/>
+        </w:rPr>
+      </w:pPr>
+      <w:r>
+        <w:rPr>
+          <w:rFonts w:ascii="Times New Roman" w:eastAsia="Times New Roman" w:hAnsi="Times New Roman" w:cs="Times New Roman"/>
+          <w:noProof/>
+          <w:sz w:val="28"/>
+          <w:lang w:val="uk-UA"/>
+        </w:rPr>
+        <w:lastRenderedPageBreak/>
+        <w:t xml:space="preserve">Код </w:t>
+      </w:r>
+      <w:r>
+        <w:rPr>
+          <w:rFonts w:ascii="Times New Roman" w:eastAsia="Times New Roman" w:hAnsi="Times New Roman" w:cs="Times New Roman"/>
+          <w:noProof/>
+          <w:sz w:val="28"/>
+          <w:lang w:val="uk-UA"/>
+        </w:rPr>
+        <w:t>functions.py</w:t>
+      </w:r>
+      <w:r>
+        <w:rPr>
+          <w:rFonts w:ascii="Times New Roman" w:eastAsia="Times New Roman" w:hAnsi="Times New Roman" w:cs="Times New Roman"/>
+          <w:noProof/>
+          <w:sz w:val="28"/>
+          <w:lang w:val="uk-UA"/>
+        </w:rPr>
+        <w:t>:</w:t>
+      </w:r>
+    </w:p>
+    <w:tbl>
+      <w:tblPr>
+        <w:tblW w:w="10207" w:type="dxa"/>
+        <w:tblInd w:w="-601" w:type="dxa"/>
+        <w:tblCellMar>
+          <w:left w:w="10" w:type="dxa"/>
+          <w:right w:w="10" w:type="dxa"/>
+        </w:tblCellMar>
+        <w:tblLook w:val="04A0" w:firstRow="1" w:lastRow="0" w:firstColumn="1" w:lastColumn="0" w:noHBand="0" w:noVBand="1"/>
+      </w:tblPr>
+      <w:tblGrid>
+        <w:gridCol w:w="10207"/>
+      </w:tblGrid>
+      <w:tr>
+        <w:trPr>
+          <w:trHeight w:val="1"/>
+        </w:trPr>
+        <w:tc>
+          <w:tcPr>
+            <w:tcW w:w="10207" w:type="dxa"/>
+            <w:tcBorders>
+              <w:top w:val="single" w:sz="4" w:space="0" w:color="000000"/>
+              <w:left w:val="single" w:sz="4" w:space="0" w:color="000000"/>
+              <w:bottom w:val="single" w:sz="4" w:space="0" w:color="000000"/>
+              <w:right w:val="single" w:sz="4" w:space="0" w:color="000000"/>
+            </w:tcBorders>
+            <w:shd w:val="clear" w:color="000000" w:fill="FFFFFF"/>
+            <w:tcMar>
+              <w:left w:w="108" w:type="dxa"/>
+              <w:right w:w="108" w:type="dxa"/>
+            </w:tcMar>
+          </w:tcPr>
+          <w:p>
+            <w:pPr>
+              <w:spacing w:after="0" w:line="360" w:lineRule="auto"/>
+              <w:ind w:left="720"/>
+              <w:jc w:val="both"/>
+              <w:rPr>
+                <w:rFonts w:ascii="Courier New" w:eastAsia="Courier New" w:hAnsi="Courier New" w:cs="Courier New"/>
+                <w:noProof/>
+                <w:sz w:val="20"/>
+                <w:lang w:val="uk-UA"/>
+              </w:rPr>
+            </w:pPr>
+            <w:r>
+              <w:rPr>
+                <w:rFonts w:ascii="Courier New" w:eastAsia="Courier New" w:hAnsi="Courier New" w:cs="Courier New"/>
+                <w:noProof/>
+                <w:sz w:val="20"/>
+                <w:lang w:val="uk-UA"/>
+              </w:rPr>
+              <w:t>def addNums(a, b):</w:t>
+            </w:r>
+          </w:p>
+          <w:p>
+            <w:pPr>
+              <w:spacing w:after="0" w:line="360" w:lineRule="auto"/>
+              <w:ind w:left="720"/>
+              <w:jc w:val="both"/>
+              <w:rPr>
+                <w:rFonts w:ascii="Courier New" w:eastAsia="Courier New" w:hAnsi="Courier New" w:cs="Courier New"/>
+                <w:noProof/>
+                <w:sz w:val="20"/>
+                <w:lang w:val="uk-UA"/>
+              </w:rPr>
+            </w:pPr>
+            <w:r>
+              <w:rPr>
+                <w:rFonts w:ascii="Courier New" w:eastAsia="Courier New" w:hAnsi="Courier New" w:cs="Courier New"/>
+                <w:noProof/>
+                <w:sz w:val="20"/>
+                <w:lang w:val="uk-UA"/>
+              </w:rPr>
+              <w:t>    return a + b</w:t>
+            </w:r>
+          </w:p>
+          <w:p>
+            <w:pPr>
+              <w:spacing w:after="0" w:line="360" w:lineRule="auto"/>
+              <w:ind w:left="720"/>
+              <w:jc w:val="both"/>
+              <w:rPr>
+                <w:rFonts w:ascii="Courier New" w:eastAsia="Courier New" w:hAnsi="Courier New" w:cs="Courier New"/>
+                <w:noProof/>
+                <w:sz w:val="20"/>
+                <w:lang w:val="uk-UA"/>
+              </w:rPr>
+            </w:pPr>
+          </w:p>
+          <w:p>
+            <w:pPr>
+              <w:spacing w:after="0" w:line="360" w:lineRule="auto"/>
+              <w:ind w:left="720"/>
+              <w:jc w:val="both"/>
+              <w:rPr>
+                <w:rFonts w:ascii="Courier New" w:eastAsia="Courier New" w:hAnsi="Courier New" w:cs="Courier New"/>
+                <w:noProof/>
+                <w:sz w:val="20"/>
+                <w:lang w:val="uk-UA"/>
+              </w:rPr>
+            </w:pPr>
+            <w:r>
+              <w:rPr>
+                <w:rFonts w:ascii="Courier New" w:eastAsia="Courier New" w:hAnsi="Courier New" w:cs="Courier New"/>
+                <w:noProof/>
+                <w:sz w:val="20"/>
+                <w:lang w:val="uk-UA"/>
+              </w:rPr>
+              <w:t>def subtractNums(a, b):</w:t>
+            </w:r>
+          </w:p>
+          <w:p>
+            <w:pPr>
+              <w:spacing w:after="0" w:line="360" w:lineRule="auto"/>
+              <w:ind w:left="720"/>
+              <w:jc w:val="both"/>
+              <w:rPr>
+                <w:rFonts w:ascii="Courier New" w:eastAsia="Courier New" w:hAnsi="Courier New" w:cs="Courier New"/>
+                <w:noProof/>
+                <w:sz w:val="20"/>
+                <w:lang w:val="uk-UA"/>
+              </w:rPr>
+            </w:pPr>
+            <w:r>
+              <w:rPr>
+                <w:rFonts w:ascii="Courier New" w:eastAsia="Courier New" w:hAnsi="Courier New" w:cs="Courier New"/>
+                <w:noProof/>
+                <w:sz w:val="20"/>
+                <w:lang w:val="uk-UA"/>
+              </w:rPr>
+              <w:t>    return a - b</w:t>
+            </w:r>
+          </w:p>
+          <w:p>
+            <w:pPr>
+              <w:spacing w:after="0" w:line="360" w:lineRule="auto"/>
+              <w:ind w:left="720"/>
+              <w:jc w:val="both"/>
+              <w:rPr>
+                <w:rFonts w:ascii="Courier New" w:eastAsia="Courier New" w:hAnsi="Courier New" w:cs="Courier New"/>
+                <w:noProof/>
+                <w:sz w:val="20"/>
+                <w:lang w:val="uk-UA"/>
+              </w:rPr>
+            </w:pPr>
+          </w:p>
+          <w:p>
+            <w:pPr>
+              <w:spacing w:after="0" w:line="360" w:lineRule="auto"/>
+              <w:ind w:left="720"/>
+              <w:jc w:val="both"/>
+              <w:rPr>
+                <w:rFonts w:ascii="Courier New" w:eastAsia="Courier New" w:hAnsi="Courier New" w:cs="Courier New"/>
+                <w:noProof/>
+                <w:sz w:val="20"/>
+                <w:lang w:val="uk-UA"/>
+              </w:rPr>
+            </w:pPr>
+            <w:r>
+              <w:rPr>
+                <w:rFonts w:ascii="Courier New" w:eastAsia="Courier New" w:hAnsi="Courier New" w:cs="Courier New"/>
+                <w:noProof/>
+                <w:sz w:val="20"/>
+                <w:lang w:val="uk-UA"/>
+              </w:rPr>
+              <w:t>def multiplicateNums(a, b):</w:t>
+            </w:r>
+          </w:p>
+          <w:p>
+            <w:pPr>
+              <w:spacing w:after="0" w:line="360" w:lineRule="auto"/>
+              <w:ind w:left="720"/>
+              <w:jc w:val="both"/>
+              <w:rPr>
+                <w:rFonts w:ascii="Courier New" w:eastAsia="Courier New" w:hAnsi="Courier New" w:cs="Courier New"/>
+                <w:noProof/>
+                <w:sz w:val="20"/>
+                <w:lang w:val="uk-UA"/>
+              </w:rPr>
+            </w:pPr>
+            <w:r>
+              <w:rPr>
+                <w:rFonts w:ascii="Courier New" w:eastAsia="Courier New" w:hAnsi="Courier New" w:cs="Courier New"/>
+                <w:noProof/>
+                <w:sz w:val="20"/>
+                <w:lang w:val="uk-UA"/>
+              </w:rPr>
+              <w:t>    return a * b</w:t>
+            </w:r>
+          </w:p>
+          <w:p>
+            <w:pPr>
+              <w:spacing w:after="0" w:line="360" w:lineRule="auto"/>
+              <w:ind w:left="720"/>
+              <w:jc w:val="both"/>
+              <w:rPr>
+                <w:rFonts w:ascii="Courier New" w:eastAsia="Courier New" w:hAnsi="Courier New" w:cs="Courier New"/>
+                <w:noProof/>
+                <w:sz w:val="20"/>
+                <w:lang w:val="uk-UA"/>
+              </w:rPr>
+            </w:pPr>
+          </w:p>
+          <w:p>
+            <w:pPr>
+              <w:spacing w:after="0" w:line="360" w:lineRule="auto"/>
+              <w:ind w:left="720"/>
+              <w:jc w:val="both"/>
+              <w:rPr>
+                <w:rFonts w:ascii="Courier New" w:eastAsia="Courier New" w:hAnsi="Courier New" w:cs="Courier New"/>
+                <w:noProof/>
+                <w:sz w:val="20"/>
+                <w:lang w:val="uk-UA"/>
+              </w:rPr>
+            </w:pPr>
+            <w:r>
+              <w:rPr>
+                <w:rFonts w:ascii="Courier New" w:eastAsia="Courier New" w:hAnsi="Courier New" w:cs="Courier New"/>
+                <w:noProof/>
+                <w:sz w:val="20"/>
+                <w:lang w:val="uk-UA"/>
+              </w:rPr>
+              <w:t>def divideNums(a, b):</w:t>
+            </w:r>
+          </w:p>
+          <w:p>
+            <w:pPr>
+              <w:spacing w:after="0" w:line="360" w:lineRule="auto"/>
+              <w:ind w:left="720"/>
+              <w:jc w:val="both"/>
+              <w:rPr>
+                <w:rFonts w:ascii="Courier New" w:eastAsia="Courier New" w:hAnsi="Courier New" w:cs="Courier New"/>
+                <w:noProof/>
+                <w:sz w:val="20"/>
+                <w:lang w:val="uk-UA"/>
+              </w:rPr>
+            </w:pPr>
+            <w:r>
+              <w:rPr>
+                <w:rFonts w:ascii="Courier New" w:eastAsia="Courier New" w:hAnsi="Courier New" w:cs="Courier New"/>
+                <w:noProof/>
+                <w:sz w:val="20"/>
+                <w:lang w:val="uk-UA"/>
+              </w:rPr>
+              <w:t>    try:</w:t>
+            </w:r>
+          </w:p>
+          <w:p>
+            <w:pPr>
+              <w:spacing w:after="0" w:line="360" w:lineRule="auto"/>
+              <w:ind w:left="720"/>
+              <w:jc w:val="both"/>
+              <w:rPr>
+                <w:rFonts w:ascii="Courier New" w:eastAsia="Courier New" w:hAnsi="Courier New" w:cs="Courier New"/>
+                <w:noProof/>
+                <w:sz w:val="20"/>
+                <w:lang w:val="uk-UA"/>
+              </w:rPr>
+            </w:pPr>
+            <w:r>
+              <w:rPr>
+                <w:rFonts w:ascii="Courier New" w:eastAsia="Courier New" w:hAnsi="Courier New" w:cs="Courier New"/>
+                <w:noProof/>
+                <w:sz w:val="20"/>
+                <w:lang w:val="uk-UA"/>
+              </w:rPr>
+              <w:t>        return a / b</w:t>
+            </w:r>
+          </w:p>
+          <w:p>
+            <w:pPr>
+              <w:spacing w:after="0" w:line="360" w:lineRule="auto"/>
+              <w:ind w:left="720"/>
+              <w:jc w:val="both"/>
+              <w:rPr>
+                <w:rFonts w:ascii="Courier New" w:eastAsia="Courier New" w:hAnsi="Courier New" w:cs="Courier New"/>
+                <w:noProof/>
+                <w:sz w:val="20"/>
+                <w:lang w:val="uk-UA"/>
+              </w:rPr>
+            </w:pPr>
+            <w:r>
+              <w:rPr>
+                <w:rFonts w:ascii="Courier New" w:eastAsia="Courier New" w:hAnsi="Courier New" w:cs="Courier New"/>
+                <w:noProof/>
+                <w:sz w:val="20"/>
+                <w:lang w:val="uk-UA"/>
+              </w:rPr>
+              <w:t xml:space="preserve">    except ZeroDivisionError: </w:t>
+            </w:r>
+          </w:p>
+          <w:p>
+            <w:pPr>
+              <w:spacing w:after="0" w:line="360" w:lineRule="auto"/>
+              <w:ind w:left="720"/>
+              <w:jc w:val="both"/>
+              <w:rPr>
+                <w:rFonts w:ascii="Courier New" w:eastAsia="Courier New" w:hAnsi="Courier New" w:cs="Courier New"/>
+                <w:noProof/>
+                <w:sz w:val="20"/>
+                <w:lang w:val="uk-UA"/>
+              </w:rPr>
+            </w:pPr>
+            <w:r>
+              <w:rPr>
+                <w:rFonts w:ascii="Courier New" w:eastAsia="Courier New" w:hAnsi="Courier New" w:cs="Courier New"/>
+                <w:noProof/>
+                <w:sz w:val="20"/>
+                <w:lang w:val="uk-UA"/>
+              </w:rPr>
+              <w:t>        print("Division by zero is not allowed!")</w:t>
+            </w:r>
+          </w:p>
+          <w:p>
+            <w:pPr>
+              <w:spacing w:after="0" w:line="360" w:lineRule="auto"/>
+              <w:ind w:left="720"/>
+              <w:jc w:val="both"/>
+              <w:rPr>
+                <w:rFonts w:ascii="Courier New" w:eastAsia="Courier New" w:hAnsi="Courier New" w:cs="Courier New"/>
+                <w:noProof/>
+                <w:sz w:val="20"/>
+                <w:lang w:val="uk-UA"/>
+              </w:rPr>
+            </w:pPr>
+          </w:p>
+        </w:tc>
+      </w:tr>
+    </w:tbl>
+    <w:p>
+      <w:pPr>
+        <w:spacing w:line="360" w:lineRule="auto"/>
+        <w:jc w:val="both"/>
+        <w:rPr>
+          <w:rFonts w:ascii="Times New Roman" w:eastAsia="Times New Roman" w:hAnsi="Times New Roman" w:cs="Times New Roman"/>
+          <w:noProof/>
+          <w:sz w:val="28"/>
+          <w:lang w:val="uk-UA"/>
+        </w:rPr>
+      </w:pPr>
+    </w:p>
+    <w:p>
+      <w:pPr>
+        <w:spacing w:line="360" w:lineRule="auto"/>
+        <w:jc w:val="both"/>
+        <w:rPr>
+          <w:rFonts w:ascii="Times New Roman" w:eastAsia="Times New Roman" w:hAnsi="Times New Roman" w:cs="Times New Roman"/>
+          <w:noProof/>
+          <w:sz w:val="28"/>
+          <w:lang w:val="uk-UA"/>
+        </w:rPr>
+      </w:pPr>
+      <w:r>
+        <w:rPr>
+          <w:rFonts w:ascii="Times New Roman" w:eastAsia="Times New Roman" w:hAnsi="Times New Roman" w:cs="Times New Roman"/>
+          <w:noProof/>
+          <w:sz w:val="28"/>
+          <w:lang w:val="uk-UA"/>
+        </w:rPr>
+        <w:t>Код operations.py:</w:t>
+      </w:r>
+    </w:p>
+    <w:tbl>
+      <w:tblPr>
+        <w:tblW w:w="10207" w:type="dxa"/>
+        <w:tblInd w:w="-601" w:type="dxa"/>
+        <w:tblCellMar>
+          <w:left w:w="10" w:type="dxa"/>
+          <w:right w:w="10" w:type="dxa"/>
+        </w:tblCellMar>
+        <w:tblLook w:val="04A0" w:firstRow="1" w:lastRow="0" w:firstColumn="1" w:lastColumn="0" w:noHBand="0" w:noVBand="1"/>
+      </w:tblPr>
+      <w:tblGrid>
+        <w:gridCol w:w="10207"/>
+      </w:tblGrid>
+      <w:tr>
+        <w:trPr>
+          <w:trHeight w:val="1"/>
+        </w:trPr>
+        <w:tc>
+          <w:tcPr>
+            <w:tcW w:w="10207" w:type="dxa"/>
+            <w:tcBorders>
+              <w:top w:val="single" w:sz="4" w:space="0" w:color="000000"/>
+              <w:left w:val="single" w:sz="4" w:space="0" w:color="000000"/>
+              <w:bottom w:val="single" w:sz="4" w:space="0" w:color="000000"/>
+              <w:right w:val="single" w:sz="4" w:space="0" w:color="000000"/>
+            </w:tcBorders>
+            <w:shd w:val="clear" w:color="000000" w:fill="FFFFFF"/>
+            <w:tcMar>
+              <w:left w:w="108" w:type="dxa"/>
+              <w:right w:w="108" w:type="dxa"/>
+            </w:tcMar>
+          </w:tcPr>
+          <w:p>
+            <w:pPr>
+              <w:spacing w:after="0" w:line="360" w:lineRule="auto"/>
+              <w:ind w:left="720"/>
+              <w:jc w:val="both"/>
+              <w:rPr>
+                <w:rFonts w:ascii="Courier New" w:eastAsia="Courier New" w:hAnsi="Courier New" w:cs="Courier New"/>
+                <w:noProof/>
+                <w:sz w:val="20"/>
+                <w:lang w:val="uk-UA"/>
+              </w:rPr>
+            </w:pPr>
+            <w:r>
+              <w:rPr>
+                <w:rFonts w:ascii="Courier New" w:eastAsia="Courier New" w:hAnsi="Courier New" w:cs="Courier New"/>
+                <w:noProof/>
+                <w:sz w:val="20"/>
+                <w:lang w:val="uk-UA"/>
+              </w:rPr>
+              <w:t>def getOperationsData():</w:t>
+            </w:r>
+          </w:p>
+          <w:p>
+            <w:pPr>
+              <w:spacing w:after="0" w:line="360" w:lineRule="auto"/>
+              <w:ind w:left="720"/>
+              <w:jc w:val="both"/>
+              <w:rPr>
+                <w:rFonts w:ascii="Courier New" w:eastAsia="Courier New" w:hAnsi="Courier New" w:cs="Courier New"/>
+                <w:noProof/>
+                <w:sz w:val="20"/>
+                <w:lang w:val="uk-UA"/>
+              </w:rPr>
+            </w:pPr>
+            <w:r>
+              <w:rPr>
+                <w:rFonts w:ascii="Courier New" w:eastAsia="Courier New" w:hAnsi="Courier New" w:cs="Courier New"/>
+                <w:noProof/>
+                <w:sz w:val="20"/>
+                <w:lang w:val="uk-UA"/>
+              </w:rPr>
+              <w:t>    while True:</w:t>
+            </w:r>
+          </w:p>
+          <w:p>
+            <w:pPr>
+              <w:spacing w:after="0" w:line="360" w:lineRule="auto"/>
+              <w:ind w:left="720"/>
+              <w:jc w:val="both"/>
+              <w:rPr>
+                <w:rFonts w:ascii="Courier New" w:eastAsia="Courier New" w:hAnsi="Courier New" w:cs="Courier New"/>
+                <w:noProof/>
+                <w:sz w:val="20"/>
+                <w:lang w:val="uk-UA"/>
+              </w:rPr>
+            </w:pPr>
+            <w:r>
+              <w:rPr>
+                <w:rFonts w:ascii="Courier New" w:eastAsia="Courier New" w:hAnsi="Courier New" w:cs="Courier New"/>
+                <w:noProof/>
+                <w:sz w:val="20"/>
+                <w:lang w:val="uk-UA"/>
+              </w:rPr>
+              <w:t>            try:</w:t>
+            </w:r>
+          </w:p>
+          <w:p>
+            <w:pPr>
+              <w:spacing w:after="0" w:line="360" w:lineRule="auto"/>
+              <w:ind w:left="720"/>
+              <w:jc w:val="both"/>
+              <w:rPr>
+                <w:rFonts w:ascii="Courier New" w:eastAsia="Courier New" w:hAnsi="Courier New" w:cs="Courier New"/>
+                <w:noProof/>
+                <w:sz w:val="20"/>
+                <w:lang w:val="uk-UA"/>
+              </w:rPr>
+            </w:pPr>
+            <w:r>
+              <w:rPr>
+                <w:rFonts w:ascii="Courier New" w:eastAsia="Courier New" w:hAnsi="Courier New" w:cs="Courier New"/>
+                <w:noProof/>
+                <w:sz w:val="20"/>
+                <w:lang w:val="uk-UA"/>
+              </w:rPr>
+              <w:t>                a = float(input("Enter the first number: "))</w:t>
+            </w:r>
+          </w:p>
+          <w:p>
+            <w:pPr>
+              <w:spacing w:after="0" w:line="360" w:lineRule="auto"/>
+              <w:ind w:left="720"/>
+              <w:jc w:val="both"/>
+              <w:rPr>
+                <w:rFonts w:ascii="Courier New" w:eastAsia="Courier New" w:hAnsi="Courier New" w:cs="Courier New"/>
+                <w:noProof/>
+                <w:sz w:val="20"/>
+                <w:lang w:val="uk-UA"/>
+              </w:rPr>
+            </w:pPr>
+            <w:r>
+              <w:rPr>
+                <w:rFonts w:ascii="Courier New" w:eastAsia="Courier New" w:hAnsi="Courier New" w:cs="Courier New"/>
+                <w:noProof/>
+                <w:sz w:val="20"/>
+                <w:lang w:val="uk-UA"/>
+              </w:rPr>
+              <w:t>                b = float(input("Enter the second number: "))</w:t>
+            </w:r>
+          </w:p>
+          <w:p>
+            <w:pPr>
+              <w:spacing w:after="0" w:line="360" w:lineRule="auto"/>
+              <w:ind w:left="720"/>
+              <w:jc w:val="both"/>
+              <w:rPr>
+                <w:rFonts w:ascii="Courier New" w:eastAsia="Courier New" w:hAnsi="Courier New" w:cs="Courier New"/>
+                <w:noProof/>
+                <w:sz w:val="20"/>
+                <w:lang w:val="uk-UA"/>
+              </w:rPr>
+            </w:pPr>
+            <w:r>
+              <w:rPr>
+                <w:rFonts w:ascii="Courier New" w:eastAsia="Courier New" w:hAnsi="Courier New" w:cs="Courier New"/>
+                <w:noProof/>
+                <w:sz w:val="20"/>
+                <w:lang w:val="uk-UA"/>
+              </w:rPr>
+              <w:t>                action = input("Enter action (+, -, *, /): ").strip()</w:t>
+            </w:r>
+          </w:p>
+          <w:p>
+            <w:pPr>
+              <w:spacing w:after="0" w:line="360" w:lineRule="auto"/>
+              <w:ind w:left="720"/>
+              <w:jc w:val="both"/>
+              <w:rPr>
+                <w:rFonts w:ascii="Courier New" w:eastAsia="Courier New" w:hAnsi="Courier New" w:cs="Courier New"/>
+                <w:noProof/>
+                <w:sz w:val="20"/>
+                <w:lang w:val="uk-UA"/>
+              </w:rPr>
+            </w:pPr>
+          </w:p>
+          <w:p>
+            <w:pPr>
+              <w:spacing w:after="0" w:line="360" w:lineRule="auto"/>
+              <w:ind w:left="720"/>
+              <w:jc w:val="both"/>
+              <w:rPr>
+                <w:rFonts w:ascii="Courier New" w:eastAsia="Courier New" w:hAnsi="Courier New" w:cs="Courier New"/>
+                <w:noProof/>
+                <w:sz w:val="20"/>
+                <w:lang w:val="uk-UA"/>
+              </w:rPr>
+            </w:pPr>
+            <w:r>
+              <w:rPr>
+                <w:rFonts w:ascii="Courier New" w:eastAsia="Courier New" w:hAnsi="Courier New" w:cs="Courier New"/>
+                <w:noProof/>
+                <w:sz w:val="20"/>
+                <w:lang w:val="uk-UA"/>
+              </w:rPr>
+              <w:t>                if action not in ('+', '-', '*', '/'):</w:t>
+            </w:r>
+          </w:p>
+          <w:p>
+            <w:pPr>
+              <w:spacing w:after="0" w:line="360" w:lineRule="auto"/>
+              <w:ind w:left="720"/>
+              <w:jc w:val="both"/>
+              <w:rPr>
+                <w:rFonts w:ascii="Courier New" w:eastAsia="Courier New" w:hAnsi="Courier New" w:cs="Courier New"/>
+                <w:noProof/>
+                <w:sz w:val="20"/>
+                <w:lang w:val="uk-UA"/>
+              </w:rPr>
+            </w:pPr>
+            <w:r>
+              <w:rPr>
+                <w:rFonts w:ascii="Courier New" w:eastAsia="Courier New" w:hAnsi="Courier New" w:cs="Courier New"/>
+                <w:noProof/>
+                <w:sz w:val="20"/>
+                <w:lang w:val="uk-UA"/>
+              </w:rPr>
+              <w:t>                    print("Invalid action. Please enter +, -, *, or /.")</w:t>
+            </w:r>
+          </w:p>
+          <w:p>
+            <w:pPr>
+              <w:spacing w:after="0" w:line="360" w:lineRule="auto"/>
+              <w:ind w:left="720"/>
+              <w:jc w:val="both"/>
+              <w:rPr>
+                <w:rFonts w:ascii="Courier New" w:eastAsia="Courier New" w:hAnsi="Courier New" w:cs="Courier New"/>
+                <w:noProof/>
+                <w:sz w:val="20"/>
+                <w:lang w:val="uk-UA"/>
+              </w:rPr>
+            </w:pPr>
+            <w:r>
+              <w:rPr>
+                <w:rFonts w:ascii="Courier New" w:eastAsia="Courier New" w:hAnsi="Courier New" w:cs="Courier New"/>
+                <w:noProof/>
+                <w:sz w:val="20"/>
+                <w:lang w:val="uk-UA"/>
+              </w:rPr>
+              <w:t>                    continue</w:t>
+            </w:r>
+          </w:p>
+          <w:p>
+            <w:pPr>
+              <w:spacing w:after="0" w:line="360" w:lineRule="auto"/>
+              <w:ind w:left="720"/>
+              <w:jc w:val="both"/>
+              <w:rPr>
+                <w:rFonts w:ascii="Courier New" w:eastAsia="Courier New" w:hAnsi="Courier New" w:cs="Courier New"/>
+                <w:noProof/>
+                <w:sz w:val="20"/>
+                <w:lang w:val="uk-UA"/>
+              </w:rPr>
+            </w:pPr>
+          </w:p>
+          <w:p>
+            <w:pPr>
+              <w:spacing w:after="0" w:line="360" w:lineRule="auto"/>
+              <w:ind w:left="720"/>
+              <w:jc w:val="both"/>
+              <w:rPr>
+                <w:rFonts w:ascii="Courier New" w:eastAsia="Courier New" w:hAnsi="Courier New" w:cs="Courier New"/>
+                <w:noProof/>
+                <w:sz w:val="20"/>
+                <w:lang w:val="uk-UA"/>
+              </w:rPr>
+            </w:pPr>
+            <w:r>
+              <w:rPr>
+                <w:rFonts w:ascii="Courier New" w:eastAsia="Courier New" w:hAnsi="Courier New" w:cs="Courier New"/>
+                <w:noProof/>
+                <w:sz w:val="20"/>
+                <w:lang w:val="uk-UA"/>
+              </w:rPr>
+              <w:t>                return a, b, action</w:t>
+            </w:r>
+          </w:p>
+          <w:p>
+            <w:pPr>
+              <w:spacing w:after="0" w:line="360" w:lineRule="auto"/>
+              <w:ind w:left="720"/>
+              <w:jc w:val="both"/>
+              <w:rPr>
+                <w:rFonts w:ascii="Courier New" w:eastAsia="Courier New" w:hAnsi="Courier New" w:cs="Courier New"/>
+                <w:noProof/>
+                <w:sz w:val="20"/>
+                <w:lang w:val="uk-UA"/>
+              </w:rPr>
+            </w:pPr>
+            <w:r>
+              <w:rPr>
+                <w:rFonts w:ascii="Courier New" w:eastAsia="Courier New" w:hAnsi="Courier New" w:cs="Courier New"/>
+                <w:noProof/>
+                <w:sz w:val="20"/>
+                <w:lang w:val="uk-UA"/>
+              </w:rPr>
+              <w:t>            except ValueError:</w:t>
+            </w:r>
+          </w:p>
+          <w:p>
+            <w:pPr>
+              <w:spacing w:after="0" w:line="360" w:lineRule="auto"/>
+              <w:ind w:left="720"/>
+              <w:jc w:val="both"/>
+              <w:rPr>
+                <w:rFonts w:ascii="Courier New" w:eastAsia="Courier New" w:hAnsi="Courier New" w:cs="Courier New"/>
+                <w:noProof/>
+                <w:sz w:val="20"/>
+                <w:lang w:val="uk-UA"/>
+              </w:rPr>
+            </w:pPr>
+            <w:r>
+              <w:rPr>
+                <w:rFonts w:ascii="Courier New" w:eastAsia="Courier New" w:hAnsi="Courier New" w:cs="Courier New"/>
+                <w:noProof/>
+                <w:sz w:val="20"/>
+                <w:lang w:val="uk-UA"/>
+              </w:rPr>
+              <w:t>                print('Invalid input. Please enter valid numbers.')</w:t>
+            </w:r>
+          </w:p>
+          <w:p>
+            <w:pPr>
+              <w:spacing w:after="0" w:line="360" w:lineRule="auto"/>
+              <w:ind w:left="720"/>
+              <w:jc w:val="both"/>
+              <w:rPr>
+                <w:rFonts w:ascii="Courier New" w:eastAsia="Courier New" w:hAnsi="Courier New" w:cs="Courier New"/>
+                <w:noProof/>
+                <w:sz w:val="20"/>
+                <w:lang w:val="uk-UA"/>
+              </w:rPr>
+            </w:pPr>
+          </w:p>
+        </w:tc>
+      </w:tr>
+    </w:tbl>
+    <w:p>
+      <w:pPr>
+        <w:spacing w:line="360" w:lineRule="auto"/>
+        <w:jc w:val="both"/>
+        <w:rPr>
+          <w:rFonts w:ascii="Times New Roman" w:eastAsia="Times New Roman" w:hAnsi="Times New Roman" w:cs="Times New Roman"/>
+          <w:b/>
+          <w:noProof/>
+          <w:sz w:val="28"/>
+          <w:lang w:val="uk-UA"/>
+        </w:rPr>
+      </w:pPr>
+    </w:p>
+    <w:p>
+      <w:pPr>
+        <w:spacing w:line="360" w:lineRule="auto"/>
+        <w:jc w:val="both"/>
+        <w:rPr>
+          <w:rFonts w:ascii="Times New Roman" w:eastAsia="Times New Roman" w:hAnsi="Times New Roman" w:cs="Times New Roman"/>
+          <w:noProof/>
+          <w:sz w:val="28"/>
+          <w:lang w:val="uk-UA"/>
+        </w:rPr>
+      </w:pPr>
+      <w:r>
+        <w:rPr>
+          <w:rFonts w:ascii="Times New Roman" w:eastAsia="Times New Roman" w:hAnsi="Times New Roman" w:cs="Times New Roman"/>
+          <w:noProof/>
+          <w:sz w:val="28"/>
+          <w:lang w:val="uk-UA"/>
+        </w:rPr>
+        <w:t>Код calc.py:</w:t>
+      </w:r>
+    </w:p>
+    <w:tbl>
+      <w:tblPr>
+        <w:tblW w:w="10207" w:type="dxa"/>
+        <w:tblInd w:w="-601" w:type="dxa"/>
+        <w:tblCellMar>
+          <w:left w:w="10" w:type="dxa"/>
+          <w:right w:w="10" w:type="dxa"/>
+        </w:tblCellMar>
+        <w:tblLook w:val="04A0" w:firstRow="1" w:lastRow="0" w:firstColumn="1" w:lastColumn="0" w:noHBand="0" w:noVBand="1"/>
+      </w:tblPr>
+      <w:tblGrid>
+        <w:gridCol w:w="10207"/>
+      </w:tblGrid>
+      <w:tr>
+        <w:trPr>
+          <w:trHeight w:val="1"/>
+        </w:trPr>
+        <w:tc>
+          <w:tcPr>
+            <w:tcW w:w="10207" w:type="dxa"/>
+            <w:tcBorders>
+              <w:top w:val="single" w:sz="4" w:space="0" w:color="000000"/>
+              <w:left w:val="single" w:sz="4" w:space="0" w:color="000000"/>
+              <w:bottom w:val="single" w:sz="4" w:space="0" w:color="000000"/>
+              <w:right w:val="single" w:sz="4" w:space="0" w:color="000000"/>
+            </w:tcBorders>
+            <w:shd w:val="clear" w:color="000000" w:fill="FFFFFF"/>
+            <w:tcMar>
+              <w:left w:w="108" w:type="dxa"/>
+              <w:right w:w="108" w:type="dxa"/>
+            </w:tcMar>
+          </w:tcPr>
+          <w:p>
+            <w:pPr>
+              <w:spacing w:after="0" w:line="360" w:lineRule="auto"/>
+              <w:ind w:left="720"/>
+              <w:jc w:val="both"/>
+              <w:rPr>
+                <w:rFonts w:ascii="Courier New" w:eastAsia="Courier New" w:hAnsi="Courier New" w:cs="Courier New"/>
+                <w:noProof/>
+                <w:sz w:val="20"/>
+                <w:lang w:val="uk-UA"/>
+              </w:rPr>
+            </w:pPr>
+            <w:r>
+              <w:rPr>
+                <w:rFonts w:ascii="Courier New" w:eastAsia="Courier New" w:hAnsi="Courier New" w:cs="Courier New"/>
+                <w:noProof/>
+                <w:sz w:val="20"/>
+                <w:lang w:val="uk-UA"/>
+              </w:rPr>
+              <w:t>import functions</w:t>
+            </w:r>
+          </w:p>
+          <w:p>
+            <w:pPr>
+              <w:spacing w:after="0" w:line="360" w:lineRule="auto"/>
+              <w:ind w:left="720"/>
+              <w:jc w:val="both"/>
+              <w:rPr>
+                <w:rFonts w:ascii="Courier New" w:eastAsia="Courier New" w:hAnsi="Courier New" w:cs="Courier New"/>
+                <w:noProof/>
+                <w:sz w:val="20"/>
+                <w:lang w:val="uk-UA"/>
+              </w:rPr>
+            </w:pPr>
+            <w:r>
+              <w:rPr>
+                <w:rFonts w:ascii="Courier New" w:eastAsia="Courier New" w:hAnsi="Courier New" w:cs="Courier New"/>
+                <w:noProof/>
+                <w:sz w:val="20"/>
+                <w:lang w:val="uk-UA"/>
+              </w:rPr>
+              <w:t>import operations</w:t>
+            </w:r>
+          </w:p>
+          <w:p>
+            <w:pPr>
+              <w:spacing w:after="0" w:line="360" w:lineRule="auto"/>
+              <w:ind w:left="720"/>
+              <w:jc w:val="both"/>
+              <w:rPr>
+                <w:rFonts w:ascii="Courier New" w:eastAsia="Courier New" w:hAnsi="Courier New" w:cs="Courier New"/>
+                <w:noProof/>
+                <w:sz w:val="20"/>
+                <w:lang w:val="uk-UA"/>
+              </w:rPr>
+            </w:pPr>
+          </w:p>
+          <w:p>
+            <w:pPr>
+              <w:spacing w:after="0" w:line="360" w:lineRule="auto"/>
+              <w:ind w:left="720"/>
+              <w:jc w:val="both"/>
+              <w:rPr>
+                <w:rFonts w:ascii="Courier New" w:eastAsia="Courier New" w:hAnsi="Courier New" w:cs="Courier New"/>
+                <w:noProof/>
+                <w:sz w:val="20"/>
+                <w:lang w:val="uk-UA"/>
+              </w:rPr>
+            </w:pPr>
+            <w:r>
+              <w:rPr>
+                <w:rFonts w:ascii="Courier New" w:eastAsia="Courier New" w:hAnsi="Courier New" w:cs="Courier New"/>
+                <w:noProof/>
+                <w:sz w:val="20"/>
+                <w:lang w:val="uk-UA"/>
+              </w:rPr>
+              <w:lastRenderedPageBreak/>
+              <w:t>while True:</w:t>
+            </w:r>
+          </w:p>
+          <w:p>
+            <w:pPr>
+              <w:spacing w:after="0" w:line="360" w:lineRule="auto"/>
+              <w:ind w:left="720"/>
+              <w:jc w:val="both"/>
+              <w:rPr>
+                <w:rFonts w:ascii="Courier New" w:eastAsia="Courier New" w:hAnsi="Courier New" w:cs="Courier New"/>
+                <w:noProof/>
+                <w:sz w:val="20"/>
+                <w:lang w:val="uk-UA"/>
+              </w:rPr>
+            </w:pPr>
+            <w:r>
+              <w:rPr>
+                <w:rFonts w:ascii="Courier New" w:eastAsia="Courier New" w:hAnsi="Courier New" w:cs="Courier New"/>
+                <w:noProof/>
+                <w:sz w:val="20"/>
+                <w:lang w:val="uk-UA"/>
+              </w:rPr>
+              <w:t>    continue_check = (input('Do you want to continue?[Y/N]')).upper()</w:t>
+            </w:r>
+          </w:p>
+          <w:p>
+            <w:pPr>
+              <w:spacing w:after="0" w:line="360" w:lineRule="auto"/>
+              <w:ind w:left="720"/>
+              <w:jc w:val="both"/>
+              <w:rPr>
+                <w:rFonts w:ascii="Courier New" w:eastAsia="Courier New" w:hAnsi="Courier New" w:cs="Courier New"/>
+                <w:noProof/>
+                <w:sz w:val="20"/>
+                <w:lang w:val="uk-UA"/>
+              </w:rPr>
+            </w:pPr>
+            <w:r>
+              <w:rPr>
+                <w:rFonts w:ascii="Courier New" w:eastAsia="Courier New" w:hAnsi="Courier New" w:cs="Courier New"/>
+                <w:noProof/>
+                <w:sz w:val="20"/>
+                <w:lang w:val="uk-UA"/>
+              </w:rPr>
+              <w:t>    if continue_check == "Y":</w:t>
+            </w:r>
+          </w:p>
+          <w:p>
+            <w:pPr>
+              <w:spacing w:after="0" w:line="360" w:lineRule="auto"/>
+              <w:ind w:left="720"/>
+              <w:jc w:val="both"/>
+              <w:rPr>
+                <w:rFonts w:ascii="Courier New" w:eastAsia="Courier New" w:hAnsi="Courier New" w:cs="Courier New"/>
+                <w:noProof/>
+                <w:sz w:val="20"/>
+                <w:lang w:val="uk-UA"/>
+              </w:rPr>
+            </w:pPr>
+            <w:r>
+              <w:rPr>
+                <w:rFonts w:ascii="Courier New" w:eastAsia="Courier New" w:hAnsi="Courier New" w:cs="Courier New"/>
+                <w:noProof/>
+                <w:sz w:val="20"/>
+                <w:lang w:val="uk-UA"/>
+              </w:rPr>
+              <w:t>        a, b, action = operations.getOperationsData()</w:t>
+            </w:r>
+          </w:p>
+          <w:p>
+            <w:pPr>
+              <w:spacing w:after="0" w:line="360" w:lineRule="auto"/>
+              <w:ind w:left="720"/>
+              <w:jc w:val="both"/>
+              <w:rPr>
+                <w:rFonts w:ascii="Courier New" w:eastAsia="Courier New" w:hAnsi="Courier New" w:cs="Courier New"/>
+                <w:noProof/>
+                <w:sz w:val="20"/>
+                <w:lang w:val="uk-UA"/>
+              </w:rPr>
+            </w:pPr>
+          </w:p>
+          <w:p>
+            <w:pPr>
+              <w:spacing w:after="0" w:line="360" w:lineRule="auto"/>
+              <w:ind w:left="720"/>
+              <w:jc w:val="both"/>
+              <w:rPr>
+                <w:rFonts w:ascii="Courier New" w:eastAsia="Courier New" w:hAnsi="Courier New" w:cs="Courier New"/>
+                <w:noProof/>
+                <w:sz w:val="20"/>
+                <w:lang w:val="uk-UA"/>
+              </w:rPr>
+            </w:pPr>
+            <w:r>
+              <w:rPr>
+                <w:rFonts w:ascii="Courier New" w:eastAsia="Courier New" w:hAnsi="Courier New" w:cs="Courier New"/>
+                <w:noProof/>
+                <w:sz w:val="20"/>
+                <w:lang w:val="uk-UA"/>
+              </w:rPr>
+              <w:t>    match action:</w:t>
+            </w:r>
+          </w:p>
+          <w:p>
+            <w:pPr>
+              <w:spacing w:after="0" w:line="360" w:lineRule="auto"/>
+              <w:ind w:left="720"/>
+              <w:jc w:val="both"/>
+              <w:rPr>
+                <w:rFonts w:ascii="Courier New" w:eastAsia="Courier New" w:hAnsi="Courier New" w:cs="Courier New"/>
+                <w:noProof/>
+                <w:sz w:val="20"/>
+                <w:lang w:val="uk-UA"/>
+              </w:rPr>
+            </w:pPr>
+            <w:r>
+              <w:rPr>
+                <w:rFonts w:ascii="Courier New" w:eastAsia="Courier New" w:hAnsi="Courier New" w:cs="Courier New"/>
+                <w:noProof/>
+                <w:sz w:val="20"/>
+                <w:lang w:val="uk-UA"/>
+              </w:rPr>
+              <w:t>        case "+":</w:t>
+            </w:r>
+          </w:p>
+          <w:p>
+            <w:pPr>
+              <w:spacing w:after="0" w:line="360" w:lineRule="auto"/>
+              <w:ind w:left="720"/>
+              <w:jc w:val="both"/>
+              <w:rPr>
+                <w:rFonts w:ascii="Courier New" w:eastAsia="Courier New" w:hAnsi="Courier New" w:cs="Courier New"/>
+                <w:noProof/>
+                <w:sz w:val="20"/>
+                <w:lang w:val="uk-UA"/>
+              </w:rPr>
+            </w:pPr>
+            <w:r>
+              <w:rPr>
+                <w:rFonts w:ascii="Courier New" w:eastAsia="Courier New" w:hAnsi="Courier New" w:cs="Courier New"/>
+                <w:noProof/>
+                <w:sz w:val="20"/>
+                <w:lang w:val="uk-UA"/>
+              </w:rPr>
+              <w:t>            result = functions.addNums(a, b)</w:t>
+            </w:r>
+          </w:p>
+          <w:p>
+            <w:pPr>
+              <w:spacing w:after="0" w:line="360" w:lineRule="auto"/>
+              <w:ind w:left="720"/>
+              <w:jc w:val="both"/>
+              <w:rPr>
+                <w:rFonts w:ascii="Courier New" w:eastAsia="Courier New" w:hAnsi="Courier New" w:cs="Courier New"/>
+                <w:noProof/>
+                <w:sz w:val="20"/>
+                <w:lang w:val="uk-UA"/>
+              </w:rPr>
+            </w:pPr>
+            <w:r>
+              <w:rPr>
+                <w:rFonts w:ascii="Courier New" w:eastAsia="Courier New" w:hAnsi="Courier New" w:cs="Courier New"/>
+                <w:noProof/>
+                <w:sz w:val="20"/>
+                <w:lang w:val="uk-UA"/>
+              </w:rPr>
+              <w:t>        case "-":</w:t>
+            </w:r>
+          </w:p>
+          <w:p>
+            <w:pPr>
+              <w:spacing w:after="0" w:line="360" w:lineRule="auto"/>
+              <w:ind w:left="720"/>
+              <w:jc w:val="both"/>
+              <w:rPr>
+                <w:rFonts w:ascii="Courier New" w:eastAsia="Courier New" w:hAnsi="Courier New" w:cs="Courier New"/>
+                <w:noProof/>
+                <w:sz w:val="20"/>
+                <w:lang w:val="uk-UA"/>
+              </w:rPr>
+            </w:pPr>
+            <w:r>
+              <w:rPr>
+                <w:rFonts w:ascii="Courier New" w:eastAsia="Courier New" w:hAnsi="Courier New" w:cs="Courier New"/>
+                <w:noProof/>
+                <w:sz w:val="20"/>
+                <w:lang w:val="uk-UA"/>
+              </w:rPr>
+              <w:t>            result = functions.subtractNums(a, b)</w:t>
+            </w:r>
+          </w:p>
+          <w:p>
+            <w:pPr>
+              <w:spacing w:after="0" w:line="360" w:lineRule="auto"/>
+              <w:ind w:left="720"/>
+              <w:jc w:val="both"/>
+              <w:rPr>
+                <w:rFonts w:ascii="Courier New" w:eastAsia="Courier New" w:hAnsi="Courier New" w:cs="Courier New"/>
+                <w:noProof/>
+                <w:sz w:val="20"/>
+                <w:lang w:val="uk-UA"/>
+              </w:rPr>
+            </w:pPr>
+            <w:r>
+              <w:rPr>
+                <w:rFonts w:ascii="Courier New" w:eastAsia="Courier New" w:hAnsi="Courier New" w:cs="Courier New"/>
+                <w:noProof/>
+                <w:sz w:val="20"/>
+                <w:lang w:val="uk-UA"/>
+              </w:rPr>
+              <w:t>        case "*":</w:t>
+            </w:r>
+          </w:p>
+          <w:p>
+            <w:pPr>
+              <w:spacing w:after="0" w:line="360" w:lineRule="auto"/>
+              <w:ind w:left="720"/>
+              <w:jc w:val="both"/>
+              <w:rPr>
+                <w:rFonts w:ascii="Courier New" w:eastAsia="Courier New" w:hAnsi="Courier New" w:cs="Courier New"/>
+                <w:noProof/>
+                <w:sz w:val="20"/>
+                <w:lang w:val="uk-UA"/>
+              </w:rPr>
+            </w:pPr>
+            <w:r>
+              <w:rPr>
+                <w:rFonts w:ascii="Courier New" w:eastAsia="Courier New" w:hAnsi="Courier New" w:cs="Courier New"/>
+                <w:noProof/>
+                <w:sz w:val="20"/>
+                <w:lang w:val="uk-UA"/>
+              </w:rPr>
+              <w:t>            result = functions.multiplicateNums(a, b)</w:t>
+            </w:r>
+          </w:p>
+          <w:p>
+            <w:pPr>
+              <w:spacing w:after="0" w:line="360" w:lineRule="auto"/>
+              <w:ind w:left="720"/>
+              <w:jc w:val="both"/>
+              <w:rPr>
+                <w:rFonts w:ascii="Courier New" w:eastAsia="Courier New" w:hAnsi="Courier New" w:cs="Courier New"/>
+                <w:noProof/>
+                <w:sz w:val="20"/>
+                <w:lang w:val="uk-UA"/>
+              </w:rPr>
+            </w:pPr>
+            <w:r>
+              <w:rPr>
+                <w:rFonts w:ascii="Courier New" w:eastAsia="Courier New" w:hAnsi="Courier New" w:cs="Courier New"/>
+                <w:noProof/>
+                <w:sz w:val="20"/>
+                <w:lang w:val="uk-UA"/>
+              </w:rPr>
+              <w:t>        case "/":</w:t>
+            </w:r>
+          </w:p>
+          <w:p>
+            <w:pPr>
+              <w:spacing w:after="0" w:line="360" w:lineRule="auto"/>
+              <w:ind w:left="720"/>
+              <w:jc w:val="both"/>
+              <w:rPr>
+                <w:rFonts w:ascii="Courier New" w:eastAsia="Courier New" w:hAnsi="Courier New" w:cs="Courier New"/>
+                <w:noProof/>
+                <w:sz w:val="20"/>
+                <w:lang w:val="uk-UA"/>
+              </w:rPr>
+            </w:pPr>
+            <w:r>
+              <w:rPr>
+                <w:rFonts w:ascii="Courier New" w:eastAsia="Courier New" w:hAnsi="Courier New" w:cs="Courier New"/>
+                <w:noProof/>
+                <w:sz w:val="20"/>
+                <w:lang w:val="uk-UA"/>
+              </w:rPr>
+              <w:t>            result = functions.divideNums(a, b)</w:t>
+            </w:r>
+          </w:p>
+          <w:p>
+            <w:pPr>
+              <w:spacing w:after="0" w:line="360" w:lineRule="auto"/>
+              <w:ind w:left="720"/>
+              <w:jc w:val="both"/>
+              <w:rPr>
+                <w:rFonts w:ascii="Courier New" w:eastAsia="Courier New" w:hAnsi="Courier New" w:cs="Courier New"/>
+                <w:noProof/>
+                <w:sz w:val="20"/>
+                <w:lang w:val="uk-UA"/>
+              </w:rPr>
+            </w:pPr>
+          </w:p>
+          <w:p>
+            <w:pPr>
+              <w:spacing w:after="0" w:line="360" w:lineRule="auto"/>
+              <w:ind w:left="720"/>
+              <w:jc w:val="both"/>
+              <w:rPr>
+                <w:rFonts w:ascii="Courier New" w:eastAsia="Courier New" w:hAnsi="Courier New" w:cs="Courier New"/>
+                <w:noProof/>
+                <w:sz w:val="20"/>
+                <w:lang w:val="uk-UA"/>
+              </w:rPr>
+            </w:pPr>
+            <w:r>
+              <w:rPr>
+                <w:rFonts w:ascii="Courier New" w:eastAsia="Courier New" w:hAnsi="Courier New" w:cs="Courier New"/>
+                <w:noProof/>
+                <w:sz w:val="20"/>
+                <w:lang w:val="uk-UA"/>
+              </w:rPr>
+              <w:t>    print(result)</w:t>
+            </w:r>
+          </w:p>
+          <w:p>
+            <w:pPr>
+              <w:spacing w:after="0" w:line="360" w:lineRule="auto"/>
+              <w:ind w:left="720"/>
+              <w:jc w:val="both"/>
+              <w:rPr>
+                <w:rFonts w:ascii="Courier New" w:eastAsia="Courier New" w:hAnsi="Courier New" w:cs="Courier New"/>
+                <w:noProof/>
+                <w:sz w:val="20"/>
+                <w:lang w:val="uk-UA"/>
+              </w:rPr>
+            </w:pPr>
+          </w:p>
+        </w:tc>
+      </w:tr>
+    </w:tbl>
+    <w:p>
+      <w:pPr>
+        <w:spacing w:after="0" w:line="360" w:lineRule="auto"/>
+        <w:jc w:val="both"/>
+        <w:rPr>
+          <w:rFonts w:ascii="Courier New" w:eastAsia="Courier New" w:hAnsi="Courier New" w:cs="Courier New"/>
+          <w:noProof/>
+          <w:sz w:val="20"/>
+          <w:lang w:val="uk-UA"/>
+        </w:rPr>
+      </w:pPr>
+    </w:p>
+    <w:p>
+      <w:pPr>
+        <w:spacing w:line="360" w:lineRule="auto"/>
+        <w:jc w:val="both"/>
+        <w:rPr>
+          <w:rFonts w:ascii="Times New Roman" w:eastAsia="Times New Roman" w:hAnsi="Times New Roman" w:cs="Times New Roman"/>
+          <w:noProof/>
+          <w:sz w:val="28"/>
+          <w:lang w:val="uk-UA"/>
+        </w:rPr>
+      </w:pPr>
+      <w:r>
+        <w:rPr>
+          <w:rFonts w:ascii="Times New Roman" w:eastAsia="Times New Roman" w:hAnsi="Times New Roman" w:cs="Times New Roman"/>
+          <w:noProof/>
+          <w:sz w:val="28"/>
+          <w:lang w:val="uk-UA"/>
+        </w:rPr>
+        <w:t>Посилання на github:</w:t>
+      </w:r>
+    </w:p>
+    <w:p>
+      <w:pPr>
+        <w:spacing w:line="360" w:lineRule="auto"/>
+        <w:jc w:val="both"/>
+        <w:rPr>
+          <w:rFonts w:ascii="Times New Roman" w:eastAsia="Times New Roman" w:hAnsi="Times New Roman" w:cs="Times New Roman"/>
+          <w:noProof/>
+          <w:sz w:val="28"/>
+          <w:lang w:val="uk-UA"/>
+        </w:rPr>
+      </w:pPr>
+      <w:hyperlink r:id="rId8" w:history="1">
+        <w:r>
+          <w:rPr>
+            <w:rStyle w:val="a4"/>
+            <w:rFonts w:ascii="Times New Roman" w:eastAsia="Times New Roman" w:hAnsi="Times New Roman" w:cs="Times New Roman"/>
+            <w:noProof/>
+            <w:sz w:val="28"/>
+            <w:lang w:val="uk-UA"/>
+          </w:rPr>
+          <w:t>https://github.com/Aatheeriss/TP-KB-221-Denis-Sazonenko.git</w:t>
+        </w:r>
+      </w:hyperlink>
+    </w:p>
+    <w:p>
+      <w:pPr>
+        <w:spacing w:after="0" w:line="360" w:lineRule="auto"/>
+        <w:jc w:val="both"/>
+        <w:rPr>
+          <w:rFonts w:ascii="Courier New" w:eastAsia="Courier New" w:hAnsi="Courier New" w:cs="Courier New"/>
+          <w:noProof/>
+          <w:sz w:val="20"/>
+          <w:lang w:val="uk-UA"/>
         </w:rPr>
       </w:pPr>
     </w:p>
@@ -11035,7 +14652,7 @@
 <file path=word/numbering.xml><?xml version="1.0" encoding="utf-8"?>
 <w:numbering xmlns:wpc="http://schemas.microsoft.com/office/word/2010/wordprocessingCanvas" xmlns:cx="http://schemas.microsoft.com/office/drawing/2014/chartex" xmlns:cx1="http://schemas.microsoft.com/office/drawing/2015/9/8/chartex" xmlns:cx2="http://schemas.microsoft.com/office/drawing/2015/10/21/chartex" xmlns:cx3="http://schemas.microsoft.com/office/drawing/2016/5/9/chartex" xmlns:cx4="http://schemas.microsoft.com/office/drawing/2016/5/10/chartex" xmlns:cx5="http://schemas.microsoft.com/office/drawing/2016/5/11/chartex" xmlns:cx6="http://schemas.microsoft.com/office/drawing/2016/5/12/chartex" xmlns:cx7="http://schemas.microsoft.com/office/drawing/2016/5/13/chartex" xmlns:cx8="http://schemas.microsoft.com/office/drawing/2016/5/14/chartex" xmlns:mc="http://schemas.openxmlformats.org/markup-compatibility/2006" xmlns:aink="http://schemas.microsoft.com/office/drawing/2016/ink" xmlns:am3d="http://schemas.microsoft.com/office/drawing/2017/model3d" xmlns:o="urn:schemas-microsoft-com:office:office" xmlns:r="http://schemas.openxmlformats.org/officeDocument/2006/relationships" xmlns:m="http://schemas.openxmlformats.org/officeDocument/2006/math" xmlns:v="urn:schemas-microsoft-com:vml" xmlns:wp14="http://schemas.microsoft.com/office/word/2010/wordprocessingDrawing" xmlns:wp="http://schemas.openxmlformats.org/drawingml/2006/wordprocessingDrawing" xmlns:w10="urn:schemas-microsoft-com:office:word" xmlns:w="http://schemas.openxmlformats.org/wordprocessingml/2006/main" xmlns:w14="http://schemas.microsoft.com/office/word/2010/wordml" xmlns:w15="http://schemas.microsoft.com/office/word/2012/wordml" xmlns:w16cex="http://schemas.microsoft.com/office/word/2018/wordml/cex" xmlns:w16cid="http://schemas.microsoft.com/office/word/2016/wordml/cid" xmlns:w16="http://schemas.microsoft.com/office/word/2018/wordml" xmlns:w16sdtdh="http://schemas.microsoft.com/office/word/2020/wordml/sdtdatahash" xmlns:w16se="http://schemas.microsoft.com/office/word/2015/wordml/symex" xmlns:wpg="http://schemas.microsoft.com/office/word/2010/wordprocessingGroup" xmlns:wpi="http://schemas.microsoft.com/office/word/2010/wordprocessingInk" xmlns:wne="http://schemas.microsoft.com/office/word/2006/wordml" xmlns:wps="http://schemas.microsoft.com/office/word/2010/wordprocessingShape" mc:Ignorable="w14 w15 w16se w16cid w16 w16cex w16sdtdh wp14">
   <w:abstractNum w:abstractNumId="0" w15:restartNumberingAfterBreak="0">
-    <w:nsid w:val="6CE54FE5"/>
+    <w:nsid w:val="10D16435"/>
     <w:multiLevelType w:val="hybridMultilevel"/>
     <w:tmpl w:val="E6D05908"/>
     <w:lvl w:ilvl="0" w:tplc="04090011">
@@ -11123,8 +14740,192 @@
       </w:pPr>
     </w:lvl>
   </w:abstractNum>
+  <w:abstractNum w:abstractNumId="1" w15:restartNumberingAfterBreak="0">
+    <w:nsid w:val="117A15B7"/>
+    <w:multiLevelType w:val="hybridMultilevel"/>
+    <w:tmpl w:val="6BEA8B16"/>
+    <w:lvl w:ilvl="0" w:tplc="04090011">
+      <w:start w:val="1"/>
+      <w:numFmt w:val="decimal"/>
+      <w:lvlText w:val="%1)"/>
+      <w:lvlJc w:val="left"/>
+      <w:pPr>
+        <w:ind w:left="720" w:hanging="360"/>
+      </w:pPr>
+      <w:rPr>
+        <w:rFonts w:hint="default"/>
+      </w:rPr>
+    </w:lvl>
+    <w:lvl w:ilvl="1" w:tplc="04090019" w:tentative="1">
+      <w:start w:val="1"/>
+      <w:numFmt w:val="lowerLetter"/>
+      <w:lvlText w:val="%2."/>
+      <w:lvlJc w:val="left"/>
+      <w:pPr>
+        <w:ind w:left="1440" w:hanging="360"/>
+      </w:pPr>
+    </w:lvl>
+    <w:lvl w:ilvl="2" w:tplc="0409001B" w:tentative="1">
+      <w:start w:val="1"/>
+      <w:numFmt w:val="lowerRoman"/>
+      <w:lvlText w:val="%3."/>
+      <w:lvlJc w:val="right"/>
+      <w:pPr>
+        <w:ind w:left="2160" w:hanging="180"/>
+      </w:pPr>
+    </w:lvl>
+    <w:lvl w:ilvl="3" w:tplc="0409000F" w:tentative="1">
+      <w:start w:val="1"/>
+      <w:numFmt w:val="decimal"/>
+      <w:lvlText w:val="%4."/>
+      <w:lvlJc w:val="left"/>
+      <w:pPr>
+        <w:ind w:left="2880" w:hanging="360"/>
+      </w:pPr>
+    </w:lvl>
+    <w:lvl w:ilvl="4" w:tplc="04090019" w:tentative="1">
+      <w:start w:val="1"/>
+      <w:numFmt w:val="lowerLetter"/>
+      <w:lvlText w:val="%5."/>
+      <w:lvlJc w:val="left"/>
+      <w:pPr>
+        <w:ind w:left="3600" w:hanging="360"/>
+      </w:pPr>
+    </w:lvl>
+    <w:lvl w:ilvl="5" w:tplc="0409001B" w:tentative="1">
+      <w:start w:val="1"/>
+      <w:numFmt w:val="lowerRoman"/>
+      <w:lvlText w:val="%6."/>
+      <w:lvlJc w:val="right"/>
+      <w:pPr>
+        <w:ind w:left="4320" w:hanging="180"/>
+      </w:pPr>
+    </w:lvl>
+    <w:lvl w:ilvl="6" w:tplc="0409000F" w:tentative="1">
+      <w:start w:val="1"/>
+      <w:numFmt w:val="decimal"/>
+      <w:lvlText w:val="%7."/>
+      <w:lvlJc w:val="left"/>
+      <w:pPr>
+        <w:ind w:left="5040" w:hanging="360"/>
+      </w:pPr>
+    </w:lvl>
+    <w:lvl w:ilvl="7" w:tplc="04090019" w:tentative="1">
+      <w:start w:val="1"/>
+      <w:numFmt w:val="lowerLetter"/>
+      <w:lvlText w:val="%8."/>
+      <w:lvlJc w:val="left"/>
+      <w:pPr>
+        <w:ind w:left="5760" w:hanging="360"/>
+      </w:pPr>
+    </w:lvl>
+    <w:lvl w:ilvl="8" w:tplc="0409001B" w:tentative="1">
+      <w:start w:val="1"/>
+      <w:numFmt w:val="lowerRoman"/>
+      <w:lvlText w:val="%9."/>
+      <w:lvlJc w:val="right"/>
+      <w:pPr>
+        <w:ind w:left="6480" w:hanging="180"/>
+      </w:pPr>
+    </w:lvl>
+  </w:abstractNum>
+  <w:abstractNum w:abstractNumId="2" w15:restartNumberingAfterBreak="0">
+    <w:nsid w:val="6CE54FE5"/>
+    <w:multiLevelType w:val="hybridMultilevel"/>
+    <w:tmpl w:val="E6D05908"/>
+    <w:lvl w:ilvl="0" w:tplc="04090011">
+      <w:start w:val="1"/>
+      <w:numFmt w:val="decimal"/>
+      <w:lvlText w:val="%1)"/>
+      <w:lvlJc w:val="left"/>
+      <w:pPr>
+        <w:ind w:left="720" w:hanging="360"/>
+      </w:pPr>
+      <w:rPr>
+        <w:rFonts w:hint="default"/>
+      </w:rPr>
+    </w:lvl>
+    <w:lvl w:ilvl="1" w:tplc="04090019" w:tentative="1">
+      <w:start w:val="1"/>
+      <w:numFmt w:val="lowerLetter"/>
+      <w:lvlText w:val="%2."/>
+      <w:lvlJc w:val="left"/>
+      <w:pPr>
+        <w:ind w:left="1440" w:hanging="360"/>
+      </w:pPr>
+    </w:lvl>
+    <w:lvl w:ilvl="2" w:tplc="0409001B" w:tentative="1">
+      <w:start w:val="1"/>
+      <w:numFmt w:val="lowerRoman"/>
+      <w:lvlText w:val="%3."/>
+      <w:lvlJc w:val="right"/>
+      <w:pPr>
+        <w:ind w:left="2160" w:hanging="180"/>
+      </w:pPr>
+    </w:lvl>
+    <w:lvl w:ilvl="3" w:tplc="0409000F" w:tentative="1">
+      <w:start w:val="1"/>
+      <w:numFmt w:val="decimal"/>
+      <w:lvlText w:val="%4."/>
+      <w:lvlJc w:val="left"/>
+      <w:pPr>
+        <w:ind w:left="2880" w:hanging="360"/>
+      </w:pPr>
+    </w:lvl>
+    <w:lvl w:ilvl="4" w:tplc="04090019" w:tentative="1">
+      <w:start w:val="1"/>
+      <w:numFmt w:val="lowerLetter"/>
+      <w:lvlText w:val="%5."/>
+      <w:lvlJc w:val="left"/>
+      <w:pPr>
+        <w:ind w:left="3600" w:hanging="360"/>
+      </w:pPr>
+    </w:lvl>
+    <w:lvl w:ilvl="5" w:tplc="0409001B" w:tentative="1">
+      <w:start w:val="1"/>
+      <w:numFmt w:val="lowerRoman"/>
+      <w:lvlText w:val="%6."/>
+      <w:lvlJc w:val="right"/>
+      <w:pPr>
+        <w:ind w:left="4320" w:hanging="180"/>
+      </w:pPr>
+    </w:lvl>
+    <w:lvl w:ilvl="6" w:tplc="0409000F" w:tentative="1">
+      <w:start w:val="1"/>
+      <w:numFmt w:val="decimal"/>
+      <w:lvlText w:val="%7."/>
+      <w:lvlJc w:val="left"/>
+      <w:pPr>
+        <w:ind w:left="5040" w:hanging="360"/>
+      </w:pPr>
+    </w:lvl>
+    <w:lvl w:ilvl="7" w:tplc="04090019" w:tentative="1">
+      <w:start w:val="1"/>
+      <w:numFmt w:val="lowerLetter"/>
+      <w:lvlText w:val="%8."/>
+      <w:lvlJc w:val="left"/>
+      <w:pPr>
+        <w:ind w:left="5760" w:hanging="360"/>
+      </w:pPr>
+    </w:lvl>
+    <w:lvl w:ilvl="8" w:tplc="0409001B" w:tentative="1">
+      <w:start w:val="1"/>
+      <w:numFmt w:val="lowerRoman"/>
+      <w:lvlText w:val="%9."/>
+      <w:lvlJc w:val="right"/>
+      <w:pPr>
+        <w:ind w:left="6480" w:hanging="180"/>
+      </w:pPr>
+    </w:lvl>
+  </w:abstractNum>
   <w:num w:numId="1">
+    <w:abstractNumId w:val="2"/>
+  </w:num>
+  <w:num w:numId="2">
     <w:abstractNumId w:val="0"/>
+  </w:num>
+  <w:num w:numId="3">
+    <w:abstractNumId w:val="1"/>
   </w:num>
 </w:numbering>
 </file>

</xml_diff>

<commit_message>
Topic_06 and lpr update.
</commit_message>
<xml_diff>
--- a/TP-KB-221-Denis-Sazonenko-lpr.docx
+++ b/TP-KB-221-Denis-Sazonenko-lpr.docx
@@ -14639,6 +14639,2262 @@
         </w:rPr>
       </w:pPr>
     </w:p>
+    <w:p>
+      <w:pPr>
+        <w:spacing w:after="0" w:line="360" w:lineRule="auto"/>
+        <w:jc w:val="both"/>
+        <w:rPr>
+          <w:rFonts w:ascii="Courier New" w:eastAsia="Courier New" w:hAnsi="Courier New" w:cs="Courier New"/>
+          <w:noProof/>
+          <w:sz w:val="20"/>
+          <w:lang w:val="uk-UA"/>
+        </w:rPr>
+      </w:pPr>
+    </w:p>
+    <w:p>
+      <w:pPr>
+        <w:spacing w:line="360" w:lineRule="auto"/>
+        <w:ind w:firstLine="720"/>
+        <w:jc w:val="right"/>
+        <w:rPr>
+          <w:rFonts w:ascii="Times New Roman" w:eastAsia="Times New Roman" w:hAnsi="Times New Roman" w:cs="Times New Roman"/>
+          <w:noProof/>
+          <w:sz w:val="28"/>
+          <w:lang w:val="ru-RU"/>
+        </w:rPr>
+      </w:pPr>
+      <w:r>
+        <w:rPr>
+          <w:rFonts w:ascii="Times New Roman" w:eastAsia="Times New Roman" w:hAnsi="Times New Roman" w:cs="Times New Roman"/>
+          <w:noProof/>
+          <w:sz w:val="28"/>
+          <w:lang w:val="uk-UA"/>
+        </w:rPr>
+        <w:t xml:space="preserve">Звіт до Теми </w:t>
+      </w:r>
+      <w:r>
+        <w:rPr>
+          <w:rFonts w:ascii="Segoe UI Symbol" w:eastAsia="Segoe UI Symbol" w:hAnsi="Segoe UI Symbol" w:cs="Segoe UI Symbol"/>
+          <w:noProof/>
+          <w:sz w:val="28"/>
+          <w:lang w:val="uk-UA"/>
+        </w:rPr>
+        <w:t>№</w:t>
+      </w:r>
+      <w:r>
+        <w:rPr>
+          <w:rFonts w:ascii="Times New Roman" w:eastAsia="Times New Roman" w:hAnsi="Times New Roman" w:cs="Times New Roman"/>
+          <w:noProof/>
+          <w:sz w:val="28"/>
+          <w:lang w:val="ru-RU"/>
+        </w:rPr>
+        <w:t>6</w:t>
+      </w:r>
+    </w:p>
+    <w:p>
+      <w:pPr>
+        <w:spacing w:line="360" w:lineRule="auto"/>
+        <w:jc w:val="right"/>
+        <w:rPr>
+          <w:rFonts w:ascii="Times New Roman" w:eastAsia="Times New Roman" w:hAnsi="Times New Roman" w:cs="Times New Roman"/>
+          <w:noProof/>
+          <w:sz w:val="28"/>
+          <w:lang w:val="uk-UA"/>
+        </w:rPr>
+      </w:pPr>
+      <w:r>
+        <w:rPr>
+          <w:rFonts w:ascii="Times New Roman" w:eastAsia="Times New Roman" w:hAnsi="Times New Roman" w:cs="Times New Roman"/>
+          <w:noProof/>
+          <w:sz w:val="28"/>
+          <w:lang w:val="uk-UA"/>
+        </w:rPr>
+        <w:tab/>
+      </w:r>
+      <w:r>
+        <w:rPr>
+          <w:rFonts w:ascii="Times New Roman" w:eastAsia="Times New Roman" w:hAnsi="Times New Roman" w:cs="Times New Roman"/>
+          <w:noProof/>
+          <w:sz w:val="28"/>
+          <w:lang w:val="uk-UA"/>
+        </w:rPr>
+        <w:tab/>
+      </w:r>
+      <w:r>
+        <w:rPr>
+          <w:rFonts w:ascii="Times New Roman" w:eastAsia="Times New Roman" w:hAnsi="Times New Roman" w:cs="Times New Roman"/>
+          <w:noProof/>
+          <w:sz w:val="28"/>
+          <w:lang w:val="uk-UA"/>
+        </w:rPr>
+        <w:tab/>
+      </w:r>
+      <w:r>
+        <w:rPr>
+          <w:rFonts w:ascii="Times New Roman" w:eastAsia="Times New Roman" w:hAnsi="Times New Roman" w:cs="Times New Roman"/>
+          <w:noProof/>
+          <w:sz w:val="28"/>
+          <w:lang w:val="uk-UA"/>
+        </w:rPr>
+        <w:tab/>
+      </w:r>
+      <w:r>
+        <w:rPr>
+          <w:rFonts w:ascii="Times New Roman" w:eastAsia="Times New Roman" w:hAnsi="Times New Roman" w:cs="Times New Roman"/>
+          <w:noProof/>
+          <w:sz w:val="28"/>
+          <w:lang w:val="uk-UA"/>
+        </w:rPr>
+        <w:tab/>
+      </w:r>
+      <w:r>
+        <w:rPr>
+          <w:rFonts w:ascii="Times New Roman" w:eastAsia="Times New Roman" w:hAnsi="Times New Roman" w:cs="Times New Roman"/>
+          <w:noProof/>
+          <w:sz w:val="28"/>
+          <w:lang w:val="uk-UA"/>
+        </w:rPr>
+        <w:tab/>
+      </w:r>
+      <w:r>
+        <w:rPr>
+          <w:rFonts w:ascii="Times New Roman" w:eastAsia="Times New Roman" w:hAnsi="Times New Roman" w:cs="Times New Roman"/>
+          <w:noProof/>
+          <w:sz w:val="28"/>
+          <w:lang w:val="uk-UA"/>
+        </w:rPr>
+        <w:tab/>
+      </w:r>
+      <w:r>
+        <w:rPr>
+          <w:rFonts w:ascii="Times New Roman" w:eastAsia="Times New Roman" w:hAnsi="Times New Roman" w:cs="Times New Roman"/>
+          <w:noProof/>
+          <w:sz w:val="28"/>
+          <w:lang w:val="uk-UA"/>
+        </w:rPr>
+        <w:tab/>
+      </w:r>
+      <w:r>
+        <w:rPr>
+          <w:rFonts w:ascii="Times New Roman" w:eastAsia="Times New Roman" w:hAnsi="Times New Roman" w:cs="Times New Roman"/>
+          <w:noProof/>
+          <w:sz w:val="28"/>
+          <w:lang w:val="uk-UA"/>
+        </w:rPr>
+        <w:tab/>
+      </w:r>
+      <w:r>
+        <w:rPr>
+          <w:rFonts w:ascii="Times New Roman" w:eastAsia="Times New Roman" w:hAnsi="Times New Roman" w:cs="Times New Roman"/>
+          <w:noProof/>
+          <w:sz w:val="28"/>
+          <w:lang w:val="uk-UA"/>
+        </w:rPr>
+        <w:t>Робота з файлами</w:t>
+      </w:r>
+    </w:p>
+    <w:p>
+      <w:pPr>
+        <w:spacing w:line="360" w:lineRule="auto"/>
+        <w:ind w:firstLine="720"/>
+        <w:jc w:val="both"/>
+        <w:rPr>
+          <w:rFonts w:ascii="Times New Roman" w:eastAsia="Times New Roman" w:hAnsi="Times New Roman" w:cs="Times New Roman"/>
+          <w:b/>
+          <w:noProof/>
+          <w:sz w:val="28"/>
+          <w:lang w:val="uk-UA"/>
+        </w:rPr>
+      </w:pPr>
+      <w:r>
+        <w:rPr>
+          <w:rFonts w:ascii="Times New Roman" w:eastAsia="Times New Roman" w:hAnsi="Times New Roman" w:cs="Times New Roman"/>
+          <w:b/>
+          <w:noProof/>
+          <w:sz w:val="28"/>
+          <w:lang w:val="uk-UA"/>
+        </w:rPr>
+        <w:t>Калькулятор з логуванням</w:t>
+      </w:r>
+      <w:r>
+        <w:rPr>
+          <w:rFonts w:ascii="Times New Roman" w:eastAsia="Times New Roman" w:hAnsi="Times New Roman" w:cs="Times New Roman"/>
+          <w:b/>
+          <w:noProof/>
+          <w:sz w:val="28"/>
+          <w:lang w:val="uk-UA"/>
+        </w:rPr>
+        <w:t>:</w:t>
+      </w:r>
+    </w:p>
+    <w:p>
+      <w:pPr>
+        <w:spacing w:line="360" w:lineRule="auto"/>
+        <w:jc w:val="both"/>
+        <w:rPr>
+          <w:rFonts w:ascii="Times New Roman" w:eastAsia="Times New Roman" w:hAnsi="Times New Roman" w:cs="Times New Roman"/>
+          <w:noProof/>
+          <w:sz w:val="28"/>
+          <w:lang w:val="uk-UA"/>
+        </w:rPr>
+      </w:pPr>
+      <w:r>
+        <w:rPr>
+          <w:rFonts w:ascii="Times New Roman" w:eastAsia="Times New Roman" w:hAnsi="Times New Roman" w:cs="Times New Roman"/>
+          <w:noProof/>
+          <w:sz w:val="28"/>
+          <w:lang w:val="uk-UA"/>
+        </w:rPr>
+        <w:t>Розробити механізм логування всіх дій, що виконує програма. Забезпечити зберігання інформації про введені данні, виконану операцію та результат виконання операції над даними</w:t>
+      </w:r>
+      <w:r>
+        <w:rPr>
+          <w:rFonts w:ascii="Times New Roman" w:eastAsia="Times New Roman" w:hAnsi="Times New Roman" w:cs="Times New Roman"/>
+          <w:noProof/>
+          <w:sz w:val="28"/>
+          <w:lang w:val="uk-UA"/>
+        </w:rPr>
+        <w:t>.</w:t>
+      </w:r>
+    </w:p>
+    <w:p>
+      <w:pPr>
+        <w:spacing w:line="360" w:lineRule="auto"/>
+        <w:ind w:firstLine="720"/>
+        <w:jc w:val="both"/>
+        <w:rPr>
+          <w:rFonts w:ascii="Times New Roman" w:eastAsia="Times New Roman" w:hAnsi="Times New Roman" w:cs="Times New Roman"/>
+          <w:noProof/>
+          <w:sz w:val="28"/>
+          <w:lang w:val="uk-UA"/>
+        </w:rPr>
+      </w:pPr>
+      <w:r>
+        <w:rPr>
+          <w:rFonts w:ascii="Times New Roman" w:eastAsia="Times New Roman" w:hAnsi="Times New Roman" w:cs="Times New Roman"/>
+          <w:noProof/>
+          <w:sz w:val="28"/>
+          <w:lang w:val="uk-UA"/>
+        </w:rPr>
+        <w:t>Хід виконання завдання:</w:t>
+      </w:r>
+    </w:p>
+    <w:p>
+      <w:pPr>
+        <w:spacing w:line="360" w:lineRule="auto"/>
+        <w:jc w:val="both"/>
+        <w:rPr>
+          <w:rFonts w:ascii="Times New Roman" w:eastAsia="Times New Roman" w:hAnsi="Times New Roman" w:cs="Times New Roman"/>
+          <w:noProof/>
+          <w:sz w:val="28"/>
+          <w:lang w:val="uk-UA"/>
+        </w:rPr>
+      </w:pPr>
+      <w:r>
+        <w:rPr>
+          <w:rFonts w:ascii="Times New Roman" w:eastAsia="Times New Roman" w:hAnsi="Times New Roman" w:cs="Times New Roman"/>
+          <w:noProof/>
+          <w:sz w:val="28"/>
+          <w:lang w:val="uk-UA"/>
+        </w:rPr>
+        <w:t xml:space="preserve">Використав бібліотеку </w:t>
+      </w:r>
+      <w:r>
+        <w:rPr>
+          <w:rFonts w:ascii="Times New Roman" w:eastAsia="Times New Roman" w:hAnsi="Times New Roman" w:cs="Times New Roman"/>
+          <w:noProof/>
+          <w:sz w:val="28"/>
+          <w:lang w:val="en-US"/>
+        </w:rPr>
+        <w:t>logging</w:t>
+      </w:r>
+      <w:r>
+        <w:rPr>
+          <w:rFonts w:ascii="Times New Roman" w:eastAsia="Times New Roman" w:hAnsi="Times New Roman" w:cs="Times New Roman"/>
+          <w:noProof/>
+          <w:sz w:val="28"/>
+          <w:lang w:val="uk-UA"/>
+        </w:rPr>
+        <w:t xml:space="preserve"> для покращеного вигляду логів. Один з атрибутів що приймає </w:t>
+      </w:r>
+      <w:r>
+        <w:rPr>
+          <w:rFonts w:ascii="Times New Roman" w:eastAsia="Times New Roman" w:hAnsi="Times New Roman" w:cs="Times New Roman"/>
+          <w:noProof/>
+          <w:sz w:val="28"/>
+          <w:lang w:val="en-US"/>
+        </w:rPr>
+        <w:t>logging</w:t>
+      </w:r>
+      <w:r>
+        <w:rPr>
+          <w:rFonts w:ascii="Times New Roman" w:eastAsia="Times New Roman" w:hAnsi="Times New Roman" w:cs="Times New Roman"/>
+          <w:noProof/>
+          <w:sz w:val="28"/>
+          <w:lang w:val="uk-UA"/>
+        </w:rPr>
+        <w:t>.</w:t>
+      </w:r>
+      <w:r>
+        <w:rPr>
+          <w:rFonts w:ascii="Times New Roman" w:eastAsia="Times New Roman" w:hAnsi="Times New Roman" w:cs="Times New Roman"/>
+          <w:noProof/>
+          <w:sz w:val="28"/>
+          <w:lang w:val="en-US"/>
+        </w:rPr>
+        <w:t>basic</w:t>
+      </w:r>
+      <w:r>
+        <w:rPr>
+          <w:rFonts w:ascii="Times New Roman" w:eastAsia="Times New Roman" w:hAnsi="Times New Roman" w:cs="Times New Roman"/>
+          <w:noProof/>
+          <w:sz w:val="28"/>
+          <w:lang w:val="en-US"/>
+        </w:rPr>
+        <w:t>Config</w:t>
+      </w:r>
+      <w:r>
+        <w:rPr>
+          <w:rFonts w:ascii="Times New Roman" w:eastAsia="Times New Roman" w:hAnsi="Times New Roman" w:cs="Times New Roman"/>
+          <w:noProof/>
+          <w:sz w:val="28"/>
+          <w:lang w:val="uk-UA"/>
+        </w:rPr>
+        <w:t xml:space="preserve"> </w:t>
+      </w:r>
+      <w:r>
+        <w:rPr>
+          <w:rFonts w:ascii="Times New Roman" w:eastAsia="Times New Roman" w:hAnsi="Times New Roman" w:cs="Times New Roman"/>
+          <w:noProof/>
+          <w:sz w:val="28"/>
+          <w:lang w:val="uk-UA"/>
+        </w:rPr>
+        <w:t>є файл до якого записувати логи. До логів також записується час у який відбулася подія. Тип помилки або інформація.</w:t>
+      </w:r>
+    </w:p>
+    <w:p>
+      <w:pPr>
+        <w:spacing w:line="360" w:lineRule="auto"/>
+        <w:jc w:val="both"/>
+        <w:rPr>
+          <w:rFonts w:ascii="Times New Roman" w:eastAsia="Times New Roman" w:hAnsi="Times New Roman" w:cs="Times New Roman"/>
+          <w:noProof/>
+          <w:sz w:val="28"/>
+          <w:lang w:val="uk-UA"/>
+        </w:rPr>
+      </w:pPr>
+      <w:r>
+        <w:rPr>
+          <w:rFonts w:ascii="Times New Roman" w:eastAsia="Times New Roman" w:hAnsi="Times New Roman" w:cs="Times New Roman"/>
+          <w:noProof/>
+          <w:sz w:val="28"/>
+          <w:lang w:val="uk-UA"/>
+        </w:rPr>
+        <w:lastRenderedPageBreak/>
+        <w:t xml:space="preserve">Код </w:t>
+      </w:r>
+      <w:r>
+        <w:rPr>
+          <w:rFonts w:ascii="Times New Roman" w:eastAsia="Times New Roman" w:hAnsi="Times New Roman" w:cs="Times New Roman"/>
+          <w:noProof/>
+          <w:sz w:val="28"/>
+          <w:lang w:val="en-US"/>
+        </w:rPr>
+        <w:t>functions.py</w:t>
+      </w:r>
+      <w:r>
+        <w:rPr>
+          <w:rFonts w:ascii="Times New Roman" w:eastAsia="Times New Roman" w:hAnsi="Times New Roman" w:cs="Times New Roman"/>
+          <w:noProof/>
+          <w:sz w:val="28"/>
+          <w:lang w:val="uk-UA"/>
+        </w:rPr>
+        <w:t>:</w:t>
+      </w:r>
+    </w:p>
+    <w:tbl>
+      <w:tblPr>
+        <w:tblW w:w="10207" w:type="dxa"/>
+        <w:tblInd w:w="-601" w:type="dxa"/>
+        <w:tblCellMar>
+          <w:left w:w="10" w:type="dxa"/>
+          <w:right w:w="10" w:type="dxa"/>
+        </w:tblCellMar>
+        <w:tblLook w:val="04A0" w:firstRow="1" w:lastRow="0" w:firstColumn="1" w:lastColumn="0" w:noHBand="0" w:noVBand="1"/>
+      </w:tblPr>
+      <w:tblGrid>
+        <w:gridCol w:w="10207"/>
+      </w:tblGrid>
+      <w:tr>
+        <w:trPr>
+          <w:trHeight w:val="1"/>
+        </w:trPr>
+        <w:tc>
+          <w:tcPr>
+            <w:tcW w:w="10207" w:type="dxa"/>
+            <w:tcBorders>
+              <w:top w:val="single" w:sz="4" w:space="0" w:color="000000"/>
+              <w:left w:val="single" w:sz="4" w:space="0" w:color="000000"/>
+              <w:bottom w:val="single" w:sz="4" w:space="0" w:color="000000"/>
+              <w:right w:val="single" w:sz="4" w:space="0" w:color="000000"/>
+            </w:tcBorders>
+            <w:shd w:val="clear" w:color="000000" w:fill="FFFFFF"/>
+            <w:tcMar>
+              <w:left w:w="108" w:type="dxa"/>
+              <w:right w:w="108" w:type="dxa"/>
+            </w:tcMar>
+          </w:tcPr>
+          <w:p>
+            <w:pPr>
+              <w:spacing w:after="0" w:line="360" w:lineRule="auto"/>
+              <w:ind w:left="720"/>
+              <w:jc w:val="both"/>
+              <w:rPr>
+                <w:rFonts w:ascii="Courier New" w:eastAsia="Courier New" w:hAnsi="Courier New" w:cs="Courier New"/>
+                <w:noProof/>
+                <w:sz w:val="20"/>
+                <w:lang w:val="uk-UA"/>
+              </w:rPr>
+            </w:pPr>
+            <w:r>
+              <w:rPr>
+                <w:rFonts w:ascii="Courier New" w:eastAsia="Courier New" w:hAnsi="Courier New" w:cs="Courier New"/>
+                <w:noProof/>
+                <w:sz w:val="20"/>
+                <w:lang w:val="uk-UA"/>
+              </w:rPr>
+              <w:t>import logging</w:t>
+            </w:r>
+          </w:p>
+          <w:p>
+            <w:pPr>
+              <w:spacing w:after="0" w:line="360" w:lineRule="auto"/>
+              <w:ind w:left="720"/>
+              <w:jc w:val="both"/>
+              <w:rPr>
+                <w:rFonts w:ascii="Courier New" w:eastAsia="Courier New" w:hAnsi="Courier New" w:cs="Courier New"/>
+                <w:noProof/>
+                <w:sz w:val="20"/>
+                <w:lang w:val="uk-UA"/>
+              </w:rPr>
+            </w:pPr>
+          </w:p>
+          <w:p>
+            <w:pPr>
+              <w:spacing w:after="0" w:line="360" w:lineRule="auto"/>
+              <w:ind w:left="720"/>
+              <w:jc w:val="both"/>
+              <w:rPr>
+                <w:rFonts w:ascii="Courier New" w:eastAsia="Courier New" w:hAnsi="Courier New" w:cs="Courier New"/>
+                <w:noProof/>
+                <w:sz w:val="20"/>
+                <w:lang w:val="uk-UA"/>
+              </w:rPr>
+            </w:pPr>
+            <w:r>
+              <w:rPr>
+                <w:rFonts w:ascii="Courier New" w:eastAsia="Courier New" w:hAnsi="Courier New" w:cs="Courier New"/>
+                <w:noProof/>
+                <w:sz w:val="20"/>
+                <w:lang w:val="uk-UA"/>
+              </w:rPr>
+              <w:t>logging.basicConfig(level=logging.INFO, filename="topic_06\calculator_with_logging\py_log.log",filemode="w",</w:t>
+            </w:r>
+          </w:p>
+          <w:p>
+            <w:pPr>
+              <w:spacing w:after="0" w:line="360" w:lineRule="auto"/>
+              <w:ind w:left="720"/>
+              <w:jc w:val="both"/>
+              <w:rPr>
+                <w:rFonts w:ascii="Courier New" w:eastAsia="Courier New" w:hAnsi="Courier New" w:cs="Courier New"/>
+                <w:noProof/>
+                <w:sz w:val="20"/>
+                <w:lang w:val="uk-UA"/>
+              </w:rPr>
+            </w:pPr>
+            <w:r>
+              <w:rPr>
+                <w:rFonts w:ascii="Courier New" w:eastAsia="Courier New" w:hAnsi="Courier New" w:cs="Courier New"/>
+                <w:noProof/>
+                <w:sz w:val="20"/>
+                <w:lang w:val="uk-UA"/>
+              </w:rPr>
+              <w:t>                    format="%(asctime)s %(levelname)s %(message)s")</w:t>
+            </w:r>
+          </w:p>
+          <w:p>
+            <w:pPr>
+              <w:spacing w:after="0" w:line="360" w:lineRule="auto"/>
+              <w:ind w:left="720"/>
+              <w:jc w:val="both"/>
+              <w:rPr>
+                <w:rFonts w:ascii="Courier New" w:eastAsia="Courier New" w:hAnsi="Courier New" w:cs="Courier New"/>
+                <w:noProof/>
+                <w:sz w:val="20"/>
+                <w:lang w:val="uk-UA"/>
+              </w:rPr>
+            </w:pPr>
+          </w:p>
+          <w:p>
+            <w:pPr>
+              <w:spacing w:after="0" w:line="360" w:lineRule="auto"/>
+              <w:ind w:left="720"/>
+              <w:jc w:val="both"/>
+              <w:rPr>
+                <w:rFonts w:ascii="Courier New" w:eastAsia="Courier New" w:hAnsi="Courier New" w:cs="Courier New"/>
+                <w:noProof/>
+                <w:sz w:val="20"/>
+                <w:lang w:val="uk-UA"/>
+              </w:rPr>
+            </w:pPr>
+            <w:r>
+              <w:rPr>
+                <w:rFonts w:ascii="Courier New" w:eastAsia="Courier New" w:hAnsi="Courier New" w:cs="Courier New"/>
+                <w:noProof/>
+                <w:sz w:val="20"/>
+                <w:lang w:val="uk-UA"/>
+              </w:rPr>
+              <w:t>def addNums(a, b):</w:t>
+            </w:r>
+          </w:p>
+          <w:p>
+            <w:pPr>
+              <w:spacing w:after="0" w:line="360" w:lineRule="auto"/>
+              <w:ind w:left="720"/>
+              <w:jc w:val="both"/>
+              <w:rPr>
+                <w:rFonts w:ascii="Courier New" w:eastAsia="Courier New" w:hAnsi="Courier New" w:cs="Courier New"/>
+                <w:noProof/>
+                <w:sz w:val="20"/>
+                <w:lang w:val="uk-UA"/>
+              </w:rPr>
+            </w:pPr>
+            <w:r>
+              <w:rPr>
+                <w:rFonts w:ascii="Courier New" w:eastAsia="Courier New" w:hAnsi="Courier New" w:cs="Courier New"/>
+                <w:noProof/>
+                <w:sz w:val="20"/>
+                <w:lang w:val="uk-UA"/>
+              </w:rPr>
+              <w:t>    result = a + b</w:t>
+            </w:r>
+          </w:p>
+          <w:p>
+            <w:pPr>
+              <w:spacing w:after="0" w:line="360" w:lineRule="auto"/>
+              <w:ind w:left="720"/>
+              <w:jc w:val="both"/>
+              <w:rPr>
+                <w:rFonts w:ascii="Courier New" w:eastAsia="Courier New" w:hAnsi="Courier New" w:cs="Courier New"/>
+                <w:noProof/>
+                <w:sz w:val="20"/>
+                <w:lang w:val="uk-UA"/>
+              </w:rPr>
+            </w:pPr>
+            <w:r>
+              <w:rPr>
+                <w:rFonts w:ascii="Courier New" w:eastAsia="Courier New" w:hAnsi="Courier New" w:cs="Courier New"/>
+                <w:noProof/>
+                <w:sz w:val="20"/>
+                <w:lang w:val="uk-UA"/>
+              </w:rPr>
+              <w:t>    logging.info(f"User recieved a result of {result}")</w:t>
+            </w:r>
+          </w:p>
+          <w:p>
+            <w:pPr>
+              <w:spacing w:after="0" w:line="360" w:lineRule="auto"/>
+              <w:ind w:left="720"/>
+              <w:jc w:val="both"/>
+              <w:rPr>
+                <w:rFonts w:ascii="Courier New" w:eastAsia="Courier New" w:hAnsi="Courier New" w:cs="Courier New"/>
+                <w:noProof/>
+                <w:sz w:val="20"/>
+                <w:lang w:val="uk-UA"/>
+              </w:rPr>
+            </w:pPr>
+            <w:r>
+              <w:rPr>
+                <w:rFonts w:ascii="Courier New" w:eastAsia="Courier New" w:hAnsi="Courier New" w:cs="Courier New"/>
+                <w:noProof/>
+                <w:sz w:val="20"/>
+                <w:lang w:val="uk-UA"/>
+              </w:rPr>
+              <w:t>    return result</w:t>
+            </w:r>
+          </w:p>
+          <w:p>
+            <w:pPr>
+              <w:spacing w:after="0" w:line="360" w:lineRule="auto"/>
+              <w:ind w:left="720"/>
+              <w:jc w:val="both"/>
+              <w:rPr>
+                <w:rFonts w:ascii="Courier New" w:eastAsia="Courier New" w:hAnsi="Courier New" w:cs="Courier New"/>
+                <w:noProof/>
+                <w:sz w:val="20"/>
+                <w:lang w:val="uk-UA"/>
+              </w:rPr>
+            </w:pPr>
+          </w:p>
+          <w:p>
+            <w:pPr>
+              <w:spacing w:after="0" w:line="360" w:lineRule="auto"/>
+              <w:ind w:left="720"/>
+              <w:jc w:val="both"/>
+              <w:rPr>
+                <w:rFonts w:ascii="Courier New" w:eastAsia="Courier New" w:hAnsi="Courier New" w:cs="Courier New"/>
+                <w:noProof/>
+                <w:sz w:val="20"/>
+                <w:lang w:val="uk-UA"/>
+              </w:rPr>
+            </w:pPr>
+            <w:r>
+              <w:rPr>
+                <w:rFonts w:ascii="Courier New" w:eastAsia="Courier New" w:hAnsi="Courier New" w:cs="Courier New"/>
+                <w:noProof/>
+                <w:sz w:val="20"/>
+                <w:lang w:val="uk-UA"/>
+              </w:rPr>
+              <w:t>def subtractNums(a, b):</w:t>
+            </w:r>
+          </w:p>
+          <w:p>
+            <w:pPr>
+              <w:spacing w:after="0" w:line="360" w:lineRule="auto"/>
+              <w:ind w:left="720"/>
+              <w:jc w:val="both"/>
+              <w:rPr>
+                <w:rFonts w:ascii="Courier New" w:eastAsia="Courier New" w:hAnsi="Courier New" w:cs="Courier New"/>
+                <w:noProof/>
+                <w:sz w:val="20"/>
+                <w:lang w:val="uk-UA"/>
+              </w:rPr>
+            </w:pPr>
+            <w:r>
+              <w:rPr>
+                <w:rFonts w:ascii="Courier New" w:eastAsia="Courier New" w:hAnsi="Courier New" w:cs="Courier New"/>
+                <w:noProof/>
+                <w:sz w:val="20"/>
+                <w:lang w:val="uk-UA"/>
+              </w:rPr>
+              <w:t>    result = a - b</w:t>
+            </w:r>
+          </w:p>
+          <w:p>
+            <w:pPr>
+              <w:spacing w:after="0" w:line="360" w:lineRule="auto"/>
+              <w:ind w:left="720"/>
+              <w:jc w:val="both"/>
+              <w:rPr>
+                <w:rFonts w:ascii="Courier New" w:eastAsia="Courier New" w:hAnsi="Courier New" w:cs="Courier New"/>
+                <w:noProof/>
+                <w:sz w:val="20"/>
+                <w:lang w:val="uk-UA"/>
+              </w:rPr>
+            </w:pPr>
+            <w:r>
+              <w:rPr>
+                <w:rFonts w:ascii="Courier New" w:eastAsia="Courier New" w:hAnsi="Courier New" w:cs="Courier New"/>
+                <w:noProof/>
+                <w:sz w:val="20"/>
+                <w:lang w:val="uk-UA"/>
+              </w:rPr>
+              <w:t>    logging.info(f"User recieved a result of {result}")</w:t>
+            </w:r>
+          </w:p>
+          <w:p>
+            <w:pPr>
+              <w:spacing w:after="0" w:line="360" w:lineRule="auto"/>
+              <w:ind w:left="720"/>
+              <w:jc w:val="both"/>
+              <w:rPr>
+                <w:rFonts w:ascii="Courier New" w:eastAsia="Courier New" w:hAnsi="Courier New" w:cs="Courier New"/>
+                <w:noProof/>
+                <w:sz w:val="20"/>
+                <w:lang w:val="uk-UA"/>
+              </w:rPr>
+            </w:pPr>
+            <w:r>
+              <w:rPr>
+                <w:rFonts w:ascii="Courier New" w:eastAsia="Courier New" w:hAnsi="Courier New" w:cs="Courier New"/>
+                <w:noProof/>
+                <w:sz w:val="20"/>
+                <w:lang w:val="uk-UA"/>
+              </w:rPr>
+              <w:t>    return result</w:t>
+            </w:r>
+          </w:p>
+          <w:p>
+            <w:pPr>
+              <w:spacing w:after="0" w:line="360" w:lineRule="auto"/>
+              <w:ind w:left="720"/>
+              <w:jc w:val="both"/>
+              <w:rPr>
+                <w:rFonts w:ascii="Courier New" w:eastAsia="Courier New" w:hAnsi="Courier New" w:cs="Courier New"/>
+                <w:noProof/>
+                <w:sz w:val="20"/>
+                <w:lang w:val="uk-UA"/>
+              </w:rPr>
+            </w:pPr>
+          </w:p>
+          <w:p>
+            <w:pPr>
+              <w:spacing w:after="0" w:line="360" w:lineRule="auto"/>
+              <w:ind w:left="720"/>
+              <w:jc w:val="both"/>
+              <w:rPr>
+                <w:rFonts w:ascii="Courier New" w:eastAsia="Courier New" w:hAnsi="Courier New" w:cs="Courier New"/>
+                <w:noProof/>
+                <w:sz w:val="20"/>
+                <w:lang w:val="uk-UA"/>
+              </w:rPr>
+            </w:pPr>
+            <w:r>
+              <w:rPr>
+                <w:rFonts w:ascii="Courier New" w:eastAsia="Courier New" w:hAnsi="Courier New" w:cs="Courier New"/>
+                <w:noProof/>
+                <w:sz w:val="20"/>
+                <w:lang w:val="uk-UA"/>
+              </w:rPr>
+              <w:t>def multiplicateNums(a, b):</w:t>
+            </w:r>
+          </w:p>
+          <w:p>
+            <w:pPr>
+              <w:spacing w:after="0" w:line="360" w:lineRule="auto"/>
+              <w:ind w:left="720"/>
+              <w:jc w:val="both"/>
+              <w:rPr>
+                <w:rFonts w:ascii="Courier New" w:eastAsia="Courier New" w:hAnsi="Courier New" w:cs="Courier New"/>
+                <w:noProof/>
+                <w:sz w:val="20"/>
+                <w:lang w:val="uk-UA"/>
+              </w:rPr>
+            </w:pPr>
+            <w:r>
+              <w:rPr>
+                <w:rFonts w:ascii="Courier New" w:eastAsia="Courier New" w:hAnsi="Courier New" w:cs="Courier New"/>
+                <w:noProof/>
+                <w:sz w:val="20"/>
+                <w:lang w:val="uk-UA"/>
+              </w:rPr>
+              <w:t>    result = a*b</w:t>
+            </w:r>
+          </w:p>
+          <w:p>
+            <w:pPr>
+              <w:spacing w:after="0" w:line="360" w:lineRule="auto"/>
+              <w:ind w:left="720"/>
+              <w:jc w:val="both"/>
+              <w:rPr>
+                <w:rFonts w:ascii="Courier New" w:eastAsia="Courier New" w:hAnsi="Courier New" w:cs="Courier New"/>
+                <w:noProof/>
+                <w:sz w:val="20"/>
+                <w:lang w:val="uk-UA"/>
+              </w:rPr>
+            </w:pPr>
+            <w:r>
+              <w:rPr>
+                <w:rFonts w:ascii="Courier New" w:eastAsia="Courier New" w:hAnsi="Courier New" w:cs="Courier New"/>
+                <w:noProof/>
+                <w:sz w:val="20"/>
+                <w:lang w:val="uk-UA"/>
+              </w:rPr>
+              <w:t>    logging.info(f"User recieved a result of {result}")</w:t>
+            </w:r>
+          </w:p>
+          <w:p>
+            <w:pPr>
+              <w:spacing w:after="0" w:line="360" w:lineRule="auto"/>
+              <w:ind w:left="720"/>
+              <w:jc w:val="both"/>
+              <w:rPr>
+                <w:rFonts w:ascii="Courier New" w:eastAsia="Courier New" w:hAnsi="Courier New" w:cs="Courier New"/>
+                <w:noProof/>
+                <w:sz w:val="20"/>
+                <w:lang w:val="uk-UA"/>
+              </w:rPr>
+            </w:pPr>
+            <w:r>
+              <w:rPr>
+                <w:rFonts w:ascii="Courier New" w:eastAsia="Courier New" w:hAnsi="Courier New" w:cs="Courier New"/>
+                <w:noProof/>
+                <w:sz w:val="20"/>
+                <w:lang w:val="uk-UA"/>
+              </w:rPr>
+              <w:t>    return result</w:t>
+            </w:r>
+          </w:p>
+          <w:p>
+            <w:pPr>
+              <w:spacing w:after="0" w:line="360" w:lineRule="auto"/>
+              <w:ind w:left="720"/>
+              <w:jc w:val="both"/>
+              <w:rPr>
+                <w:rFonts w:ascii="Courier New" w:eastAsia="Courier New" w:hAnsi="Courier New" w:cs="Courier New"/>
+                <w:noProof/>
+                <w:sz w:val="20"/>
+                <w:lang w:val="uk-UA"/>
+              </w:rPr>
+            </w:pPr>
+          </w:p>
+          <w:p>
+            <w:pPr>
+              <w:spacing w:after="0" w:line="360" w:lineRule="auto"/>
+              <w:ind w:left="720"/>
+              <w:jc w:val="both"/>
+              <w:rPr>
+                <w:rFonts w:ascii="Courier New" w:eastAsia="Courier New" w:hAnsi="Courier New" w:cs="Courier New"/>
+                <w:noProof/>
+                <w:sz w:val="20"/>
+                <w:lang w:val="uk-UA"/>
+              </w:rPr>
+            </w:pPr>
+            <w:r>
+              <w:rPr>
+                <w:rFonts w:ascii="Courier New" w:eastAsia="Courier New" w:hAnsi="Courier New" w:cs="Courier New"/>
+                <w:noProof/>
+                <w:sz w:val="20"/>
+                <w:lang w:val="uk-UA"/>
+              </w:rPr>
+              <w:t>def divideNums(a, b):</w:t>
+            </w:r>
+          </w:p>
+          <w:p>
+            <w:pPr>
+              <w:spacing w:after="0" w:line="360" w:lineRule="auto"/>
+              <w:ind w:left="720"/>
+              <w:jc w:val="both"/>
+              <w:rPr>
+                <w:rFonts w:ascii="Courier New" w:eastAsia="Courier New" w:hAnsi="Courier New" w:cs="Courier New"/>
+                <w:noProof/>
+                <w:sz w:val="20"/>
+                <w:lang w:val="uk-UA"/>
+              </w:rPr>
+            </w:pPr>
+            <w:r>
+              <w:rPr>
+                <w:rFonts w:ascii="Courier New" w:eastAsia="Courier New" w:hAnsi="Courier New" w:cs="Courier New"/>
+                <w:noProof/>
+                <w:sz w:val="20"/>
+                <w:lang w:val="uk-UA"/>
+              </w:rPr>
+              <w:t>    try:</w:t>
+            </w:r>
+          </w:p>
+          <w:p>
+            <w:pPr>
+              <w:spacing w:after="0" w:line="360" w:lineRule="auto"/>
+              <w:ind w:left="720"/>
+              <w:jc w:val="both"/>
+              <w:rPr>
+                <w:rFonts w:ascii="Courier New" w:eastAsia="Courier New" w:hAnsi="Courier New" w:cs="Courier New"/>
+                <w:noProof/>
+                <w:sz w:val="20"/>
+                <w:lang w:val="uk-UA"/>
+              </w:rPr>
+            </w:pPr>
+            <w:r>
+              <w:rPr>
+                <w:rFonts w:ascii="Courier New" w:eastAsia="Courier New" w:hAnsi="Courier New" w:cs="Courier New"/>
+                <w:noProof/>
+                <w:sz w:val="20"/>
+                <w:lang w:val="uk-UA"/>
+              </w:rPr>
+              <w:t xml:space="preserve">        result = a / b         </w:t>
+            </w:r>
+          </w:p>
+          <w:p>
+            <w:pPr>
+              <w:spacing w:after="0" w:line="360" w:lineRule="auto"/>
+              <w:ind w:left="720"/>
+              <w:jc w:val="both"/>
+              <w:rPr>
+                <w:rFonts w:ascii="Courier New" w:eastAsia="Courier New" w:hAnsi="Courier New" w:cs="Courier New"/>
+                <w:noProof/>
+                <w:sz w:val="20"/>
+                <w:lang w:val="uk-UA"/>
+              </w:rPr>
+            </w:pPr>
+            <w:r>
+              <w:rPr>
+                <w:rFonts w:ascii="Courier New" w:eastAsia="Courier New" w:hAnsi="Courier New" w:cs="Courier New"/>
+                <w:noProof/>
+                <w:sz w:val="20"/>
+                <w:lang w:val="uk-UA"/>
+              </w:rPr>
+              <w:t>        logging.info(f"User recieved a result of {result}")</w:t>
+            </w:r>
+          </w:p>
+          <w:p>
+            <w:pPr>
+              <w:spacing w:after="0" w:line="360" w:lineRule="auto"/>
+              <w:ind w:left="720"/>
+              <w:jc w:val="both"/>
+              <w:rPr>
+                <w:rFonts w:ascii="Courier New" w:eastAsia="Courier New" w:hAnsi="Courier New" w:cs="Courier New"/>
+                <w:noProof/>
+                <w:sz w:val="20"/>
+                <w:lang w:val="uk-UA"/>
+              </w:rPr>
+            </w:pPr>
+            <w:r>
+              <w:rPr>
+                <w:rFonts w:ascii="Courier New" w:eastAsia="Courier New" w:hAnsi="Courier New" w:cs="Courier New"/>
+                <w:noProof/>
+                <w:sz w:val="20"/>
+                <w:lang w:val="uk-UA"/>
+              </w:rPr>
+              <w:t>        return result</w:t>
+            </w:r>
+          </w:p>
+          <w:p>
+            <w:pPr>
+              <w:spacing w:after="0" w:line="360" w:lineRule="auto"/>
+              <w:ind w:left="720"/>
+              <w:jc w:val="both"/>
+              <w:rPr>
+                <w:rFonts w:ascii="Courier New" w:eastAsia="Courier New" w:hAnsi="Courier New" w:cs="Courier New"/>
+                <w:noProof/>
+                <w:sz w:val="20"/>
+                <w:lang w:val="uk-UA"/>
+              </w:rPr>
+            </w:pPr>
+            <w:r>
+              <w:rPr>
+                <w:rFonts w:ascii="Courier New" w:eastAsia="Courier New" w:hAnsi="Courier New" w:cs="Courier New"/>
+                <w:noProof/>
+                <w:sz w:val="20"/>
+                <w:lang w:val="uk-UA"/>
+              </w:rPr>
+              <w:t xml:space="preserve">    </w:t>
+            </w:r>
+          </w:p>
+          <w:p>
+            <w:pPr>
+              <w:spacing w:after="0" w:line="360" w:lineRule="auto"/>
+              <w:ind w:left="720"/>
+              <w:jc w:val="both"/>
+              <w:rPr>
+                <w:rFonts w:ascii="Courier New" w:eastAsia="Courier New" w:hAnsi="Courier New" w:cs="Courier New"/>
+                <w:noProof/>
+                <w:sz w:val="20"/>
+                <w:lang w:val="uk-UA"/>
+              </w:rPr>
+            </w:pPr>
+            <w:r>
+              <w:rPr>
+                <w:rFonts w:ascii="Courier New" w:eastAsia="Courier New" w:hAnsi="Courier New" w:cs="Courier New"/>
+                <w:noProof/>
+                <w:sz w:val="20"/>
+                <w:lang w:val="uk-UA"/>
+              </w:rPr>
+              <w:t>    except ZeroDivisionError:</w:t>
+            </w:r>
+          </w:p>
+          <w:p>
+            <w:pPr>
+              <w:spacing w:after="0" w:line="360" w:lineRule="auto"/>
+              <w:ind w:left="720"/>
+              <w:jc w:val="both"/>
+              <w:rPr>
+                <w:rFonts w:ascii="Courier New" w:eastAsia="Courier New" w:hAnsi="Courier New" w:cs="Courier New"/>
+                <w:noProof/>
+                <w:sz w:val="20"/>
+                <w:lang w:val="uk-UA"/>
+              </w:rPr>
+            </w:pPr>
+            <w:r>
+              <w:rPr>
+                <w:rFonts w:ascii="Courier New" w:eastAsia="Courier New" w:hAnsi="Courier New" w:cs="Courier New"/>
+                <w:noProof/>
+                <w:sz w:val="20"/>
+                <w:lang w:val="uk-UA"/>
+              </w:rPr>
+              <w:t>        logging.error("ZeroDivisionError", exc_info=True)</w:t>
+            </w:r>
+          </w:p>
+          <w:p>
+            <w:pPr>
+              <w:spacing w:after="0" w:line="360" w:lineRule="auto"/>
+              <w:ind w:left="720"/>
+              <w:jc w:val="both"/>
+              <w:rPr>
+                <w:rFonts w:ascii="Courier New" w:eastAsia="Courier New" w:hAnsi="Courier New" w:cs="Courier New"/>
+                <w:noProof/>
+                <w:sz w:val="20"/>
+                <w:lang w:val="uk-UA"/>
+              </w:rPr>
+            </w:pPr>
+            <w:r>
+              <w:rPr>
+                <w:rFonts w:ascii="Courier New" w:eastAsia="Courier New" w:hAnsi="Courier New" w:cs="Courier New"/>
+                <w:noProof/>
+                <w:sz w:val="20"/>
+                <w:lang w:val="uk-UA"/>
+              </w:rPr>
+              <w:t>        print("Division by zero is not allowed!")</w:t>
+            </w:r>
+          </w:p>
+          <w:p>
+            <w:pPr>
+              <w:spacing w:after="0" w:line="360" w:lineRule="auto"/>
+              <w:ind w:left="720"/>
+              <w:jc w:val="both"/>
+              <w:rPr>
+                <w:rFonts w:ascii="Courier New" w:eastAsia="Courier New" w:hAnsi="Courier New" w:cs="Courier New"/>
+                <w:noProof/>
+                <w:sz w:val="20"/>
+                <w:lang w:val="uk-UA"/>
+              </w:rPr>
+            </w:pPr>
+          </w:p>
+        </w:tc>
+      </w:tr>
+    </w:tbl>
+    <w:p>
+      <w:pPr>
+        <w:spacing w:after="0" w:line="360" w:lineRule="auto"/>
+        <w:jc w:val="both"/>
+        <w:rPr>
+          <w:rFonts w:ascii="Courier New" w:eastAsia="Courier New" w:hAnsi="Courier New" w:cs="Courier New"/>
+          <w:noProof/>
+          <w:sz w:val="20"/>
+          <w:lang w:val="uk-UA"/>
+        </w:rPr>
+      </w:pPr>
+    </w:p>
+    <w:p>
+      <w:pPr>
+        <w:spacing w:line="360" w:lineRule="auto"/>
+        <w:jc w:val="both"/>
+        <w:rPr>
+          <w:rFonts w:ascii="Times New Roman" w:eastAsia="Times New Roman" w:hAnsi="Times New Roman" w:cs="Times New Roman"/>
+          <w:noProof/>
+          <w:sz w:val="28"/>
+          <w:lang w:val="uk-UA"/>
+        </w:rPr>
+      </w:pPr>
+      <w:r>
+        <w:rPr>
+          <w:rFonts w:ascii="Times New Roman" w:eastAsia="Times New Roman" w:hAnsi="Times New Roman" w:cs="Times New Roman"/>
+          <w:noProof/>
+          <w:sz w:val="28"/>
+          <w:lang w:val="uk-UA"/>
+        </w:rPr>
+        <w:t xml:space="preserve">Код </w:t>
+      </w:r>
+      <w:r>
+        <w:rPr>
+          <w:rFonts w:ascii="Times New Roman" w:eastAsia="Times New Roman" w:hAnsi="Times New Roman" w:cs="Times New Roman"/>
+          <w:noProof/>
+          <w:sz w:val="28"/>
+          <w:lang w:val="en-US"/>
+        </w:rPr>
+        <w:t>operations</w:t>
+      </w:r>
+      <w:r>
+        <w:rPr>
+          <w:rFonts w:ascii="Times New Roman" w:eastAsia="Times New Roman" w:hAnsi="Times New Roman" w:cs="Times New Roman"/>
+          <w:noProof/>
+          <w:sz w:val="28"/>
+          <w:lang w:val="en-US"/>
+        </w:rPr>
+        <w:t>.py</w:t>
+      </w:r>
+      <w:r>
+        <w:rPr>
+          <w:rFonts w:ascii="Times New Roman" w:eastAsia="Times New Roman" w:hAnsi="Times New Roman" w:cs="Times New Roman"/>
+          <w:noProof/>
+          <w:sz w:val="28"/>
+          <w:lang w:val="uk-UA"/>
+        </w:rPr>
+        <w:t>:</w:t>
+      </w:r>
+    </w:p>
+    <w:tbl>
+      <w:tblPr>
+        <w:tblW w:w="10207" w:type="dxa"/>
+        <w:tblInd w:w="-601" w:type="dxa"/>
+        <w:tblCellMar>
+          <w:left w:w="10" w:type="dxa"/>
+          <w:right w:w="10" w:type="dxa"/>
+        </w:tblCellMar>
+        <w:tblLook w:val="04A0" w:firstRow="1" w:lastRow="0" w:firstColumn="1" w:lastColumn="0" w:noHBand="0" w:noVBand="1"/>
+      </w:tblPr>
+      <w:tblGrid>
+        <w:gridCol w:w="10207"/>
+      </w:tblGrid>
+      <w:tr>
+        <w:trPr>
+          <w:trHeight w:val="1"/>
+        </w:trPr>
+        <w:tc>
+          <w:tcPr>
+            <w:tcW w:w="10207" w:type="dxa"/>
+            <w:tcBorders>
+              <w:top w:val="single" w:sz="4" w:space="0" w:color="000000"/>
+              <w:left w:val="single" w:sz="4" w:space="0" w:color="000000"/>
+              <w:bottom w:val="single" w:sz="4" w:space="0" w:color="000000"/>
+              <w:right w:val="single" w:sz="4" w:space="0" w:color="000000"/>
+            </w:tcBorders>
+            <w:shd w:val="clear" w:color="000000" w:fill="FFFFFF"/>
+            <w:tcMar>
+              <w:left w:w="108" w:type="dxa"/>
+              <w:right w:w="108" w:type="dxa"/>
+            </w:tcMar>
+          </w:tcPr>
+          <w:p>
+            <w:pPr>
+              <w:spacing w:after="0" w:line="360" w:lineRule="auto"/>
+              <w:ind w:left="720"/>
+              <w:jc w:val="both"/>
+              <w:rPr>
+                <w:rFonts w:ascii="Courier New" w:eastAsia="Courier New" w:hAnsi="Courier New" w:cs="Courier New"/>
+                <w:noProof/>
+                <w:sz w:val="20"/>
+                <w:lang w:val="en-US"/>
+              </w:rPr>
+            </w:pPr>
+            <w:r>
+              <w:rPr>
+                <w:rFonts w:ascii="Courier New" w:eastAsia="Courier New" w:hAnsi="Courier New" w:cs="Courier New"/>
+                <w:noProof/>
+                <w:sz w:val="20"/>
+                <w:lang w:val="en-US"/>
+              </w:rPr>
+              <w:t>import logging</w:t>
+            </w:r>
+          </w:p>
+          <w:p>
+            <w:pPr>
+              <w:spacing w:after="0" w:line="360" w:lineRule="auto"/>
+              <w:ind w:left="720"/>
+              <w:jc w:val="both"/>
+              <w:rPr>
+                <w:rFonts w:ascii="Courier New" w:eastAsia="Courier New" w:hAnsi="Courier New" w:cs="Courier New"/>
+                <w:noProof/>
+                <w:sz w:val="20"/>
+                <w:lang w:val="en-US"/>
+              </w:rPr>
+            </w:pPr>
+          </w:p>
+          <w:p>
+            <w:pPr>
+              <w:spacing w:after="0" w:line="360" w:lineRule="auto"/>
+              <w:ind w:left="720"/>
+              <w:jc w:val="both"/>
+              <w:rPr>
+                <w:rFonts w:ascii="Courier New" w:eastAsia="Courier New" w:hAnsi="Courier New" w:cs="Courier New"/>
+                <w:noProof/>
+                <w:sz w:val="20"/>
+                <w:lang w:val="en-US"/>
+              </w:rPr>
+            </w:pPr>
+            <w:r>
+              <w:rPr>
+                <w:rFonts w:ascii="Courier New" w:eastAsia="Courier New" w:hAnsi="Courier New" w:cs="Courier New"/>
+                <w:noProof/>
+                <w:sz w:val="20"/>
+                <w:lang w:val="en-US"/>
+              </w:rPr>
+              <w:t>logging.basicConfig(level=logging.INFO, filename="\topic_06\calculator_with_logging\py_log.log",filemode="w",</w:t>
+            </w:r>
+          </w:p>
+          <w:p>
+            <w:pPr>
+              <w:spacing w:after="0" w:line="360" w:lineRule="auto"/>
+              <w:ind w:left="720"/>
+              <w:jc w:val="both"/>
+              <w:rPr>
+                <w:rFonts w:ascii="Courier New" w:eastAsia="Courier New" w:hAnsi="Courier New" w:cs="Courier New"/>
+                <w:noProof/>
+                <w:sz w:val="20"/>
+                <w:lang w:val="en-US"/>
+              </w:rPr>
+            </w:pPr>
+            <w:r>
+              <w:rPr>
+                <w:rFonts w:ascii="Courier New" w:eastAsia="Courier New" w:hAnsi="Courier New" w:cs="Courier New"/>
+                <w:noProof/>
+                <w:sz w:val="20"/>
+                <w:lang w:val="en-US"/>
+              </w:rPr>
+              <w:t>                    format="%(asctime)s %(levelname)s %(message)s")</w:t>
+            </w:r>
+          </w:p>
+          <w:p>
+            <w:pPr>
+              <w:spacing w:after="0" w:line="360" w:lineRule="auto"/>
+              <w:ind w:left="720"/>
+              <w:jc w:val="both"/>
+              <w:rPr>
+                <w:rFonts w:ascii="Courier New" w:eastAsia="Courier New" w:hAnsi="Courier New" w:cs="Courier New"/>
+                <w:noProof/>
+                <w:sz w:val="20"/>
+                <w:lang w:val="en-US"/>
+              </w:rPr>
+            </w:pPr>
+          </w:p>
+          <w:p>
+            <w:pPr>
+              <w:spacing w:after="0" w:line="360" w:lineRule="auto"/>
+              <w:ind w:left="720"/>
+              <w:jc w:val="both"/>
+              <w:rPr>
+                <w:rFonts w:ascii="Courier New" w:eastAsia="Courier New" w:hAnsi="Courier New" w:cs="Courier New"/>
+                <w:noProof/>
+                <w:sz w:val="20"/>
+                <w:lang w:val="en-US"/>
+              </w:rPr>
+            </w:pPr>
+            <w:r>
+              <w:rPr>
+                <w:rFonts w:ascii="Courier New" w:eastAsia="Courier New" w:hAnsi="Courier New" w:cs="Courier New"/>
+                <w:noProof/>
+                <w:sz w:val="20"/>
+                <w:lang w:val="en-US"/>
+              </w:rPr>
+              <w:lastRenderedPageBreak/>
+              <w:t>def getOperationsData():</w:t>
+            </w:r>
+          </w:p>
+          <w:p>
+            <w:pPr>
+              <w:spacing w:after="0" w:line="360" w:lineRule="auto"/>
+              <w:ind w:left="720"/>
+              <w:jc w:val="both"/>
+              <w:rPr>
+                <w:rFonts w:ascii="Courier New" w:eastAsia="Courier New" w:hAnsi="Courier New" w:cs="Courier New"/>
+                <w:noProof/>
+                <w:sz w:val="20"/>
+                <w:lang w:val="en-US"/>
+              </w:rPr>
+            </w:pPr>
+            <w:r>
+              <w:rPr>
+                <w:rFonts w:ascii="Courier New" w:eastAsia="Courier New" w:hAnsi="Courier New" w:cs="Courier New"/>
+                <w:noProof/>
+                <w:sz w:val="20"/>
+                <w:lang w:val="en-US"/>
+              </w:rPr>
+              <w:t>    while True:</w:t>
+            </w:r>
+          </w:p>
+          <w:p>
+            <w:pPr>
+              <w:spacing w:after="0" w:line="360" w:lineRule="auto"/>
+              <w:ind w:left="720"/>
+              <w:jc w:val="both"/>
+              <w:rPr>
+                <w:rFonts w:ascii="Courier New" w:eastAsia="Courier New" w:hAnsi="Courier New" w:cs="Courier New"/>
+                <w:noProof/>
+                <w:sz w:val="20"/>
+                <w:lang w:val="en-US"/>
+              </w:rPr>
+            </w:pPr>
+            <w:r>
+              <w:rPr>
+                <w:rFonts w:ascii="Courier New" w:eastAsia="Courier New" w:hAnsi="Courier New" w:cs="Courier New"/>
+                <w:noProof/>
+                <w:sz w:val="20"/>
+                <w:lang w:val="en-US"/>
+              </w:rPr>
+              <w:t>            try:</w:t>
+            </w:r>
+          </w:p>
+          <w:p>
+            <w:pPr>
+              <w:spacing w:after="0" w:line="360" w:lineRule="auto"/>
+              <w:ind w:left="720"/>
+              <w:jc w:val="both"/>
+              <w:rPr>
+                <w:rFonts w:ascii="Courier New" w:eastAsia="Courier New" w:hAnsi="Courier New" w:cs="Courier New"/>
+                <w:noProof/>
+                <w:sz w:val="20"/>
+                <w:lang w:val="en-US"/>
+              </w:rPr>
+            </w:pPr>
+            <w:r>
+              <w:rPr>
+                <w:rFonts w:ascii="Courier New" w:eastAsia="Courier New" w:hAnsi="Courier New" w:cs="Courier New"/>
+                <w:noProof/>
+                <w:sz w:val="20"/>
+                <w:lang w:val="en-US"/>
+              </w:rPr>
+              <w:t>                a = float(input("Enter the first number: "))</w:t>
+            </w:r>
+          </w:p>
+          <w:p>
+            <w:pPr>
+              <w:spacing w:after="0" w:line="360" w:lineRule="auto"/>
+              <w:ind w:left="720"/>
+              <w:jc w:val="both"/>
+              <w:rPr>
+                <w:rFonts w:ascii="Courier New" w:eastAsia="Courier New" w:hAnsi="Courier New" w:cs="Courier New"/>
+                <w:noProof/>
+                <w:sz w:val="20"/>
+                <w:lang w:val="en-US"/>
+              </w:rPr>
+            </w:pPr>
+            <w:r>
+              <w:rPr>
+                <w:rFonts w:ascii="Courier New" w:eastAsia="Courier New" w:hAnsi="Courier New" w:cs="Courier New"/>
+                <w:noProof/>
+                <w:sz w:val="20"/>
+                <w:lang w:val="en-US"/>
+              </w:rPr>
+              <w:t>                b = float(input("Enter the second number: "))</w:t>
+            </w:r>
+          </w:p>
+          <w:p>
+            <w:pPr>
+              <w:spacing w:after="0" w:line="360" w:lineRule="auto"/>
+              <w:ind w:left="720"/>
+              <w:jc w:val="both"/>
+              <w:rPr>
+                <w:rFonts w:ascii="Courier New" w:eastAsia="Courier New" w:hAnsi="Courier New" w:cs="Courier New"/>
+                <w:noProof/>
+                <w:sz w:val="20"/>
+                <w:lang w:val="en-US"/>
+              </w:rPr>
+            </w:pPr>
+            <w:r>
+              <w:rPr>
+                <w:rFonts w:ascii="Courier New" w:eastAsia="Courier New" w:hAnsi="Courier New" w:cs="Courier New"/>
+                <w:noProof/>
+                <w:sz w:val="20"/>
+                <w:lang w:val="en-US"/>
+              </w:rPr>
+              <w:t>                action = input("Enter action (+, -, *, /): ").strip()</w:t>
+            </w:r>
+          </w:p>
+          <w:p>
+            <w:pPr>
+              <w:spacing w:after="0" w:line="360" w:lineRule="auto"/>
+              <w:ind w:left="720"/>
+              <w:jc w:val="both"/>
+              <w:rPr>
+                <w:rFonts w:ascii="Courier New" w:eastAsia="Courier New" w:hAnsi="Courier New" w:cs="Courier New"/>
+                <w:noProof/>
+                <w:sz w:val="20"/>
+                <w:lang w:val="en-US"/>
+              </w:rPr>
+            </w:pPr>
+            <w:r>
+              <w:rPr>
+                <w:rFonts w:ascii="Courier New" w:eastAsia="Courier New" w:hAnsi="Courier New" w:cs="Courier New"/>
+                <w:noProof/>
+                <w:sz w:val="20"/>
+                <w:lang w:val="en-US"/>
+              </w:rPr>
+              <w:t>                logging.info(f"User entered the values of a and b: {a} and {b}, action: {action}.")</w:t>
+            </w:r>
+          </w:p>
+          <w:p>
+            <w:pPr>
+              <w:spacing w:after="0" w:line="360" w:lineRule="auto"/>
+              <w:ind w:left="720"/>
+              <w:jc w:val="both"/>
+              <w:rPr>
+                <w:rFonts w:ascii="Courier New" w:eastAsia="Courier New" w:hAnsi="Courier New" w:cs="Courier New"/>
+                <w:noProof/>
+                <w:sz w:val="20"/>
+                <w:lang w:val="en-US"/>
+              </w:rPr>
+            </w:pPr>
+          </w:p>
+          <w:p>
+            <w:pPr>
+              <w:spacing w:after="0" w:line="360" w:lineRule="auto"/>
+              <w:ind w:left="720"/>
+              <w:jc w:val="both"/>
+              <w:rPr>
+                <w:rFonts w:ascii="Courier New" w:eastAsia="Courier New" w:hAnsi="Courier New" w:cs="Courier New"/>
+                <w:noProof/>
+                <w:sz w:val="20"/>
+                <w:lang w:val="en-US"/>
+              </w:rPr>
+            </w:pPr>
+            <w:r>
+              <w:rPr>
+                <w:rFonts w:ascii="Courier New" w:eastAsia="Courier New" w:hAnsi="Courier New" w:cs="Courier New"/>
+                <w:noProof/>
+                <w:sz w:val="20"/>
+                <w:lang w:val="en-US"/>
+              </w:rPr>
+              <w:t>                if action not in ('+', '-', '*', '/'):</w:t>
+            </w:r>
+          </w:p>
+          <w:p>
+            <w:pPr>
+              <w:spacing w:after="0" w:line="360" w:lineRule="auto"/>
+              <w:ind w:left="720"/>
+              <w:jc w:val="both"/>
+              <w:rPr>
+                <w:rFonts w:ascii="Courier New" w:eastAsia="Courier New" w:hAnsi="Courier New" w:cs="Courier New"/>
+                <w:noProof/>
+                <w:sz w:val="20"/>
+                <w:lang w:val="en-US"/>
+              </w:rPr>
+            </w:pPr>
+            <w:r>
+              <w:rPr>
+                <w:rFonts w:ascii="Courier New" w:eastAsia="Courier New" w:hAnsi="Courier New" w:cs="Courier New"/>
+                <w:noProof/>
+                <w:sz w:val="20"/>
+                <w:lang w:val="en-US"/>
+              </w:rPr>
+              <w:t>                    print("Invalid action. Please enter +, -, *, or /.")</w:t>
+            </w:r>
+          </w:p>
+          <w:p>
+            <w:pPr>
+              <w:spacing w:after="0" w:line="360" w:lineRule="auto"/>
+              <w:ind w:left="720"/>
+              <w:jc w:val="both"/>
+              <w:rPr>
+                <w:rFonts w:ascii="Courier New" w:eastAsia="Courier New" w:hAnsi="Courier New" w:cs="Courier New"/>
+                <w:noProof/>
+                <w:sz w:val="20"/>
+                <w:lang w:val="en-US"/>
+              </w:rPr>
+            </w:pPr>
+            <w:r>
+              <w:rPr>
+                <w:rFonts w:ascii="Courier New" w:eastAsia="Courier New" w:hAnsi="Courier New" w:cs="Courier New"/>
+                <w:noProof/>
+                <w:sz w:val="20"/>
+                <w:lang w:val="en-US"/>
+              </w:rPr>
+              <w:t>                    logging.info(f"User entered invalid action. Retrying.")</w:t>
+            </w:r>
+          </w:p>
+          <w:p>
+            <w:pPr>
+              <w:spacing w:after="0" w:line="360" w:lineRule="auto"/>
+              <w:ind w:left="720"/>
+              <w:jc w:val="both"/>
+              <w:rPr>
+                <w:rFonts w:ascii="Courier New" w:eastAsia="Courier New" w:hAnsi="Courier New" w:cs="Courier New"/>
+                <w:noProof/>
+                <w:sz w:val="20"/>
+                <w:lang w:val="en-US"/>
+              </w:rPr>
+            </w:pPr>
+            <w:r>
+              <w:rPr>
+                <w:rFonts w:ascii="Courier New" w:eastAsia="Courier New" w:hAnsi="Courier New" w:cs="Courier New"/>
+                <w:noProof/>
+                <w:sz w:val="20"/>
+                <w:lang w:val="en-US"/>
+              </w:rPr>
+              <w:t>                    continue</w:t>
+            </w:r>
+          </w:p>
+          <w:p>
+            <w:pPr>
+              <w:spacing w:after="0" w:line="360" w:lineRule="auto"/>
+              <w:ind w:left="720"/>
+              <w:jc w:val="both"/>
+              <w:rPr>
+                <w:rFonts w:ascii="Courier New" w:eastAsia="Courier New" w:hAnsi="Courier New" w:cs="Courier New"/>
+                <w:noProof/>
+                <w:sz w:val="20"/>
+                <w:lang w:val="en-US"/>
+              </w:rPr>
+            </w:pPr>
+          </w:p>
+          <w:p>
+            <w:pPr>
+              <w:spacing w:after="0" w:line="360" w:lineRule="auto"/>
+              <w:ind w:left="720"/>
+              <w:jc w:val="both"/>
+              <w:rPr>
+                <w:rFonts w:ascii="Courier New" w:eastAsia="Courier New" w:hAnsi="Courier New" w:cs="Courier New"/>
+                <w:noProof/>
+                <w:sz w:val="20"/>
+                <w:lang w:val="en-US"/>
+              </w:rPr>
+            </w:pPr>
+            <w:r>
+              <w:rPr>
+                <w:rFonts w:ascii="Courier New" w:eastAsia="Courier New" w:hAnsi="Courier New" w:cs="Courier New"/>
+                <w:noProof/>
+                <w:sz w:val="20"/>
+                <w:lang w:val="en-US"/>
+              </w:rPr>
+              <w:t>                return a, b, action</w:t>
+            </w:r>
+          </w:p>
+          <w:p>
+            <w:pPr>
+              <w:spacing w:after="0" w:line="360" w:lineRule="auto"/>
+              <w:ind w:left="720"/>
+              <w:jc w:val="both"/>
+              <w:rPr>
+                <w:rFonts w:ascii="Courier New" w:eastAsia="Courier New" w:hAnsi="Courier New" w:cs="Courier New"/>
+                <w:noProof/>
+                <w:sz w:val="20"/>
+                <w:lang w:val="en-US"/>
+              </w:rPr>
+            </w:pPr>
+            <w:r>
+              <w:rPr>
+                <w:rFonts w:ascii="Courier New" w:eastAsia="Courier New" w:hAnsi="Courier New" w:cs="Courier New"/>
+                <w:noProof/>
+                <w:sz w:val="20"/>
+                <w:lang w:val="en-US"/>
+              </w:rPr>
+              <w:t>            except ValueError:</w:t>
+            </w:r>
+          </w:p>
+          <w:p>
+            <w:pPr>
+              <w:spacing w:after="0" w:line="360" w:lineRule="auto"/>
+              <w:ind w:left="720"/>
+              <w:jc w:val="both"/>
+              <w:rPr>
+                <w:rFonts w:ascii="Courier New" w:eastAsia="Courier New" w:hAnsi="Courier New" w:cs="Courier New"/>
+                <w:noProof/>
+                <w:sz w:val="20"/>
+                <w:lang w:val="en-US"/>
+              </w:rPr>
+            </w:pPr>
+            <w:r>
+              <w:rPr>
+                <w:rFonts w:ascii="Courier New" w:eastAsia="Courier New" w:hAnsi="Courier New" w:cs="Courier New"/>
+                <w:noProof/>
+                <w:sz w:val="20"/>
+                <w:lang w:val="en-US"/>
+              </w:rPr>
+              <w:t>                print('Invalid input. Please enter valid numbers.')</w:t>
+            </w:r>
+          </w:p>
+          <w:p>
+            <w:pPr>
+              <w:spacing w:after="0" w:line="360" w:lineRule="auto"/>
+              <w:ind w:left="720"/>
+              <w:jc w:val="both"/>
+              <w:rPr>
+                <w:rFonts w:ascii="Courier New" w:eastAsia="Courier New" w:hAnsi="Courier New" w:cs="Courier New"/>
+                <w:noProof/>
+                <w:sz w:val="20"/>
+                <w:lang w:val="en-US"/>
+              </w:rPr>
+            </w:pPr>
+            <w:r>
+              <w:rPr>
+                <w:rFonts w:ascii="Courier New" w:eastAsia="Courier New" w:hAnsi="Courier New" w:cs="Courier New"/>
+                <w:noProof/>
+                <w:sz w:val="20"/>
+                <w:lang w:val="en-US"/>
+              </w:rPr>
+              <w:t>                logging.error("ValueError", exc_info=True)</w:t>
+            </w:r>
+          </w:p>
+          <w:p>
+            <w:pPr>
+              <w:spacing w:after="0" w:line="360" w:lineRule="auto"/>
+              <w:ind w:left="720"/>
+              <w:jc w:val="both"/>
+              <w:rPr>
+                <w:rFonts w:ascii="Courier New" w:eastAsia="Courier New" w:hAnsi="Courier New" w:cs="Courier New"/>
+                <w:noProof/>
+                <w:sz w:val="20"/>
+                <w:lang w:val="ru-UA"/>
+              </w:rPr>
+            </w:pPr>
+          </w:p>
+        </w:tc>
+      </w:tr>
+    </w:tbl>
+    <w:p>
+      <w:pPr>
+        <w:spacing w:after="0" w:line="360" w:lineRule="auto"/>
+        <w:ind w:left="720"/>
+        <w:jc w:val="both"/>
+        <w:rPr>
+          <w:rFonts w:ascii="Courier New" w:eastAsia="Courier New" w:hAnsi="Courier New" w:cs="Courier New"/>
+          <w:noProof/>
+          <w:sz w:val="20"/>
+          <w:lang w:val="uk-UA"/>
+        </w:rPr>
+      </w:pPr>
+    </w:p>
+    <w:p>
+      <w:pPr>
+        <w:spacing w:line="360" w:lineRule="auto"/>
+        <w:jc w:val="both"/>
+        <w:rPr>
+          <w:rFonts w:ascii="Times New Roman" w:eastAsia="Times New Roman" w:hAnsi="Times New Roman" w:cs="Times New Roman"/>
+          <w:noProof/>
+          <w:sz w:val="28"/>
+          <w:lang w:val="uk-UA"/>
+        </w:rPr>
+      </w:pPr>
+      <w:r>
+        <w:rPr>
+          <w:rFonts w:ascii="Times New Roman" w:eastAsia="Times New Roman" w:hAnsi="Times New Roman" w:cs="Times New Roman"/>
+          <w:noProof/>
+          <w:sz w:val="28"/>
+          <w:lang w:val="uk-UA"/>
+        </w:rPr>
+        <w:t>Код calc.py залишився незміненим з topic_05.</w:t>
+      </w:r>
+    </w:p>
+    <w:p>
+      <w:pPr>
+        <w:spacing w:line="360" w:lineRule="auto"/>
+        <w:ind w:firstLine="720"/>
+        <w:jc w:val="both"/>
+        <w:rPr>
+          <w:rFonts w:ascii="Times New Roman" w:eastAsia="Times New Roman" w:hAnsi="Times New Roman" w:cs="Times New Roman"/>
+          <w:b/>
+          <w:noProof/>
+          <w:sz w:val="28"/>
+          <w:lang w:val="uk-UA"/>
+        </w:rPr>
+      </w:pPr>
+      <w:r>
+        <w:rPr>
+          <w:rFonts w:ascii="Times New Roman" w:eastAsia="Times New Roman" w:hAnsi="Times New Roman" w:cs="Times New Roman"/>
+          <w:b/>
+          <w:noProof/>
+          <w:sz w:val="28"/>
+          <w:lang w:val="uk-UA"/>
+        </w:rPr>
+        <w:t xml:space="preserve">Сортування списку з </w:t>
+      </w:r>
+      <w:r>
+        <w:rPr>
+          <w:rFonts w:ascii="Times New Roman" w:eastAsia="Times New Roman" w:hAnsi="Times New Roman" w:cs="Times New Roman"/>
+          <w:b/>
+          <w:noProof/>
+          <w:sz w:val="28"/>
+          <w:lang w:val="en-US"/>
+        </w:rPr>
+        <w:t>lambda</w:t>
+      </w:r>
+      <w:r>
+        <w:rPr>
+          <w:rFonts w:ascii="Times New Roman" w:eastAsia="Times New Roman" w:hAnsi="Times New Roman" w:cs="Times New Roman"/>
+          <w:b/>
+          <w:noProof/>
+          <w:sz w:val="28"/>
+          <w:lang w:val="ru-RU"/>
+        </w:rPr>
+        <w:t>-</w:t>
+      </w:r>
+      <w:r>
+        <w:rPr>
+          <w:rFonts w:ascii="Times New Roman" w:eastAsia="Times New Roman" w:hAnsi="Times New Roman" w:cs="Times New Roman"/>
+          <w:b/>
+          <w:noProof/>
+          <w:sz w:val="28"/>
+          <w:lang w:val="uk-UA"/>
+        </w:rPr>
+        <w:t>ф</w:t>
+      </w:r>
+      <w:r>
+        <w:rPr>
+          <w:rFonts w:ascii="Times New Roman" w:eastAsia="Times New Roman" w:hAnsi="Times New Roman" w:cs="Times New Roman"/>
+          <w:b/>
+          <w:noProof/>
+          <w:sz w:val="28"/>
+          <w:lang w:val="ru-RU"/>
+        </w:rPr>
+        <w:t>ункц</w:t>
+      </w:r>
+      <w:r>
+        <w:rPr>
+          <w:rFonts w:ascii="Times New Roman" w:eastAsia="Times New Roman" w:hAnsi="Times New Roman" w:cs="Times New Roman"/>
+          <w:b/>
+          <w:noProof/>
+          <w:sz w:val="28"/>
+          <w:lang w:val="uk-UA"/>
+        </w:rPr>
+        <w:t>ією</w:t>
+      </w:r>
+      <w:r>
+        <w:rPr>
+          <w:rFonts w:ascii="Times New Roman" w:eastAsia="Times New Roman" w:hAnsi="Times New Roman" w:cs="Times New Roman"/>
+          <w:b/>
+          <w:noProof/>
+          <w:sz w:val="28"/>
+          <w:lang w:val="uk-UA"/>
+        </w:rPr>
+        <w:t>:</w:t>
+      </w:r>
+    </w:p>
+    <w:p>
+      <w:pPr>
+        <w:spacing w:line="360" w:lineRule="auto"/>
+        <w:jc w:val="both"/>
+        <w:rPr>
+          <w:rFonts w:ascii="Times New Roman" w:eastAsia="Times New Roman" w:hAnsi="Times New Roman" w:cs="Times New Roman"/>
+          <w:noProof/>
+          <w:sz w:val="28"/>
+          <w:lang w:val="uk-UA"/>
+        </w:rPr>
+      </w:pPr>
+      <w:r>
+        <w:rPr>
+          <w:rFonts w:ascii="Times New Roman" w:eastAsia="Times New Roman" w:hAnsi="Times New Roman" w:cs="Times New Roman"/>
+          <w:noProof/>
+          <w:sz w:val="28"/>
+          <w:lang w:val="uk-UA"/>
+        </w:rPr>
+        <w:t>Маючи не відсортований список, елементами якого є словники з двома параметрами (ім’я та оцінка) виконати сортування списку, використовуючи стандартну функцію sorted(). Другим параметром для функції sorted() має бути lambda функція, що повертає ім’я або оцінку із елемента словника.</w:t>
+      </w:r>
+    </w:p>
+    <w:p>
+      <w:pPr>
+        <w:spacing w:line="360" w:lineRule="auto"/>
+        <w:ind w:firstLine="720"/>
+        <w:jc w:val="both"/>
+        <w:rPr>
+          <w:rFonts w:ascii="Times New Roman" w:eastAsia="Times New Roman" w:hAnsi="Times New Roman" w:cs="Times New Roman"/>
+          <w:noProof/>
+          <w:sz w:val="28"/>
+          <w:lang w:val="uk-UA"/>
+        </w:rPr>
+      </w:pPr>
+      <w:r>
+        <w:rPr>
+          <w:rFonts w:ascii="Times New Roman" w:eastAsia="Times New Roman" w:hAnsi="Times New Roman" w:cs="Times New Roman"/>
+          <w:noProof/>
+          <w:sz w:val="28"/>
+          <w:lang w:val="uk-UA"/>
+        </w:rPr>
+        <w:t>Хід виконання завдання:</w:t>
+      </w:r>
+    </w:p>
+    <w:p>
+      <w:pPr>
+        <w:spacing w:line="360" w:lineRule="auto"/>
+        <w:ind w:firstLine="720"/>
+        <w:jc w:val="both"/>
+        <w:rPr>
+          <w:rFonts w:ascii="Times New Roman" w:eastAsia="Times New Roman" w:hAnsi="Times New Roman" w:cs="Times New Roman"/>
+          <w:noProof/>
+          <w:sz w:val="28"/>
+          <w:lang w:val="uk-UA"/>
+        </w:rPr>
+      </w:pPr>
+      <w:r>
+        <w:rPr>
+          <w:rFonts w:ascii="Times New Roman" w:eastAsia="Times New Roman" w:hAnsi="Times New Roman" w:cs="Times New Roman"/>
+          <w:noProof/>
+          <w:sz w:val="28"/>
+          <w:lang w:val="uk-UA"/>
+        </w:rPr>
+        <w:t xml:space="preserve">Створив програму що зчитує список з файлу та сортує з атрибутом </w:t>
+      </w:r>
+      <w:r>
+        <w:rPr>
+          <w:rFonts w:ascii="Times New Roman" w:eastAsia="Times New Roman" w:hAnsi="Times New Roman" w:cs="Times New Roman"/>
+          <w:noProof/>
+          <w:sz w:val="28"/>
+          <w:lang w:val="uk-UA"/>
+        </w:rPr>
+        <w:t>“</w:t>
+      </w:r>
+      <w:r>
+        <w:rPr>
+          <w:rFonts w:ascii="Times New Roman" w:eastAsia="Times New Roman" w:hAnsi="Times New Roman" w:cs="Times New Roman"/>
+          <w:noProof/>
+          <w:sz w:val="28"/>
+          <w:lang w:val="en-US"/>
+        </w:rPr>
+        <w:t>key</w:t>
+      </w:r>
+      <w:r>
+        <w:rPr>
+          <w:rFonts w:ascii="Times New Roman" w:eastAsia="Times New Roman" w:hAnsi="Times New Roman" w:cs="Times New Roman"/>
+          <w:noProof/>
+          <w:sz w:val="28"/>
+          <w:lang w:val="uk-UA"/>
+        </w:rPr>
+        <w:t xml:space="preserve">”, </w:t>
+      </w:r>
+      <w:r>
+        <w:rPr>
+          <w:rFonts w:ascii="Times New Roman" w:eastAsia="Times New Roman" w:hAnsi="Times New Roman" w:cs="Times New Roman"/>
+          <w:noProof/>
+          <w:sz w:val="28"/>
+          <w:lang w:val="uk-UA"/>
+        </w:rPr>
+        <w:t xml:space="preserve">який і є </w:t>
+      </w:r>
+      <w:r>
+        <w:rPr>
+          <w:rFonts w:ascii="Times New Roman" w:eastAsia="Times New Roman" w:hAnsi="Times New Roman" w:cs="Times New Roman"/>
+          <w:noProof/>
+          <w:sz w:val="28"/>
+          <w:lang w:val="en-US"/>
+        </w:rPr>
+        <w:t>lambda</w:t>
+      </w:r>
+      <w:r>
+        <w:rPr>
+          <w:rFonts w:ascii="Times New Roman" w:eastAsia="Times New Roman" w:hAnsi="Times New Roman" w:cs="Times New Roman"/>
+          <w:noProof/>
+          <w:sz w:val="28"/>
+          <w:lang w:val="uk-UA"/>
+        </w:rPr>
+        <w:t>-</w:t>
+      </w:r>
+      <w:r>
+        <w:rPr>
+          <w:rFonts w:ascii="Times New Roman" w:eastAsia="Times New Roman" w:hAnsi="Times New Roman" w:cs="Times New Roman"/>
+          <w:noProof/>
+          <w:sz w:val="28"/>
+          <w:lang w:val="uk-UA"/>
+        </w:rPr>
+        <w:t>функцією.</w:t>
+      </w:r>
+    </w:p>
+    <w:p>
+      <w:pPr>
+        <w:spacing w:line="360" w:lineRule="auto"/>
+        <w:jc w:val="both"/>
+        <w:rPr>
+          <w:rFonts w:ascii="Times New Roman" w:eastAsia="Times New Roman" w:hAnsi="Times New Roman" w:cs="Times New Roman"/>
+          <w:noProof/>
+          <w:sz w:val="28"/>
+          <w:lang w:val="uk-UA"/>
+        </w:rPr>
+      </w:pPr>
+      <w:r>
+        <w:rPr>
+          <w:rFonts w:ascii="Times New Roman" w:eastAsia="Times New Roman" w:hAnsi="Times New Roman" w:cs="Times New Roman"/>
+          <w:noProof/>
+          <w:sz w:val="28"/>
+          <w:lang w:val="uk-UA"/>
+        </w:rPr>
+        <w:t xml:space="preserve">Код </w:t>
+      </w:r>
+      <w:r>
+        <w:rPr>
+          <w:rFonts w:ascii="Times New Roman" w:eastAsia="Times New Roman" w:hAnsi="Times New Roman" w:cs="Times New Roman"/>
+          <w:noProof/>
+          <w:sz w:val="28"/>
+          <w:lang w:val="ru-RU"/>
+        </w:rPr>
+        <w:t>програми</w:t>
+      </w:r>
+      <w:r>
+        <w:rPr>
+          <w:rFonts w:ascii="Times New Roman" w:eastAsia="Times New Roman" w:hAnsi="Times New Roman" w:cs="Times New Roman"/>
+          <w:noProof/>
+          <w:sz w:val="28"/>
+          <w:lang w:val="uk-UA"/>
+        </w:rPr>
+        <w:t>:</w:t>
+      </w:r>
+    </w:p>
+    <w:tbl>
+      <w:tblPr>
+        <w:tblW w:w="10207" w:type="dxa"/>
+        <w:tblInd w:w="-601" w:type="dxa"/>
+        <w:tblCellMar>
+          <w:left w:w="10" w:type="dxa"/>
+          <w:right w:w="10" w:type="dxa"/>
+        </w:tblCellMar>
+        <w:tblLook w:val="04A0" w:firstRow="1" w:lastRow="0" w:firstColumn="1" w:lastColumn="0" w:noHBand="0" w:noVBand="1"/>
+      </w:tblPr>
+      <w:tblGrid>
+        <w:gridCol w:w="10207"/>
+      </w:tblGrid>
+      <w:tr>
+        <w:trPr>
+          <w:trHeight w:val="1"/>
+        </w:trPr>
+        <w:tc>
+          <w:tcPr>
+            <w:tcW w:w="10207" w:type="dxa"/>
+            <w:tcBorders>
+              <w:top w:val="single" w:sz="4" w:space="0" w:color="000000"/>
+              <w:left w:val="single" w:sz="4" w:space="0" w:color="000000"/>
+              <w:bottom w:val="single" w:sz="4" w:space="0" w:color="000000"/>
+              <w:right w:val="single" w:sz="4" w:space="0" w:color="000000"/>
+            </w:tcBorders>
+            <w:shd w:val="clear" w:color="000000" w:fill="FFFFFF"/>
+            <w:tcMar>
+              <w:left w:w="108" w:type="dxa"/>
+              <w:right w:w="108" w:type="dxa"/>
+            </w:tcMar>
+          </w:tcPr>
+          <w:p>
+            <w:pPr>
+              <w:spacing w:after="0" w:line="360" w:lineRule="auto"/>
+              <w:ind w:left="720"/>
+              <w:jc w:val="both"/>
+              <w:rPr>
+                <w:rFonts w:ascii="Courier New" w:eastAsia="Courier New" w:hAnsi="Courier New" w:cs="Courier New"/>
+                <w:noProof/>
+                <w:sz w:val="20"/>
+                <w:lang w:val="uk-UA"/>
+              </w:rPr>
+            </w:pPr>
+            <w:r>
+              <w:rPr>
+                <w:rFonts w:ascii="Courier New" w:eastAsia="Courier New" w:hAnsi="Courier New" w:cs="Courier New"/>
+                <w:noProof/>
+                <w:sz w:val="20"/>
+                <w:lang w:val="uk-UA"/>
+              </w:rPr>
+              <w:t>students = []</w:t>
+            </w:r>
+          </w:p>
+          <w:p>
+            <w:pPr>
+              <w:spacing w:after="0" w:line="360" w:lineRule="auto"/>
+              <w:ind w:left="720"/>
+              <w:jc w:val="both"/>
+              <w:rPr>
+                <w:rFonts w:ascii="Courier New" w:eastAsia="Courier New" w:hAnsi="Courier New" w:cs="Courier New"/>
+                <w:noProof/>
+                <w:sz w:val="20"/>
+                <w:lang w:val="uk-UA"/>
+              </w:rPr>
+            </w:pPr>
+          </w:p>
+          <w:p>
+            <w:pPr>
+              <w:spacing w:after="0" w:line="360" w:lineRule="auto"/>
+              <w:ind w:left="720"/>
+              <w:jc w:val="both"/>
+              <w:rPr>
+                <w:rFonts w:ascii="Courier New" w:eastAsia="Courier New" w:hAnsi="Courier New" w:cs="Courier New"/>
+                <w:noProof/>
+                <w:sz w:val="20"/>
+                <w:lang w:val="uk-UA"/>
+              </w:rPr>
+            </w:pPr>
+            <w:r>
+              <w:rPr>
+                <w:rFonts w:ascii="Courier New" w:eastAsia="Courier New" w:hAnsi="Courier New" w:cs="Courier New"/>
+                <w:noProof/>
+                <w:sz w:val="20"/>
+                <w:lang w:val="uk-UA"/>
+              </w:rPr>
+              <w:t>with open("topic_06\students.txt") as file:</w:t>
+            </w:r>
+          </w:p>
+          <w:p>
+            <w:pPr>
+              <w:spacing w:after="0" w:line="360" w:lineRule="auto"/>
+              <w:ind w:left="720"/>
+              <w:jc w:val="both"/>
+              <w:rPr>
+                <w:rFonts w:ascii="Courier New" w:eastAsia="Courier New" w:hAnsi="Courier New" w:cs="Courier New"/>
+                <w:noProof/>
+                <w:sz w:val="20"/>
+                <w:lang w:val="uk-UA"/>
+              </w:rPr>
+            </w:pPr>
+            <w:r>
+              <w:rPr>
+                <w:rFonts w:ascii="Courier New" w:eastAsia="Courier New" w:hAnsi="Courier New" w:cs="Courier New"/>
+                <w:noProof/>
+                <w:sz w:val="20"/>
+                <w:lang w:val="uk-UA"/>
+              </w:rPr>
+              <w:t>    for line in file:</w:t>
+            </w:r>
+          </w:p>
+          <w:p>
+            <w:pPr>
+              <w:spacing w:after="0" w:line="360" w:lineRule="auto"/>
+              <w:ind w:left="720"/>
+              <w:jc w:val="both"/>
+              <w:rPr>
+                <w:rFonts w:ascii="Courier New" w:eastAsia="Courier New" w:hAnsi="Courier New" w:cs="Courier New"/>
+                <w:noProof/>
+                <w:sz w:val="20"/>
+                <w:lang w:val="uk-UA"/>
+              </w:rPr>
+            </w:pPr>
+            <w:r>
+              <w:rPr>
+                <w:rFonts w:ascii="Courier New" w:eastAsia="Courier New" w:hAnsi="Courier New" w:cs="Courier New"/>
+                <w:noProof/>
+                <w:sz w:val="20"/>
+                <w:lang w:val="uk-UA"/>
+              </w:rPr>
+              <w:t>        name, mark = line.rstrip().split(",")</w:t>
+            </w:r>
+          </w:p>
+          <w:p>
+            <w:pPr>
+              <w:spacing w:after="0" w:line="360" w:lineRule="auto"/>
+              <w:ind w:left="720"/>
+              <w:jc w:val="both"/>
+              <w:rPr>
+                <w:rFonts w:ascii="Courier New" w:eastAsia="Courier New" w:hAnsi="Courier New" w:cs="Courier New"/>
+                <w:noProof/>
+                <w:sz w:val="20"/>
+                <w:lang w:val="uk-UA"/>
+              </w:rPr>
+            </w:pPr>
+            <w:r>
+              <w:rPr>
+                <w:rFonts w:ascii="Courier New" w:eastAsia="Courier New" w:hAnsi="Courier New" w:cs="Courier New"/>
+                <w:noProof/>
+                <w:sz w:val="20"/>
+                <w:lang w:val="uk-UA"/>
+              </w:rPr>
+              <w:lastRenderedPageBreak/>
+              <w:t xml:space="preserve">        </w:t>
+            </w:r>
+          </w:p>
+          <w:p>
+            <w:pPr>
+              <w:spacing w:after="0" w:line="360" w:lineRule="auto"/>
+              <w:ind w:left="720"/>
+              <w:jc w:val="both"/>
+              <w:rPr>
+                <w:rFonts w:ascii="Courier New" w:eastAsia="Courier New" w:hAnsi="Courier New" w:cs="Courier New"/>
+                <w:noProof/>
+                <w:sz w:val="20"/>
+                <w:lang w:val="uk-UA"/>
+              </w:rPr>
+            </w:pPr>
+            <w:r>
+              <w:rPr>
+                <w:rFonts w:ascii="Courier New" w:eastAsia="Courier New" w:hAnsi="Courier New" w:cs="Courier New"/>
+                <w:noProof/>
+                <w:sz w:val="20"/>
+                <w:lang w:val="uk-UA"/>
+              </w:rPr>
+              <w:t xml:space="preserve">        student = {} </w:t>
+            </w:r>
+          </w:p>
+          <w:p>
+            <w:pPr>
+              <w:spacing w:after="0" w:line="360" w:lineRule="auto"/>
+              <w:ind w:left="720"/>
+              <w:jc w:val="both"/>
+              <w:rPr>
+                <w:rFonts w:ascii="Courier New" w:eastAsia="Courier New" w:hAnsi="Courier New" w:cs="Courier New"/>
+                <w:noProof/>
+                <w:sz w:val="20"/>
+                <w:lang w:val="uk-UA"/>
+              </w:rPr>
+            </w:pPr>
+            <w:r>
+              <w:rPr>
+                <w:rFonts w:ascii="Courier New" w:eastAsia="Courier New" w:hAnsi="Courier New" w:cs="Courier New"/>
+                <w:noProof/>
+                <w:sz w:val="20"/>
+                <w:lang w:val="uk-UA"/>
+              </w:rPr>
+              <w:t>        student["name"] = name</w:t>
+            </w:r>
+          </w:p>
+          <w:p>
+            <w:pPr>
+              <w:spacing w:after="0" w:line="360" w:lineRule="auto"/>
+              <w:ind w:left="720"/>
+              <w:jc w:val="both"/>
+              <w:rPr>
+                <w:rFonts w:ascii="Courier New" w:eastAsia="Courier New" w:hAnsi="Courier New" w:cs="Courier New"/>
+                <w:noProof/>
+                <w:sz w:val="20"/>
+                <w:lang w:val="uk-UA"/>
+              </w:rPr>
+            </w:pPr>
+            <w:r>
+              <w:rPr>
+                <w:rFonts w:ascii="Courier New" w:eastAsia="Courier New" w:hAnsi="Courier New" w:cs="Courier New"/>
+                <w:noProof/>
+                <w:sz w:val="20"/>
+                <w:lang w:val="uk-UA"/>
+              </w:rPr>
+              <w:t>        student["mark"] = mark        </w:t>
+            </w:r>
+          </w:p>
+          <w:p>
+            <w:pPr>
+              <w:spacing w:after="0" w:line="360" w:lineRule="auto"/>
+              <w:ind w:left="720"/>
+              <w:jc w:val="both"/>
+              <w:rPr>
+                <w:rFonts w:ascii="Courier New" w:eastAsia="Courier New" w:hAnsi="Courier New" w:cs="Courier New"/>
+                <w:noProof/>
+                <w:sz w:val="20"/>
+                <w:lang w:val="uk-UA"/>
+              </w:rPr>
+            </w:pPr>
+            <w:r>
+              <w:rPr>
+                <w:rFonts w:ascii="Courier New" w:eastAsia="Courier New" w:hAnsi="Courier New" w:cs="Courier New"/>
+                <w:noProof/>
+                <w:sz w:val="20"/>
+                <w:lang w:val="uk-UA"/>
+              </w:rPr>
+              <w:t>        students.append(student)</w:t>
+            </w:r>
+          </w:p>
+          <w:p>
+            <w:pPr>
+              <w:spacing w:after="0" w:line="360" w:lineRule="auto"/>
+              <w:ind w:left="720"/>
+              <w:jc w:val="both"/>
+              <w:rPr>
+                <w:rFonts w:ascii="Courier New" w:eastAsia="Courier New" w:hAnsi="Courier New" w:cs="Courier New"/>
+                <w:noProof/>
+                <w:sz w:val="20"/>
+                <w:lang w:val="uk-UA"/>
+              </w:rPr>
+            </w:pPr>
+          </w:p>
+          <w:p>
+            <w:pPr>
+              <w:spacing w:after="0" w:line="360" w:lineRule="auto"/>
+              <w:ind w:left="720"/>
+              <w:jc w:val="both"/>
+              <w:rPr>
+                <w:rFonts w:ascii="Courier New" w:eastAsia="Courier New" w:hAnsi="Courier New" w:cs="Courier New"/>
+                <w:noProof/>
+                <w:sz w:val="20"/>
+                <w:lang w:val="uk-UA"/>
+              </w:rPr>
+            </w:pPr>
+            <w:r>
+              <w:rPr>
+                <w:rFonts w:ascii="Courier New" w:eastAsia="Courier New" w:hAnsi="Courier New" w:cs="Courier New"/>
+                <w:noProof/>
+                <w:sz w:val="20"/>
+                <w:lang w:val="uk-UA"/>
+              </w:rPr>
+              <w:t>def get_mark(student):</w:t>
+            </w:r>
+          </w:p>
+          <w:p>
+            <w:pPr>
+              <w:spacing w:after="0" w:line="360" w:lineRule="auto"/>
+              <w:ind w:left="720"/>
+              <w:jc w:val="both"/>
+              <w:rPr>
+                <w:rFonts w:ascii="Courier New" w:eastAsia="Courier New" w:hAnsi="Courier New" w:cs="Courier New"/>
+                <w:noProof/>
+                <w:sz w:val="20"/>
+                <w:lang w:val="uk-UA"/>
+              </w:rPr>
+            </w:pPr>
+            <w:r>
+              <w:rPr>
+                <w:rFonts w:ascii="Courier New" w:eastAsia="Courier New" w:hAnsi="Courier New" w:cs="Courier New"/>
+                <w:noProof/>
+                <w:sz w:val="20"/>
+                <w:lang w:val="uk-UA"/>
+              </w:rPr>
+              <w:t>    return student["mark"]</w:t>
+            </w:r>
+          </w:p>
+          <w:p>
+            <w:pPr>
+              <w:spacing w:after="0" w:line="360" w:lineRule="auto"/>
+              <w:ind w:left="720"/>
+              <w:jc w:val="both"/>
+              <w:rPr>
+                <w:rFonts w:ascii="Courier New" w:eastAsia="Courier New" w:hAnsi="Courier New" w:cs="Courier New"/>
+                <w:noProof/>
+                <w:sz w:val="20"/>
+                <w:lang w:val="uk-UA"/>
+              </w:rPr>
+            </w:pPr>
+          </w:p>
+          <w:p>
+            <w:pPr>
+              <w:spacing w:after="0" w:line="360" w:lineRule="auto"/>
+              <w:ind w:left="720"/>
+              <w:jc w:val="both"/>
+              <w:rPr>
+                <w:rFonts w:ascii="Courier New" w:eastAsia="Courier New" w:hAnsi="Courier New" w:cs="Courier New"/>
+                <w:noProof/>
+                <w:sz w:val="20"/>
+                <w:lang w:val="uk-UA"/>
+              </w:rPr>
+            </w:pPr>
+            <w:r>
+              <w:rPr>
+                <w:rFonts w:ascii="Courier New" w:eastAsia="Courier New" w:hAnsi="Courier New" w:cs="Courier New"/>
+                <w:noProof/>
+                <w:sz w:val="20"/>
+                <w:lang w:val="uk-UA"/>
+              </w:rPr>
+              <w:t>for student in sorted(students, key=get_mark):</w:t>
+            </w:r>
+          </w:p>
+          <w:p>
+            <w:pPr>
+              <w:spacing w:after="0" w:line="360" w:lineRule="auto"/>
+              <w:ind w:left="720"/>
+              <w:jc w:val="both"/>
+              <w:rPr>
+                <w:rFonts w:ascii="Courier New" w:eastAsia="Courier New" w:hAnsi="Courier New" w:cs="Courier New"/>
+                <w:noProof/>
+                <w:sz w:val="20"/>
+                <w:lang w:val="uk-UA"/>
+              </w:rPr>
+            </w:pPr>
+            <w:r>
+              <w:rPr>
+                <w:rFonts w:ascii="Courier New" w:eastAsia="Courier New" w:hAnsi="Courier New" w:cs="Courier New"/>
+                <w:noProof/>
+                <w:sz w:val="20"/>
+                <w:lang w:val="uk-UA"/>
+              </w:rPr>
+              <w:t xml:space="preserve">    print(f"Name is {student['name']} mark is {student['mark']}") </w:t>
+            </w:r>
+          </w:p>
+          <w:p>
+            <w:pPr>
+              <w:spacing w:after="0" w:line="360" w:lineRule="auto"/>
+              <w:ind w:left="720"/>
+              <w:jc w:val="both"/>
+              <w:rPr>
+                <w:rFonts w:ascii="Courier New" w:eastAsia="Courier New" w:hAnsi="Courier New" w:cs="Courier New"/>
+                <w:noProof/>
+                <w:sz w:val="20"/>
+                <w:lang w:val="uk-UA"/>
+              </w:rPr>
+            </w:pPr>
+          </w:p>
+        </w:tc>
+      </w:tr>
+    </w:tbl>
+    <w:p>
+      <w:pPr>
+        <w:spacing w:after="0" w:line="360" w:lineRule="auto"/>
+        <w:ind w:left="720"/>
+        <w:jc w:val="both"/>
+        <w:rPr>
+          <w:rFonts w:ascii="Courier New" w:eastAsia="Courier New" w:hAnsi="Courier New" w:cs="Courier New"/>
+          <w:noProof/>
+          <w:sz w:val="20"/>
+          <w:lang w:val="uk-UA"/>
+        </w:rPr>
+      </w:pPr>
+    </w:p>
+    <w:p>
+      <w:pPr>
+        <w:spacing w:after="0" w:line="360" w:lineRule="auto"/>
+        <w:ind w:left="720"/>
+        <w:jc w:val="both"/>
+        <w:rPr>
+          <w:rFonts w:ascii="Courier New" w:eastAsia="Courier New" w:hAnsi="Courier New" w:cs="Courier New"/>
+          <w:noProof/>
+          <w:sz w:val="20"/>
+          <w:lang w:val="uk-UA"/>
+        </w:rPr>
+      </w:pPr>
+    </w:p>
     <w:sectPr>
       <w:pgSz w:w="11906" w:h="16838"/>
       <w:pgMar w:top="1134" w:right="850" w:bottom="1134" w:left="1701" w:header="708" w:footer="708" w:gutter="0"/>
@@ -14830,9 +17086,9 @@
     </w:lvl>
   </w:abstractNum>
   <w:abstractNum w:abstractNumId="2" w15:restartNumberingAfterBreak="0">
-    <w:nsid w:val="6CE54FE5"/>
+    <w:nsid w:val="18B75029"/>
     <w:multiLevelType w:val="hybridMultilevel"/>
-    <w:tmpl w:val="E6D05908"/>
+    <w:tmpl w:val="CA6C2C0C"/>
     <w:lvl w:ilvl="0" w:tplc="04090011">
       <w:start w:val="1"/>
       <w:numFmt w:val="decimal"/>
@@ -14918,14 +17174,106 @@
       </w:pPr>
     </w:lvl>
   </w:abstractNum>
+  <w:abstractNum w:abstractNumId="3" w15:restartNumberingAfterBreak="0">
+    <w:nsid w:val="6CE54FE5"/>
+    <w:multiLevelType w:val="hybridMultilevel"/>
+    <w:tmpl w:val="E6D05908"/>
+    <w:lvl w:ilvl="0" w:tplc="04090011">
+      <w:start w:val="1"/>
+      <w:numFmt w:val="decimal"/>
+      <w:lvlText w:val="%1)"/>
+      <w:lvlJc w:val="left"/>
+      <w:pPr>
+        <w:ind w:left="720" w:hanging="360"/>
+      </w:pPr>
+      <w:rPr>
+        <w:rFonts w:hint="default"/>
+      </w:rPr>
+    </w:lvl>
+    <w:lvl w:ilvl="1" w:tplc="04090019" w:tentative="1">
+      <w:start w:val="1"/>
+      <w:numFmt w:val="lowerLetter"/>
+      <w:lvlText w:val="%2."/>
+      <w:lvlJc w:val="left"/>
+      <w:pPr>
+        <w:ind w:left="1440" w:hanging="360"/>
+      </w:pPr>
+    </w:lvl>
+    <w:lvl w:ilvl="2" w:tplc="0409001B" w:tentative="1">
+      <w:start w:val="1"/>
+      <w:numFmt w:val="lowerRoman"/>
+      <w:lvlText w:val="%3."/>
+      <w:lvlJc w:val="right"/>
+      <w:pPr>
+        <w:ind w:left="2160" w:hanging="180"/>
+      </w:pPr>
+    </w:lvl>
+    <w:lvl w:ilvl="3" w:tplc="0409000F" w:tentative="1">
+      <w:start w:val="1"/>
+      <w:numFmt w:val="decimal"/>
+      <w:lvlText w:val="%4."/>
+      <w:lvlJc w:val="left"/>
+      <w:pPr>
+        <w:ind w:left="2880" w:hanging="360"/>
+      </w:pPr>
+    </w:lvl>
+    <w:lvl w:ilvl="4" w:tplc="04090019" w:tentative="1">
+      <w:start w:val="1"/>
+      <w:numFmt w:val="lowerLetter"/>
+      <w:lvlText w:val="%5."/>
+      <w:lvlJc w:val="left"/>
+      <w:pPr>
+        <w:ind w:left="3600" w:hanging="360"/>
+      </w:pPr>
+    </w:lvl>
+    <w:lvl w:ilvl="5" w:tplc="0409001B" w:tentative="1">
+      <w:start w:val="1"/>
+      <w:numFmt w:val="lowerRoman"/>
+      <w:lvlText w:val="%6."/>
+      <w:lvlJc w:val="right"/>
+      <w:pPr>
+        <w:ind w:left="4320" w:hanging="180"/>
+      </w:pPr>
+    </w:lvl>
+    <w:lvl w:ilvl="6" w:tplc="0409000F" w:tentative="1">
+      <w:start w:val="1"/>
+      <w:numFmt w:val="decimal"/>
+      <w:lvlText w:val="%7."/>
+      <w:lvlJc w:val="left"/>
+      <w:pPr>
+        <w:ind w:left="5040" w:hanging="360"/>
+      </w:pPr>
+    </w:lvl>
+    <w:lvl w:ilvl="7" w:tplc="04090019" w:tentative="1">
+      <w:start w:val="1"/>
+      <w:numFmt w:val="lowerLetter"/>
+      <w:lvlText w:val="%8."/>
+      <w:lvlJc w:val="left"/>
+      <w:pPr>
+        <w:ind w:left="5760" w:hanging="360"/>
+      </w:pPr>
+    </w:lvl>
+    <w:lvl w:ilvl="8" w:tplc="0409001B" w:tentative="1">
+      <w:start w:val="1"/>
+      <w:numFmt w:val="lowerRoman"/>
+      <w:lvlText w:val="%9."/>
+      <w:lvlJc w:val="right"/>
+      <w:pPr>
+        <w:ind w:left="6480" w:hanging="180"/>
+      </w:pPr>
+    </w:lvl>
+  </w:abstractNum>
   <w:num w:numId="1">
-    <w:abstractNumId w:val="2"/>
+    <w:abstractNumId w:val="3"/>
   </w:num>
   <w:num w:numId="2">
     <w:abstractNumId w:val="0"/>
   </w:num>
   <w:num w:numId="3">
     <w:abstractNumId w:val="1"/>
+  </w:num>
+  <w:num w:numId="4">
+    <w:abstractNumId w:val="2"/>
   </w:num>
 </w:numbering>
 </file>

</xml_diff>

<commit_message>
Updated topic_06, topic_07 tasks 1 and 2, lpr upd.
</commit_message>
<xml_diff>
--- a/TP-KB-221-Denis-Sazonenko-lpr.docx
+++ b/TP-KB-221-Denis-Sazonenko-lpr.docx
@@ -14663,6 +14663,7 @@
           <w:lang w:val="ru-RU"/>
         </w:rPr>
       </w:pPr>
+      <w:bookmarkStart w:id="0" w:name="_Hlk149765473"/>
       <w:r>
         <w:rPr>
           <w:rFonts w:ascii="Times New Roman" w:eastAsia="Times New Roman" w:hAnsi="Times New Roman" w:cs="Times New Roman"/>
@@ -15692,16 +15693,7 @@
           <w:sz w:val="28"/>
           <w:lang w:val="en-US"/>
         </w:rPr>
-        <w:t>operations</w:t>
-      </w:r>
-      <w:r>
-        <w:rPr>
-          <w:rFonts w:ascii="Times New Roman" w:eastAsia="Times New Roman" w:hAnsi="Times New Roman" w:cs="Times New Roman"/>
-          <w:noProof/>
-          <w:sz w:val="28"/>
-          <w:lang w:val="en-US"/>
-        </w:rPr>
-        <w:t>.py</w:t>
+        <w:t>operations.py</w:t>
       </w:r>
       <w:r>
         <w:rPr>
@@ -15748,7 +15740,6 @@
           <w:p>
             <w:pPr>
               <w:spacing w:after="0" w:line="360" w:lineRule="auto"/>
-              <w:ind w:left="720"/>
               <w:jc w:val="both"/>
               <w:rPr>
                 <w:rFonts w:ascii="Courier New" w:eastAsia="Courier New" w:hAnsi="Courier New" w:cs="Courier New"/>
@@ -15757,50 +15748,50 @@
                 <w:lang w:val="en-US"/>
               </w:rPr>
             </w:pPr>
-            <w:r>
+          </w:p>
+          <w:p>
+            <w:pPr>
+              <w:spacing w:after="0" w:line="360" w:lineRule="auto"/>
+              <w:ind w:left="720"/>
+              <w:jc w:val="both"/>
               <w:rPr>
                 <w:rFonts w:ascii="Courier New" w:eastAsia="Courier New" w:hAnsi="Courier New" w:cs="Courier New"/>
                 <w:noProof/>
                 <w:sz w:val="20"/>
                 <w:lang w:val="en-US"/>
               </w:rPr>
-              <w:t>import logging</w:t>
-            </w:r>
-          </w:p>
-          <w:p>
-            <w:pPr>
-              <w:spacing w:after="0" w:line="360" w:lineRule="auto"/>
-              <w:ind w:left="720"/>
-              <w:jc w:val="both"/>
+            </w:pPr>
+            <w:r>
               <w:rPr>
                 <w:rFonts w:ascii="Courier New" w:eastAsia="Courier New" w:hAnsi="Courier New" w:cs="Courier New"/>
                 <w:noProof/>
                 <w:sz w:val="20"/>
                 <w:lang w:val="en-US"/>
               </w:rPr>
-            </w:pPr>
-          </w:p>
-          <w:p>
-            <w:pPr>
-              <w:spacing w:after="0" w:line="360" w:lineRule="auto"/>
-              <w:ind w:left="720"/>
-              <w:jc w:val="both"/>
+              <w:t>i</w:t>
+            </w:r>
+            <w:r>
               <w:rPr>
                 <w:rFonts w:ascii="Courier New" w:eastAsia="Courier New" w:hAnsi="Courier New" w:cs="Courier New"/>
                 <w:noProof/>
                 <w:sz w:val="20"/>
                 <w:lang w:val="en-US"/>
               </w:rPr>
-            </w:pPr>
-            <w:r>
+              <w:t>mport logging</w:t>
+            </w:r>
+          </w:p>
+          <w:p>
+            <w:pPr>
+              <w:spacing w:after="0" w:line="360" w:lineRule="auto"/>
+              <w:ind w:left="720"/>
+              <w:jc w:val="both"/>
               <w:rPr>
                 <w:rFonts w:ascii="Courier New" w:eastAsia="Courier New" w:hAnsi="Courier New" w:cs="Courier New"/>
                 <w:noProof/>
                 <w:sz w:val="20"/>
                 <w:lang w:val="en-US"/>
               </w:rPr>
-              <w:t>logging.basicConfig(level=logging.INFO, filename="\topic_06\calculator_with_logging\py_log.log",filemode="w",</w:t>
-            </w:r>
+            </w:pPr>
           </w:p>
           <w:p>
             <w:pPr>
@@ -15821,6 +15812,28 @@
                 <w:sz w:val="20"/>
                 <w:lang w:val="en-US"/>
               </w:rPr>
+              <w:t>logging.basicConfig(level=logging.INFO, filename="topic_06\calculator_with_logging\py_log.log",filemode="w",</w:t>
+            </w:r>
+          </w:p>
+          <w:p>
+            <w:pPr>
+              <w:spacing w:after="0" w:line="360" w:lineRule="auto"/>
+              <w:ind w:left="720"/>
+              <w:jc w:val="both"/>
+              <w:rPr>
+                <w:rFonts w:ascii="Courier New" w:eastAsia="Courier New" w:hAnsi="Courier New" w:cs="Courier New"/>
+                <w:noProof/>
+                <w:sz w:val="20"/>
+                <w:lang w:val="en-US"/>
+              </w:rPr>
+            </w:pPr>
+            <w:r>
+              <w:rPr>
+                <w:rFonts w:ascii="Courier New" w:eastAsia="Courier New" w:hAnsi="Courier New" w:cs="Courier New"/>
+                <w:noProof/>
+                <w:sz w:val="20"/>
+                <w:lang w:val="en-US"/>
+              </w:rPr>
               <w:t>                    format="%(asctime)s %(levelname)s %(message)s")</w:t>
             </w:r>
           </w:p>
@@ -15856,7 +15869,6 @@
                 <w:sz w:val="20"/>
                 <w:lang w:val="en-US"/>
               </w:rPr>
-              <w:lastRenderedPageBreak/>
               <w:t>def getOperationsData():</w:t>
             </w:r>
           </w:p>
@@ -15901,6 +15913,94 @@
                 <w:sz w:val="20"/>
                 <w:lang w:val="en-US"/>
               </w:rPr>
+              <w:t>            def getNums():</w:t>
+            </w:r>
+          </w:p>
+          <w:p>
+            <w:pPr>
+              <w:spacing w:after="0" w:line="360" w:lineRule="auto"/>
+              <w:ind w:left="720"/>
+              <w:jc w:val="both"/>
+              <w:rPr>
+                <w:rFonts w:ascii="Courier New" w:eastAsia="Courier New" w:hAnsi="Courier New" w:cs="Courier New"/>
+                <w:noProof/>
+                <w:sz w:val="20"/>
+                <w:lang w:val="en-US"/>
+              </w:rPr>
+            </w:pPr>
+            <w:r>
+              <w:rPr>
+                <w:rFonts w:ascii="Courier New" w:eastAsia="Courier New" w:hAnsi="Courier New" w:cs="Courier New"/>
+                <w:noProof/>
+                <w:sz w:val="20"/>
+                <w:lang w:val="en-US"/>
+              </w:rPr>
+              <w:t>                a = float(input("Enter the first number: "))</w:t>
+            </w:r>
+          </w:p>
+          <w:p>
+            <w:pPr>
+              <w:spacing w:after="0" w:line="360" w:lineRule="auto"/>
+              <w:ind w:left="720"/>
+              <w:jc w:val="both"/>
+              <w:rPr>
+                <w:rFonts w:ascii="Courier New" w:eastAsia="Courier New" w:hAnsi="Courier New" w:cs="Courier New"/>
+                <w:noProof/>
+                <w:sz w:val="20"/>
+                <w:lang w:val="en-US"/>
+              </w:rPr>
+            </w:pPr>
+            <w:r>
+              <w:rPr>
+                <w:rFonts w:ascii="Courier New" w:eastAsia="Courier New" w:hAnsi="Courier New" w:cs="Courier New"/>
+                <w:noProof/>
+                <w:sz w:val="20"/>
+                <w:lang w:val="en-US"/>
+              </w:rPr>
+              <w:t>                b = float(input("Enter the second number: "))</w:t>
+            </w:r>
+          </w:p>
+          <w:p>
+            <w:pPr>
+              <w:spacing w:after="0" w:line="360" w:lineRule="auto"/>
+              <w:ind w:left="720"/>
+              <w:jc w:val="both"/>
+              <w:rPr>
+                <w:rFonts w:ascii="Courier New" w:eastAsia="Courier New" w:hAnsi="Courier New" w:cs="Courier New"/>
+                <w:noProof/>
+                <w:sz w:val="20"/>
+                <w:lang w:val="en-US"/>
+              </w:rPr>
+            </w:pPr>
+            <w:r>
+              <w:rPr>
+                <w:rFonts w:ascii="Courier New" w:eastAsia="Courier New" w:hAnsi="Courier New" w:cs="Courier New"/>
+                <w:noProof/>
+                <w:sz w:val="20"/>
+                <w:lang w:val="en-US"/>
+              </w:rPr>
+              <w:t>                return a, b</w:t>
+            </w:r>
+          </w:p>
+          <w:p>
+            <w:pPr>
+              <w:spacing w:after="0" w:line="360" w:lineRule="auto"/>
+              <w:ind w:left="720"/>
+              <w:jc w:val="both"/>
+              <w:rPr>
+                <w:rFonts w:ascii="Courier New" w:eastAsia="Courier New" w:hAnsi="Courier New" w:cs="Courier New"/>
+                <w:noProof/>
+                <w:sz w:val="20"/>
+                <w:lang w:val="en-US"/>
+              </w:rPr>
+            </w:pPr>
+            <w:r>
+              <w:rPr>
+                <w:rFonts w:ascii="Courier New" w:eastAsia="Courier New" w:hAnsi="Courier New" w:cs="Courier New"/>
+                <w:noProof/>
+                <w:sz w:val="20"/>
+                <w:lang w:val="en-US"/>
+              </w:rPr>
               <w:t>            try:</w:t>
             </w:r>
           </w:p>
@@ -15923,7 +16023,7 @@
                 <w:sz w:val="20"/>
                 <w:lang w:val="en-US"/>
               </w:rPr>
-              <w:t>                a = float(input("Enter the first number: "))</w:t>
+              <w:t>                a, b = getNums()</w:t>
             </w:r>
           </w:p>
           <w:p>
@@ -15945,7 +16045,7 @@
                 <w:sz w:val="20"/>
                 <w:lang w:val="en-US"/>
               </w:rPr>
-              <w:t>                b = float(input("Enter the second number: "))</w:t>
+              <w:t>                action = input("Enter action (+, -, *, /): ").strip()</w:t>
             </w:r>
           </w:p>
           <w:p>
@@ -15967,7 +16067,7 @@
                 <w:sz w:val="20"/>
                 <w:lang w:val="en-US"/>
               </w:rPr>
-              <w:t>                action = input("Enter action (+, -, *, /): ").strip()</w:t>
+              <w:t>                logging.info(f"User entered the values of a and b: {a} and {b}, action: {action}.")</w:t>
             </w:r>
           </w:p>
           <w:p>
@@ -15982,28 +16082,28 @@
                 <w:lang w:val="en-US"/>
               </w:rPr>
             </w:pPr>
-            <w:r>
+          </w:p>
+          <w:p>
+            <w:pPr>
+              <w:spacing w:after="0" w:line="360" w:lineRule="auto"/>
+              <w:ind w:left="720"/>
+              <w:jc w:val="both"/>
               <w:rPr>
                 <w:rFonts w:ascii="Courier New" w:eastAsia="Courier New" w:hAnsi="Courier New" w:cs="Courier New"/>
                 <w:noProof/>
                 <w:sz w:val="20"/>
                 <w:lang w:val="en-US"/>
               </w:rPr>
-              <w:t>                logging.info(f"User entered the values of a and b: {a} and {b}, action: {action}.")</w:t>
-            </w:r>
-          </w:p>
-          <w:p>
-            <w:pPr>
-              <w:spacing w:after="0" w:line="360" w:lineRule="auto"/>
-              <w:ind w:left="720"/>
-              <w:jc w:val="both"/>
+            </w:pPr>
+            <w:r>
               <w:rPr>
                 <w:rFonts w:ascii="Courier New" w:eastAsia="Courier New" w:hAnsi="Courier New" w:cs="Courier New"/>
                 <w:noProof/>
                 <w:sz w:val="20"/>
                 <w:lang w:val="en-US"/>
               </w:rPr>
-            </w:pPr>
+              <w:t>                if action not in ('+', '-', '*', '/'):</w:t>
+            </w:r>
           </w:p>
           <w:p>
             <w:pPr>
@@ -16024,7 +16124,7 @@
                 <w:sz w:val="20"/>
                 <w:lang w:val="en-US"/>
               </w:rPr>
-              <w:t>                if action not in ('+', '-', '*', '/'):</w:t>
+              <w:t>                    print("Invalid action. Please enter +, -, *, or /.")</w:t>
             </w:r>
           </w:p>
           <w:p>
@@ -16046,7 +16146,7 @@
                 <w:sz w:val="20"/>
                 <w:lang w:val="en-US"/>
               </w:rPr>
-              <w:t>                    print("Invalid action. Please enter +, -, *, or /.")</w:t>
+              <w:t>                    logging.info(f"User entered invalid action. Retrying.")</w:t>
             </w:r>
           </w:p>
           <w:p>
@@ -16068,7 +16168,7 @@
                 <w:sz w:val="20"/>
                 <w:lang w:val="en-US"/>
               </w:rPr>
-              <w:t>                    logging.info(f"User entered invalid action. Retrying.")</w:t>
+              <w:t>                    continue</w:t>
             </w:r>
           </w:p>
           <w:p>
@@ -16083,28 +16183,28 @@
                 <w:lang w:val="en-US"/>
               </w:rPr>
             </w:pPr>
-            <w:r>
+          </w:p>
+          <w:p>
+            <w:pPr>
+              <w:spacing w:after="0" w:line="360" w:lineRule="auto"/>
+              <w:ind w:left="720"/>
+              <w:jc w:val="both"/>
               <w:rPr>
                 <w:rFonts w:ascii="Courier New" w:eastAsia="Courier New" w:hAnsi="Courier New" w:cs="Courier New"/>
                 <w:noProof/>
                 <w:sz w:val="20"/>
                 <w:lang w:val="en-US"/>
               </w:rPr>
-              <w:t>                    continue</w:t>
-            </w:r>
-          </w:p>
-          <w:p>
-            <w:pPr>
-              <w:spacing w:after="0" w:line="360" w:lineRule="auto"/>
-              <w:ind w:left="720"/>
-              <w:jc w:val="both"/>
+            </w:pPr>
+            <w:r>
               <w:rPr>
                 <w:rFonts w:ascii="Courier New" w:eastAsia="Courier New" w:hAnsi="Courier New" w:cs="Courier New"/>
                 <w:noProof/>
                 <w:sz w:val="20"/>
                 <w:lang w:val="en-US"/>
               </w:rPr>
-            </w:pPr>
+              <w:t>                return a, b, action</w:t>
+            </w:r>
           </w:p>
           <w:p>
             <w:pPr>
@@ -16125,7 +16225,7 @@
                 <w:sz w:val="20"/>
                 <w:lang w:val="en-US"/>
               </w:rPr>
-              <w:t>                return a, b, action</w:t>
+              <w:t>            except ValueError:</w:t>
             </w:r>
           </w:p>
           <w:p>
@@ -16147,7 +16247,7 @@
                 <w:sz w:val="20"/>
                 <w:lang w:val="en-US"/>
               </w:rPr>
-              <w:t>            except ValueError:</w:t>
+              <w:t>                print('Invalid input. Please enter valid numbers.')</w:t>
             </w:r>
           </w:p>
           <w:p>
@@ -16169,7 +16269,7 @@
                 <w:sz w:val="20"/>
                 <w:lang w:val="en-US"/>
               </w:rPr>
-              <w:t>                print('Invalid input. Please enter valid numbers.')</w:t>
+              <w:t>                logging.error("ValueError", exc_info=True)</w:t>
             </w:r>
           </w:p>
           <w:p>
@@ -16182,28 +16282,6 @@
                 <w:noProof/>
                 <w:sz w:val="20"/>
                 <w:lang w:val="en-US"/>
-              </w:rPr>
-            </w:pPr>
-            <w:r>
-              <w:rPr>
-                <w:rFonts w:ascii="Courier New" w:eastAsia="Courier New" w:hAnsi="Courier New" w:cs="Courier New"/>
-                <w:noProof/>
-                <w:sz w:val="20"/>
-                <w:lang w:val="en-US"/>
-              </w:rPr>
-              <w:t>                logging.error("ValueError", exc_info=True)</w:t>
-            </w:r>
-          </w:p>
-          <w:p>
-            <w:pPr>
-              <w:spacing w:after="0" w:line="360" w:lineRule="auto"/>
-              <w:ind w:left="720"/>
-              <w:jc w:val="both"/>
-              <w:rPr>
-                <w:rFonts w:ascii="Courier New" w:eastAsia="Courier New" w:hAnsi="Courier New" w:cs="Courier New"/>
-                <w:noProof/>
-                <w:sz w:val="20"/>
-                <w:lang w:val="ru-UA"/>
               </w:rPr>
             </w:pPr>
           </w:p>
@@ -16219,7 +16297,7 @@
           <w:rFonts w:ascii="Courier New" w:eastAsia="Courier New" w:hAnsi="Courier New" w:cs="Courier New"/>
           <w:noProof/>
           <w:sz w:val="20"/>
-          <w:lang w:val="uk-UA"/>
+          <w:lang w:val="en-US"/>
         </w:rPr>
       </w:pPr>
     </w:p>
@@ -16426,7 +16504,7 @@
           <w:sz w:val="28"/>
           <w:lang w:val="uk-UA"/>
         </w:rPr>
-        <w:t xml:space="preserve">який і є </w:t>
+        <w:t xml:space="preserve">якому присвоюється </w:t>
       </w:r>
       <w:r>
         <w:rPr>
@@ -16453,8 +16531,30 @@
           <w:sz w:val="28"/>
           <w:lang w:val="uk-UA"/>
         </w:rPr>
-        <w:t>функцією.</w:t>
-      </w:r>
+        <w:t>функція</w:t>
+      </w:r>
+      <w:r>
+        <w:rPr>
+          <w:rFonts w:ascii="Times New Roman" w:eastAsia="Times New Roman" w:hAnsi="Times New Roman" w:cs="Times New Roman"/>
+          <w:noProof/>
+          <w:sz w:val="28"/>
+          <w:lang w:val="uk-UA"/>
+        </w:rPr>
+        <w:t>.</w:t>
+      </w:r>
+    </w:p>
+    <w:p>
+      <w:pPr>
+        <w:spacing w:line="360" w:lineRule="auto"/>
+        <w:ind w:firstLine="720"/>
+        <w:jc w:val="both"/>
+        <w:rPr>
+          <w:rFonts w:ascii="Times New Roman" w:eastAsia="Times New Roman" w:hAnsi="Times New Roman" w:cs="Times New Roman"/>
+          <w:noProof/>
+          <w:sz w:val="28"/>
+          <w:lang w:val="uk-UA"/>
+        </w:rPr>
+      </w:pPr>
     </w:p>
     <w:p>
       <w:pPr>
@@ -16546,6 +16646,7 @@
                 <w:sz w:val="20"/>
                 <w:lang w:val="uk-UA"/>
               </w:rPr>
+              <w:lastRenderedPageBreak/>
               <w:t>students = []</w:t>
             </w:r>
           </w:p>
@@ -16647,7 +16748,6 @@
                 <w:sz w:val="20"/>
                 <w:lang w:val="uk-UA"/>
               </w:rPr>
-              <w:lastRenderedPageBreak/>
               <w:t xml:space="preserve">        </w:t>
             </w:r>
           </w:p>
@@ -16771,64 +16871,7 @@
                 <w:sz w:val="20"/>
                 <w:lang w:val="uk-UA"/>
               </w:rPr>
-              <w:t>def get_mark(student):</w:t>
-            </w:r>
-          </w:p>
-          <w:p>
-            <w:pPr>
-              <w:spacing w:after="0" w:line="360" w:lineRule="auto"/>
-              <w:ind w:left="720"/>
-              <w:jc w:val="both"/>
-              <w:rPr>
-                <w:rFonts w:ascii="Courier New" w:eastAsia="Courier New" w:hAnsi="Courier New" w:cs="Courier New"/>
-                <w:noProof/>
-                <w:sz w:val="20"/>
-                <w:lang w:val="uk-UA"/>
-              </w:rPr>
-            </w:pPr>
-            <w:r>
-              <w:rPr>
-                <w:rFonts w:ascii="Courier New" w:eastAsia="Courier New" w:hAnsi="Courier New" w:cs="Courier New"/>
-                <w:noProof/>
-                <w:sz w:val="20"/>
-                <w:lang w:val="uk-UA"/>
-              </w:rPr>
-              <w:t>    return student["mark"]</w:t>
-            </w:r>
-          </w:p>
-          <w:p>
-            <w:pPr>
-              <w:spacing w:after="0" w:line="360" w:lineRule="auto"/>
-              <w:ind w:left="720"/>
-              <w:jc w:val="both"/>
-              <w:rPr>
-                <w:rFonts w:ascii="Courier New" w:eastAsia="Courier New" w:hAnsi="Courier New" w:cs="Courier New"/>
-                <w:noProof/>
-                <w:sz w:val="20"/>
-                <w:lang w:val="uk-UA"/>
-              </w:rPr>
-            </w:pPr>
-          </w:p>
-          <w:p>
-            <w:pPr>
-              <w:spacing w:after="0" w:line="360" w:lineRule="auto"/>
-              <w:ind w:left="720"/>
-              <w:jc w:val="both"/>
-              <w:rPr>
-                <w:rFonts w:ascii="Courier New" w:eastAsia="Courier New" w:hAnsi="Courier New" w:cs="Courier New"/>
-                <w:noProof/>
-                <w:sz w:val="20"/>
-                <w:lang w:val="uk-UA"/>
-              </w:rPr>
-            </w:pPr>
-            <w:r>
-              <w:rPr>
-                <w:rFonts w:ascii="Courier New" w:eastAsia="Courier New" w:hAnsi="Courier New" w:cs="Courier New"/>
-                <w:noProof/>
-                <w:sz w:val="20"/>
-                <w:lang w:val="uk-UA"/>
-              </w:rPr>
-              <w:t>for student in sorted(students, key=get_mark):</w:t>
+              <w:t>for student in sorted(students, key=lambda student: student["mark"]):</w:t>
             </w:r>
           </w:p>
           <w:p>
@@ -16882,6 +16925,7 @@
         </w:rPr>
       </w:pPr>
     </w:p>
+    <w:bookmarkEnd w:id="0"/>
     <w:p>
       <w:pPr>
         <w:spacing w:after="0" w:line="360" w:lineRule="auto"/>
@@ -16891,7 +16935,7 @@
           <w:rFonts w:ascii="Courier New" w:eastAsia="Courier New" w:hAnsi="Courier New" w:cs="Courier New"/>
           <w:noProof/>
           <w:sz w:val="20"/>
-          <w:lang w:val="uk-UA"/>
+          <w:lang w:val="ru-RU"/>
         </w:rPr>
       </w:pPr>
     </w:p>

</xml_diff>

<commit_message>
Task 3 topic_07, lpr upd; added .gitignore
</commit_message>
<xml_diff>
--- a/TP-KB-221-Denis-Sazonenko-lpr.docx
+++ b/TP-KB-221-Denis-Sazonenko-lpr.docx
@@ -180,7 +180,6 @@
     <w:p>
       <w:pPr>
         <w:spacing w:line="360" w:lineRule="auto"/>
-        <w:ind w:firstLine="720"/>
         <w:jc w:val="both"/>
         <w:rPr>
           <w:rFonts w:ascii="Times New Roman" w:eastAsia="Times New Roman" w:hAnsi="Times New Roman" w:cs="Times New Roman"/>
@@ -196,45 +195,7 @@
           <w:sz w:val="28"/>
           <w:lang w:val="uk-UA"/>
         </w:rPr>
-        <w:t xml:space="preserve">Необхідно рядок, що має вигляд </w:t>
-      </w:r>
-      <w:r>
-        <w:rPr>
-          <w:rFonts w:ascii="Times New Roman" w:eastAsia="Times New Roman" w:hAnsi="Times New Roman" w:cs="Times New Roman"/>
-          <w:noProof/>
-          <w:sz w:val="28"/>
-          <w:shd w:val="clear" w:color="auto" w:fill="FFFF00"/>
-          <w:lang w:val="uk-UA"/>
-        </w:rPr>
-        <w:t>"abcdefg123"</w:t>
-      </w:r>
-      <w:r>
-        <w:rPr>
-          <w:rFonts w:ascii="Times New Roman" w:eastAsia="Times New Roman" w:hAnsi="Times New Roman" w:cs="Times New Roman"/>
-          <w:noProof/>
-          <w:sz w:val="28"/>
-          <w:lang w:val="uk-UA"/>
-        </w:rPr>
-        <w:t xml:space="preserve"> перетворити наступним чином </w:t>
-      </w:r>
-      <w:r>
-        <w:rPr>
-          <w:rFonts w:ascii="Times New Roman" w:eastAsia="Times New Roman" w:hAnsi="Times New Roman" w:cs="Times New Roman"/>
-          <w:noProof/>
-          <w:sz w:val="28"/>
-          <w:shd w:val="clear" w:color="auto" w:fill="FFFF00"/>
-          <w:lang w:val="uk-UA"/>
-        </w:rPr>
-        <w:t>"321gfedcba"</w:t>
-      </w:r>
-      <w:r>
-        <w:rPr>
-          <w:rFonts w:ascii="Times New Roman" w:eastAsia="Times New Roman" w:hAnsi="Times New Roman" w:cs="Times New Roman"/>
-          <w:noProof/>
-          <w:sz w:val="28"/>
-          <w:lang w:val="uk-UA"/>
-        </w:rPr>
-        <w:t>, вважаючи сталою довжину рядку в 10 символів.</w:t>
+        <w:t>Необхідно рядок, що має вигляд "abcdefg123" перетворити наступним чином "321gfedcba", вважаючи сталою довжину рядку в 10 символів.</w:t>
       </w:r>
     </w:p>
     <w:p>
@@ -15768,16 +15729,7 @@
                 <w:sz w:val="20"/>
                 <w:lang w:val="en-US"/>
               </w:rPr>
-              <w:t>i</w:t>
-            </w:r>
-            <w:r>
-              <w:rPr>
-                <w:rFonts w:ascii="Courier New" w:eastAsia="Courier New" w:hAnsi="Courier New" w:cs="Courier New"/>
-                <w:noProof/>
-                <w:sz w:val="20"/>
-                <w:lang w:val="en-US"/>
-              </w:rPr>
-              <w:t>mport logging</w:t>
+              <w:t>import logging</w:t>
             </w:r>
           </w:p>
           <w:p>
@@ -16935,7 +16887,3478 @@
           <w:rFonts w:ascii="Courier New" w:eastAsia="Courier New" w:hAnsi="Courier New" w:cs="Courier New"/>
           <w:noProof/>
           <w:sz w:val="20"/>
+          <w:lang w:val="en-US"/>
+        </w:rPr>
+      </w:pPr>
+    </w:p>
+    <w:p>
+      <w:pPr>
+        <w:spacing w:after="0" w:line="360" w:lineRule="auto"/>
+        <w:ind w:left="720"/>
+        <w:jc w:val="both"/>
+        <w:rPr>
+          <w:rFonts w:ascii="Courier New" w:eastAsia="Courier New" w:hAnsi="Courier New" w:cs="Courier New"/>
+          <w:noProof/>
+          <w:sz w:val="20"/>
+          <w:lang w:val="en-US"/>
+        </w:rPr>
+      </w:pPr>
+    </w:p>
+    <w:p>
+      <w:pPr>
+        <w:spacing w:after="0" w:line="360" w:lineRule="auto"/>
+        <w:ind w:left="720"/>
+        <w:jc w:val="both"/>
+        <w:rPr>
+          <w:rFonts w:ascii="Courier New" w:eastAsia="Courier New" w:hAnsi="Courier New" w:cs="Courier New"/>
+          <w:noProof/>
+          <w:sz w:val="20"/>
+          <w:lang w:val="en-US"/>
+        </w:rPr>
+      </w:pPr>
+    </w:p>
+    <w:p>
+      <w:pPr>
+        <w:spacing w:after="0" w:line="360" w:lineRule="auto"/>
+        <w:ind w:left="720"/>
+        <w:jc w:val="both"/>
+        <w:rPr>
+          <w:rFonts w:ascii="Courier New" w:eastAsia="Courier New" w:hAnsi="Courier New" w:cs="Courier New"/>
+          <w:noProof/>
+          <w:sz w:val="20"/>
+          <w:lang w:val="en-US"/>
+        </w:rPr>
+      </w:pPr>
+    </w:p>
+    <w:p>
+      <w:pPr>
+        <w:spacing w:line="360" w:lineRule="auto"/>
+        <w:ind w:firstLine="720"/>
+        <w:jc w:val="right"/>
+        <w:rPr>
+          <w:rFonts w:ascii="Times New Roman" w:eastAsia="Times New Roman" w:hAnsi="Times New Roman" w:cs="Times New Roman"/>
+          <w:noProof/>
+          <w:sz w:val="28"/>
           <w:lang w:val="ru-RU"/>
+        </w:rPr>
+      </w:pPr>
+      <w:r>
+        <w:rPr>
+          <w:rFonts w:ascii="Times New Roman" w:eastAsia="Times New Roman" w:hAnsi="Times New Roman" w:cs="Times New Roman"/>
+          <w:noProof/>
+          <w:sz w:val="28"/>
+          <w:lang w:val="uk-UA"/>
+        </w:rPr>
+        <w:t xml:space="preserve">Звіт до Теми </w:t>
+      </w:r>
+      <w:r>
+        <w:rPr>
+          <w:rFonts w:ascii="Segoe UI Symbol" w:eastAsia="Segoe UI Symbol" w:hAnsi="Segoe UI Symbol" w:cs="Segoe UI Symbol"/>
+          <w:noProof/>
+          <w:sz w:val="28"/>
+          <w:lang w:val="uk-UA"/>
+        </w:rPr>
+        <w:t>№</w:t>
+      </w:r>
+      <w:r>
+        <w:rPr>
+          <w:rFonts w:ascii="Times New Roman" w:eastAsia="Times New Roman" w:hAnsi="Times New Roman" w:cs="Times New Roman"/>
+          <w:noProof/>
+          <w:sz w:val="28"/>
+          <w:lang w:val="ru-RU"/>
+        </w:rPr>
+        <w:t>7</w:t>
+      </w:r>
+    </w:p>
+    <w:p>
+      <w:pPr>
+        <w:spacing w:line="360" w:lineRule="auto"/>
+        <w:jc w:val="right"/>
+        <w:rPr>
+          <w:rFonts w:ascii="Times New Roman" w:eastAsia="Times New Roman" w:hAnsi="Times New Roman" w:cs="Times New Roman"/>
+          <w:noProof/>
+          <w:sz w:val="28"/>
+          <w:lang w:val="uk-UA"/>
+        </w:rPr>
+      </w:pPr>
+      <w:r>
+        <w:rPr>
+          <w:rFonts w:ascii="Times New Roman" w:eastAsia="Times New Roman" w:hAnsi="Times New Roman" w:cs="Times New Roman"/>
+          <w:noProof/>
+          <w:sz w:val="28"/>
+          <w:lang w:val="uk-UA"/>
+        </w:rPr>
+        <w:tab/>
+      </w:r>
+      <w:r>
+        <w:rPr>
+          <w:rFonts w:ascii="Times New Roman" w:eastAsia="Times New Roman" w:hAnsi="Times New Roman" w:cs="Times New Roman"/>
+          <w:noProof/>
+          <w:sz w:val="28"/>
+          <w:lang w:val="uk-UA"/>
+        </w:rPr>
+        <w:tab/>
+      </w:r>
+      <w:r>
+        <w:rPr>
+          <w:rFonts w:ascii="Times New Roman" w:eastAsia="Times New Roman" w:hAnsi="Times New Roman" w:cs="Times New Roman"/>
+          <w:noProof/>
+          <w:sz w:val="28"/>
+          <w:lang w:val="uk-UA"/>
+        </w:rPr>
+        <w:tab/>
+      </w:r>
+      <w:r>
+        <w:rPr>
+          <w:rFonts w:ascii="Times New Roman" w:eastAsia="Times New Roman" w:hAnsi="Times New Roman" w:cs="Times New Roman"/>
+          <w:noProof/>
+          <w:sz w:val="28"/>
+          <w:lang w:val="uk-UA"/>
+        </w:rPr>
+        <w:tab/>
+      </w:r>
+      <w:r>
+        <w:rPr>
+          <w:rFonts w:ascii="Times New Roman" w:eastAsia="Times New Roman" w:hAnsi="Times New Roman" w:cs="Times New Roman"/>
+          <w:noProof/>
+          <w:sz w:val="28"/>
+          <w:lang w:val="uk-UA"/>
+        </w:rPr>
+        <w:tab/>
+      </w:r>
+      <w:r>
+        <w:rPr>
+          <w:rFonts w:ascii="Times New Roman" w:eastAsia="Times New Roman" w:hAnsi="Times New Roman" w:cs="Times New Roman"/>
+          <w:noProof/>
+          <w:sz w:val="28"/>
+          <w:lang w:val="uk-UA"/>
+        </w:rPr>
+        <w:tab/>
+      </w:r>
+      <w:r>
+        <w:rPr>
+          <w:rFonts w:ascii="Times New Roman" w:eastAsia="Times New Roman" w:hAnsi="Times New Roman" w:cs="Times New Roman"/>
+          <w:noProof/>
+          <w:sz w:val="28"/>
+          <w:lang w:val="uk-UA"/>
+        </w:rPr>
+        <w:tab/>
+      </w:r>
+      <w:r>
+        <w:rPr>
+          <w:rFonts w:ascii="Times New Roman" w:eastAsia="Times New Roman" w:hAnsi="Times New Roman" w:cs="Times New Roman"/>
+          <w:noProof/>
+          <w:sz w:val="28"/>
+          <w:lang w:val="uk-UA"/>
+        </w:rPr>
+        <w:tab/>
+      </w:r>
+      <w:r>
+        <w:rPr>
+          <w:rFonts w:ascii="Times New Roman" w:eastAsia="Times New Roman" w:hAnsi="Times New Roman" w:cs="Times New Roman"/>
+          <w:noProof/>
+          <w:sz w:val="28"/>
+          <w:lang w:val="uk-UA"/>
+        </w:rPr>
+        <w:tab/>
+      </w:r>
+      <w:r>
+        <w:rPr>
+          <w:rFonts w:ascii="Times New Roman" w:eastAsia="Times New Roman" w:hAnsi="Times New Roman" w:cs="Times New Roman"/>
+          <w:noProof/>
+          <w:sz w:val="28"/>
+          <w:lang w:val="uk-UA"/>
+        </w:rPr>
+        <w:t>ООП</w:t>
+      </w:r>
+    </w:p>
+    <w:p>
+      <w:pPr>
+        <w:spacing w:line="360" w:lineRule="auto"/>
+        <w:ind w:firstLine="720"/>
+        <w:jc w:val="both"/>
+        <w:rPr>
+          <w:rFonts w:ascii="Times New Roman" w:eastAsia="Times New Roman" w:hAnsi="Times New Roman" w:cs="Times New Roman"/>
+          <w:b/>
+          <w:noProof/>
+          <w:sz w:val="28"/>
+          <w:lang w:val="uk-UA"/>
+        </w:rPr>
+      </w:pPr>
+      <w:r>
+        <w:rPr>
+          <w:rFonts w:ascii="Times New Roman" w:eastAsia="Times New Roman" w:hAnsi="Times New Roman" w:cs="Times New Roman"/>
+          <w:b/>
+          <w:noProof/>
+          <w:sz w:val="28"/>
+          <w:lang w:val="uk-UA"/>
+        </w:rPr>
+        <w:t>Методи класу</w:t>
+      </w:r>
+      <w:r>
+        <w:rPr>
+          <w:rFonts w:ascii="Times New Roman" w:eastAsia="Times New Roman" w:hAnsi="Times New Roman" w:cs="Times New Roman"/>
+          <w:b/>
+          <w:noProof/>
+          <w:sz w:val="28"/>
+          <w:lang w:val="uk-UA"/>
+        </w:rPr>
+        <w:t>:</w:t>
+      </w:r>
+    </w:p>
+    <w:p>
+      <w:pPr>
+        <w:rPr>
+          <w:rFonts w:ascii="Times New Roman" w:eastAsia="Times New Roman" w:hAnsi="Times New Roman" w:cs="Times New Roman"/>
+          <w:noProof/>
+          <w:sz w:val="28"/>
+          <w:lang w:val="uk-UA"/>
+        </w:rPr>
+      </w:pPr>
+      <w:r>
+        <w:rPr>
+          <w:rFonts w:ascii="Times New Roman" w:eastAsia="Times New Roman" w:hAnsi="Times New Roman" w:cs="Times New Roman"/>
+          <w:noProof/>
+          <w:sz w:val="28"/>
+          <w:lang w:val="uk-UA"/>
+        </w:rPr>
+        <w:t>Ознайомитись з існуючими за замовченням методами класу по типу __</w:t>
+      </w:r>
+      <w:r>
+        <w:rPr>
+          <w:rFonts w:ascii="Times New Roman" w:eastAsia="Times New Roman" w:hAnsi="Times New Roman" w:cs="Times New Roman"/>
+          <w:noProof/>
+          <w:sz w:val="28"/>
+          <w:lang w:val="en-US"/>
+        </w:rPr>
+        <w:t>init</w:t>
+      </w:r>
+      <w:r>
+        <w:rPr>
+          <w:rFonts w:ascii="Times New Roman" w:eastAsia="Times New Roman" w:hAnsi="Times New Roman" w:cs="Times New Roman"/>
+          <w:noProof/>
+          <w:sz w:val="28"/>
+          <w:lang w:val="uk-UA"/>
+        </w:rPr>
+        <w:t>__(self) __str__(self)__ та надати приклади використання.</w:t>
+      </w:r>
+    </w:p>
+    <w:p>
+      <w:pPr>
+        <w:spacing w:line="360" w:lineRule="auto"/>
+        <w:ind w:firstLine="720"/>
+        <w:jc w:val="both"/>
+        <w:rPr>
+          <w:rFonts w:ascii="Times New Roman" w:eastAsia="Times New Roman" w:hAnsi="Times New Roman" w:cs="Times New Roman"/>
+          <w:noProof/>
+          <w:sz w:val="28"/>
+          <w:lang w:val="uk-UA"/>
+        </w:rPr>
+      </w:pPr>
+      <w:r>
+        <w:rPr>
+          <w:rFonts w:ascii="Times New Roman" w:eastAsia="Times New Roman" w:hAnsi="Times New Roman" w:cs="Times New Roman"/>
+          <w:noProof/>
+          <w:sz w:val="28"/>
+          <w:lang w:val="uk-UA"/>
+        </w:rPr>
+        <w:t>Хід виконання завдання:</w:t>
+      </w:r>
+    </w:p>
+    <w:p>
+      <w:pPr>
+        <w:spacing w:line="360" w:lineRule="auto"/>
+        <w:jc w:val="both"/>
+        <w:rPr>
+          <w:rFonts w:ascii="Times New Roman" w:eastAsia="Times New Roman" w:hAnsi="Times New Roman" w:cs="Times New Roman"/>
+          <w:noProof/>
+          <w:sz w:val="28"/>
+          <w:lang w:val="uk-UA"/>
+        </w:rPr>
+      </w:pPr>
+      <w:r>
+        <w:rPr>
+          <w:rFonts w:ascii="Times New Roman" w:eastAsia="Times New Roman" w:hAnsi="Times New Roman" w:cs="Times New Roman"/>
+          <w:noProof/>
+          <w:sz w:val="28"/>
+          <w:lang w:val="ru-RU"/>
+        </w:rPr>
+        <w:t>__</w:t>
+      </w:r>
+      <w:r>
+        <w:rPr>
+          <w:rFonts w:ascii="Times New Roman" w:eastAsia="Times New Roman" w:hAnsi="Times New Roman" w:cs="Times New Roman"/>
+          <w:noProof/>
+          <w:sz w:val="28"/>
+          <w:lang w:val="en-US"/>
+        </w:rPr>
+        <w:t>init</w:t>
+      </w:r>
+      <w:r>
+        <w:rPr>
+          <w:rFonts w:ascii="Times New Roman" w:eastAsia="Times New Roman" w:hAnsi="Times New Roman" w:cs="Times New Roman"/>
+          <w:noProof/>
+          <w:sz w:val="28"/>
+          <w:lang w:val="ru-RU"/>
+        </w:rPr>
+        <w:t xml:space="preserve">__ </w:t>
+      </w:r>
+      <w:r>
+        <w:rPr>
+          <w:rFonts w:ascii="Times New Roman" w:eastAsia="Times New Roman" w:hAnsi="Times New Roman" w:cs="Times New Roman"/>
+          <w:noProof/>
+          <w:sz w:val="28"/>
+          <w:lang w:val="uk-UA"/>
+        </w:rPr>
+        <w:t>є конструктором класу і викликається автоматично при створенні нового об’єкта класу</w:t>
+      </w:r>
+      <w:r>
+        <w:rPr>
+          <w:rFonts w:ascii="Times New Roman" w:eastAsia="Times New Roman" w:hAnsi="Times New Roman" w:cs="Times New Roman"/>
+          <w:noProof/>
+          <w:sz w:val="28"/>
+          <w:lang w:val="uk-UA"/>
+        </w:rPr>
+        <w:t>.</w:t>
+      </w:r>
+      <w:r>
+        <w:rPr>
+          <w:rFonts w:ascii="Times New Roman" w:eastAsia="Times New Roman" w:hAnsi="Times New Roman" w:cs="Times New Roman"/>
+          <w:noProof/>
+          <w:sz w:val="28"/>
+          <w:lang w:val="uk-UA"/>
+        </w:rPr>
+        <w:t xml:space="preserve"> </w:t>
+      </w:r>
+    </w:p>
+    <w:p>
+      <w:pPr>
+        <w:spacing w:line="360" w:lineRule="auto"/>
+        <w:jc w:val="both"/>
+        <w:rPr>
+          <w:rFonts w:ascii="Times New Roman" w:eastAsia="Times New Roman" w:hAnsi="Times New Roman" w:cs="Times New Roman"/>
+          <w:noProof/>
+          <w:sz w:val="28"/>
+          <w:lang w:val="uk-UA"/>
+        </w:rPr>
+      </w:pPr>
+      <w:r>
+        <w:rPr>
+          <w:rFonts w:ascii="Times New Roman" w:eastAsia="Times New Roman" w:hAnsi="Times New Roman" w:cs="Times New Roman"/>
+          <w:noProof/>
+          <w:sz w:val="28"/>
+          <w:lang w:val="uk-UA"/>
+        </w:rPr>
+        <w:t>__</w:t>
+      </w:r>
+      <w:r>
+        <w:rPr>
+          <w:rFonts w:ascii="Times New Roman" w:eastAsia="Times New Roman" w:hAnsi="Times New Roman" w:cs="Times New Roman"/>
+          <w:noProof/>
+          <w:sz w:val="28"/>
+          <w:lang w:val="en-US"/>
+        </w:rPr>
+        <w:t>str</w:t>
+      </w:r>
+      <w:r>
+        <w:rPr>
+          <w:rFonts w:ascii="Times New Roman" w:eastAsia="Times New Roman" w:hAnsi="Times New Roman" w:cs="Times New Roman"/>
+          <w:noProof/>
+          <w:sz w:val="28"/>
+          <w:lang w:val="uk-UA"/>
+        </w:rPr>
+        <w:t xml:space="preserve">__ </w:t>
+      </w:r>
+      <w:r>
+        <w:rPr>
+          <w:rFonts w:ascii="Times New Roman" w:eastAsia="Times New Roman" w:hAnsi="Times New Roman" w:cs="Times New Roman"/>
+          <w:noProof/>
+          <w:sz w:val="28"/>
+          <w:lang w:val="uk-UA"/>
+        </w:rPr>
+        <w:t xml:space="preserve">є методом який повертає рядок, який представляє об’єкт у зручному для читання форматі.  </w:t>
+      </w:r>
+    </w:p>
+    <w:p>
+      <w:pPr>
+        <w:spacing w:line="360" w:lineRule="auto"/>
+        <w:jc w:val="both"/>
+        <w:rPr>
+          <w:rFonts w:ascii="Times New Roman" w:eastAsia="Times New Roman" w:hAnsi="Times New Roman" w:cs="Times New Roman"/>
+          <w:noProof/>
+          <w:sz w:val="28"/>
+          <w:lang w:val="uk-UA"/>
+        </w:rPr>
+      </w:pPr>
+      <w:r>
+        <w:rPr>
+          <w:rFonts w:ascii="Times New Roman" w:eastAsia="Times New Roman" w:hAnsi="Times New Roman" w:cs="Times New Roman"/>
+          <w:noProof/>
+          <w:sz w:val="28"/>
+          <w:lang w:val="uk-UA"/>
+        </w:rPr>
+        <w:t>Приклад використання</w:t>
+      </w:r>
+      <w:r>
+        <w:rPr>
+          <w:rFonts w:ascii="Times New Roman" w:eastAsia="Times New Roman" w:hAnsi="Times New Roman" w:cs="Times New Roman"/>
+          <w:noProof/>
+          <w:sz w:val="28"/>
+          <w:lang w:val="uk-UA"/>
+        </w:rPr>
+        <w:t>:</w:t>
+      </w:r>
+    </w:p>
+    <w:tbl>
+      <w:tblPr>
+        <w:tblW w:w="10207" w:type="dxa"/>
+        <w:tblInd w:w="-601" w:type="dxa"/>
+        <w:tblCellMar>
+          <w:left w:w="10" w:type="dxa"/>
+          <w:right w:w="10" w:type="dxa"/>
+        </w:tblCellMar>
+        <w:tblLook w:val="04A0" w:firstRow="1" w:lastRow="0" w:firstColumn="1" w:lastColumn="0" w:noHBand="0" w:noVBand="1"/>
+      </w:tblPr>
+      <w:tblGrid>
+        <w:gridCol w:w="10207"/>
+      </w:tblGrid>
+      <w:tr>
+        <w:trPr>
+          <w:trHeight w:val="1"/>
+        </w:trPr>
+        <w:tc>
+          <w:tcPr>
+            <w:tcW w:w="10207" w:type="dxa"/>
+            <w:tcBorders>
+              <w:top w:val="single" w:sz="4" w:space="0" w:color="000000"/>
+              <w:left w:val="single" w:sz="4" w:space="0" w:color="000000"/>
+              <w:bottom w:val="single" w:sz="4" w:space="0" w:color="000000"/>
+              <w:right w:val="single" w:sz="4" w:space="0" w:color="000000"/>
+            </w:tcBorders>
+            <w:shd w:val="clear" w:color="000000" w:fill="FFFFFF"/>
+            <w:tcMar>
+              <w:left w:w="108" w:type="dxa"/>
+              <w:right w:w="108" w:type="dxa"/>
+            </w:tcMar>
+          </w:tcPr>
+          <w:p>
+            <w:pPr>
+              <w:spacing w:after="0" w:line="360" w:lineRule="auto"/>
+              <w:ind w:left="720"/>
+              <w:jc w:val="both"/>
+              <w:rPr>
+                <w:rFonts w:ascii="Courier New" w:eastAsia="Courier New" w:hAnsi="Courier New" w:cs="Courier New"/>
+                <w:noProof/>
+                <w:sz w:val="20"/>
+                <w:lang w:val="en-US"/>
+              </w:rPr>
+            </w:pPr>
+            <w:r>
+              <w:rPr>
+                <w:rFonts w:ascii="Courier New" w:eastAsia="Courier New" w:hAnsi="Courier New" w:cs="Courier New"/>
+                <w:noProof/>
+                <w:sz w:val="20"/>
+                <w:lang w:val="en-US"/>
+              </w:rPr>
+              <w:t>class Car:</w:t>
+            </w:r>
+          </w:p>
+          <w:p>
+            <w:pPr>
+              <w:spacing w:after="0" w:line="360" w:lineRule="auto"/>
+              <w:ind w:left="720"/>
+              <w:jc w:val="both"/>
+              <w:rPr>
+                <w:rFonts w:ascii="Courier New" w:eastAsia="Courier New" w:hAnsi="Courier New" w:cs="Courier New"/>
+                <w:noProof/>
+                <w:sz w:val="20"/>
+                <w:lang w:val="en-US"/>
+              </w:rPr>
+            </w:pPr>
+            <w:r>
+              <w:rPr>
+                <w:rFonts w:ascii="Courier New" w:eastAsia="Courier New" w:hAnsi="Courier New" w:cs="Courier New"/>
+                <w:noProof/>
+                <w:sz w:val="20"/>
+                <w:lang w:val="en-US"/>
+              </w:rPr>
+              <w:t>    def __init__(self, manufacturer, model, year):</w:t>
+            </w:r>
+          </w:p>
+          <w:p>
+            <w:pPr>
+              <w:spacing w:after="0" w:line="360" w:lineRule="auto"/>
+              <w:ind w:left="720"/>
+              <w:jc w:val="both"/>
+              <w:rPr>
+                <w:rFonts w:ascii="Courier New" w:eastAsia="Courier New" w:hAnsi="Courier New" w:cs="Courier New"/>
+                <w:noProof/>
+                <w:sz w:val="20"/>
+                <w:lang w:val="en-US"/>
+              </w:rPr>
+            </w:pPr>
+            <w:r>
+              <w:rPr>
+                <w:rFonts w:ascii="Courier New" w:eastAsia="Courier New" w:hAnsi="Courier New" w:cs="Courier New"/>
+                <w:noProof/>
+                <w:sz w:val="20"/>
+                <w:lang w:val="en-US"/>
+              </w:rPr>
+              <w:t>        self.manufacturer = manufacturer</w:t>
+            </w:r>
+          </w:p>
+          <w:p>
+            <w:pPr>
+              <w:spacing w:after="0" w:line="360" w:lineRule="auto"/>
+              <w:ind w:left="720"/>
+              <w:jc w:val="both"/>
+              <w:rPr>
+                <w:rFonts w:ascii="Courier New" w:eastAsia="Courier New" w:hAnsi="Courier New" w:cs="Courier New"/>
+                <w:noProof/>
+                <w:sz w:val="20"/>
+                <w:lang w:val="en-US"/>
+              </w:rPr>
+            </w:pPr>
+            <w:r>
+              <w:rPr>
+                <w:rFonts w:ascii="Courier New" w:eastAsia="Courier New" w:hAnsi="Courier New" w:cs="Courier New"/>
+                <w:noProof/>
+                <w:sz w:val="20"/>
+                <w:lang w:val="en-US"/>
+              </w:rPr>
+              <w:t>        self.model = model</w:t>
+            </w:r>
+          </w:p>
+          <w:p>
+            <w:pPr>
+              <w:spacing w:after="0" w:line="360" w:lineRule="auto"/>
+              <w:ind w:left="720"/>
+              <w:jc w:val="both"/>
+              <w:rPr>
+                <w:rFonts w:ascii="Courier New" w:eastAsia="Courier New" w:hAnsi="Courier New" w:cs="Courier New"/>
+                <w:noProof/>
+                <w:sz w:val="20"/>
+                <w:lang w:val="en-US"/>
+              </w:rPr>
+            </w:pPr>
+            <w:r>
+              <w:rPr>
+                <w:rFonts w:ascii="Courier New" w:eastAsia="Courier New" w:hAnsi="Courier New" w:cs="Courier New"/>
+                <w:noProof/>
+                <w:sz w:val="20"/>
+                <w:lang w:val="en-US"/>
+              </w:rPr>
+              <w:lastRenderedPageBreak/>
+              <w:t>        self.year = year</w:t>
+            </w:r>
+          </w:p>
+          <w:p>
+            <w:pPr>
+              <w:spacing w:after="0" w:line="360" w:lineRule="auto"/>
+              <w:ind w:left="720"/>
+              <w:jc w:val="both"/>
+              <w:rPr>
+                <w:rFonts w:ascii="Courier New" w:eastAsia="Courier New" w:hAnsi="Courier New" w:cs="Courier New"/>
+                <w:noProof/>
+                <w:sz w:val="20"/>
+                <w:lang w:val="en-US"/>
+              </w:rPr>
+            </w:pPr>
+          </w:p>
+          <w:p>
+            <w:pPr>
+              <w:spacing w:after="0" w:line="360" w:lineRule="auto"/>
+              <w:ind w:left="720"/>
+              <w:jc w:val="both"/>
+              <w:rPr>
+                <w:rFonts w:ascii="Courier New" w:eastAsia="Courier New" w:hAnsi="Courier New" w:cs="Courier New"/>
+                <w:noProof/>
+                <w:sz w:val="20"/>
+                <w:lang w:val="en-US"/>
+              </w:rPr>
+            </w:pPr>
+            <w:r>
+              <w:rPr>
+                <w:rFonts w:ascii="Courier New" w:eastAsia="Courier New" w:hAnsi="Courier New" w:cs="Courier New"/>
+                <w:noProof/>
+                <w:sz w:val="20"/>
+                <w:lang w:val="en-US"/>
+              </w:rPr>
+              <w:t>    def __str__(self):</w:t>
+            </w:r>
+          </w:p>
+          <w:p>
+            <w:pPr>
+              <w:spacing w:after="0" w:line="360" w:lineRule="auto"/>
+              <w:ind w:left="720"/>
+              <w:jc w:val="both"/>
+              <w:rPr>
+                <w:rFonts w:ascii="Courier New" w:eastAsia="Courier New" w:hAnsi="Courier New" w:cs="Courier New"/>
+                <w:noProof/>
+                <w:sz w:val="20"/>
+                <w:lang w:val="en-US"/>
+              </w:rPr>
+            </w:pPr>
+            <w:r>
+              <w:rPr>
+                <w:rFonts w:ascii="Courier New" w:eastAsia="Courier New" w:hAnsi="Courier New" w:cs="Courier New"/>
+                <w:noProof/>
+                <w:sz w:val="20"/>
+                <w:lang w:val="en-US"/>
+              </w:rPr>
+              <w:t>        return f"{self.year} {self.manufacturer} {self.model}"</w:t>
+            </w:r>
+          </w:p>
+          <w:p>
+            <w:pPr>
+              <w:spacing w:after="0" w:line="360" w:lineRule="auto"/>
+              <w:ind w:left="720"/>
+              <w:jc w:val="both"/>
+              <w:rPr>
+                <w:rFonts w:ascii="Courier New" w:eastAsia="Courier New" w:hAnsi="Courier New" w:cs="Courier New"/>
+                <w:noProof/>
+                <w:sz w:val="20"/>
+                <w:lang w:val="en-US"/>
+              </w:rPr>
+            </w:pPr>
+          </w:p>
+          <w:p>
+            <w:pPr>
+              <w:spacing w:after="0" w:line="360" w:lineRule="auto"/>
+              <w:ind w:left="720"/>
+              <w:jc w:val="both"/>
+              <w:rPr>
+                <w:rFonts w:ascii="Courier New" w:eastAsia="Courier New" w:hAnsi="Courier New" w:cs="Courier New"/>
+                <w:noProof/>
+                <w:sz w:val="20"/>
+                <w:lang w:val="en-US"/>
+              </w:rPr>
+            </w:pPr>
+            <w:r>
+              <w:rPr>
+                <w:rFonts w:ascii="Courier New" w:eastAsia="Courier New" w:hAnsi="Courier New" w:cs="Courier New"/>
+                <w:noProof/>
+                <w:sz w:val="20"/>
+                <w:lang w:val="en-US"/>
+              </w:rPr>
+              <w:t>my_car = Car("Hyondai", "Tucson", 2008)</w:t>
+            </w:r>
+          </w:p>
+          <w:p>
+            <w:pPr>
+              <w:spacing w:after="0" w:line="360" w:lineRule="auto"/>
+              <w:ind w:left="720"/>
+              <w:jc w:val="both"/>
+              <w:rPr>
+                <w:rFonts w:ascii="Courier New" w:eastAsia="Courier New" w:hAnsi="Courier New" w:cs="Courier New"/>
+                <w:noProof/>
+                <w:sz w:val="20"/>
+                <w:lang w:val="en-US"/>
+              </w:rPr>
+            </w:pPr>
+          </w:p>
+          <w:p>
+            <w:pPr>
+              <w:spacing w:after="0" w:line="360" w:lineRule="auto"/>
+              <w:ind w:left="720"/>
+              <w:jc w:val="both"/>
+              <w:rPr>
+                <w:rFonts w:ascii="Courier New" w:eastAsia="Courier New" w:hAnsi="Courier New" w:cs="Courier New"/>
+                <w:noProof/>
+                <w:sz w:val="20"/>
+                <w:lang w:val="en-US"/>
+              </w:rPr>
+            </w:pPr>
+            <w:r>
+              <w:rPr>
+                <w:rFonts w:ascii="Courier New" w:eastAsia="Courier New" w:hAnsi="Courier New" w:cs="Courier New"/>
+                <w:noProof/>
+                <w:sz w:val="20"/>
+                <w:lang w:val="en-US"/>
+              </w:rPr>
+              <w:t xml:space="preserve">print(my_car) </w:t>
+            </w:r>
+          </w:p>
+          <w:p>
+            <w:pPr>
+              <w:spacing w:after="0" w:line="360" w:lineRule="auto"/>
+              <w:ind w:left="720"/>
+              <w:jc w:val="both"/>
+              <w:rPr>
+                <w:rFonts w:ascii="Courier New" w:eastAsia="Courier New" w:hAnsi="Courier New" w:cs="Courier New"/>
+                <w:noProof/>
+                <w:sz w:val="20"/>
+                <w:lang w:val="en-US"/>
+              </w:rPr>
+            </w:pPr>
+          </w:p>
+        </w:tc>
+      </w:tr>
+    </w:tbl>
+    <w:p>
+      <w:pPr>
+        <w:spacing w:after="0" w:line="360" w:lineRule="auto"/>
+        <w:ind w:left="720"/>
+        <w:jc w:val="both"/>
+        <w:rPr>
+          <w:rFonts w:ascii="Courier New" w:eastAsia="Courier New" w:hAnsi="Courier New" w:cs="Courier New"/>
+          <w:noProof/>
+          <w:sz w:val="20"/>
+          <w:lang w:val="en-US"/>
+        </w:rPr>
+      </w:pPr>
+    </w:p>
+    <w:p>
+      <w:pPr>
+        <w:spacing w:line="360" w:lineRule="auto"/>
+        <w:jc w:val="both"/>
+        <w:rPr>
+          <w:rFonts w:ascii="Times New Roman" w:eastAsia="Times New Roman" w:hAnsi="Times New Roman" w:cs="Times New Roman"/>
+          <w:noProof/>
+          <w:sz w:val="28"/>
+          <w:lang w:val="uk-UA"/>
+        </w:rPr>
+      </w:pPr>
+    </w:p>
+    <w:p>
+      <w:pPr>
+        <w:spacing w:line="360" w:lineRule="auto"/>
+        <w:ind w:firstLine="720"/>
+        <w:jc w:val="both"/>
+        <w:rPr>
+          <w:rFonts w:ascii="Times New Roman" w:eastAsia="Times New Roman" w:hAnsi="Times New Roman" w:cs="Times New Roman"/>
+          <w:b/>
+          <w:noProof/>
+          <w:sz w:val="28"/>
+          <w:lang w:val="uk-UA"/>
+        </w:rPr>
+      </w:pPr>
+      <w:r>
+        <w:rPr>
+          <w:rFonts w:ascii="Times New Roman" w:eastAsia="Times New Roman" w:hAnsi="Times New Roman" w:cs="Times New Roman"/>
+          <w:b/>
+          <w:noProof/>
+          <w:sz w:val="28"/>
+          <w:lang w:val="uk-UA"/>
+        </w:rPr>
+        <w:t xml:space="preserve">Класс </w:t>
+      </w:r>
+      <w:r>
+        <w:rPr>
+          <w:rFonts w:ascii="Times New Roman" w:eastAsia="Times New Roman" w:hAnsi="Times New Roman" w:cs="Times New Roman"/>
+          <w:b/>
+          <w:noProof/>
+          <w:sz w:val="28"/>
+          <w:lang w:val="en-US"/>
+        </w:rPr>
+        <w:t>student</w:t>
+      </w:r>
+      <w:r>
+        <w:rPr>
+          <w:rFonts w:ascii="Times New Roman" w:eastAsia="Times New Roman" w:hAnsi="Times New Roman" w:cs="Times New Roman"/>
+          <w:b/>
+          <w:noProof/>
+          <w:sz w:val="28"/>
+          <w:lang w:val="uk-UA"/>
+        </w:rPr>
+        <w:t>:</w:t>
+      </w:r>
+    </w:p>
+    <w:p>
+      <w:pPr>
+        <w:spacing w:line="360" w:lineRule="auto"/>
+        <w:jc w:val="both"/>
+        <w:rPr>
+          <w:rFonts w:ascii="Times New Roman" w:eastAsia="Times New Roman" w:hAnsi="Times New Roman" w:cs="Times New Roman"/>
+          <w:noProof/>
+          <w:sz w:val="28"/>
+          <w:lang w:val="ru-RU"/>
+        </w:rPr>
+      </w:pPr>
+      <w:r>
+        <w:rPr>
+          <w:rFonts w:ascii="Times New Roman" w:eastAsia="Times New Roman" w:hAnsi="Times New Roman" w:cs="Times New Roman"/>
+          <w:noProof/>
+          <w:sz w:val="28"/>
+          <w:lang w:val="ru-RU"/>
+        </w:rPr>
+        <w:t xml:space="preserve">Розробити клас </w:t>
+      </w:r>
+      <w:r>
+        <w:rPr>
+          <w:rFonts w:ascii="Times New Roman" w:eastAsia="Times New Roman" w:hAnsi="Times New Roman" w:cs="Times New Roman"/>
+          <w:b/>
+          <w:bCs/>
+          <w:noProof/>
+          <w:sz w:val="28"/>
+          <w:lang w:val="ru-RU"/>
+        </w:rPr>
+        <w:t>Student</w:t>
+      </w:r>
+      <w:r>
+        <w:rPr>
+          <w:rFonts w:ascii="Times New Roman" w:eastAsia="Times New Roman" w:hAnsi="Times New Roman" w:cs="Times New Roman"/>
+          <w:noProof/>
+          <w:sz w:val="28"/>
+          <w:lang w:val="ru-RU"/>
+        </w:rPr>
+        <w:t xml:space="preserve"> атрибутами якого э два параметра </w:t>
+      </w:r>
+      <w:r>
+        <w:rPr>
+          <w:rFonts w:ascii="Times New Roman" w:eastAsia="Times New Roman" w:hAnsi="Times New Roman" w:cs="Times New Roman"/>
+          <w:b/>
+          <w:bCs/>
+          <w:noProof/>
+          <w:sz w:val="28"/>
+          <w:lang w:val="ru-RU"/>
+        </w:rPr>
+        <w:t>name</w:t>
+      </w:r>
+      <w:r>
+        <w:rPr>
+          <w:rFonts w:ascii="Times New Roman" w:eastAsia="Times New Roman" w:hAnsi="Times New Roman" w:cs="Times New Roman"/>
+          <w:noProof/>
+          <w:sz w:val="28"/>
+          <w:lang w:val="ru-RU"/>
+        </w:rPr>
+        <w:t xml:space="preserve"> та </w:t>
+      </w:r>
+      <w:r>
+        <w:rPr>
+          <w:rFonts w:ascii="Times New Roman" w:eastAsia="Times New Roman" w:hAnsi="Times New Roman" w:cs="Times New Roman"/>
+          <w:b/>
+          <w:bCs/>
+          <w:noProof/>
+          <w:sz w:val="28"/>
+          <w:lang w:val="ru-RU"/>
+        </w:rPr>
+        <w:t>age</w:t>
+      </w:r>
+      <w:r>
+        <w:rPr>
+          <w:rFonts w:ascii="Times New Roman" w:eastAsia="Times New Roman" w:hAnsi="Times New Roman" w:cs="Times New Roman"/>
+          <w:noProof/>
+          <w:sz w:val="28"/>
+          <w:lang w:val="ru-RU"/>
+        </w:rPr>
+        <w:t>. Створити список елементами якого є об'єкти класу Student. Написати цикл який виводить на екран елементи списку у відсортованому порядку. Для сортування використати стандартну функцію sorted. Функція sorted має використовувати lambda функцію для визначення ключа сортування.</w:t>
+      </w:r>
+    </w:p>
+    <w:p>
+      <w:pPr>
+        <w:spacing w:line="360" w:lineRule="auto"/>
+        <w:ind w:firstLine="720"/>
+        <w:jc w:val="both"/>
+        <w:rPr>
+          <w:rFonts w:ascii="Times New Roman" w:eastAsia="Times New Roman" w:hAnsi="Times New Roman" w:cs="Times New Roman"/>
+          <w:noProof/>
+          <w:sz w:val="28"/>
+          <w:lang w:val="uk-UA"/>
+        </w:rPr>
+      </w:pPr>
+      <w:r>
+        <w:rPr>
+          <w:rFonts w:ascii="Times New Roman" w:eastAsia="Times New Roman" w:hAnsi="Times New Roman" w:cs="Times New Roman"/>
+          <w:noProof/>
+          <w:sz w:val="28"/>
+          <w:lang w:val="uk-UA"/>
+        </w:rPr>
+        <w:t>Хід виконання завдання:</w:t>
+      </w:r>
+    </w:p>
+    <w:p>
+      <w:pPr>
+        <w:spacing w:line="360" w:lineRule="auto"/>
+        <w:jc w:val="both"/>
+        <w:rPr>
+          <w:rFonts w:ascii="Times New Roman" w:eastAsia="Times New Roman" w:hAnsi="Times New Roman" w:cs="Times New Roman"/>
+          <w:noProof/>
+          <w:sz w:val="28"/>
+          <w:lang w:val="uk-UA"/>
+        </w:rPr>
+      </w:pPr>
+      <w:r>
+        <w:rPr>
+          <w:rFonts w:ascii="Times New Roman" w:eastAsia="Times New Roman" w:hAnsi="Times New Roman" w:cs="Times New Roman"/>
+          <w:noProof/>
+          <w:sz w:val="28"/>
+          <w:lang w:val="uk-UA"/>
+        </w:rPr>
+        <w:t>Створив класс, створив список з об’єктів класу</w:t>
+      </w:r>
+      <w:r>
+        <w:rPr>
+          <w:rFonts w:ascii="Times New Roman" w:eastAsia="Times New Roman" w:hAnsi="Times New Roman" w:cs="Times New Roman"/>
+          <w:noProof/>
+          <w:sz w:val="28"/>
+          <w:lang w:val="uk-UA"/>
+        </w:rPr>
+        <w:t>.</w:t>
+      </w:r>
+      <w:r>
+        <w:rPr>
+          <w:rFonts w:ascii="Times New Roman" w:eastAsia="Times New Roman" w:hAnsi="Times New Roman" w:cs="Times New Roman"/>
+          <w:noProof/>
+          <w:sz w:val="28"/>
+          <w:lang w:val="uk-UA"/>
+        </w:rPr>
+        <w:t xml:space="preserve"> Відсортував список за ключем </w:t>
+      </w:r>
+      <w:r>
+        <w:rPr>
+          <w:rFonts w:ascii="Times New Roman" w:eastAsia="Times New Roman" w:hAnsi="Times New Roman" w:cs="Times New Roman"/>
+          <w:noProof/>
+          <w:sz w:val="28"/>
+          <w:lang w:val="en-US"/>
+        </w:rPr>
+        <w:t>age</w:t>
+      </w:r>
+      <w:r>
+        <w:rPr>
+          <w:rFonts w:ascii="Times New Roman" w:eastAsia="Times New Roman" w:hAnsi="Times New Roman" w:cs="Times New Roman"/>
+          <w:noProof/>
+          <w:sz w:val="28"/>
+          <w:lang w:val="ru-RU"/>
+        </w:rPr>
+        <w:t>.</w:t>
+      </w:r>
+    </w:p>
+    <w:p>
+      <w:pPr>
+        <w:spacing w:line="360" w:lineRule="auto"/>
+        <w:jc w:val="both"/>
+        <w:rPr>
+          <w:rFonts w:ascii="Times New Roman" w:eastAsia="Times New Roman" w:hAnsi="Times New Roman" w:cs="Times New Roman"/>
+          <w:noProof/>
+          <w:sz w:val="28"/>
+          <w:lang w:val="uk-UA"/>
+        </w:rPr>
+      </w:pPr>
+      <w:r>
+        <w:rPr>
+          <w:rFonts w:ascii="Times New Roman" w:eastAsia="Times New Roman" w:hAnsi="Times New Roman" w:cs="Times New Roman"/>
+          <w:noProof/>
+          <w:sz w:val="28"/>
+          <w:lang w:val="uk-UA"/>
+        </w:rPr>
+        <w:t xml:space="preserve">Код </w:t>
+      </w:r>
+      <w:r>
+        <w:rPr>
+          <w:rFonts w:ascii="Times New Roman" w:eastAsia="Times New Roman" w:hAnsi="Times New Roman" w:cs="Times New Roman"/>
+          <w:noProof/>
+          <w:sz w:val="28"/>
+          <w:lang w:val="ru-RU"/>
+        </w:rPr>
+        <w:t>програми</w:t>
+      </w:r>
+      <w:r>
+        <w:rPr>
+          <w:rFonts w:ascii="Times New Roman" w:eastAsia="Times New Roman" w:hAnsi="Times New Roman" w:cs="Times New Roman"/>
+          <w:noProof/>
+          <w:sz w:val="28"/>
+          <w:lang w:val="uk-UA"/>
+        </w:rPr>
+        <w:t>:</w:t>
+      </w:r>
+    </w:p>
+    <w:tbl>
+      <w:tblPr>
+        <w:tblW w:w="10207" w:type="dxa"/>
+        <w:tblInd w:w="-601" w:type="dxa"/>
+        <w:tblCellMar>
+          <w:left w:w="10" w:type="dxa"/>
+          <w:right w:w="10" w:type="dxa"/>
+        </w:tblCellMar>
+        <w:tblLook w:val="04A0" w:firstRow="1" w:lastRow="0" w:firstColumn="1" w:lastColumn="0" w:noHBand="0" w:noVBand="1"/>
+      </w:tblPr>
+      <w:tblGrid>
+        <w:gridCol w:w="10207"/>
+      </w:tblGrid>
+      <w:tr>
+        <w:trPr>
+          <w:trHeight w:val="1"/>
+        </w:trPr>
+        <w:tc>
+          <w:tcPr>
+            <w:tcW w:w="10207" w:type="dxa"/>
+            <w:tcBorders>
+              <w:top w:val="single" w:sz="4" w:space="0" w:color="000000"/>
+              <w:left w:val="single" w:sz="4" w:space="0" w:color="000000"/>
+              <w:bottom w:val="single" w:sz="4" w:space="0" w:color="000000"/>
+              <w:right w:val="single" w:sz="4" w:space="0" w:color="000000"/>
+            </w:tcBorders>
+            <w:shd w:val="clear" w:color="000000" w:fill="FFFFFF"/>
+            <w:tcMar>
+              <w:left w:w="108" w:type="dxa"/>
+              <w:right w:w="108" w:type="dxa"/>
+            </w:tcMar>
+          </w:tcPr>
+          <w:p>
+            <w:pPr>
+              <w:spacing w:after="0" w:line="360" w:lineRule="auto"/>
+              <w:ind w:left="720"/>
+              <w:jc w:val="both"/>
+              <w:rPr>
+                <w:rFonts w:ascii="Courier New" w:eastAsia="Courier New" w:hAnsi="Courier New" w:cs="Courier New"/>
+                <w:noProof/>
+                <w:sz w:val="20"/>
+                <w:lang w:val="en-US"/>
+              </w:rPr>
+            </w:pPr>
+            <w:r>
+              <w:rPr>
+                <w:rFonts w:ascii="Courier New" w:eastAsia="Courier New" w:hAnsi="Courier New" w:cs="Courier New"/>
+                <w:noProof/>
+                <w:sz w:val="20"/>
+                <w:lang w:val="en-US"/>
+              </w:rPr>
+              <w:t>class Student:</w:t>
+            </w:r>
+          </w:p>
+          <w:p>
+            <w:pPr>
+              <w:spacing w:after="0" w:line="360" w:lineRule="auto"/>
+              <w:ind w:left="720"/>
+              <w:jc w:val="both"/>
+              <w:rPr>
+                <w:rFonts w:ascii="Courier New" w:eastAsia="Courier New" w:hAnsi="Courier New" w:cs="Courier New"/>
+                <w:noProof/>
+                <w:sz w:val="20"/>
+                <w:lang w:val="en-US"/>
+              </w:rPr>
+            </w:pPr>
+            <w:r>
+              <w:rPr>
+                <w:rFonts w:ascii="Courier New" w:eastAsia="Courier New" w:hAnsi="Courier New" w:cs="Courier New"/>
+                <w:noProof/>
+                <w:sz w:val="20"/>
+                <w:lang w:val="en-US"/>
+              </w:rPr>
+              <w:t>    def __init__(self, name, age):</w:t>
+            </w:r>
+          </w:p>
+          <w:p>
+            <w:pPr>
+              <w:spacing w:after="0" w:line="360" w:lineRule="auto"/>
+              <w:ind w:left="720"/>
+              <w:jc w:val="both"/>
+              <w:rPr>
+                <w:rFonts w:ascii="Courier New" w:eastAsia="Courier New" w:hAnsi="Courier New" w:cs="Courier New"/>
+                <w:noProof/>
+                <w:sz w:val="20"/>
+                <w:lang w:val="en-US"/>
+              </w:rPr>
+            </w:pPr>
+            <w:r>
+              <w:rPr>
+                <w:rFonts w:ascii="Courier New" w:eastAsia="Courier New" w:hAnsi="Courier New" w:cs="Courier New"/>
+                <w:noProof/>
+                <w:sz w:val="20"/>
+                <w:lang w:val="en-US"/>
+              </w:rPr>
+              <w:t>        self.name = name</w:t>
+            </w:r>
+          </w:p>
+          <w:p>
+            <w:pPr>
+              <w:spacing w:after="0" w:line="360" w:lineRule="auto"/>
+              <w:ind w:left="720"/>
+              <w:jc w:val="both"/>
+              <w:rPr>
+                <w:rFonts w:ascii="Courier New" w:eastAsia="Courier New" w:hAnsi="Courier New" w:cs="Courier New"/>
+                <w:noProof/>
+                <w:sz w:val="20"/>
+                <w:lang w:val="en-US"/>
+              </w:rPr>
+            </w:pPr>
+            <w:r>
+              <w:rPr>
+                <w:rFonts w:ascii="Courier New" w:eastAsia="Courier New" w:hAnsi="Courier New" w:cs="Courier New"/>
+                <w:noProof/>
+                <w:sz w:val="20"/>
+                <w:lang w:val="en-US"/>
+              </w:rPr>
+              <w:t>        self.age = age</w:t>
+            </w:r>
+          </w:p>
+          <w:p>
+            <w:pPr>
+              <w:spacing w:after="0" w:line="360" w:lineRule="auto"/>
+              <w:ind w:left="720"/>
+              <w:jc w:val="both"/>
+              <w:rPr>
+                <w:rFonts w:ascii="Courier New" w:eastAsia="Courier New" w:hAnsi="Courier New" w:cs="Courier New"/>
+                <w:noProof/>
+                <w:sz w:val="20"/>
+                <w:lang w:val="en-US"/>
+              </w:rPr>
+            </w:pPr>
+            <w:r>
+              <w:rPr>
+                <w:rFonts w:ascii="Courier New" w:eastAsia="Courier New" w:hAnsi="Courier New" w:cs="Courier New"/>
+                <w:noProof/>
+                <w:sz w:val="20"/>
+                <w:lang w:val="en-US"/>
+              </w:rPr>
+              <w:t xml:space="preserve">    </w:t>
+            </w:r>
+          </w:p>
+          <w:p>
+            <w:pPr>
+              <w:spacing w:after="0" w:line="360" w:lineRule="auto"/>
+              <w:ind w:left="720"/>
+              <w:jc w:val="both"/>
+              <w:rPr>
+                <w:rFonts w:ascii="Courier New" w:eastAsia="Courier New" w:hAnsi="Courier New" w:cs="Courier New"/>
+                <w:noProof/>
+                <w:sz w:val="20"/>
+                <w:lang w:val="en-US"/>
+              </w:rPr>
+            </w:pPr>
+            <w:r>
+              <w:rPr>
+                <w:rFonts w:ascii="Courier New" w:eastAsia="Courier New" w:hAnsi="Courier New" w:cs="Courier New"/>
+                <w:noProof/>
+                <w:sz w:val="20"/>
+                <w:lang w:val="en-US"/>
+              </w:rPr>
+              <w:t>students = [</w:t>
+            </w:r>
+          </w:p>
+          <w:p>
+            <w:pPr>
+              <w:spacing w:after="0" w:line="360" w:lineRule="auto"/>
+              <w:ind w:left="720"/>
+              <w:jc w:val="both"/>
+              <w:rPr>
+                <w:rFonts w:ascii="Courier New" w:eastAsia="Courier New" w:hAnsi="Courier New" w:cs="Courier New"/>
+                <w:noProof/>
+                <w:sz w:val="20"/>
+                <w:lang w:val="en-US"/>
+              </w:rPr>
+            </w:pPr>
+            <w:r>
+              <w:rPr>
+                <w:rFonts w:ascii="Courier New" w:eastAsia="Courier New" w:hAnsi="Courier New" w:cs="Courier New"/>
+                <w:noProof/>
+                <w:sz w:val="20"/>
+                <w:lang w:val="en-US"/>
+              </w:rPr>
+              <w:t>    Student("Artem", 18),</w:t>
+            </w:r>
+          </w:p>
+          <w:p>
+            <w:pPr>
+              <w:spacing w:after="0" w:line="360" w:lineRule="auto"/>
+              <w:ind w:left="720"/>
+              <w:jc w:val="both"/>
+              <w:rPr>
+                <w:rFonts w:ascii="Courier New" w:eastAsia="Courier New" w:hAnsi="Courier New" w:cs="Courier New"/>
+                <w:noProof/>
+                <w:sz w:val="20"/>
+                <w:lang w:val="en-US"/>
+              </w:rPr>
+            </w:pPr>
+            <w:r>
+              <w:rPr>
+                <w:rFonts w:ascii="Courier New" w:eastAsia="Courier New" w:hAnsi="Courier New" w:cs="Courier New"/>
+                <w:noProof/>
+                <w:sz w:val="20"/>
+                <w:lang w:val="en-US"/>
+              </w:rPr>
+              <w:t>    Student("Denis", 19),</w:t>
+            </w:r>
+          </w:p>
+          <w:p>
+            <w:pPr>
+              <w:spacing w:after="0" w:line="360" w:lineRule="auto"/>
+              <w:ind w:left="720"/>
+              <w:jc w:val="both"/>
+              <w:rPr>
+                <w:rFonts w:ascii="Courier New" w:eastAsia="Courier New" w:hAnsi="Courier New" w:cs="Courier New"/>
+                <w:noProof/>
+                <w:sz w:val="20"/>
+                <w:lang w:val="en-US"/>
+              </w:rPr>
+            </w:pPr>
+            <w:r>
+              <w:rPr>
+                <w:rFonts w:ascii="Courier New" w:eastAsia="Courier New" w:hAnsi="Courier New" w:cs="Courier New"/>
+                <w:noProof/>
+                <w:sz w:val="20"/>
+                <w:lang w:val="en-US"/>
+              </w:rPr>
+              <w:t>    Student("Misha", 17),</w:t>
+            </w:r>
+          </w:p>
+          <w:p>
+            <w:pPr>
+              <w:spacing w:after="0" w:line="360" w:lineRule="auto"/>
+              <w:ind w:left="720"/>
+              <w:jc w:val="both"/>
+              <w:rPr>
+                <w:rFonts w:ascii="Courier New" w:eastAsia="Courier New" w:hAnsi="Courier New" w:cs="Courier New"/>
+                <w:noProof/>
+                <w:sz w:val="20"/>
+                <w:lang w:val="en-US"/>
+              </w:rPr>
+            </w:pPr>
+            <w:r>
+              <w:rPr>
+                <w:rFonts w:ascii="Courier New" w:eastAsia="Courier New" w:hAnsi="Courier New" w:cs="Courier New"/>
+                <w:noProof/>
+                <w:sz w:val="20"/>
+                <w:lang w:val="en-US"/>
+              </w:rPr>
+              <w:t>    Student("Anna", 16)</w:t>
+            </w:r>
+          </w:p>
+          <w:p>
+            <w:pPr>
+              <w:spacing w:after="0" w:line="360" w:lineRule="auto"/>
+              <w:ind w:left="720"/>
+              <w:jc w:val="both"/>
+              <w:rPr>
+                <w:rFonts w:ascii="Courier New" w:eastAsia="Courier New" w:hAnsi="Courier New" w:cs="Courier New"/>
+                <w:noProof/>
+                <w:sz w:val="20"/>
+                <w:lang w:val="en-US"/>
+              </w:rPr>
+            </w:pPr>
+            <w:r>
+              <w:rPr>
+                <w:rFonts w:ascii="Courier New" w:eastAsia="Courier New" w:hAnsi="Courier New" w:cs="Courier New"/>
+                <w:noProof/>
+                <w:sz w:val="20"/>
+                <w:lang w:val="en-US"/>
+              </w:rPr>
+              <w:t>]</w:t>
+            </w:r>
+          </w:p>
+          <w:p>
+            <w:pPr>
+              <w:spacing w:after="0" w:line="360" w:lineRule="auto"/>
+              <w:ind w:left="720"/>
+              <w:jc w:val="both"/>
+              <w:rPr>
+                <w:rFonts w:ascii="Courier New" w:eastAsia="Courier New" w:hAnsi="Courier New" w:cs="Courier New"/>
+                <w:noProof/>
+                <w:sz w:val="20"/>
+                <w:lang w:val="en-US"/>
+              </w:rPr>
+            </w:pPr>
+          </w:p>
+          <w:p>
+            <w:pPr>
+              <w:spacing w:after="0" w:line="360" w:lineRule="auto"/>
+              <w:ind w:left="720"/>
+              <w:jc w:val="both"/>
+              <w:rPr>
+                <w:rFonts w:ascii="Courier New" w:eastAsia="Courier New" w:hAnsi="Courier New" w:cs="Courier New"/>
+                <w:noProof/>
+                <w:sz w:val="20"/>
+                <w:lang w:val="en-US"/>
+              </w:rPr>
+            </w:pPr>
+            <w:r>
+              <w:rPr>
+                <w:rFonts w:ascii="Courier New" w:eastAsia="Courier New" w:hAnsi="Courier New" w:cs="Courier New"/>
+                <w:noProof/>
+                <w:sz w:val="20"/>
+                <w:lang w:val="en-US"/>
+              </w:rPr>
+              <w:t>sorted_students = sorted(students, key=lambda student: student.age)</w:t>
+            </w:r>
+          </w:p>
+          <w:p>
+            <w:pPr>
+              <w:spacing w:after="0" w:line="360" w:lineRule="auto"/>
+              <w:ind w:left="720"/>
+              <w:jc w:val="both"/>
+              <w:rPr>
+                <w:rFonts w:ascii="Courier New" w:eastAsia="Courier New" w:hAnsi="Courier New" w:cs="Courier New"/>
+                <w:noProof/>
+                <w:sz w:val="20"/>
+                <w:lang w:val="en-US"/>
+              </w:rPr>
+            </w:pPr>
+            <w:r>
+              <w:rPr>
+                <w:rFonts w:ascii="Courier New" w:eastAsia="Courier New" w:hAnsi="Courier New" w:cs="Courier New"/>
+                <w:noProof/>
+                <w:sz w:val="20"/>
+                <w:lang w:val="en-US"/>
+              </w:rPr>
+              <w:t>for student in sorted_students:</w:t>
+            </w:r>
+          </w:p>
+          <w:p>
+            <w:pPr>
+              <w:spacing w:after="0" w:line="360" w:lineRule="auto"/>
+              <w:ind w:left="720"/>
+              <w:jc w:val="both"/>
+              <w:rPr>
+                <w:rFonts w:ascii="Courier New" w:eastAsia="Courier New" w:hAnsi="Courier New" w:cs="Courier New"/>
+                <w:noProof/>
+                <w:sz w:val="20"/>
+                <w:lang w:val="en-US"/>
+              </w:rPr>
+            </w:pPr>
+            <w:r>
+              <w:rPr>
+                <w:rFonts w:ascii="Courier New" w:eastAsia="Courier New" w:hAnsi="Courier New" w:cs="Courier New"/>
+                <w:noProof/>
+                <w:sz w:val="20"/>
+                <w:lang w:val="en-US"/>
+              </w:rPr>
+              <w:lastRenderedPageBreak/>
+              <w:t>    print(f"Student: {student.name}, Age: {student.age}")</w:t>
+            </w:r>
+          </w:p>
+          <w:p>
+            <w:pPr>
+              <w:spacing w:after="0" w:line="360" w:lineRule="auto"/>
+              <w:ind w:left="720"/>
+              <w:jc w:val="both"/>
+              <w:rPr>
+                <w:rFonts w:ascii="Courier New" w:eastAsia="Courier New" w:hAnsi="Courier New" w:cs="Courier New"/>
+                <w:noProof/>
+                <w:sz w:val="20"/>
+                <w:lang w:val="en-US"/>
+              </w:rPr>
+            </w:pPr>
+          </w:p>
+        </w:tc>
+      </w:tr>
+    </w:tbl>
+    <w:p>
+      <w:pPr>
+        <w:spacing w:after="0" w:line="360" w:lineRule="auto"/>
+        <w:ind w:left="720"/>
+        <w:jc w:val="both"/>
+        <w:rPr>
+          <w:rFonts w:ascii="Courier New" w:eastAsia="Courier New" w:hAnsi="Courier New" w:cs="Courier New"/>
+          <w:noProof/>
+          <w:sz w:val="20"/>
+          <w:lang w:val="en-US"/>
+        </w:rPr>
+      </w:pPr>
+    </w:p>
+    <w:p>
+      <w:pPr>
+        <w:spacing w:after="0" w:line="360" w:lineRule="auto"/>
+        <w:ind w:left="720"/>
+        <w:jc w:val="both"/>
+        <w:rPr>
+          <w:rFonts w:ascii="Courier New" w:eastAsia="Courier New" w:hAnsi="Courier New" w:cs="Courier New"/>
+          <w:noProof/>
+          <w:sz w:val="20"/>
+          <w:lang w:val="en-US"/>
+        </w:rPr>
+      </w:pPr>
+    </w:p>
+    <w:p>
+      <w:pPr>
+        <w:spacing w:line="360" w:lineRule="auto"/>
+        <w:ind w:firstLine="720"/>
+        <w:jc w:val="both"/>
+        <w:rPr>
+          <w:rFonts w:ascii="Times New Roman" w:eastAsia="Times New Roman" w:hAnsi="Times New Roman" w:cs="Times New Roman"/>
+          <w:b/>
+          <w:noProof/>
+          <w:sz w:val="28"/>
+          <w:lang w:val="uk-UA"/>
+        </w:rPr>
+      </w:pPr>
+      <w:r>
+        <w:rPr>
+          <w:rFonts w:ascii="Times New Roman" w:eastAsia="Times New Roman" w:hAnsi="Times New Roman" w:cs="Times New Roman"/>
+          <w:b/>
+          <w:noProof/>
+          <w:sz w:val="28"/>
+          <w:lang w:val="uk-UA"/>
+        </w:rPr>
+        <w:t>Калькулятор з ООП</w:t>
+      </w:r>
+      <w:r>
+        <w:rPr>
+          <w:rFonts w:ascii="Times New Roman" w:eastAsia="Times New Roman" w:hAnsi="Times New Roman" w:cs="Times New Roman"/>
+          <w:b/>
+          <w:noProof/>
+          <w:sz w:val="28"/>
+          <w:lang w:val="uk-UA"/>
+        </w:rPr>
+        <w:t>:</w:t>
+      </w:r>
+    </w:p>
+    <w:p>
+      <w:pPr>
+        <w:rPr>
+          <w:rFonts w:ascii="Times New Roman" w:eastAsia="Times New Roman" w:hAnsi="Times New Roman" w:cs="Times New Roman"/>
+          <w:noProof/>
+          <w:sz w:val="28"/>
+          <w:lang w:val="ru-RU"/>
+        </w:rPr>
+      </w:pPr>
+      <w:r>
+        <w:rPr>
+          <w:rFonts w:ascii="Times New Roman" w:eastAsia="Times New Roman" w:hAnsi="Times New Roman" w:cs="Times New Roman"/>
+          <w:noProof/>
+          <w:sz w:val="28"/>
+          <w:lang w:val="ru-RU"/>
+        </w:rPr>
+        <w:t xml:space="preserve">Використовуючи принципи ООП переписати програму Калькулятор. Завдання має бути виконано використовуючи модульний підхід. </w:t>
+      </w:r>
+    </w:p>
+    <w:p>
+      <w:pPr>
+        <w:spacing w:line="360" w:lineRule="auto"/>
+        <w:ind w:firstLine="720"/>
+        <w:jc w:val="both"/>
+        <w:rPr>
+          <w:rFonts w:ascii="Times New Roman" w:eastAsia="Times New Roman" w:hAnsi="Times New Roman" w:cs="Times New Roman"/>
+          <w:noProof/>
+          <w:sz w:val="28"/>
+          <w:lang w:val="uk-UA"/>
+        </w:rPr>
+      </w:pPr>
+      <w:r>
+        <w:rPr>
+          <w:rFonts w:ascii="Times New Roman" w:eastAsia="Times New Roman" w:hAnsi="Times New Roman" w:cs="Times New Roman"/>
+          <w:noProof/>
+          <w:sz w:val="28"/>
+          <w:lang w:val="uk-UA"/>
+        </w:rPr>
+        <w:t>Хід виконання завдання:</w:t>
+      </w:r>
+    </w:p>
+    <w:p>
+      <w:pPr>
+        <w:spacing w:line="360" w:lineRule="auto"/>
+        <w:jc w:val="both"/>
+        <w:rPr>
+          <w:rFonts w:ascii="Times New Roman" w:eastAsia="Times New Roman" w:hAnsi="Times New Roman" w:cs="Times New Roman"/>
+          <w:noProof/>
+          <w:sz w:val="28"/>
+          <w:lang w:val="uk-UA"/>
+        </w:rPr>
+      </w:pPr>
+      <w:r>
+        <w:rPr>
+          <w:rFonts w:ascii="Times New Roman" w:eastAsia="Times New Roman" w:hAnsi="Times New Roman" w:cs="Times New Roman"/>
+          <w:noProof/>
+          <w:sz w:val="28"/>
+          <w:lang w:val="uk-UA"/>
+        </w:rPr>
+        <w:t>Переписав модулі калькулятора з додаванням класів, також дещо змінився й основний файл</w:t>
+      </w:r>
+      <w:r>
+        <w:rPr>
+          <w:rFonts w:ascii="Times New Roman" w:eastAsia="Times New Roman" w:hAnsi="Times New Roman" w:cs="Times New Roman"/>
+          <w:noProof/>
+          <w:sz w:val="28"/>
+          <w:lang w:val="ru-RU"/>
+        </w:rPr>
+        <w:t>.</w:t>
+      </w:r>
+    </w:p>
+    <w:p>
+      <w:pPr>
+        <w:spacing w:line="360" w:lineRule="auto"/>
+        <w:jc w:val="both"/>
+        <w:rPr>
+          <w:rFonts w:ascii="Times New Roman" w:eastAsia="Times New Roman" w:hAnsi="Times New Roman" w:cs="Times New Roman"/>
+          <w:noProof/>
+          <w:sz w:val="28"/>
+          <w:lang w:val="uk-UA"/>
+        </w:rPr>
+      </w:pPr>
+      <w:r>
+        <w:rPr>
+          <w:rFonts w:ascii="Times New Roman" w:eastAsia="Times New Roman" w:hAnsi="Times New Roman" w:cs="Times New Roman"/>
+          <w:noProof/>
+          <w:sz w:val="28"/>
+          <w:lang w:val="uk-UA"/>
+        </w:rPr>
+        <w:t xml:space="preserve">Код </w:t>
+      </w:r>
+      <w:r>
+        <w:rPr>
+          <w:rFonts w:ascii="Times New Roman" w:eastAsia="Times New Roman" w:hAnsi="Times New Roman" w:cs="Times New Roman"/>
+          <w:noProof/>
+          <w:sz w:val="28"/>
+          <w:lang w:val="ru-RU"/>
+        </w:rPr>
+        <w:t>основного файлу</w:t>
+      </w:r>
+      <w:r>
+        <w:rPr>
+          <w:rFonts w:ascii="Times New Roman" w:eastAsia="Times New Roman" w:hAnsi="Times New Roman" w:cs="Times New Roman"/>
+          <w:noProof/>
+          <w:sz w:val="28"/>
+          <w:lang w:val="uk-UA"/>
+        </w:rPr>
+        <w:t>:</w:t>
+      </w:r>
+    </w:p>
+    <w:tbl>
+      <w:tblPr>
+        <w:tblW w:w="10207" w:type="dxa"/>
+        <w:tblInd w:w="-601" w:type="dxa"/>
+        <w:tblCellMar>
+          <w:left w:w="10" w:type="dxa"/>
+          <w:right w:w="10" w:type="dxa"/>
+        </w:tblCellMar>
+        <w:tblLook w:val="04A0" w:firstRow="1" w:lastRow="0" w:firstColumn="1" w:lastColumn="0" w:noHBand="0" w:noVBand="1"/>
+      </w:tblPr>
+      <w:tblGrid>
+        <w:gridCol w:w="10207"/>
+      </w:tblGrid>
+      <w:tr>
+        <w:trPr>
+          <w:trHeight w:val="1"/>
+        </w:trPr>
+        <w:tc>
+          <w:tcPr>
+            <w:tcW w:w="10207" w:type="dxa"/>
+            <w:tcBorders>
+              <w:top w:val="single" w:sz="4" w:space="0" w:color="000000"/>
+              <w:left w:val="single" w:sz="4" w:space="0" w:color="000000"/>
+              <w:bottom w:val="single" w:sz="4" w:space="0" w:color="000000"/>
+              <w:right w:val="single" w:sz="4" w:space="0" w:color="000000"/>
+            </w:tcBorders>
+            <w:shd w:val="clear" w:color="000000" w:fill="FFFFFF"/>
+            <w:tcMar>
+              <w:left w:w="108" w:type="dxa"/>
+              <w:right w:w="108" w:type="dxa"/>
+            </w:tcMar>
+          </w:tcPr>
+          <w:p>
+            <w:pPr>
+              <w:spacing w:after="0" w:line="360" w:lineRule="auto"/>
+              <w:ind w:left="720"/>
+              <w:jc w:val="both"/>
+              <w:rPr>
+                <w:rFonts w:ascii="Courier New" w:eastAsia="Courier New" w:hAnsi="Courier New" w:cs="Courier New"/>
+                <w:noProof/>
+                <w:sz w:val="20"/>
+                <w:lang w:val="uk-UA"/>
+              </w:rPr>
+            </w:pPr>
+            <w:r>
+              <w:rPr>
+                <w:rFonts w:ascii="Courier New" w:eastAsia="Courier New" w:hAnsi="Courier New" w:cs="Courier New"/>
+                <w:noProof/>
+                <w:sz w:val="20"/>
+                <w:lang w:val="uk-UA"/>
+              </w:rPr>
+              <w:t>import operations</w:t>
+            </w:r>
+          </w:p>
+          <w:p>
+            <w:pPr>
+              <w:spacing w:after="0" w:line="360" w:lineRule="auto"/>
+              <w:ind w:left="720"/>
+              <w:jc w:val="both"/>
+              <w:rPr>
+                <w:rFonts w:ascii="Courier New" w:eastAsia="Courier New" w:hAnsi="Courier New" w:cs="Courier New"/>
+                <w:noProof/>
+                <w:sz w:val="20"/>
+                <w:lang w:val="uk-UA"/>
+              </w:rPr>
+            </w:pPr>
+            <w:r>
+              <w:rPr>
+                <w:rFonts w:ascii="Courier New" w:eastAsia="Courier New" w:hAnsi="Courier New" w:cs="Courier New"/>
+                <w:noProof/>
+                <w:sz w:val="20"/>
+                <w:lang w:val="uk-UA"/>
+              </w:rPr>
+              <w:t>import functions</w:t>
+            </w:r>
+          </w:p>
+          <w:p>
+            <w:pPr>
+              <w:spacing w:after="0" w:line="360" w:lineRule="auto"/>
+              <w:ind w:left="720"/>
+              <w:jc w:val="both"/>
+              <w:rPr>
+                <w:rFonts w:ascii="Courier New" w:eastAsia="Courier New" w:hAnsi="Courier New" w:cs="Courier New"/>
+                <w:noProof/>
+                <w:sz w:val="20"/>
+                <w:lang w:val="uk-UA"/>
+              </w:rPr>
+            </w:pPr>
+            <w:r>
+              <w:rPr>
+                <w:rFonts w:ascii="Courier New" w:eastAsia="Courier New" w:hAnsi="Courier New" w:cs="Courier New"/>
+                <w:noProof/>
+                <w:sz w:val="20"/>
+                <w:lang w:val="uk-UA"/>
+              </w:rPr>
+              <w:t>import logging</w:t>
+            </w:r>
+          </w:p>
+          <w:p>
+            <w:pPr>
+              <w:spacing w:after="0" w:line="360" w:lineRule="auto"/>
+              <w:ind w:left="720"/>
+              <w:jc w:val="both"/>
+              <w:rPr>
+                <w:rFonts w:ascii="Courier New" w:eastAsia="Courier New" w:hAnsi="Courier New" w:cs="Courier New"/>
+                <w:noProof/>
+                <w:sz w:val="20"/>
+                <w:lang w:val="uk-UA"/>
+              </w:rPr>
+            </w:pPr>
+          </w:p>
+          <w:p>
+            <w:pPr>
+              <w:spacing w:after="0" w:line="360" w:lineRule="auto"/>
+              <w:ind w:left="720"/>
+              <w:jc w:val="both"/>
+              <w:rPr>
+                <w:rFonts w:ascii="Courier New" w:eastAsia="Courier New" w:hAnsi="Courier New" w:cs="Courier New"/>
+                <w:noProof/>
+                <w:sz w:val="20"/>
+                <w:lang w:val="uk-UA"/>
+              </w:rPr>
+            </w:pPr>
+            <w:r>
+              <w:rPr>
+                <w:rFonts w:ascii="Courier New" w:eastAsia="Courier New" w:hAnsi="Courier New" w:cs="Courier New"/>
+                <w:noProof/>
+                <w:sz w:val="20"/>
+                <w:lang w:val="uk-UA"/>
+              </w:rPr>
+              <w:t>logging.basicConfig(</w:t>
+            </w:r>
+          </w:p>
+          <w:p>
+            <w:pPr>
+              <w:spacing w:after="0" w:line="360" w:lineRule="auto"/>
+              <w:ind w:left="720"/>
+              <w:jc w:val="both"/>
+              <w:rPr>
+                <w:rFonts w:ascii="Courier New" w:eastAsia="Courier New" w:hAnsi="Courier New" w:cs="Courier New"/>
+                <w:noProof/>
+                <w:sz w:val="20"/>
+                <w:lang w:val="uk-UA"/>
+              </w:rPr>
+            </w:pPr>
+            <w:r>
+              <w:rPr>
+                <w:rFonts w:ascii="Courier New" w:eastAsia="Courier New" w:hAnsi="Courier New" w:cs="Courier New"/>
+                <w:noProof/>
+                <w:sz w:val="20"/>
+                <w:lang w:val="uk-UA"/>
+              </w:rPr>
+              <w:t>    level=logging.INFO,</w:t>
+            </w:r>
+          </w:p>
+          <w:p>
+            <w:pPr>
+              <w:spacing w:after="0" w:line="360" w:lineRule="auto"/>
+              <w:ind w:left="720"/>
+              <w:jc w:val="both"/>
+              <w:rPr>
+                <w:rFonts w:ascii="Courier New" w:eastAsia="Courier New" w:hAnsi="Courier New" w:cs="Courier New"/>
+                <w:noProof/>
+                <w:sz w:val="20"/>
+                <w:lang w:val="uk-UA"/>
+              </w:rPr>
+            </w:pPr>
+            <w:r>
+              <w:rPr>
+                <w:rFonts w:ascii="Courier New" w:eastAsia="Courier New" w:hAnsi="Courier New" w:cs="Courier New"/>
+                <w:noProof/>
+                <w:sz w:val="20"/>
+                <w:lang w:val="uk-UA"/>
+              </w:rPr>
+              <w:t>    filename="topic_07/calculator/py_log.log",</w:t>
+            </w:r>
+          </w:p>
+          <w:p>
+            <w:pPr>
+              <w:spacing w:after="0" w:line="360" w:lineRule="auto"/>
+              <w:ind w:left="720"/>
+              <w:jc w:val="both"/>
+              <w:rPr>
+                <w:rFonts w:ascii="Courier New" w:eastAsia="Courier New" w:hAnsi="Courier New" w:cs="Courier New"/>
+                <w:noProof/>
+                <w:sz w:val="20"/>
+                <w:lang w:val="uk-UA"/>
+              </w:rPr>
+            </w:pPr>
+            <w:r>
+              <w:rPr>
+                <w:rFonts w:ascii="Courier New" w:eastAsia="Courier New" w:hAnsi="Courier New" w:cs="Courier New"/>
+                <w:noProof/>
+                <w:sz w:val="20"/>
+                <w:lang w:val="uk-UA"/>
+              </w:rPr>
+              <w:t>    filemode="w",</w:t>
+            </w:r>
+          </w:p>
+          <w:p>
+            <w:pPr>
+              <w:spacing w:after="0" w:line="360" w:lineRule="auto"/>
+              <w:ind w:left="720"/>
+              <w:jc w:val="both"/>
+              <w:rPr>
+                <w:rFonts w:ascii="Courier New" w:eastAsia="Courier New" w:hAnsi="Courier New" w:cs="Courier New"/>
+                <w:noProof/>
+                <w:sz w:val="20"/>
+                <w:lang w:val="uk-UA"/>
+              </w:rPr>
+            </w:pPr>
+            <w:r>
+              <w:rPr>
+                <w:rFonts w:ascii="Courier New" w:eastAsia="Courier New" w:hAnsi="Courier New" w:cs="Courier New"/>
+                <w:noProof/>
+                <w:sz w:val="20"/>
+                <w:lang w:val="uk-UA"/>
+              </w:rPr>
+              <w:t>    format="%(asctime)s %(levelname)s %(message)s"</w:t>
+            </w:r>
+          </w:p>
+          <w:p>
+            <w:pPr>
+              <w:spacing w:after="0" w:line="360" w:lineRule="auto"/>
+              <w:ind w:left="720"/>
+              <w:jc w:val="both"/>
+              <w:rPr>
+                <w:rFonts w:ascii="Courier New" w:eastAsia="Courier New" w:hAnsi="Courier New" w:cs="Courier New"/>
+                <w:noProof/>
+                <w:sz w:val="20"/>
+                <w:lang w:val="uk-UA"/>
+              </w:rPr>
+            </w:pPr>
+            <w:r>
+              <w:rPr>
+                <w:rFonts w:ascii="Courier New" w:eastAsia="Courier New" w:hAnsi="Courier New" w:cs="Courier New"/>
+                <w:noProof/>
+                <w:sz w:val="20"/>
+                <w:lang w:val="uk-UA"/>
+              </w:rPr>
+              <w:t>)</w:t>
+            </w:r>
+          </w:p>
+          <w:p>
+            <w:pPr>
+              <w:spacing w:after="0" w:line="360" w:lineRule="auto"/>
+              <w:ind w:left="720"/>
+              <w:jc w:val="both"/>
+              <w:rPr>
+                <w:rFonts w:ascii="Courier New" w:eastAsia="Courier New" w:hAnsi="Courier New" w:cs="Courier New"/>
+                <w:noProof/>
+                <w:sz w:val="20"/>
+                <w:lang w:val="uk-UA"/>
+              </w:rPr>
+            </w:pPr>
+          </w:p>
+          <w:p>
+            <w:pPr>
+              <w:spacing w:after="0" w:line="360" w:lineRule="auto"/>
+              <w:ind w:left="720"/>
+              <w:jc w:val="both"/>
+              <w:rPr>
+                <w:rFonts w:ascii="Courier New" w:eastAsia="Courier New" w:hAnsi="Courier New" w:cs="Courier New"/>
+                <w:noProof/>
+                <w:sz w:val="20"/>
+                <w:lang w:val="uk-UA"/>
+              </w:rPr>
+            </w:pPr>
+            <w:r>
+              <w:rPr>
+                <w:rFonts w:ascii="Courier New" w:eastAsia="Courier New" w:hAnsi="Courier New" w:cs="Courier New"/>
+                <w:noProof/>
+                <w:sz w:val="20"/>
+                <w:lang w:val="uk-UA"/>
+              </w:rPr>
+              <w:t>while True:</w:t>
+            </w:r>
+          </w:p>
+          <w:p>
+            <w:pPr>
+              <w:spacing w:after="0" w:line="360" w:lineRule="auto"/>
+              <w:ind w:left="720"/>
+              <w:jc w:val="both"/>
+              <w:rPr>
+                <w:rFonts w:ascii="Courier New" w:eastAsia="Courier New" w:hAnsi="Courier New" w:cs="Courier New"/>
+                <w:noProof/>
+                <w:sz w:val="20"/>
+                <w:lang w:val="uk-UA"/>
+              </w:rPr>
+            </w:pPr>
+            <w:r>
+              <w:rPr>
+                <w:rFonts w:ascii="Courier New" w:eastAsia="Courier New" w:hAnsi="Courier New" w:cs="Courier New"/>
+                <w:noProof/>
+                <w:sz w:val="20"/>
+                <w:lang w:val="uk-UA"/>
+              </w:rPr>
+              <w:t>    a, b, action = operations.Operations.operationsInput()</w:t>
+            </w:r>
+          </w:p>
+          <w:p>
+            <w:pPr>
+              <w:spacing w:after="0" w:line="360" w:lineRule="auto"/>
+              <w:ind w:left="720"/>
+              <w:jc w:val="both"/>
+              <w:rPr>
+                <w:rFonts w:ascii="Courier New" w:eastAsia="Courier New" w:hAnsi="Courier New" w:cs="Courier New"/>
+                <w:noProof/>
+                <w:sz w:val="20"/>
+                <w:lang w:val="uk-UA"/>
+              </w:rPr>
+            </w:pPr>
+            <w:r>
+              <w:rPr>
+                <w:rFonts w:ascii="Courier New" w:eastAsia="Courier New" w:hAnsi="Courier New" w:cs="Courier New"/>
+                <w:noProof/>
+                <w:sz w:val="20"/>
+                <w:lang w:val="uk-UA"/>
+              </w:rPr>
+              <w:t>    if a is None or b is None or action is None:</w:t>
+            </w:r>
+          </w:p>
+          <w:p>
+            <w:pPr>
+              <w:spacing w:after="0" w:line="360" w:lineRule="auto"/>
+              <w:ind w:left="720"/>
+              <w:jc w:val="both"/>
+              <w:rPr>
+                <w:rFonts w:ascii="Courier New" w:eastAsia="Courier New" w:hAnsi="Courier New" w:cs="Courier New"/>
+                <w:noProof/>
+                <w:sz w:val="20"/>
+                <w:lang w:val="uk-UA"/>
+              </w:rPr>
+            </w:pPr>
+            <w:r>
+              <w:rPr>
+                <w:rFonts w:ascii="Courier New" w:eastAsia="Courier New" w:hAnsi="Courier New" w:cs="Courier New"/>
+                <w:noProof/>
+                <w:sz w:val="20"/>
+                <w:lang w:val="uk-UA"/>
+              </w:rPr>
+              <w:t>        continue</w:t>
+            </w:r>
+          </w:p>
+          <w:p>
+            <w:pPr>
+              <w:spacing w:after="0" w:line="360" w:lineRule="auto"/>
+              <w:ind w:left="720"/>
+              <w:jc w:val="both"/>
+              <w:rPr>
+                <w:rFonts w:ascii="Courier New" w:eastAsia="Courier New" w:hAnsi="Courier New" w:cs="Courier New"/>
+                <w:noProof/>
+                <w:sz w:val="20"/>
+                <w:lang w:val="uk-UA"/>
+              </w:rPr>
+            </w:pPr>
+          </w:p>
+          <w:p>
+            <w:pPr>
+              <w:spacing w:after="0" w:line="360" w:lineRule="auto"/>
+              <w:ind w:left="720"/>
+              <w:jc w:val="both"/>
+              <w:rPr>
+                <w:rFonts w:ascii="Courier New" w:eastAsia="Courier New" w:hAnsi="Courier New" w:cs="Courier New"/>
+                <w:noProof/>
+                <w:sz w:val="20"/>
+                <w:lang w:val="uk-UA"/>
+              </w:rPr>
+            </w:pPr>
+            <w:r>
+              <w:rPr>
+                <w:rFonts w:ascii="Courier New" w:eastAsia="Courier New" w:hAnsi="Courier New" w:cs="Courier New"/>
+                <w:noProof/>
+                <w:sz w:val="20"/>
+                <w:lang w:val="uk-UA"/>
+              </w:rPr>
+              <w:t>    result = None</w:t>
+            </w:r>
+          </w:p>
+          <w:p>
+            <w:pPr>
+              <w:spacing w:after="0" w:line="360" w:lineRule="auto"/>
+              <w:ind w:left="720"/>
+              <w:jc w:val="both"/>
+              <w:rPr>
+                <w:rFonts w:ascii="Courier New" w:eastAsia="Courier New" w:hAnsi="Courier New" w:cs="Courier New"/>
+                <w:noProof/>
+                <w:sz w:val="20"/>
+                <w:lang w:val="uk-UA"/>
+              </w:rPr>
+            </w:pPr>
+          </w:p>
+          <w:p>
+            <w:pPr>
+              <w:spacing w:after="0" w:line="360" w:lineRule="auto"/>
+              <w:ind w:left="720"/>
+              <w:jc w:val="both"/>
+              <w:rPr>
+                <w:rFonts w:ascii="Courier New" w:eastAsia="Courier New" w:hAnsi="Courier New" w:cs="Courier New"/>
+                <w:noProof/>
+                <w:sz w:val="20"/>
+                <w:lang w:val="uk-UA"/>
+              </w:rPr>
+            </w:pPr>
+            <w:r>
+              <w:rPr>
+                <w:rFonts w:ascii="Courier New" w:eastAsia="Courier New" w:hAnsi="Courier New" w:cs="Courier New"/>
+                <w:noProof/>
+                <w:sz w:val="20"/>
+                <w:lang w:val="uk-UA"/>
+              </w:rPr>
+              <w:t>    if action == "+":</w:t>
+            </w:r>
+          </w:p>
+          <w:p>
+            <w:pPr>
+              <w:spacing w:after="0" w:line="360" w:lineRule="auto"/>
+              <w:ind w:left="720"/>
+              <w:jc w:val="both"/>
+              <w:rPr>
+                <w:rFonts w:ascii="Courier New" w:eastAsia="Courier New" w:hAnsi="Courier New" w:cs="Courier New"/>
+                <w:noProof/>
+                <w:sz w:val="20"/>
+                <w:lang w:val="uk-UA"/>
+              </w:rPr>
+            </w:pPr>
+            <w:r>
+              <w:rPr>
+                <w:rFonts w:ascii="Courier New" w:eastAsia="Courier New" w:hAnsi="Courier New" w:cs="Courier New"/>
+                <w:noProof/>
+                <w:sz w:val="20"/>
+                <w:lang w:val="uk-UA"/>
+              </w:rPr>
+              <w:t>        result = functions.Functions.add(a, b)</w:t>
+            </w:r>
+          </w:p>
+          <w:p>
+            <w:pPr>
+              <w:spacing w:after="0" w:line="360" w:lineRule="auto"/>
+              <w:ind w:left="720"/>
+              <w:jc w:val="both"/>
+              <w:rPr>
+                <w:rFonts w:ascii="Courier New" w:eastAsia="Courier New" w:hAnsi="Courier New" w:cs="Courier New"/>
+                <w:noProof/>
+                <w:sz w:val="20"/>
+                <w:lang w:val="uk-UA"/>
+              </w:rPr>
+            </w:pPr>
+            <w:r>
+              <w:rPr>
+                <w:rFonts w:ascii="Courier New" w:eastAsia="Courier New" w:hAnsi="Courier New" w:cs="Courier New"/>
+                <w:noProof/>
+                <w:sz w:val="20"/>
+                <w:lang w:val="uk-UA"/>
+              </w:rPr>
+              <w:t>    elif action == "-":</w:t>
+            </w:r>
+          </w:p>
+          <w:p>
+            <w:pPr>
+              <w:spacing w:after="0" w:line="360" w:lineRule="auto"/>
+              <w:ind w:left="720"/>
+              <w:jc w:val="both"/>
+              <w:rPr>
+                <w:rFonts w:ascii="Courier New" w:eastAsia="Courier New" w:hAnsi="Courier New" w:cs="Courier New"/>
+                <w:noProof/>
+                <w:sz w:val="20"/>
+                <w:lang w:val="uk-UA"/>
+              </w:rPr>
+            </w:pPr>
+            <w:r>
+              <w:rPr>
+                <w:rFonts w:ascii="Courier New" w:eastAsia="Courier New" w:hAnsi="Courier New" w:cs="Courier New"/>
+                <w:noProof/>
+                <w:sz w:val="20"/>
+                <w:lang w:val="uk-UA"/>
+              </w:rPr>
+              <w:t>        result = functions.Functions.subtract(a, b)</w:t>
+            </w:r>
+          </w:p>
+          <w:p>
+            <w:pPr>
+              <w:spacing w:after="0" w:line="360" w:lineRule="auto"/>
+              <w:ind w:left="720"/>
+              <w:jc w:val="both"/>
+              <w:rPr>
+                <w:rFonts w:ascii="Courier New" w:eastAsia="Courier New" w:hAnsi="Courier New" w:cs="Courier New"/>
+                <w:noProof/>
+                <w:sz w:val="20"/>
+                <w:lang w:val="uk-UA"/>
+              </w:rPr>
+            </w:pPr>
+            <w:r>
+              <w:rPr>
+                <w:rFonts w:ascii="Courier New" w:eastAsia="Courier New" w:hAnsi="Courier New" w:cs="Courier New"/>
+                <w:noProof/>
+                <w:sz w:val="20"/>
+                <w:lang w:val="uk-UA"/>
+              </w:rPr>
+              <w:t>    elif action == "*":</w:t>
+            </w:r>
+          </w:p>
+          <w:p>
+            <w:pPr>
+              <w:spacing w:after="0" w:line="360" w:lineRule="auto"/>
+              <w:ind w:left="720"/>
+              <w:jc w:val="both"/>
+              <w:rPr>
+                <w:rFonts w:ascii="Courier New" w:eastAsia="Courier New" w:hAnsi="Courier New" w:cs="Courier New"/>
+                <w:noProof/>
+                <w:sz w:val="20"/>
+                <w:lang w:val="uk-UA"/>
+              </w:rPr>
+            </w:pPr>
+            <w:r>
+              <w:rPr>
+                <w:rFonts w:ascii="Courier New" w:eastAsia="Courier New" w:hAnsi="Courier New" w:cs="Courier New"/>
+                <w:noProof/>
+                <w:sz w:val="20"/>
+                <w:lang w:val="uk-UA"/>
+              </w:rPr>
+              <w:t>        result = functions.Functions.multiply(a, b)</w:t>
+            </w:r>
+          </w:p>
+          <w:p>
+            <w:pPr>
+              <w:spacing w:after="0" w:line="360" w:lineRule="auto"/>
+              <w:ind w:left="720"/>
+              <w:jc w:val="both"/>
+              <w:rPr>
+                <w:rFonts w:ascii="Courier New" w:eastAsia="Courier New" w:hAnsi="Courier New" w:cs="Courier New"/>
+                <w:noProof/>
+                <w:sz w:val="20"/>
+                <w:lang w:val="uk-UA"/>
+              </w:rPr>
+            </w:pPr>
+            <w:r>
+              <w:rPr>
+                <w:rFonts w:ascii="Courier New" w:eastAsia="Courier New" w:hAnsi="Courier New" w:cs="Courier New"/>
+                <w:noProof/>
+                <w:sz w:val="20"/>
+                <w:lang w:val="uk-UA"/>
+              </w:rPr>
+              <w:t>    elif action == "/":</w:t>
+            </w:r>
+          </w:p>
+          <w:p>
+            <w:pPr>
+              <w:spacing w:after="0" w:line="360" w:lineRule="auto"/>
+              <w:ind w:left="720"/>
+              <w:jc w:val="both"/>
+              <w:rPr>
+                <w:rFonts w:ascii="Courier New" w:eastAsia="Courier New" w:hAnsi="Courier New" w:cs="Courier New"/>
+                <w:noProof/>
+                <w:sz w:val="20"/>
+                <w:lang w:val="uk-UA"/>
+              </w:rPr>
+            </w:pPr>
+            <w:r>
+              <w:rPr>
+                <w:rFonts w:ascii="Courier New" w:eastAsia="Courier New" w:hAnsi="Courier New" w:cs="Courier New"/>
+                <w:noProof/>
+                <w:sz w:val="20"/>
+                <w:lang w:val="uk-UA"/>
+              </w:rPr>
+              <w:t>        result = functions.Functions.divide(a, b)</w:t>
+            </w:r>
+          </w:p>
+          <w:p>
+            <w:pPr>
+              <w:spacing w:after="0" w:line="360" w:lineRule="auto"/>
+              <w:ind w:left="720"/>
+              <w:jc w:val="both"/>
+              <w:rPr>
+                <w:rFonts w:ascii="Courier New" w:eastAsia="Courier New" w:hAnsi="Courier New" w:cs="Courier New"/>
+                <w:noProof/>
+                <w:sz w:val="20"/>
+                <w:lang w:val="uk-UA"/>
+              </w:rPr>
+            </w:pPr>
+            <w:r>
+              <w:rPr>
+                <w:rFonts w:ascii="Courier New" w:eastAsia="Courier New" w:hAnsi="Courier New" w:cs="Courier New"/>
+                <w:noProof/>
+                <w:sz w:val="20"/>
+                <w:lang w:val="uk-UA"/>
+              </w:rPr>
+              <w:t>    else:</w:t>
+            </w:r>
+          </w:p>
+          <w:p>
+            <w:pPr>
+              <w:spacing w:after="0" w:line="360" w:lineRule="auto"/>
+              <w:ind w:left="720"/>
+              <w:jc w:val="both"/>
+              <w:rPr>
+                <w:rFonts w:ascii="Courier New" w:eastAsia="Courier New" w:hAnsi="Courier New" w:cs="Courier New"/>
+                <w:noProof/>
+                <w:sz w:val="20"/>
+                <w:lang w:val="uk-UA"/>
+              </w:rPr>
+            </w:pPr>
+            <w:r>
+              <w:rPr>
+                <w:rFonts w:ascii="Courier New" w:eastAsia="Courier New" w:hAnsi="Courier New" w:cs="Courier New"/>
+                <w:noProof/>
+                <w:sz w:val="20"/>
+                <w:lang w:val="uk-UA"/>
+              </w:rPr>
+              <w:lastRenderedPageBreak/>
+              <w:t>        print("Unsupported operation.")</w:t>
+            </w:r>
+          </w:p>
+          <w:p>
+            <w:pPr>
+              <w:spacing w:after="0" w:line="360" w:lineRule="auto"/>
+              <w:ind w:left="720"/>
+              <w:jc w:val="both"/>
+              <w:rPr>
+                <w:rFonts w:ascii="Courier New" w:eastAsia="Courier New" w:hAnsi="Courier New" w:cs="Courier New"/>
+                <w:noProof/>
+                <w:sz w:val="20"/>
+                <w:lang w:val="uk-UA"/>
+              </w:rPr>
+            </w:pPr>
+            <w:r>
+              <w:rPr>
+                <w:rFonts w:ascii="Courier New" w:eastAsia="Courier New" w:hAnsi="Courier New" w:cs="Courier New"/>
+                <w:noProof/>
+                <w:sz w:val="20"/>
+                <w:lang w:val="uk-UA"/>
+              </w:rPr>
+              <w:t>        continue</w:t>
+            </w:r>
+          </w:p>
+          <w:p>
+            <w:pPr>
+              <w:spacing w:after="0" w:line="360" w:lineRule="auto"/>
+              <w:ind w:left="720"/>
+              <w:jc w:val="both"/>
+              <w:rPr>
+                <w:rFonts w:ascii="Courier New" w:eastAsia="Courier New" w:hAnsi="Courier New" w:cs="Courier New"/>
+                <w:noProof/>
+                <w:sz w:val="20"/>
+                <w:lang w:val="uk-UA"/>
+              </w:rPr>
+            </w:pPr>
+          </w:p>
+          <w:p>
+            <w:pPr>
+              <w:spacing w:after="0" w:line="360" w:lineRule="auto"/>
+              <w:ind w:left="720"/>
+              <w:jc w:val="both"/>
+              <w:rPr>
+                <w:rFonts w:ascii="Courier New" w:eastAsia="Courier New" w:hAnsi="Courier New" w:cs="Courier New"/>
+                <w:noProof/>
+                <w:sz w:val="20"/>
+                <w:lang w:val="uk-UA"/>
+              </w:rPr>
+            </w:pPr>
+            <w:r>
+              <w:rPr>
+                <w:rFonts w:ascii="Courier New" w:eastAsia="Courier New" w:hAnsi="Courier New" w:cs="Courier New"/>
+                <w:noProof/>
+                <w:sz w:val="20"/>
+                <w:lang w:val="uk-UA"/>
+              </w:rPr>
+              <w:t>    def main():</w:t>
+            </w:r>
+          </w:p>
+          <w:p>
+            <w:pPr>
+              <w:spacing w:after="0" w:line="360" w:lineRule="auto"/>
+              <w:ind w:left="720"/>
+              <w:jc w:val="both"/>
+              <w:rPr>
+                <w:rFonts w:ascii="Courier New" w:eastAsia="Courier New" w:hAnsi="Courier New" w:cs="Courier New"/>
+                <w:noProof/>
+                <w:sz w:val="20"/>
+                <w:lang w:val="uk-UA"/>
+              </w:rPr>
+            </w:pPr>
+            <w:r>
+              <w:rPr>
+                <w:rFonts w:ascii="Courier New" w:eastAsia="Courier New" w:hAnsi="Courier New" w:cs="Courier New"/>
+                <w:noProof/>
+                <w:sz w:val="20"/>
+                <w:lang w:val="uk-UA"/>
+              </w:rPr>
+              <w:t>        print("Result: " + str(result))</w:t>
+            </w:r>
+          </w:p>
+          <w:p>
+            <w:pPr>
+              <w:spacing w:after="0" w:line="360" w:lineRule="auto"/>
+              <w:ind w:left="720"/>
+              <w:jc w:val="both"/>
+              <w:rPr>
+                <w:rFonts w:ascii="Courier New" w:eastAsia="Courier New" w:hAnsi="Courier New" w:cs="Courier New"/>
+                <w:noProof/>
+                <w:sz w:val="20"/>
+                <w:lang w:val="uk-UA"/>
+              </w:rPr>
+            </w:pPr>
+            <w:r>
+              <w:rPr>
+                <w:rFonts w:ascii="Courier New" w:eastAsia="Courier New" w:hAnsi="Courier New" w:cs="Courier New"/>
+                <w:noProof/>
+                <w:sz w:val="20"/>
+                <w:lang w:val="uk-UA"/>
+              </w:rPr>
+              <w:t>        logging.info(f"User entered {a}, {b} and '{action}'; recieved the result: {result}")</w:t>
+            </w:r>
+          </w:p>
+          <w:p>
+            <w:pPr>
+              <w:spacing w:after="0" w:line="360" w:lineRule="auto"/>
+              <w:ind w:left="720"/>
+              <w:jc w:val="both"/>
+              <w:rPr>
+                <w:rFonts w:ascii="Courier New" w:eastAsia="Courier New" w:hAnsi="Courier New" w:cs="Courier New"/>
+                <w:noProof/>
+                <w:sz w:val="20"/>
+                <w:lang w:val="uk-UA"/>
+              </w:rPr>
+            </w:pPr>
+          </w:p>
+          <w:p>
+            <w:pPr>
+              <w:spacing w:after="0" w:line="360" w:lineRule="auto"/>
+              <w:ind w:left="720"/>
+              <w:jc w:val="both"/>
+              <w:rPr>
+                <w:rFonts w:ascii="Courier New" w:eastAsia="Courier New" w:hAnsi="Courier New" w:cs="Courier New"/>
+                <w:noProof/>
+                <w:sz w:val="20"/>
+                <w:lang w:val="uk-UA"/>
+              </w:rPr>
+            </w:pPr>
+            <w:r>
+              <w:rPr>
+                <w:rFonts w:ascii="Courier New" w:eastAsia="Courier New" w:hAnsi="Courier New" w:cs="Courier New"/>
+                <w:noProof/>
+                <w:sz w:val="20"/>
+                <w:lang w:val="uk-UA"/>
+              </w:rPr>
+              <w:t>    main()</w:t>
+            </w:r>
+          </w:p>
+          <w:p>
+            <w:pPr>
+              <w:spacing w:after="0" w:line="360" w:lineRule="auto"/>
+              <w:ind w:left="720"/>
+              <w:jc w:val="both"/>
+              <w:rPr>
+                <w:rFonts w:ascii="Courier New" w:eastAsia="Courier New" w:hAnsi="Courier New" w:cs="Courier New"/>
+                <w:noProof/>
+                <w:sz w:val="20"/>
+                <w:lang w:val="uk-UA"/>
+              </w:rPr>
+            </w:pPr>
+          </w:p>
+          <w:p>
+            <w:pPr>
+              <w:spacing w:after="0" w:line="360" w:lineRule="auto"/>
+              <w:ind w:left="720"/>
+              <w:jc w:val="both"/>
+              <w:rPr>
+                <w:rFonts w:ascii="Courier New" w:eastAsia="Courier New" w:hAnsi="Courier New" w:cs="Courier New"/>
+                <w:noProof/>
+                <w:sz w:val="20"/>
+                <w:lang w:val="uk-UA"/>
+              </w:rPr>
+            </w:pPr>
+            <w:r>
+              <w:rPr>
+                <w:rFonts w:ascii="Courier New" w:eastAsia="Courier New" w:hAnsi="Courier New" w:cs="Courier New"/>
+                <w:noProof/>
+                <w:sz w:val="20"/>
+                <w:lang w:val="uk-UA"/>
+              </w:rPr>
+              <w:t>    trigger = input("Continue? [Y/N]").upper()</w:t>
+            </w:r>
+          </w:p>
+          <w:p>
+            <w:pPr>
+              <w:spacing w:after="0" w:line="360" w:lineRule="auto"/>
+              <w:ind w:left="720"/>
+              <w:jc w:val="both"/>
+              <w:rPr>
+                <w:rFonts w:ascii="Courier New" w:eastAsia="Courier New" w:hAnsi="Courier New" w:cs="Courier New"/>
+                <w:noProof/>
+                <w:sz w:val="20"/>
+                <w:lang w:val="uk-UA"/>
+              </w:rPr>
+            </w:pPr>
+            <w:r>
+              <w:rPr>
+                <w:rFonts w:ascii="Courier New" w:eastAsia="Courier New" w:hAnsi="Courier New" w:cs="Courier New"/>
+                <w:noProof/>
+                <w:sz w:val="20"/>
+                <w:lang w:val="uk-UA"/>
+              </w:rPr>
+              <w:t>    if trigger != "Y":</w:t>
+            </w:r>
+          </w:p>
+          <w:p>
+            <w:pPr>
+              <w:spacing w:after="0" w:line="360" w:lineRule="auto"/>
+              <w:ind w:left="720"/>
+              <w:jc w:val="both"/>
+              <w:rPr>
+                <w:rFonts w:ascii="Courier New" w:eastAsia="Courier New" w:hAnsi="Courier New" w:cs="Courier New"/>
+                <w:noProof/>
+                <w:sz w:val="20"/>
+                <w:lang w:val="uk-UA"/>
+              </w:rPr>
+            </w:pPr>
+            <w:r>
+              <w:rPr>
+                <w:rFonts w:ascii="Courier New" w:eastAsia="Courier New" w:hAnsi="Courier New" w:cs="Courier New"/>
+                <w:noProof/>
+                <w:sz w:val="20"/>
+                <w:lang w:val="uk-UA"/>
+              </w:rPr>
+              <w:t>        break</w:t>
+            </w:r>
+          </w:p>
+          <w:p>
+            <w:pPr>
+              <w:spacing w:after="0" w:line="360" w:lineRule="auto"/>
+              <w:ind w:left="720"/>
+              <w:jc w:val="both"/>
+              <w:rPr>
+                <w:rFonts w:ascii="Courier New" w:eastAsia="Courier New" w:hAnsi="Courier New" w:cs="Courier New"/>
+                <w:noProof/>
+                <w:sz w:val="20"/>
+                <w:lang w:val="uk-UA"/>
+              </w:rPr>
+            </w:pPr>
+          </w:p>
+          <w:p>
+            <w:pPr>
+              <w:spacing w:after="0" w:line="360" w:lineRule="auto"/>
+              <w:ind w:left="720"/>
+              <w:jc w:val="both"/>
+              <w:rPr>
+                <w:rFonts w:ascii="Courier New" w:eastAsia="Courier New" w:hAnsi="Courier New" w:cs="Courier New"/>
+                <w:noProof/>
+                <w:sz w:val="20"/>
+                <w:lang w:val="uk-UA"/>
+              </w:rPr>
+            </w:pPr>
+          </w:p>
+        </w:tc>
+      </w:tr>
+    </w:tbl>
+    <w:p>
+      <w:pPr>
+        <w:spacing w:after="0" w:line="360" w:lineRule="auto"/>
+        <w:ind w:left="720"/>
+        <w:jc w:val="both"/>
+        <w:rPr>
+          <w:rFonts w:ascii="Courier New" w:eastAsia="Courier New" w:hAnsi="Courier New" w:cs="Courier New"/>
+          <w:noProof/>
+          <w:sz w:val="20"/>
+          <w:lang w:val="uk-UA"/>
+        </w:rPr>
+      </w:pPr>
+    </w:p>
+    <w:p>
+      <w:pPr>
+        <w:spacing w:after="0" w:line="360" w:lineRule="auto"/>
+        <w:ind w:left="720"/>
+        <w:jc w:val="both"/>
+        <w:rPr>
+          <w:rFonts w:ascii="Courier New" w:eastAsia="Courier New" w:hAnsi="Courier New" w:cs="Courier New"/>
+          <w:noProof/>
+          <w:sz w:val="20"/>
+          <w:lang w:val="en-US"/>
+        </w:rPr>
+      </w:pPr>
+    </w:p>
+    <w:p>
+      <w:pPr>
+        <w:spacing w:line="360" w:lineRule="auto"/>
+        <w:jc w:val="both"/>
+        <w:rPr>
+          <w:rFonts w:ascii="Times New Roman" w:eastAsia="Times New Roman" w:hAnsi="Times New Roman" w:cs="Times New Roman"/>
+          <w:noProof/>
+          <w:sz w:val="28"/>
+          <w:lang w:val="uk-UA"/>
+        </w:rPr>
+      </w:pPr>
+      <w:r>
+        <w:rPr>
+          <w:rFonts w:ascii="Times New Roman" w:eastAsia="Times New Roman" w:hAnsi="Times New Roman" w:cs="Times New Roman"/>
+          <w:noProof/>
+          <w:sz w:val="28"/>
+          <w:lang w:val="uk-UA"/>
+        </w:rPr>
+        <w:t xml:space="preserve">Код </w:t>
+      </w:r>
+      <w:r>
+        <w:rPr>
+          <w:rFonts w:ascii="Times New Roman" w:eastAsia="Times New Roman" w:hAnsi="Times New Roman" w:cs="Times New Roman"/>
+          <w:noProof/>
+          <w:sz w:val="28"/>
+          <w:lang w:val="ru-RU"/>
+        </w:rPr>
+        <w:t xml:space="preserve">модуля </w:t>
+      </w:r>
+      <w:r>
+        <w:rPr>
+          <w:rFonts w:ascii="Times New Roman" w:eastAsia="Times New Roman" w:hAnsi="Times New Roman" w:cs="Times New Roman"/>
+          <w:noProof/>
+          <w:sz w:val="28"/>
+          <w:lang w:val="en-US"/>
+        </w:rPr>
+        <w:t>operations.py</w:t>
+      </w:r>
+      <w:r>
+        <w:rPr>
+          <w:rFonts w:ascii="Times New Roman" w:eastAsia="Times New Roman" w:hAnsi="Times New Roman" w:cs="Times New Roman"/>
+          <w:noProof/>
+          <w:sz w:val="28"/>
+          <w:lang w:val="uk-UA"/>
+        </w:rPr>
+        <w:t>:</w:t>
+      </w:r>
+    </w:p>
+    <w:tbl>
+      <w:tblPr>
+        <w:tblW w:w="10207" w:type="dxa"/>
+        <w:tblInd w:w="-601" w:type="dxa"/>
+        <w:tblCellMar>
+          <w:left w:w="10" w:type="dxa"/>
+          <w:right w:w="10" w:type="dxa"/>
+        </w:tblCellMar>
+        <w:tblLook w:val="04A0" w:firstRow="1" w:lastRow="0" w:firstColumn="1" w:lastColumn="0" w:noHBand="0" w:noVBand="1"/>
+      </w:tblPr>
+      <w:tblGrid>
+        <w:gridCol w:w="10207"/>
+      </w:tblGrid>
+      <w:tr>
+        <w:trPr>
+          <w:trHeight w:val="1"/>
+        </w:trPr>
+        <w:tc>
+          <w:tcPr>
+            <w:tcW w:w="10207" w:type="dxa"/>
+            <w:tcBorders>
+              <w:top w:val="single" w:sz="4" w:space="0" w:color="000000"/>
+              <w:left w:val="single" w:sz="4" w:space="0" w:color="000000"/>
+              <w:bottom w:val="single" w:sz="4" w:space="0" w:color="000000"/>
+              <w:right w:val="single" w:sz="4" w:space="0" w:color="000000"/>
+            </w:tcBorders>
+            <w:shd w:val="clear" w:color="000000" w:fill="FFFFFF"/>
+            <w:tcMar>
+              <w:left w:w="108" w:type="dxa"/>
+              <w:right w:w="108" w:type="dxa"/>
+            </w:tcMar>
+          </w:tcPr>
+          <w:p>
+            <w:pPr>
+              <w:spacing w:after="0" w:line="360" w:lineRule="auto"/>
+              <w:ind w:left="720"/>
+              <w:jc w:val="both"/>
+              <w:rPr>
+                <w:rFonts w:ascii="Courier New" w:eastAsia="Courier New" w:hAnsi="Courier New" w:cs="Courier New"/>
+                <w:noProof/>
+                <w:sz w:val="20"/>
+                <w:lang w:val="uk-UA"/>
+              </w:rPr>
+            </w:pPr>
+            <w:r>
+              <w:rPr>
+                <w:rFonts w:ascii="Courier New" w:eastAsia="Courier New" w:hAnsi="Courier New" w:cs="Courier New"/>
+                <w:noProof/>
+                <w:sz w:val="20"/>
+                <w:lang w:val="uk-UA"/>
+              </w:rPr>
+              <w:t>import logging</w:t>
+            </w:r>
+          </w:p>
+          <w:p>
+            <w:pPr>
+              <w:spacing w:after="0" w:line="360" w:lineRule="auto"/>
+              <w:ind w:left="720"/>
+              <w:jc w:val="both"/>
+              <w:rPr>
+                <w:rFonts w:ascii="Courier New" w:eastAsia="Courier New" w:hAnsi="Courier New" w:cs="Courier New"/>
+                <w:noProof/>
+                <w:sz w:val="20"/>
+                <w:lang w:val="uk-UA"/>
+              </w:rPr>
+            </w:pPr>
+          </w:p>
+          <w:p>
+            <w:pPr>
+              <w:spacing w:after="0" w:line="360" w:lineRule="auto"/>
+              <w:ind w:left="720"/>
+              <w:jc w:val="both"/>
+              <w:rPr>
+                <w:rFonts w:ascii="Courier New" w:eastAsia="Courier New" w:hAnsi="Courier New" w:cs="Courier New"/>
+                <w:noProof/>
+                <w:sz w:val="20"/>
+                <w:lang w:val="uk-UA"/>
+              </w:rPr>
+            </w:pPr>
+            <w:r>
+              <w:rPr>
+                <w:rFonts w:ascii="Courier New" w:eastAsia="Courier New" w:hAnsi="Courier New" w:cs="Courier New"/>
+                <w:noProof/>
+                <w:sz w:val="20"/>
+                <w:lang w:val="uk-UA"/>
+              </w:rPr>
+              <w:t>logging.basicConfig(level=logging.INFO, filename="topic_07\calculator\py_log.log",filemode="w",</w:t>
+            </w:r>
+          </w:p>
+          <w:p>
+            <w:pPr>
+              <w:spacing w:after="0" w:line="360" w:lineRule="auto"/>
+              <w:ind w:left="720"/>
+              <w:jc w:val="both"/>
+              <w:rPr>
+                <w:rFonts w:ascii="Courier New" w:eastAsia="Courier New" w:hAnsi="Courier New" w:cs="Courier New"/>
+                <w:noProof/>
+                <w:sz w:val="20"/>
+                <w:lang w:val="uk-UA"/>
+              </w:rPr>
+            </w:pPr>
+            <w:r>
+              <w:rPr>
+                <w:rFonts w:ascii="Courier New" w:eastAsia="Courier New" w:hAnsi="Courier New" w:cs="Courier New"/>
+                <w:noProof/>
+                <w:sz w:val="20"/>
+                <w:lang w:val="uk-UA"/>
+              </w:rPr>
+              <w:t>                    format="%(asctime)s %(levelname)s %(message)s")</w:t>
+            </w:r>
+          </w:p>
+          <w:p>
+            <w:pPr>
+              <w:spacing w:after="0" w:line="360" w:lineRule="auto"/>
+              <w:ind w:left="720"/>
+              <w:jc w:val="both"/>
+              <w:rPr>
+                <w:rFonts w:ascii="Courier New" w:eastAsia="Courier New" w:hAnsi="Courier New" w:cs="Courier New"/>
+                <w:noProof/>
+                <w:sz w:val="20"/>
+                <w:lang w:val="uk-UA"/>
+              </w:rPr>
+            </w:pPr>
+          </w:p>
+          <w:p>
+            <w:pPr>
+              <w:spacing w:after="0" w:line="360" w:lineRule="auto"/>
+              <w:ind w:left="720"/>
+              <w:jc w:val="both"/>
+              <w:rPr>
+                <w:rFonts w:ascii="Courier New" w:eastAsia="Courier New" w:hAnsi="Courier New" w:cs="Courier New"/>
+                <w:noProof/>
+                <w:sz w:val="20"/>
+                <w:lang w:val="uk-UA"/>
+              </w:rPr>
+            </w:pPr>
+            <w:r>
+              <w:rPr>
+                <w:rFonts w:ascii="Courier New" w:eastAsia="Courier New" w:hAnsi="Courier New" w:cs="Courier New"/>
+                <w:noProof/>
+                <w:sz w:val="20"/>
+                <w:lang w:val="uk-UA"/>
+              </w:rPr>
+              <w:t>class Operations:</w:t>
+            </w:r>
+          </w:p>
+          <w:p>
+            <w:pPr>
+              <w:spacing w:after="0" w:line="360" w:lineRule="auto"/>
+              <w:ind w:left="720"/>
+              <w:jc w:val="both"/>
+              <w:rPr>
+                <w:rFonts w:ascii="Courier New" w:eastAsia="Courier New" w:hAnsi="Courier New" w:cs="Courier New"/>
+                <w:noProof/>
+                <w:sz w:val="20"/>
+                <w:lang w:val="uk-UA"/>
+              </w:rPr>
+            </w:pPr>
+          </w:p>
+          <w:p>
+            <w:pPr>
+              <w:spacing w:after="0" w:line="360" w:lineRule="auto"/>
+              <w:ind w:left="720"/>
+              <w:jc w:val="both"/>
+              <w:rPr>
+                <w:rFonts w:ascii="Courier New" w:eastAsia="Courier New" w:hAnsi="Courier New" w:cs="Courier New"/>
+                <w:noProof/>
+                <w:sz w:val="20"/>
+                <w:lang w:val="uk-UA"/>
+              </w:rPr>
+            </w:pPr>
+            <w:r>
+              <w:rPr>
+                <w:rFonts w:ascii="Courier New" w:eastAsia="Courier New" w:hAnsi="Courier New" w:cs="Courier New"/>
+                <w:noProof/>
+                <w:sz w:val="20"/>
+                <w:lang w:val="uk-UA"/>
+              </w:rPr>
+              <w:t>    def operationsInput():</w:t>
+            </w:r>
+          </w:p>
+          <w:p>
+            <w:pPr>
+              <w:spacing w:after="0" w:line="360" w:lineRule="auto"/>
+              <w:ind w:left="720"/>
+              <w:jc w:val="both"/>
+              <w:rPr>
+                <w:rFonts w:ascii="Courier New" w:eastAsia="Courier New" w:hAnsi="Courier New" w:cs="Courier New"/>
+                <w:noProof/>
+                <w:sz w:val="20"/>
+                <w:lang w:val="uk-UA"/>
+              </w:rPr>
+            </w:pPr>
+            <w:r>
+              <w:rPr>
+                <w:rFonts w:ascii="Courier New" w:eastAsia="Courier New" w:hAnsi="Courier New" w:cs="Courier New"/>
+                <w:noProof/>
+                <w:sz w:val="20"/>
+                <w:lang w:val="uk-UA"/>
+              </w:rPr>
+              <w:t>        try:</w:t>
+            </w:r>
+          </w:p>
+          <w:p>
+            <w:pPr>
+              <w:spacing w:after="0" w:line="360" w:lineRule="auto"/>
+              <w:ind w:left="720"/>
+              <w:jc w:val="both"/>
+              <w:rPr>
+                <w:rFonts w:ascii="Courier New" w:eastAsia="Courier New" w:hAnsi="Courier New" w:cs="Courier New"/>
+                <w:noProof/>
+                <w:sz w:val="20"/>
+                <w:lang w:val="uk-UA"/>
+              </w:rPr>
+            </w:pPr>
+            <w:r>
+              <w:rPr>
+                <w:rFonts w:ascii="Courier New" w:eastAsia="Courier New" w:hAnsi="Courier New" w:cs="Courier New"/>
+                <w:noProof/>
+                <w:sz w:val="20"/>
+                <w:lang w:val="uk-UA"/>
+              </w:rPr>
+              <w:t>            a = float(input("Enter 1 number: "))</w:t>
+            </w:r>
+          </w:p>
+          <w:p>
+            <w:pPr>
+              <w:spacing w:after="0" w:line="360" w:lineRule="auto"/>
+              <w:ind w:left="720"/>
+              <w:jc w:val="both"/>
+              <w:rPr>
+                <w:rFonts w:ascii="Courier New" w:eastAsia="Courier New" w:hAnsi="Courier New" w:cs="Courier New"/>
+                <w:noProof/>
+                <w:sz w:val="20"/>
+                <w:lang w:val="uk-UA"/>
+              </w:rPr>
+            </w:pPr>
+            <w:r>
+              <w:rPr>
+                <w:rFonts w:ascii="Courier New" w:eastAsia="Courier New" w:hAnsi="Courier New" w:cs="Courier New"/>
+                <w:noProof/>
+                <w:sz w:val="20"/>
+                <w:lang w:val="uk-UA"/>
+              </w:rPr>
+              <w:t>            b = float(input("Enter 2 number: "))</w:t>
+            </w:r>
+          </w:p>
+          <w:p>
+            <w:pPr>
+              <w:spacing w:after="0" w:line="360" w:lineRule="auto"/>
+              <w:ind w:left="720"/>
+              <w:jc w:val="both"/>
+              <w:rPr>
+                <w:rFonts w:ascii="Courier New" w:eastAsia="Courier New" w:hAnsi="Courier New" w:cs="Courier New"/>
+                <w:noProof/>
+                <w:sz w:val="20"/>
+                <w:lang w:val="uk-UA"/>
+              </w:rPr>
+            </w:pPr>
+            <w:r>
+              <w:rPr>
+                <w:rFonts w:ascii="Courier New" w:eastAsia="Courier New" w:hAnsi="Courier New" w:cs="Courier New"/>
+                <w:noProof/>
+                <w:sz w:val="20"/>
+                <w:lang w:val="uk-UA"/>
+              </w:rPr>
+              <w:t>        except ValueError:</w:t>
+            </w:r>
+          </w:p>
+          <w:p>
+            <w:pPr>
+              <w:spacing w:after="0" w:line="360" w:lineRule="auto"/>
+              <w:ind w:left="720"/>
+              <w:jc w:val="both"/>
+              <w:rPr>
+                <w:rFonts w:ascii="Courier New" w:eastAsia="Courier New" w:hAnsi="Courier New" w:cs="Courier New"/>
+                <w:noProof/>
+                <w:sz w:val="20"/>
+                <w:lang w:val="uk-UA"/>
+              </w:rPr>
+            </w:pPr>
+            <w:r>
+              <w:rPr>
+                <w:rFonts w:ascii="Courier New" w:eastAsia="Courier New" w:hAnsi="Courier New" w:cs="Courier New"/>
+                <w:noProof/>
+                <w:sz w:val="20"/>
+                <w:lang w:val="uk-UA"/>
+              </w:rPr>
+              <w:t>            logging.error(ValueError, exc_info=True)</w:t>
+            </w:r>
+          </w:p>
+          <w:p>
+            <w:pPr>
+              <w:spacing w:after="0" w:line="360" w:lineRule="auto"/>
+              <w:ind w:left="720"/>
+              <w:jc w:val="both"/>
+              <w:rPr>
+                <w:rFonts w:ascii="Courier New" w:eastAsia="Courier New" w:hAnsi="Courier New" w:cs="Courier New"/>
+                <w:noProof/>
+                <w:sz w:val="20"/>
+                <w:lang w:val="uk-UA"/>
+              </w:rPr>
+            </w:pPr>
+            <w:r>
+              <w:rPr>
+                <w:rFonts w:ascii="Courier New" w:eastAsia="Courier New" w:hAnsi="Courier New" w:cs="Courier New"/>
+                <w:noProof/>
+                <w:sz w:val="20"/>
+                <w:lang w:val="uk-UA"/>
+              </w:rPr>
+              <w:t>            print("Wrong number, try again!")</w:t>
+            </w:r>
+          </w:p>
+          <w:p>
+            <w:pPr>
+              <w:spacing w:after="0" w:line="360" w:lineRule="auto"/>
+              <w:ind w:left="720"/>
+              <w:jc w:val="both"/>
+              <w:rPr>
+                <w:rFonts w:ascii="Courier New" w:eastAsia="Courier New" w:hAnsi="Courier New" w:cs="Courier New"/>
+                <w:noProof/>
+                <w:sz w:val="20"/>
+                <w:lang w:val="uk-UA"/>
+              </w:rPr>
+            </w:pPr>
+            <w:r>
+              <w:rPr>
+                <w:rFonts w:ascii="Courier New" w:eastAsia="Courier New" w:hAnsi="Courier New" w:cs="Courier New"/>
+                <w:noProof/>
+                <w:sz w:val="20"/>
+                <w:lang w:val="uk-UA"/>
+              </w:rPr>
+              <w:t>            return None, None, None</w:t>
+            </w:r>
+          </w:p>
+          <w:p>
+            <w:pPr>
+              <w:spacing w:after="0" w:line="360" w:lineRule="auto"/>
+              <w:ind w:left="720"/>
+              <w:jc w:val="both"/>
+              <w:rPr>
+                <w:rFonts w:ascii="Courier New" w:eastAsia="Courier New" w:hAnsi="Courier New" w:cs="Courier New"/>
+                <w:noProof/>
+                <w:sz w:val="20"/>
+                <w:lang w:val="uk-UA"/>
+              </w:rPr>
+            </w:pPr>
+            <w:r>
+              <w:rPr>
+                <w:rFonts w:ascii="Courier New" w:eastAsia="Courier New" w:hAnsi="Courier New" w:cs="Courier New"/>
+                <w:noProof/>
+                <w:sz w:val="20"/>
+                <w:lang w:val="uk-UA"/>
+              </w:rPr>
+              <w:t xml:space="preserve">            </w:t>
+            </w:r>
+          </w:p>
+          <w:p>
+            <w:pPr>
+              <w:spacing w:after="0" w:line="360" w:lineRule="auto"/>
+              <w:ind w:left="720"/>
+              <w:jc w:val="both"/>
+              <w:rPr>
+                <w:rFonts w:ascii="Courier New" w:eastAsia="Courier New" w:hAnsi="Courier New" w:cs="Courier New"/>
+                <w:noProof/>
+                <w:sz w:val="20"/>
+                <w:lang w:val="uk-UA"/>
+              </w:rPr>
+            </w:pPr>
+            <w:r>
+              <w:rPr>
+                <w:rFonts w:ascii="Courier New" w:eastAsia="Courier New" w:hAnsi="Courier New" w:cs="Courier New"/>
+                <w:noProof/>
+                <w:sz w:val="20"/>
+                <w:lang w:val="uk-UA"/>
+              </w:rPr>
+              <w:t>        action = input("Enter action (+, -, *, /): ")</w:t>
+            </w:r>
+          </w:p>
+          <w:p>
+            <w:pPr>
+              <w:spacing w:after="0" w:line="360" w:lineRule="auto"/>
+              <w:ind w:left="720"/>
+              <w:jc w:val="both"/>
+              <w:rPr>
+                <w:rFonts w:ascii="Courier New" w:eastAsia="Courier New" w:hAnsi="Courier New" w:cs="Courier New"/>
+                <w:noProof/>
+                <w:sz w:val="20"/>
+                <w:lang w:val="uk-UA"/>
+              </w:rPr>
+            </w:pPr>
+            <w:r>
+              <w:rPr>
+                <w:rFonts w:ascii="Courier New" w:eastAsia="Courier New" w:hAnsi="Courier New" w:cs="Courier New"/>
+                <w:noProof/>
+                <w:sz w:val="20"/>
+                <w:lang w:val="uk-UA"/>
+              </w:rPr>
+              <w:t>        if action not in "+-/*":</w:t>
+            </w:r>
+          </w:p>
+          <w:p>
+            <w:pPr>
+              <w:spacing w:after="0" w:line="360" w:lineRule="auto"/>
+              <w:ind w:left="720"/>
+              <w:jc w:val="both"/>
+              <w:rPr>
+                <w:rFonts w:ascii="Courier New" w:eastAsia="Courier New" w:hAnsi="Courier New" w:cs="Courier New"/>
+                <w:noProof/>
+                <w:sz w:val="20"/>
+                <w:lang w:val="uk-UA"/>
+              </w:rPr>
+            </w:pPr>
+            <w:r>
+              <w:rPr>
+                <w:rFonts w:ascii="Courier New" w:eastAsia="Courier New" w:hAnsi="Courier New" w:cs="Courier New"/>
+                <w:noProof/>
+                <w:sz w:val="20"/>
+                <w:lang w:val="uk-UA"/>
+              </w:rPr>
+              <w:t>            logging.info("User entered wrong action.")</w:t>
+            </w:r>
+          </w:p>
+          <w:p>
+            <w:pPr>
+              <w:spacing w:after="0" w:line="360" w:lineRule="auto"/>
+              <w:ind w:left="720"/>
+              <w:jc w:val="both"/>
+              <w:rPr>
+                <w:rFonts w:ascii="Courier New" w:eastAsia="Courier New" w:hAnsi="Courier New" w:cs="Courier New"/>
+                <w:noProof/>
+                <w:sz w:val="20"/>
+                <w:lang w:val="uk-UA"/>
+              </w:rPr>
+            </w:pPr>
+            <w:r>
+              <w:rPr>
+                <w:rFonts w:ascii="Courier New" w:eastAsia="Courier New" w:hAnsi="Courier New" w:cs="Courier New"/>
+                <w:noProof/>
+                <w:sz w:val="20"/>
+                <w:lang w:val="uk-UA"/>
+              </w:rPr>
+              <w:t>            print("Wrong action, try again!")</w:t>
+            </w:r>
+          </w:p>
+          <w:p>
+            <w:pPr>
+              <w:spacing w:after="0" w:line="360" w:lineRule="auto"/>
+              <w:ind w:left="720"/>
+              <w:jc w:val="both"/>
+              <w:rPr>
+                <w:rFonts w:ascii="Courier New" w:eastAsia="Courier New" w:hAnsi="Courier New" w:cs="Courier New"/>
+                <w:noProof/>
+                <w:sz w:val="20"/>
+                <w:lang w:val="uk-UA"/>
+              </w:rPr>
+            </w:pPr>
+            <w:r>
+              <w:rPr>
+                <w:rFonts w:ascii="Courier New" w:eastAsia="Courier New" w:hAnsi="Courier New" w:cs="Courier New"/>
+                <w:noProof/>
+                <w:sz w:val="20"/>
+                <w:lang w:val="uk-UA"/>
+              </w:rPr>
+              <w:t>            return None, None, None</w:t>
+            </w:r>
+          </w:p>
+          <w:p>
+            <w:pPr>
+              <w:spacing w:after="0" w:line="360" w:lineRule="auto"/>
+              <w:ind w:left="720"/>
+              <w:jc w:val="both"/>
+              <w:rPr>
+                <w:rFonts w:ascii="Courier New" w:eastAsia="Courier New" w:hAnsi="Courier New" w:cs="Courier New"/>
+                <w:noProof/>
+                <w:sz w:val="20"/>
+                <w:lang w:val="uk-UA"/>
+              </w:rPr>
+            </w:pPr>
+            <w:r>
+              <w:rPr>
+                <w:rFonts w:ascii="Courier New" w:eastAsia="Courier New" w:hAnsi="Courier New" w:cs="Courier New"/>
+                <w:noProof/>
+                <w:sz w:val="20"/>
+                <w:lang w:val="uk-UA"/>
+              </w:rPr>
+              <w:t>        return a, b, action</w:t>
+            </w:r>
+          </w:p>
+        </w:tc>
+      </w:tr>
+    </w:tbl>
+    <w:p>
+      <w:pPr>
+        <w:spacing w:after="0" w:line="360" w:lineRule="auto"/>
+        <w:ind w:left="720"/>
+        <w:jc w:val="both"/>
+        <w:rPr>
+          <w:rFonts w:ascii="Courier New" w:eastAsia="Courier New" w:hAnsi="Courier New" w:cs="Courier New"/>
+          <w:noProof/>
+          <w:sz w:val="20"/>
+          <w:lang w:val="en-US"/>
+        </w:rPr>
+      </w:pPr>
+    </w:p>
+    <w:p>
+      <w:pPr>
+        <w:spacing w:line="360" w:lineRule="auto"/>
+        <w:jc w:val="both"/>
+        <w:rPr>
+          <w:rFonts w:ascii="Times New Roman" w:eastAsia="Times New Roman" w:hAnsi="Times New Roman" w:cs="Times New Roman"/>
+          <w:noProof/>
+          <w:sz w:val="28"/>
+          <w:lang w:val="uk-UA"/>
+        </w:rPr>
+      </w:pPr>
+      <w:r>
+        <w:rPr>
+          <w:rFonts w:ascii="Times New Roman" w:eastAsia="Times New Roman" w:hAnsi="Times New Roman" w:cs="Times New Roman"/>
+          <w:noProof/>
+          <w:sz w:val="28"/>
+          <w:lang w:val="uk-UA"/>
+        </w:rPr>
+        <w:lastRenderedPageBreak/>
+        <w:t xml:space="preserve">Код </w:t>
+      </w:r>
+      <w:r>
+        <w:rPr>
+          <w:rFonts w:ascii="Times New Roman" w:eastAsia="Times New Roman" w:hAnsi="Times New Roman" w:cs="Times New Roman"/>
+          <w:noProof/>
+          <w:sz w:val="28"/>
+          <w:lang w:val="ru-RU"/>
+        </w:rPr>
+        <w:t xml:space="preserve">модуля </w:t>
+      </w:r>
+      <w:r>
+        <w:rPr>
+          <w:rFonts w:ascii="Times New Roman" w:eastAsia="Times New Roman" w:hAnsi="Times New Roman" w:cs="Times New Roman"/>
+          <w:noProof/>
+          <w:sz w:val="28"/>
+          <w:lang w:val="en-US"/>
+        </w:rPr>
+        <w:t>functions</w:t>
+      </w:r>
+      <w:r>
+        <w:rPr>
+          <w:rFonts w:ascii="Times New Roman" w:eastAsia="Times New Roman" w:hAnsi="Times New Roman" w:cs="Times New Roman"/>
+          <w:noProof/>
+          <w:sz w:val="28"/>
+          <w:lang w:val="en-US"/>
+        </w:rPr>
+        <w:t>.py</w:t>
+      </w:r>
+      <w:r>
+        <w:rPr>
+          <w:rFonts w:ascii="Times New Roman" w:eastAsia="Times New Roman" w:hAnsi="Times New Roman" w:cs="Times New Roman"/>
+          <w:noProof/>
+          <w:sz w:val="28"/>
+          <w:lang w:val="uk-UA"/>
+        </w:rPr>
+        <w:t>:</w:t>
+      </w:r>
+    </w:p>
+    <w:tbl>
+      <w:tblPr>
+        <w:tblW w:w="10207" w:type="dxa"/>
+        <w:tblInd w:w="-601" w:type="dxa"/>
+        <w:tblCellMar>
+          <w:left w:w="10" w:type="dxa"/>
+          <w:right w:w="10" w:type="dxa"/>
+        </w:tblCellMar>
+        <w:tblLook w:val="04A0" w:firstRow="1" w:lastRow="0" w:firstColumn="1" w:lastColumn="0" w:noHBand="0" w:noVBand="1"/>
+      </w:tblPr>
+      <w:tblGrid>
+        <w:gridCol w:w="10207"/>
+      </w:tblGrid>
+      <w:tr>
+        <w:trPr>
+          <w:trHeight w:val="1"/>
+        </w:trPr>
+        <w:tc>
+          <w:tcPr>
+            <w:tcW w:w="10207" w:type="dxa"/>
+            <w:tcBorders>
+              <w:top w:val="single" w:sz="4" w:space="0" w:color="000000"/>
+              <w:left w:val="single" w:sz="4" w:space="0" w:color="000000"/>
+              <w:bottom w:val="single" w:sz="4" w:space="0" w:color="000000"/>
+              <w:right w:val="single" w:sz="4" w:space="0" w:color="000000"/>
+            </w:tcBorders>
+            <w:shd w:val="clear" w:color="000000" w:fill="FFFFFF"/>
+            <w:tcMar>
+              <w:left w:w="108" w:type="dxa"/>
+              <w:right w:w="108" w:type="dxa"/>
+            </w:tcMar>
+          </w:tcPr>
+          <w:p>
+            <w:pPr>
+              <w:spacing w:after="0" w:line="360" w:lineRule="auto"/>
+              <w:ind w:left="720"/>
+              <w:jc w:val="both"/>
+              <w:rPr>
+                <w:rFonts w:ascii="Courier New" w:eastAsia="Courier New" w:hAnsi="Courier New" w:cs="Courier New"/>
+                <w:noProof/>
+                <w:sz w:val="20"/>
+                <w:lang w:val="en-US"/>
+              </w:rPr>
+            </w:pPr>
+            <w:r>
+              <w:rPr>
+                <w:rFonts w:ascii="Courier New" w:eastAsia="Courier New" w:hAnsi="Courier New" w:cs="Courier New"/>
+                <w:noProof/>
+                <w:sz w:val="20"/>
+                <w:lang w:val="en-US"/>
+              </w:rPr>
+              <w:t>import logging</w:t>
+            </w:r>
+          </w:p>
+          <w:p>
+            <w:pPr>
+              <w:spacing w:after="0" w:line="360" w:lineRule="auto"/>
+              <w:ind w:left="720"/>
+              <w:jc w:val="both"/>
+              <w:rPr>
+                <w:rFonts w:ascii="Courier New" w:eastAsia="Courier New" w:hAnsi="Courier New" w:cs="Courier New"/>
+                <w:noProof/>
+                <w:sz w:val="20"/>
+                <w:lang w:val="en-US"/>
+              </w:rPr>
+            </w:pPr>
+          </w:p>
+          <w:p>
+            <w:pPr>
+              <w:spacing w:after="0" w:line="360" w:lineRule="auto"/>
+              <w:ind w:left="720"/>
+              <w:jc w:val="both"/>
+              <w:rPr>
+                <w:rFonts w:ascii="Courier New" w:eastAsia="Courier New" w:hAnsi="Courier New" w:cs="Courier New"/>
+                <w:noProof/>
+                <w:sz w:val="20"/>
+                <w:lang w:val="en-US"/>
+              </w:rPr>
+            </w:pPr>
+            <w:r>
+              <w:rPr>
+                <w:rFonts w:ascii="Courier New" w:eastAsia="Courier New" w:hAnsi="Courier New" w:cs="Courier New"/>
+                <w:noProof/>
+                <w:sz w:val="20"/>
+                <w:lang w:val="en-US"/>
+              </w:rPr>
+              <w:t>logging.basicConfig(level=logging.INFO, filename="topic_07\calculator\py_log.log",filemode="w",</w:t>
+            </w:r>
+          </w:p>
+          <w:p>
+            <w:pPr>
+              <w:spacing w:after="0" w:line="360" w:lineRule="auto"/>
+              <w:ind w:left="720"/>
+              <w:jc w:val="both"/>
+              <w:rPr>
+                <w:rFonts w:ascii="Courier New" w:eastAsia="Courier New" w:hAnsi="Courier New" w:cs="Courier New"/>
+                <w:noProof/>
+                <w:sz w:val="20"/>
+                <w:lang w:val="en-US"/>
+              </w:rPr>
+            </w:pPr>
+            <w:r>
+              <w:rPr>
+                <w:rFonts w:ascii="Courier New" w:eastAsia="Courier New" w:hAnsi="Courier New" w:cs="Courier New"/>
+                <w:noProof/>
+                <w:sz w:val="20"/>
+                <w:lang w:val="en-US"/>
+              </w:rPr>
+              <w:t>                    format="%(asctime)s %(levelname)s %(message)s")</w:t>
+            </w:r>
+          </w:p>
+          <w:p>
+            <w:pPr>
+              <w:spacing w:after="0" w:line="360" w:lineRule="auto"/>
+              <w:ind w:left="720"/>
+              <w:jc w:val="both"/>
+              <w:rPr>
+                <w:rFonts w:ascii="Courier New" w:eastAsia="Courier New" w:hAnsi="Courier New" w:cs="Courier New"/>
+                <w:noProof/>
+                <w:sz w:val="20"/>
+                <w:lang w:val="en-US"/>
+              </w:rPr>
+            </w:pPr>
+          </w:p>
+          <w:p>
+            <w:pPr>
+              <w:spacing w:after="0" w:line="360" w:lineRule="auto"/>
+              <w:ind w:left="720"/>
+              <w:jc w:val="both"/>
+              <w:rPr>
+                <w:rFonts w:ascii="Courier New" w:eastAsia="Courier New" w:hAnsi="Courier New" w:cs="Courier New"/>
+                <w:noProof/>
+                <w:sz w:val="20"/>
+                <w:lang w:val="en-US"/>
+              </w:rPr>
+            </w:pPr>
+            <w:r>
+              <w:rPr>
+                <w:rFonts w:ascii="Courier New" w:eastAsia="Courier New" w:hAnsi="Courier New" w:cs="Courier New"/>
+                <w:noProof/>
+                <w:sz w:val="20"/>
+                <w:lang w:val="en-US"/>
+              </w:rPr>
+              <w:t>class Functions:</w:t>
+            </w:r>
+          </w:p>
+          <w:p>
+            <w:pPr>
+              <w:spacing w:after="0" w:line="360" w:lineRule="auto"/>
+              <w:ind w:left="720"/>
+              <w:jc w:val="both"/>
+              <w:rPr>
+                <w:rFonts w:ascii="Courier New" w:eastAsia="Courier New" w:hAnsi="Courier New" w:cs="Courier New"/>
+                <w:noProof/>
+                <w:sz w:val="20"/>
+                <w:lang w:val="en-US"/>
+              </w:rPr>
+            </w:pPr>
+            <w:r>
+              <w:rPr>
+                <w:rFonts w:ascii="Courier New" w:eastAsia="Courier New" w:hAnsi="Courier New" w:cs="Courier New"/>
+                <w:noProof/>
+                <w:sz w:val="20"/>
+                <w:lang w:val="en-US"/>
+              </w:rPr>
+              <w:t>    def add(a, b):</w:t>
+            </w:r>
+          </w:p>
+          <w:p>
+            <w:pPr>
+              <w:spacing w:after="0" w:line="360" w:lineRule="auto"/>
+              <w:ind w:left="720"/>
+              <w:jc w:val="both"/>
+              <w:rPr>
+                <w:rFonts w:ascii="Courier New" w:eastAsia="Courier New" w:hAnsi="Courier New" w:cs="Courier New"/>
+                <w:noProof/>
+                <w:sz w:val="20"/>
+                <w:lang w:val="en-US"/>
+              </w:rPr>
+            </w:pPr>
+            <w:r>
+              <w:rPr>
+                <w:rFonts w:ascii="Courier New" w:eastAsia="Courier New" w:hAnsi="Courier New" w:cs="Courier New"/>
+                <w:noProof/>
+                <w:sz w:val="20"/>
+                <w:lang w:val="en-US"/>
+              </w:rPr>
+              <w:t>        return a + b</w:t>
+            </w:r>
+          </w:p>
+          <w:p>
+            <w:pPr>
+              <w:spacing w:after="0" w:line="360" w:lineRule="auto"/>
+              <w:ind w:left="720"/>
+              <w:jc w:val="both"/>
+              <w:rPr>
+                <w:rFonts w:ascii="Courier New" w:eastAsia="Courier New" w:hAnsi="Courier New" w:cs="Courier New"/>
+                <w:noProof/>
+                <w:sz w:val="20"/>
+                <w:lang w:val="en-US"/>
+              </w:rPr>
+            </w:pPr>
+          </w:p>
+          <w:p>
+            <w:pPr>
+              <w:spacing w:after="0" w:line="360" w:lineRule="auto"/>
+              <w:ind w:left="720"/>
+              <w:jc w:val="both"/>
+              <w:rPr>
+                <w:rFonts w:ascii="Courier New" w:eastAsia="Courier New" w:hAnsi="Courier New" w:cs="Courier New"/>
+                <w:noProof/>
+                <w:sz w:val="20"/>
+                <w:lang w:val="en-US"/>
+              </w:rPr>
+            </w:pPr>
+            <w:r>
+              <w:rPr>
+                <w:rFonts w:ascii="Courier New" w:eastAsia="Courier New" w:hAnsi="Courier New" w:cs="Courier New"/>
+                <w:noProof/>
+                <w:sz w:val="20"/>
+                <w:lang w:val="en-US"/>
+              </w:rPr>
+              <w:t>    def subtract(a, b):</w:t>
+            </w:r>
+          </w:p>
+          <w:p>
+            <w:pPr>
+              <w:spacing w:after="0" w:line="360" w:lineRule="auto"/>
+              <w:ind w:left="720"/>
+              <w:jc w:val="both"/>
+              <w:rPr>
+                <w:rFonts w:ascii="Courier New" w:eastAsia="Courier New" w:hAnsi="Courier New" w:cs="Courier New"/>
+                <w:noProof/>
+                <w:sz w:val="20"/>
+                <w:lang w:val="en-US"/>
+              </w:rPr>
+            </w:pPr>
+            <w:r>
+              <w:rPr>
+                <w:rFonts w:ascii="Courier New" w:eastAsia="Courier New" w:hAnsi="Courier New" w:cs="Courier New"/>
+                <w:noProof/>
+                <w:sz w:val="20"/>
+                <w:lang w:val="en-US"/>
+              </w:rPr>
+              <w:t>        return a - b</w:t>
+            </w:r>
+          </w:p>
+          <w:p>
+            <w:pPr>
+              <w:spacing w:after="0" w:line="360" w:lineRule="auto"/>
+              <w:ind w:left="720"/>
+              <w:jc w:val="both"/>
+              <w:rPr>
+                <w:rFonts w:ascii="Courier New" w:eastAsia="Courier New" w:hAnsi="Courier New" w:cs="Courier New"/>
+                <w:noProof/>
+                <w:sz w:val="20"/>
+                <w:lang w:val="en-US"/>
+              </w:rPr>
+            </w:pPr>
+          </w:p>
+          <w:p>
+            <w:pPr>
+              <w:spacing w:after="0" w:line="360" w:lineRule="auto"/>
+              <w:ind w:left="720"/>
+              <w:jc w:val="both"/>
+              <w:rPr>
+                <w:rFonts w:ascii="Courier New" w:eastAsia="Courier New" w:hAnsi="Courier New" w:cs="Courier New"/>
+                <w:noProof/>
+                <w:sz w:val="20"/>
+                <w:lang w:val="en-US"/>
+              </w:rPr>
+            </w:pPr>
+            <w:r>
+              <w:rPr>
+                <w:rFonts w:ascii="Courier New" w:eastAsia="Courier New" w:hAnsi="Courier New" w:cs="Courier New"/>
+                <w:noProof/>
+                <w:sz w:val="20"/>
+                <w:lang w:val="en-US"/>
+              </w:rPr>
+              <w:t>    def multiply(a, b):</w:t>
+            </w:r>
+          </w:p>
+          <w:p>
+            <w:pPr>
+              <w:spacing w:after="0" w:line="360" w:lineRule="auto"/>
+              <w:ind w:left="720"/>
+              <w:jc w:val="both"/>
+              <w:rPr>
+                <w:rFonts w:ascii="Courier New" w:eastAsia="Courier New" w:hAnsi="Courier New" w:cs="Courier New"/>
+                <w:noProof/>
+                <w:sz w:val="20"/>
+                <w:lang w:val="en-US"/>
+              </w:rPr>
+            </w:pPr>
+            <w:r>
+              <w:rPr>
+                <w:rFonts w:ascii="Courier New" w:eastAsia="Courier New" w:hAnsi="Courier New" w:cs="Courier New"/>
+                <w:noProof/>
+                <w:sz w:val="20"/>
+                <w:lang w:val="en-US"/>
+              </w:rPr>
+              <w:t>        return a * b</w:t>
+            </w:r>
+          </w:p>
+          <w:p>
+            <w:pPr>
+              <w:spacing w:after="0" w:line="360" w:lineRule="auto"/>
+              <w:ind w:left="720"/>
+              <w:jc w:val="both"/>
+              <w:rPr>
+                <w:rFonts w:ascii="Courier New" w:eastAsia="Courier New" w:hAnsi="Courier New" w:cs="Courier New"/>
+                <w:noProof/>
+                <w:sz w:val="20"/>
+                <w:lang w:val="en-US"/>
+              </w:rPr>
+            </w:pPr>
+          </w:p>
+          <w:p>
+            <w:pPr>
+              <w:spacing w:after="0" w:line="360" w:lineRule="auto"/>
+              <w:ind w:left="720"/>
+              <w:jc w:val="both"/>
+              <w:rPr>
+                <w:rFonts w:ascii="Courier New" w:eastAsia="Courier New" w:hAnsi="Courier New" w:cs="Courier New"/>
+                <w:noProof/>
+                <w:sz w:val="20"/>
+                <w:lang w:val="en-US"/>
+              </w:rPr>
+            </w:pPr>
+            <w:r>
+              <w:rPr>
+                <w:rFonts w:ascii="Courier New" w:eastAsia="Courier New" w:hAnsi="Courier New" w:cs="Courier New"/>
+                <w:noProof/>
+                <w:sz w:val="20"/>
+                <w:lang w:val="en-US"/>
+              </w:rPr>
+              <w:t>    def divide(a, b):</w:t>
+            </w:r>
+          </w:p>
+          <w:p>
+            <w:pPr>
+              <w:spacing w:after="0" w:line="360" w:lineRule="auto"/>
+              <w:ind w:left="720"/>
+              <w:jc w:val="both"/>
+              <w:rPr>
+                <w:rFonts w:ascii="Courier New" w:eastAsia="Courier New" w:hAnsi="Courier New" w:cs="Courier New"/>
+                <w:noProof/>
+                <w:sz w:val="20"/>
+                <w:lang w:val="en-US"/>
+              </w:rPr>
+            </w:pPr>
+            <w:r>
+              <w:rPr>
+                <w:rFonts w:ascii="Courier New" w:eastAsia="Courier New" w:hAnsi="Courier New" w:cs="Courier New"/>
+                <w:noProof/>
+                <w:sz w:val="20"/>
+                <w:lang w:val="en-US"/>
+              </w:rPr>
+              <w:t>        try:        </w:t>
+            </w:r>
+          </w:p>
+          <w:p>
+            <w:pPr>
+              <w:spacing w:after="0" w:line="360" w:lineRule="auto"/>
+              <w:ind w:left="720"/>
+              <w:jc w:val="both"/>
+              <w:rPr>
+                <w:rFonts w:ascii="Courier New" w:eastAsia="Courier New" w:hAnsi="Courier New" w:cs="Courier New"/>
+                <w:noProof/>
+                <w:sz w:val="20"/>
+                <w:lang w:val="en-US"/>
+              </w:rPr>
+            </w:pPr>
+            <w:r>
+              <w:rPr>
+                <w:rFonts w:ascii="Courier New" w:eastAsia="Courier New" w:hAnsi="Courier New" w:cs="Courier New"/>
+                <w:noProof/>
+                <w:sz w:val="20"/>
+                <w:lang w:val="en-US"/>
+              </w:rPr>
+              <w:t>            return a / b</w:t>
+            </w:r>
+          </w:p>
+          <w:p>
+            <w:pPr>
+              <w:spacing w:after="0" w:line="360" w:lineRule="auto"/>
+              <w:ind w:left="720"/>
+              <w:jc w:val="both"/>
+              <w:rPr>
+                <w:rFonts w:ascii="Courier New" w:eastAsia="Courier New" w:hAnsi="Courier New" w:cs="Courier New"/>
+                <w:noProof/>
+                <w:sz w:val="20"/>
+                <w:lang w:val="en-US"/>
+              </w:rPr>
+            </w:pPr>
+            <w:r>
+              <w:rPr>
+                <w:rFonts w:ascii="Courier New" w:eastAsia="Courier New" w:hAnsi="Courier New" w:cs="Courier New"/>
+                <w:noProof/>
+                <w:sz w:val="20"/>
+                <w:lang w:val="en-US"/>
+              </w:rPr>
+              <w:t>        except ZeroDivisionError:</w:t>
+            </w:r>
+          </w:p>
+          <w:p>
+            <w:pPr>
+              <w:spacing w:after="0" w:line="360" w:lineRule="auto"/>
+              <w:ind w:left="720"/>
+              <w:jc w:val="both"/>
+              <w:rPr>
+                <w:rFonts w:ascii="Courier New" w:eastAsia="Courier New" w:hAnsi="Courier New" w:cs="Courier New"/>
+                <w:noProof/>
+                <w:sz w:val="20"/>
+                <w:lang w:val="en-US"/>
+              </w:rPr>
+            </w:pPr>
+            <w:r>
+              <w:rPr>
+                <w:rFonts w:ascii="Courier New" w:eastAsia="Courier New" w:hAnsi="Courier New" w:cs="Courier New"/>
+                <w:noProof/>
+                <w:sz w:val="20"/>
+                <w:lang w:val="en-US"/>
+              </w:rPr>
+              <w:t>            print("Division by zero is not allowed!!!")</w:t>
+            </w:r>
+          </w:p>
+          <w:p>
+            <w:pPr>
+              <w:spacing w:after="0" w:line="360" w:lineRule="auto"/>
+              <w:ind w:left="720"/>
+              <w:jc w:val="both"/>
+              <w:rPr>
+                <w:rFonts w:ascii="Courier New" w:eastAsia="Courier New" w:hAnsi="Courier New" w:cs="Courier New"/>
+                <w:noProof/>
+                <w:sz w:val="20"/>
+                <w:lang w:val="en-US"/>
+              </w:rPr>
+            </w:pPr>
+            <w:r>
+              <w:rPr>
+                <w:rFonts w:ascii="Courier New" w:eastAsia="Courier New" w:hAnsi="Courier New" w:cs="Courier New"/>
+                <w:noProof/>
+                <w:sz w:val="20"/>
+                <w:lang w:val="en-US"/>
+              </w:rPr>
+              <w:t>            logging.error("ZeroDivisionError", exc_info=True)</w:t>
+            </w:r>
+          </w:p>
+        </w:tc>
+      </w:tr>
+    </w:tbl>
+    <w:p>
+      <w:pPr>
+        <w:spacing w:after="0" w:line="360" w:lineRule="auto"/>
+        <w:ind w:left="720"/>
+        <w:jc w:val="both"/>
+        <w:rPr>
+          <w:rFonts w:ascii="Courier New" w:eastAsia="Courier New" w:hAnsi="Courier New" w:cs="Courier New"/>
+          <w:noProof/>
+          <w:sz w:val="20"/>
+          <w:lang w:val="uk-UA"/>
         </w:rPr>
       </w:pPr>
     </w:p>

</xml_diff>